<commit_message>
primer parte de la configuraacion
</commit_message>
<xml_diff>
--- a/TPB/TPB-EstebanViani.docx
+++ b/TPB/TPB-EstebanViani.docx
@@ -1,13 +1,15 @@
 
 <file path=word/document.xml><?xml version="1.0" encoding="utf-8"?>
-<w:document xmlns:wpc="http://schemas.microsoft.com/office/word/2010/wordprocessingCanvas" xmlns:cx="http://schemas.microsoft.com/office/drawing/2014/chartex" xmlns:cx1="http://schemas.microsoft.com/office/drawing/2015/9/8/chartex" xmlns:cx2="http://schemas.microsoft.com/office/drawing/2015/10/21/chartex" xmlns:cx3="http://schemas.microsoft.com/office/drawing/2016/5/9/chartex" xmlns:cx4="http://schemas.microsoft.com/office/drawing/2016/5/10/chartex" xmlns:cx5="http://schemas.microsoft.com/office/drawing/2016/5/11/chartex" xmlns:cx6="http://schemas.microsoft.com/office/drawing/2016/5/12/chartex" xmlns:cx7="http://schemas.microsoft.com/office/drawing/2016/5/13/chartex" xmlns:cx8="http://schemas.microsoft.com/office/drawing/2016/5/14/chartex" xmlns:mc="http://schemas.openxmlformats.org/markup-compatibility/2006" xmlns:aink="http://schemas.microsoft.com/office/drawing/2016/ink" xmlns:am3d="http://schemas.microsoft.com/office/drawing/2017/model3d" xmlns:o="urn:schemas-microsoft-com:office:office" xmlns:oel="http://schemas.microsoft.com/office/2019/extlst" xmlns:r="http://schemas.openxmlformats.org/officeDocument/2006/relationships" xmlns:m="http://schemas.openxmlformats.org/officeDocument/2006/math" xmlns:v="urn:schemas-microsoft-com:vml" xmlns:wp14="http://schemas.microsoft.com/office/word/2010/wordprocessingDrawing" xmlns:wp="http://schemas.openxmlformats.org/drawingml/2006/wordprocessingDrawing" xmlns:w10="urn:schemas-microsoft-com:office:word" xmlns:w="http://schemas.openxmlformats.org/wordprocessingml/2006/main" xmlns:w14="http://schemas.microsoft.com/office/word/2010/wordml" xmlns:w15="http://schemas.microsoft.com/office/word/2012/wordml" xmlns:w16cex="http://schemas.microsoft.com/office/word/2018/wordml/cex" xmlns:w16cid="http://schemas.microsoft.com/office/word/2016/wordml/cid" xmlns:w16="http://schemas.microsoft.com/office/word/2018/wordml" xmlns:w16sdtdh="http://schemas.microsoft.com/office/word/2020/wordml/sdtdatahash" xmlns:w16se="http://schemas.microsoft.com/office/word/2015/wordml/symex" xmlns:wpg="http://schemas.microsoft.com/office/word/2010/wordprocessingGroup" xmlns:wpi="http://schemas.microsoft.com/office/word/2010/wordprocessingInk" xmlns:wne="http://schemas.microsoft.com/office/word/2006/wordml" xmlns:wps="http://schemas.microsoft.com/office/word/2010/wordprocessingShape" mc:Ignorable="w14 w15 w16se w16cid w16 w16cex w16sdtdh wp14">
+<w:document xmlns:o="urn:schemas-microsoft-com:office:office" xmlns:r="http://schemas.openxmlformats.org/officeDocument/2006/relationships" xmlns:v="urn:schemas-microsoft-com:vml" xmlns:w="http://schemas.openxmlformats.org/wordprocessingml/2006/main" xmlns:w10="urn:schemas-microsoft-com:office:word" xmlns:wp="http://schemas.openxmlformats.org/drawingml/2006/wordprocessingDrawing" xmlns:wps="http://schemas.microsoft.com/office/word/2010/wordprocessingShape" xmlns:wpg="http://schemas.microsoft.com/office/word/2010/wordprocessingGroup" xmlns:mc="http://schemas.openxmlformats.org/markup-compatibility/2006" xmlns:wp14="http://schemas.microsoft.com/office/word/2010/wordprocessingDrawing" xmlns:w14="http://schemas.microsoft.com/office/word/2010/wordml" mc:Ignorable="w14 wp14">
   <w:body>
     <w:p>
       <w:pPr>
-        <w:spacing w:line="240" w:lineRule="auto"/>
+        <w:pStyle w:val="Normal"/>
+        <w:spacing w:lineRule="auto" w:line="240"/>
         <w:jc w:val="center"/>
         <w:rPr>
           <w:rFonts w:ascii="Arial" w:hAnsi="Arial" w:cs="Arial"/>
+          <w:b/>
           <w:b/>
           <w:bCs/>
           <w:sz w:val="24"/>
@@ -16,7 +18,7 @@
       </w:pPr>
       <w:r>
         <w:rPr>
-          <w:rFonts w:ascii="Arial" w:hAnsi="Arial" w:cs="Arial"/>
+          <w:rFonts w:cs="Arial" w:ascii="Arial" w:hAnsi="Arial"/>
           <w:b/>
           <w:bCs/>
           <w:sz w:val="24"/>
@@ -27,10 +29,12 @@
     </w:p>
     <w:p>
       <w:pPr>
-        <w:spacing w:line="240" w:lineRule="auto"/>
+        <w:pStyle w:val="Normal"/>
+        <w:spacing w:lineRule="auto" w:line="240"/>
         <w:jc w:val="center"/>
         <w:rPr>
           <w:rFonts w:ascii="Arial" w:hAnsi="Arial" w:cs="Arial"/>
+          <w:b/>
           <w:b/>
           <w:bCs/>
           <w:sz w:val="24"/>
@@ -39,7 +43,7 @@
       </w:pPr>
       <w:r>
         <w:rPr>
-          <w:rFonts w:ascii="Arial" w:hAnsi="Arial" w:cs="Arial"/>
+          <w:rFonts w:cs="Arial" w:ascii="Arial" w:hAnsi="Arial"/>
           <w:b/>
           <w:bCs/>
           <w:sz w:val="24"/>
@@ -50,10 +54,12 @@
     </w:p>
     <w:p>
       <w:pPr>
-        <w:spacing w:line="240" w:lineRule="auto"/>
+        <w:pStyle w:val="Normal"/>
+        <w:spacing w:lineRule="auto" w:line="240"/>
         <w:jc w:val="center"/>
         <w:rPr>
           <w:rFonts w:ascii="Arial" w:hAnsi="Arial" w:cs="Arial"/>
+          <w:b/>
           <w:b/>
           <w:bCs/>
           <w:sz w:val="24"/>
@@ -62,7 +68,7 @@
       </w:pPr>
       <w:r>
         <w:rPr>
-          <w:rFonts w:ascii="Arial" w:hAnsi="Arial" w:cs="Arial"/>
+          <w:rFonts w:cs="Arial" w:ascii="Arial" w:hAnsi="Arial"/>
           <w:b/>
           <w:bCs/>
           <w:sz w:val="24"/>
@@ -73,8 +79,10 @@
     </w:p>
     <w:p>
       <w:pPr>
-        <w:rPr>
-          <w:rFonts w:ascii="Arial" w:hAnsi="Arial" w:cs="Arial"/>
+        <w:pStyle w:val="Normal"/>
+        <w:rPr>
+          <w:rFonts w:ascii="Arial" w:hAnsi="Arial" w:cs="Arial"/>
+          <w:b/>
           <w:b/>
           <w:bCs/>
           <w:sz w:val="24"/>
@@ -83,295 +91,1023 @@
       </w:pPr>
       <w:r>
         <w:rPr>
-          <w:rFonts w:ascii="Arial" w:hAnsi="Arial" w:cs="Arial"/>
+          <w:rFonts w:cs="Arial" w:ascii="Arial" w:hAnsi="Arial"/>
           <w:b/>
           <w:bCs/>
           <w:sz w:val="24"/>
           <w:szCs w:val="24"/>
         </w:rPr>
+      </w:r>
+      <w:r>
         <w:br w:type="page"/>
       </w:r>
     </w:p>
     <w:p>
       <w:pPr>
-        <w:spacing w:line="240" w:lineRule="auto"/>
-        <w:rPr>
-          <w:rFonts w:ascii="Arial" w:hAnsi="Arial" w:cs="Arial"/>
-        </w:rPr>
-      </w:pPr>
-      <w:r>
-        <w:rPr>
-          <w:rFonts w:ascii="Arial" w:hAnsi="Arial" w:cs="Arial"/>
-        </w:rPr>
-        <w:lastRenderedPageBreak/>
+        <w:pStyle w:val="Normal"/>
+        <w:spacing w:lineRule="auto" w:line="240"/>
+        <w:rPr>
+          <w:rFonts w:ascii="Arial" w:hAnsi="Arial" w:cs="Arial"/>
+        </w:rPr>
+      </w:pPr>
+      <w:r>
+        <w:rPr>
+          <w:rFonts w:cs="Arial" w:ascii="Arial" w:hAnsi="Arial"/>
+        </w:rPr>
         <w:t>Para esta actividad utilizaremos un sistema operativo Ubuntu 18.04 y un sistema Windows 10</w:t>
       </w:r>
     </w:p>
     <w:p>
       <w:pPr>
-        <w:spacing w:line="240" w:lineRule="auto"/>
-        <w:rPr>
-          <w:rFonts w:ascii="Arial" w:hAnsi="Arial" w:cs="Arial"/>
-        </w:rPr>
-      </w:pPr>
-      <w:r>
-        <w:rPr>
-          <w:rFonts w:ascii="Arial" w:hAnsi="Arial" w:cs="Arial"/>
+        <w:pStyle w:val="Normal"/>
+        <w:spacing w:lineRule="auto" w:line="240"/>
+        <w:rPr/>
+      </w:pPr>
+      <w:r>
+        <w:rPr>
+          <w:rFonts w:cs="Arial" w:ascii="Arial" w:hAnsi="Arial"/>
         </w:rPr>
         <w:t xml:space="preserve">Para compartir archivos instalaremos un servidor Samba en el SO Ubuntu, por medio de l comando </w:t>
       </w:r>
-      <w:proofErr w:type="spellStart"/>
-      <w:r>
-        <w:rPr>
-          <w:rFonts w:ascii="Arial" w:hAnsi="Arial" w:cs="Arial"/>
+      <w:r>
+        <w:rPr>
+          <w:rFonts w:cs="Arial" w:ascii="Arial" w:hAnsi="Arial"/>
           <w:i/>
           <w:iCs/>
         </w:rPr>
-        <w:t>apt</w:t>
-      </w:r>
-      <w:proofErr w:type="spellEnd"/>
-      <w:r>
-        <w:rPr>
-          <w:rFonts w:ascii="Arial" w:hAnsi="Arial" w:cs="Arial"/>
+        <w:t>apt install samba,</w:t>
+      </w:r>
+      <w:r>
+        <w:rPr>
+          <w:rFonts w:cs="Arial" w:ascii="Arial" w:hAnsi="Arial"/>
+        </w:rPr>
+        <w:t xml:space="preserve"> para instalar el servidor Samba.</w:t>
+      </w:r>
+    </w:p>
+    <w:p>
+      <w:pPr>
+        <w:pStyle w:val="Normal"/>
+        <w:spacing w:lineRule="auto" w:line="240"/>
+        <w:rPr>
+          <w:rFonts w:ascii="Arial" w:hAnsi="Arial" w:cs="Arial"/>
+          <w:i w:val="false"/>
+          <w:i w:val="false"/>
+          <w:iCs w:val="false"/>
+        </w:rPr>
+      </w:pPr>
+      <w:r>
+        <w:rPr>
+          <w:rFonts w:cs="Arial" w:ascii="Arial" w:hAnsi="Arial"/>
+          <w:i w:val="false"/>
+          <w:iCs w:val="false"/>
+        </w:rPr>
+        <w:t>Crearemos un us</w:t>
+      </w:r>
+      <w:r>
+        <w:rPr>
+          <w:rFonts w:cs="Arial" w:ascii="Arial" w:hAnsi="Arial"/>
+          <w:i w:val="false"/>
+          <w:iCs w:val="false"/>
+        </w:rPr>
+        <w:t>u</w:t>
+      </w:r>
+      <w:r>
+        <w:rPr>
+          <w:rFonts w:cs="Arial" w:ascii="Arial" w:hAnsi="Arial"/>
+          <w:i w:val="false"/>
+          <w:iCs w:val="false"/>
+        </w:rPr>
+        <w:t>ario para el samba, o podemos generar una contraseña para un usuario existente en samba</w:t>
+      </w:r>
+    </w:p>
+    <w:p>
+      <w:pPr>
+        <w:pStyle w:val="Normal"/>
+        <w:spacing w:lineRule="auto" w:line="240"/>
+        <w:rPr>
+          <w:rFonts w:ascii="Arial" w:hAnsi="Arial" w:cs="Arial"/>
+          <w:i w:val="false"/>
+          <w:i w:val="false"/>
+          <w:iCs w:val="false"/>
+        </w:rPr>
+      </w:pPr>
+      <w:r>
+        <w:rPr>
+          <w:rFonts w:cs="Arial" w:ascii="Arial" w:hAnsi="Arial"/>
+          <w:i w:val="false"/>
+          <w:iCs w:val="false"/>
+        </w:rPr>
+        <w:t>Crear un us</w:t>
+      </w:r>
+      <w:r>
+        <w:rPr>
+          <w:rFonts w:cs="Arial" w:ascii="Arial" w:hAnsi="Arial"/>
+          <w:i w:val="false"/>
+          <w:iCs w:val="false"/>
+        </w:rPr>
+        <w:t>u</w:t>
+      </w:r>
+      <w:r>
+        <w:rPr>
+          <w:rFonts w:cs="Arial" w:ascii="Arial" w:hAnsi="Arial"/>
+          <w:i w:val="false"/>
+          <w:iCs w:val="false"/>
+        </w:rPr>
+        <w:t>ario:</w:t>
+      </w:r>
+    </w:p>
+    <w:p>
+      <w:pPr>
+        <w:pStyle w:val="Normal"/>
+        <w:spacing w:lineRule="auto" w:line="240"/>
+        <w:rPr>
+          <w:rFonts w:ascii="Arial" w:hAnsi="Arial" w:cs="Arial"/>
+          <w:i w:val="false"/>
+          <w:i w:val="false"/>
+          <w:iCs w:val="false"/>
+        </w:rPr>
+      </w:pPr>
+      <w:r>
+        <w:rPr>
+          <w:rFonts w:cs="Arial" w:ascii="Arial" w:hAnsi="Arial"/>
+          <w:i w:val="false"/>
+          <w:iCs w:val="false"/>
+        </w:rPr>
+        <w:tab/>
+      </w:r>
+      <w:r>
+        <w:rPr>
+          <w:rFonts w:cs="Arial" w:ascii="Arial" w:hAnsi="Arial"/>
           <w:i/>
           <w:iCs/>
         </w:rPr>
-        <w:t xml:space="preserve"> </w:t>
-      </w:r>
-      <w:proofErr w:type="spellStart"/>
-      <w:r>
-        <w:rPr>
-          <w:rFonts w:ascii="Arial" w:hAnsi="Arial" w:cs="Arial"/>
+        <w:t>useradd sambauser</w:t>
+      </w:r>
+    </w:p>
+    <w:p>
+      <w:pPr>
+        <w:pStyle w:val="Normal"/>
+        <w:spacing w:lineRule="auto" w:line="240"/>
+        <w:rPr>
+          <w:rFonts w:ascii="Arial" w:hAnsi="Arial" w:cs="Arial"/>
+          <w:i w:val="false"/>
+          <w:i w:val="false"/>
+          <w:iCs w:val="false"/>
+        </w:rPr>
+      </w:pPr>
+      <w:r>
+        <w:rPr>
+          <w:rFonts w:cs="Arial" w:ascii="Arial" w:hAnsi="Arial"/>
+          <w:i w:val="false"/>
+          <w:iCs w:val="false"/>
+        </w:rPr>
+        <w:t>usar un usuario existente, esteban</w:t>
+      </w:r>
+    </w:p>
+    <w:p>
+      <w:pPr>
+        <w:pStyle w:val="Normal"/>
+        <w:spacing w:lineRule="auto" w:line="240"/>
+        <w:rPr>
+          <w:rFonts w:ascii="Arial" w:hAnsi="Arial" w:cs="Arial"/>
+          <w:i w:val="false"/>
+          <w:i w:val="false"/>
+          <w:iCs w:val="false"/>
+        </w:rPr>
+      </w:pPr>
+      <w:r>
+        <w:rPr>
+          <w:rFonts w:cs="Arial" w:ascii="Arial" w:hAnsi="Arial"/>
+          <w:i w:val="false"/>
+          <w:iCs w:val="false"/>
+        </w:rPr>
+        <w:tab/>
+      </w:r>
+      <w:r>
+        <w:rPr>
+          <w:rFonts w:cs="Arial" w:ascii="Arial" w:hAnsi="Arial"/>
           <w:i/>
           <w:iCs/>
         </w:rPr>
-        <w:t>install</w:t>
-      </w:r>
-      <w:proofErr w:type="spellEnd"/>
-      <w:r>
-        <w:rPr>
-          <w:rFonts w:ascii="Arial" w:hAnsi="Arial" w:cs="Arial"/>
+        <w:t>sm</w:t>
+      </w:r>
+      <w:r>
+        <w:rPr>
+          <w:rFonts w:cs="Arial" w:ascii="Arial" w:hAnsi="Arial"/>
           <w:i/>
           <w:iCs/>
         </w:rPr>
-        <w:t xml:space="preserve"> samba,</w:t>
-      </w:r>
-      <w:r>
-        <w:rPr>
-          <w:rFonts w:ascii="Arial" w:hAnsi="Arial" w:cs="Arial"/>
-        </w:rPr>
-        <w:t xml:space="preserve"> para instalar el servidor Samba</w:t>
-      </w:r>
-      <w:r>
-        <w:rPr>
-          <w:rFonts w:ascii="Arial" w:hAnsi="Arial" w:cs="Arial"/>
-        </w:rPr>
-        <w:t>.</w:t>
-      </w:r>
-    </w:p>
-    <w:p>
-      <w:pPr>
-        <w:spacing w:line="240" w:lineRule="auto"/>
-        <w:rPr>
-          <w:rFonts w:ascii="Arial" w:hAnsi="Arial" w:cs="Arial"/>
-        </w:rPr>
-      </w:pPr>
-      <w:r>
-        <w:rPr>
-          <w:rFonts w:ascii="Arial" w:hAnsi="Arial" w:cs="Arial"/>
-        </w:rPr>
-        <w:t xml:space="preserve">Ahora debemos configurar el Samba, modificaremos el archivo </w:t>
-      </w:r>
-      <w:proofErr w:type="spellStart"/>
-      <w:r>
-        <w:rPr>
-          <w:rFonts w:ascii="Arial" w:hAnsi="Arial" w:cs="Arial"/>
-        </w:rPr>
-        <w:t>smb.conf</w:t>
-      </w:r>
-      <w:proofErr w:type="spellEnd"/>
-      <w:r>
-        <w:rPr>
-          <w:rFonts w:ascii="Arial" w:hAnsi="Arial" w:cs="Arial"/>
-        </w:rPr>
-        <w:t xml:space="preserve">, ubicado en </w:t>
-      </w:r>
-      <w:proofErr w:type="spellStart"/>
-      <w:r>
-        <w:rPr>
-          <w:rFonts w:ascii="Arial" w:hAnsi="Arial" w:cs="Arial"/>
-        </w:rPr>
-        <w:t>etc</w:t>
-      </w:r>
-      <w:proofErr w:type="spellEnd"/>
-      <w:r>
-        <w:rPr>
-          <w:rFonts w:ascii="Arial" w:hAnsi="Arial" w:cs="Arial"/>
-        </w:rPr>
-        <w:t xml:space="preserve">/samba/, debemos indicar en que red esta escuchando, como es un servidor local añadiremos la </w:t>
-      </w:r>
-      <w:proofErr w:type="spellStart"/>
-      <w:r>
-        <w:rPr>
-          <w:rFonts w:ascii="Arial" w:hAnsi="Arial" w:cs="Arial"/>
-        </w:rPr>
-        <w:t>ip</w:t>
-      </w:r>
-      <w:proofErr w:type="spellEnd"/>
-      <w:r>
-        <w:rPr>
-          <w:rFonts w:ascii="Arial" w:hAnsi="Arial" w:cs="Arial"/>
-        </w:rPr>
-        <w:t>/</w:t>
-      </w:r>
-      <w:proofErr w:type="spellStart"/>
-      <w:r>
-        <w:rPr>
-          <w:rFonts w:ascii="Arial" w:hAnsi="Arial" w:cs="Arial"/>
-        </w:rPr>
-        <w:t>mask</w:t>
-      </w:r>
-      <w:proofErr w:type="spellEnd"/>
-      <w:r>
-        <w:rPr>
-          <w:rFonts w:ascii="Arial" w:hAnsi="Arial" w:cs="Arial"/>
-        </w:rPr>
-        <w:t xml:space="preserve"> privada</w:t>
-      </w:r>
-    </w:p>
-    <w:p>
-      <w:pPr>
-        <w:spacing w:line="240" w:lineRule="auto"/>
-        <w:rPr>
-          <w:rFonts w:ascii="Arial" w:hAnsi="Arial" w:cs="Arial"/>
-        </w:rPr>
-      </w:pPr>
-    </w:p>
-    <w:p>
-      <w:pPr>
-        <w:spacing w:line="240" w:lineRule="auto"/>
-        <w:rPr>
-          <w:rFonts w:ascii="Arial" w:hAnsi="Arial" w:cs="Arial"/>
-        </w:rPr>
-      </w:pPr>
-      <w:r>
-        <w:rPr>
-          <w:rFonts w:ascii="Arial" w:hAnsi="Arial" w:cs="Arial"/>
+        <w:t>bp</w:t>
+      </w:r>
+      <w:r>
+        <w:rPr>
+          <w:rFonts w:cs="Arial" w:ascii="Arial" w:hAnsi="Arial"/>
+          <w:i/>
+          <w:iCs/>
+        </w:rPr>
+        <w:t>asswd -a</w:t>
+      </w:r>
+      <w:r>
+        <w:rPr>
+          <w:rFonts w:cs="Arial" w:ascii="Arial" w:hAnsi="Arial"/>
+          <w:i w:val="false"/>
+          <w:iCs w:val="false"/>
+        </w:rPr>
+        <w:t xml:space="preserve"> sambauser</w:t>
+      </w:r>
+    </w:p>
+    <w:p>
+      <w:pPr>
+        <w:pStyle w:val="Normal"/>
+        <w:spacing w:lineRule="auto" w:line="240"/>
+        <w:rPr>
+          <w:rFonts w:ascii="Arial" w:hAnsi="Arial" w:cs="Arial"/>
+          <w:i w:val="false"/>
+          <w:i w:val="false"/>
+          <w:iCs w:val="false"/>
+        </w:rPr>
+      </w:pPr>
+      <w:r>
+        <w:rPr>
+          <w:rFonts w:cs="Arial" w:ascii="Arial" w:hAnsi="Arial"/>
+          <w:i w:val="false"/>
+          <w:iCs w:val="false"/>
+        </w:rPr>
+        <w:t>ó</w:t>
+        <w:tab/>
+      </w:r>
+      <w:r>
+        <w:rPr>
+          <w:rFonts w:cs="Arial" w:ascii="Arial" w:hAnsi="Arial"/>
+          <w:i/>
+          <w:iCs/>
+        </w:rPr>
+        <w:t>sm</w:t>
+      </w:r>
+      <w:r>
+        <w:rPr>
+          <w:rFonts w:cs="Arial" w:ascii="Arial" w:hAnsi="Arial"/>
+          <w:i/>
+          <w:iCs/>
+        </w:rPr>
+        <w:t>b</w:t>
+      </w:r>
+      <w:r>
+        <w:rPr>
+          <w:rFonts w:cs="Arial" w:ascii="Arial" w:hAnsi="Arial"/>
+          <w:i/>
+          <w:iCs/>
+        </w:rPr>
+        <w:t>passwd -a</w:t>
+      </w:r>
+      <w:r>
+        <w:rPr>
+          <w:rFonts w:cs="Arial" w:ascii="Arial" w:hAnsi="Arial"/>
+          <w:i w:val="false"/>
+          <w:iCs w:val="false"/>
+        </w:rPr>
+        <w:t xml:space="preserve"> esteban</w:t>
+      </w:r>
+    </w:p>
+    <w:p>
+      <w:pPr>
+        <w:pStyle w:val="Normal"/>
+        <w:spacing w:lineRule="auto" w:line="240"/>
+        <w:rPr>
+          <w:rFonts w:ascii="Arial" w:hAnsi="Arial" w:cs="Arial"/>
+          <w:i w:val="false"/>
+          <w:i w:val="false"/>
+          <w:iCs w:val="false"/>
+        </w:rPr>
+      </w:pPr>
+      <w:r>
+        <w:rPr>
+          <w:rFonts w:cs="Arial" w:ascii="Arial" w:hAnsi="Arial"/>
+          <w:i w:val="false"/>
+          <w:iCs w:val="false"/>
+        </w:rPr>
+        <w:t xml:space="preserve">le colocamos la contraseña </w:t>
+      </w:r>
+      <w:r>
+        <w:rPr>
+          <w:rFonts w:cs="Arial" w:ascii="Arial" w:hAnsi="Arial"/>
+          <w:i w:val="false"/>
+          <w:iCs w:val="false"/>
+        </w:rPr>
+        <w:t xml:space="preserve">para su acceso, </w:t>
+      </w:r>
+      <w:r>
+        <w:rPr>
+          <w:rFonts w:cs="Arial" w:ascii="Arial" w:hAnsi="Arial"/>
+          <w:i w:val="false"/>
+          <w:iCs w:val="false"/>
+        </w:rPr>
+        <w:t xml:space="preserve">verificamos los usuarios samba </w:t>
+      </w:r>
+      <w:r>
+        <w:rPr>
+          <w:rFonts w:cs="Arial" w:ascii="Arial" w:hAnsi="Arial"/>
+          <w:i/>
+          <w:iCs/>
+        </w:rPr>
+        <w:t>pd</w:t>
+      </w:r>
+      <w:r>
+        <w:rPr>
+          <w:rFonts w:cs="Arial" w:ascii="Arial" w:hAnsi="Arial"/>
+          <w:i/>
+          <w:iCs/>
+        </w:rPr>
+        <w:t>b</w:t>
+      </w:r>
+      <w:r>
+        <w:rPr>
+          <w:rFonts w:cs="Arial" w:ascii="Arial" w:hAnsi="Arial"/>
+          <w:i/>
+          <w:iCs/>
+        </w:rPr>
+        <w:t>edit -L</w:t>
+      </w:r>
+    </w:p>
+    <w:p>
+      <w:pPr>
+        <w:pStyle w:val="Normal"/>
+        <w:spacing w:lineRule="auto" w:line="240"/>
+        <w:rPr>
+          <w:rFonts w:ascii="Arial" w:hAnsi="Arial" w:cs="Arial"/>
+          <w:i w:val="false"/>
+          <w:i w:val="false"/>
+          <w:iCs w:val="false"/>
+          <w:u w:val="single"/>
+        </w:rPr>
+      </w:pPr>
+      <w:r>
+        <w:rPr>
+          <w:rFonts w:cs="Arial" w:ascii="Arial" w:hAnsi="Arial"/>
+          <w:i w:val="false"/>
+          <w:iCs w:val="false"/>
+          <w:u w:val="single"/>
+        </w:rPr>
+      </w:r>
+    </w:p>
+    <w:p>
+      <w:pPr>
+        <w:pStyle w:val="Normal"/>
+        <w:spacing w:lineRule="auto" w:line="240"/>
+        <w:rPr>
+          <w:rFonts w:ascii="Arial" w:hAnsi="Arial" w:cs="Arial"/>
+          <w:i w:val="false"/>
+          <w:i w:val="false"/>
+          <w:iCs w:val="false"/>
+        </w:rPr>
+      </w:pPr>
+      <w:r>
+        <w:rPr>
+          <w:rFonts w:cs="Arial" w:ascii="Arial" w:hAnsi="Arial"/>
+          <w:i w:val="false"/>
+          <w:iCs w:val="false"/>
+        </w:rPr>
+        <w:t xml:space="preserve">con el comando </w:t>
+      </w:r>
+      <w:r>
+        <w:rPr>
+          <w:rFonts w:cs="Arial" w:ascii="Arial" w:hAnsi="Arial"/>
+          <w:i/>
+          <w:iCs/>
+        </w:rPr>
+        <w:t>smbpasswd -x</w:t>
+      </w:r>
+      <w:r>
+        <w:rPr>
+          <w:rFonts w:cs="Arial" w:ascii="Arial" w:hAnsi="Arial"/>
+          <w:i w:val="false"/>
+          <w:iCs w:val="false"/>
+        </w:rPr>
+        <w:t xml:space="preserve"> USER, eliminaremos el usuario de samba</w:t>
+      </w:r>
+    </w:p>
+    <w:p>
+      <w:pPr>
+        <w:pStyle w:val="Normal"/>
+        <w:spacing w:lineRule="auto" w:line="240"/>
+        <w:rPr>
+          <w:rFonts w:ascii="Arial" w:hAnsi="Arial" w:cs="Arial"/>
+        </w:rPr>
+      </w:pPr>
+      <w:r>
+        <w:rPr/>
+      </w:r>
+    </w:p>
+    <w:p>
+      <w:pPr>
+        <w:pStyle w:val="Normal"/>
+        <w:spacing w:lineRule="auto" w:line="240"/>
+        <w:rPr>
+          <w:rFonts w:ascii="Arial" w:hAnsi="Arial" w:cs="Arial"/>
+        </w:rPr>
+      </w:pPr>
+      <w:r>
+        <w:rPr>
+          <w:rFonts w:cs="Arial" w:ascii="Arial" w:hAnsi="Arial"/>
+        </w:rPr>
+        <w:t>Ahora debemos configurar el Samba, modificaremos el archivo smb.conf, ubicado en etc/samba/, debemos indicar en que red esta escuchando, como es un servidor local añadiremos la ip/mask privada</w:t>
+      </w:r>
+    </w:p>
+    <w:p>
+      <w:pPr>
+        <w:pStyle w:val="Normal"/>
+        <w:spacing w:lineRule="auto" w:line="240"/>
+        <w:rPr>
+          <w:rFonts w:ascii="Arial" w:hAnsi="Arial" w:cs="Arial"/>
+        </w:rPr>
+      </w:pPr>
+      <w:r>
+        <w:rPr>
+          <w:rFonts w:cs="Arial" w:ascii="Arial" w:hAnsi="Arial"/>
+        </w:rPr>
+        <w:t>#### Networking ####</w:t>
+      </w:r>
+    </w:p>
+    <w:p>
+      <w:pPr>
+        <w:pStyle w:val="Normal"/>
+        <w:spacing w:lineRule="auto" w:line="240"/>
+        <w:rPr>
+          <w:rFonts w:ascii="Arial" w:hAnsi="Arial" w:cs="Arial"/>
+        </w:rPr>
+      </w:pPr>
+      <w:r>
+        <w:rPr>
+          <w:rFonts w:cs="Arial" w:ascii="Arial" w:hAnsi="Arial"/>
+        </w:rPr>
+      </w:r>
+    </w:p>
+    <w:p>
+      <w:pPr>
+        <w:pStyle w:val="Normal"/>
+        <w:spacing w:lineRule="auto" w:line="240"/>
+        <w:rPr>
+          <w:rFonts w:ascii="Arial" w:hAnsi="Arial" w:cs="Arial"/>
+        </w:rPr>
+      </w:pPr>
+      <w:r>
+        <w:rPr>
+          <w:rFonts w:cs="Arial" w:ascii="Arial" w:hAnsi="Arial"/>
+        </w:rPr>
+        <w:t># The specific set of interfaces / networks to bind to</w:t>
+      </w:r>
+    </w:p>
+    <w:p>
+      <w:pPr>
+        <w:pStyle w:val="Normal"/>
+        <w:spacing w:lineRule="auto" w:line="240"/>
+        <w:rPr>
+          <w:rFonts w:ascii="Arial" w:hAnsi="Arial" w:cs="Arial"/>
+        </w:rPr>
+      </w:pPr>
+      <w:r>
+        <w:rPr>
+          <w:rFonts w:cs="Arial" w:ascii="Arial" w:hAnsi="Arial"/>
+        </w:rPr>
+        <w:t># This can be either the interface name or an IP address/netmask;</w:t>
+      </w:r>
+    </w:p>
+    <w:p>
+      <w:pPr>
+        <w:pStyle w:val="Normal"/>
+        <w:spacing w:lineRule="auto" w:line="240"/>
+        <w:rPr>
+          <w:rFonts w:ascii="Arial" w:hAnsi="Arial" w:cs="Arial"/>
+        </w:rPr>
+      </w:pPr>
+      <w:r>
+        <w:rPr>
+          <w:rFonts w:cs="Arial" w:ascii="Arial" w:hAnsi="Arial"/>
+        </w:rPr>
+        <w:t># interface names are normally preferred</w:t>
+      </w:r>
+    </w:p>
+    <w:p>
+      <w:pPr>
+        <w:pStyle w:val="Normal"/>
+        <w:spacing w:lineRule="auto" w:line="240"/>
+        <w:rPr>
+          <w:rFonts w:ascii="Arial" w:hAnsi="Arial" w:cs="Arial"/>
+        </w:rPr>
+      </w:pPr>
+      <w:r>
+        <w:rPr>
+          <w:rFonts w:cs="Arial" w:ascii="Arial" w:hAnsi="Arial"/>
+        </w:rPr>
+        <w:t>;   interfaces = 127.0.0.0/8 eth0</w:t>
+      </w:r>
+    </w:p>
+    <w:p>
+      <w:pPr>
+        <w:pStyle w:val="Normal"/>
+        <w:spacing w:lineRule="auto" w:line="240"/>
+        <w:rPr>
+          <w:rFonts w:ascii="Arial" w:hAnsi="Arial" w:cs="Arial"/>
+          <w:i/>
+          <w:i/>
+          <w:iCs/>
+        </w:rPr>
+      </w:pPr>
+      <w:r>
+        <w:rPr>
+          <w:rFonts w:cs="Arial" w:ascii="Arial" w:hAnsi="Arial"/>
+          <w:i/>
+          <w:iCs/>
+        </w:rPr>
+        <w:t>interfaces = 192.168.0.0/24 eth0</w:t>
+      </w:r>
+    </w:p>
+    <w:p>
+      <w:pPr>
+        <w:pStyle w:val="Normal"/>
+        <w:spacing w:lineRule="auto" w:line="240"/>
+        <w:rPr>
+          <w:rFonts w:ascii="Arial" w:hAnsi="Arial" w:cs="Arial"/>
+          <w:i w:val="false"/>
+          <w:i w:val="false"/>
+          <w:iCs w:val="false"/>
+        </w:rPr>
+      </w:pPr>
+      <w:r>
+        <w:rPr>
+          <w:rFonts w:cs="Arial" w:ascii="Arial" w:hAnsi="Arial"/>
+          <w:i w:val="false"/>
+          <w:iCs w:val="false"/>
+        </w:rPr>
+        <w:t xml:space="preserve">Tambien debemos corroborar el grupo de trabajo o dominio, </w:t>
+      </w:r>
+      <w:r>
+        <w:rPr>
+          <w:rFonts w:cs="Arial" w:ascii="Arial" w:hAnsi="Arial"/>
+          <w:i w:val="false"/>
+          <w:iCs w:val="false"/>
+        </w:rPr>
+        <w:t>en nuestro caso el valor por defecto funcionara</w:t>
+      </w:r>
+    </w:p>
+    <w:p>
+      <w:pPr>
+        <w:pStyle w:val="Normal"/>
+        <w:spacing w:lineRule="auto" w:line="240"/>
+        <w:rPr>
+          <w:rFonts w:ascii="Arial" w:hAnsi="Arial" w:cs="Arial"/>
+          <w:i w:val="false"/>
+          <w:i w:val="false"/>
+          <w:iCs w:val="false"/>
+        </w:rPr>
+      </w:pPr>
+      <w:r>
+        <w:rPr>
+          <w:rFonts w:cs="Arial" w:ascii="Arial" w:hAnsi="Arial"/>
+          <w:i w:val="false"/>
+          <w:iCs w:val="false"/>
+        </w:rPr>
+        <w:t># Change this to the workgroup/NT-domain name your Samba server will part of</w:t>
+      </w:r>
+    </w:p>
+    <w:p>
+      <w:pPr>
+        <w:pStyle w:val="Normal"/>
+        <w:spacing w:lineRule="auto" w:line="240"/>
+        <w:rPr>
+          <w:rFonts w:ascii="Arial" w:hAnsi="Arial" w:cs="Arial"/>
+          <w:i w:val="false"/>
+          <w:i w:val="false"/>
+          <w:iCs w:val="false"/>
+        </w:rPr>
+      </w:pPr>
+      <w:r>
+        <w:rPr>
+          <w:rFonts w:cs="Arial" w:ascii="Arial" w:hAnsi="Arial"/>
+          <w:i w:val="false"/>
+          <w:iCs w:val="false"/>
+        </w:rPr>
+        <w:t xml:space="preserve">   </w:t>
+      </w:r>
+      <w:r>
+        <w:rPr>
+          <w:rFonts w:cs="Arial" w:ascii="Arial" w:hAnsi="Arial"/>
+          <w:i w:val="false"/>
+          <w:iCs w:val="false"/>
+        </w:rPr>
+        <w:t xml:space="preserve">workgroup = </w:t>
+      </w:r>
+      <w:r>
+        <w:rPr>
+          <w:rFonts w:cs="Arial" w:ascii="Arial" w:hAnsi="Arial"/>
+          <w:i/>
+          <w:iCs/>
+        </w:rPr>
+        <w:t>WORKGROUP</w:t>
+      </w:r>
+    </w:p>
+    <w:p>
+      <w:pPr>
+        <w:pStyle w:val="Normal"/>
+        <w:spacing w:lineRule="auto" w:line="240"/>
+        <w:rPr>
+          <w:rFonts w:ascii="Arial" w:hAnsi="Arial" w:cs="Arial"/>
+          <w:i w:val="false"/>
+          <w:i w:val="false"/>
+          <w:iCs w:val="false"/>
+        </w:rPr>
+      </w:pPr>
+      <w:r>
+        <w:rPr>
+          <w:rFonts w:cs="Arial" w:ascii="Arial" w:hAnsi="Arial"/>
+          <w:i w:val="false"/>
+          <w:iCs w:val="false"/>
+        </w:rPr>
+        <w:t>Podemos definir que rol tendra el servidor, standalone server, member serve, classic primary domain controller</w:t>
+      </w:r>
+    </w:p>
+    <w:p>
+      <w:pPr>
+        <w:pStyle w:val="Normal"/>
+        <w:spacing w:lineRule="auto" w:line="240"/>
+        <w:rPr>
+          <w:rFonts w:ascii="Arial" w:hAnsi="Arial" w:cs="Arial"/>
+          <w:i w:val="false"/>
+          <w:i w:val="false"/>
+          <w:iCs w:val="false"/>
+        </w:rPr>
+      </w:pPr>
+      <w:r>
+        <w:rPr>
+          <w:rFonts w:cs="Arial" w:ascii="Arial" w:hAnsi="Arial"/>
+          <w:i w:val="false"/>
+          <w:iCs w:val="false"/>
+        </w:rPr>
+        <w:t>####### Authentication #######</w:t>
+      </w:r>
+    </w:p>
+    <w:p>
+      <w:pPr>
+        <w:pStyle w:val="Normal"/>
+        <w:spacing w:lineRule="auto" w:line="240"/>
+        <w:rPr>
+          <w:rFonts w:ascii="Arial" w:hAnsi="Arial" w:cs="Arial"/>
+          <w:i w:val="false"/>
+          <w:i w:val="false"/>
+          <w:iCs w:val="false"/>
+        </w:rPr>
+      </w:pPr>
+      <w:r>
+        <w:rPr>
+          <w:rFonts w:cs="Arial" w:ascii="Arial" w:hAnsi="Arial"/>
+          <w:i w:val="false"/>
+          <w:iCs w:val="false"/>
+        </w:rPr>
+      </w:r>
+    </w:p>
+    <w:p>
+      <w:pPr>
+        <w:pStyle w:val="Normal"/>
+        <w:spacing w:lineRule="auto" w:line="240"/>
+        <w:rPr>
+          <w:rFonts w:ascii="Arial" w:hAnsi="Arial" w:cs="Arial"/>
+          <w:i w:val="false"/>
+          <w:i w:val="false"/>
+          <w:iCs w:val="false"/>
+        </w:rPr>
+      </w:pPr>
+      <w:r>
+        <w:rPr>
+          <w:rFonts w:cs="Arial" w:ascii="Arial" w:hAnsi="Arial"/>
+          <w:i w:val="false"/>
+          <w:iCs w:val="false"/>
+        </w:rPr>
+        <w:t># Server role. Defines in which mode Samba will operate. Possible</w:t>
+      </w:r>
+    </w:p>
+    <w:p>
+      <w:pPr>
+        <w:pStyle w:val="Normal"/>
+        <w:spacing w:lineRule="auto" w:line="240"/>
+        <w:rPr>
+          <w:rFonts w:ascii="Arial" w:hAnsi="Arial" w:cs="Arial"/>
+          <w:i w:val="false"/>
+          <w:i w:val="false"/>
+          <w:iCs w:val="false"/>
+        </w:rPr>
+      </w:pPr>
+      <w:r>
+        <w:rPr>
+          <w:rFonts w:cs="Arial" w:ascii="Arial" w:hAnsi="Arial"/>
+          <w:i w:val="false"/>
+          <w:iCs w:val="false"/>
+        </w:rPr>
+        <w:t># values are "standalone server", "member server", "classic primary</w:t>
+      </w:r>
+    </w:p>
+    <w:p>
+      <w:pPr>
+        <w:pStyle w:val="Normal"/>
+        <w:spacing w:lineRule="auto" w:line="240"/>
+        <w:rPr>
+          <w:rFonts w:ascii="Arial" w:hAnsi="Arial" w:cs="Arial"/>
+          <w:i w:val="false"/>
+          <w:i w:val="false"/>
+          <w:iCs w:val="false"/>
+        </w:rPr>
+      </w:pPr>
+      <w:r>
+        <w:rPr>
+          <w:rFonts w:cs="Arial" w:ascii="Arial" w:hAnsi="Arial"/>
+          <w:i w:val="false"/>
+          <w:iCs w:val="false"/>
+        </w:rPr>
+        <w:t># domain controller", "classic backup domain controller", "active</w:t>
+      </w:r>
+    </w:p>
+    <w:p>
+      <w:pPr>
+        <w:pStyle w:val="Normal"/>
+        <w:spacing w:lineRule="auto" w:line="240"/>
+        <w:rPr>
+          <w:rFonts w:ascii="Arial" w:hAnsi="Arial" w:cs="Arial"/>
+          <w:i w:val="false"/>
+          <w:i w:val="false"/>
+          <w:iCs w:val="false"/>
+        </w:rPr>
+      </w:pPr>
+      <w:r>
+        <w:rPr>
+          <w:rFonts w:cs="Arial" w:ascii="Arial" w:hAnsi="Arial"/>
+          <w:i w:val="false"/>
+          <w:iCs w:val="false"/>
+        </w:rPr>
+        <w:t xml:space="preserve"># directory domain controller". </w:t>
+      </w:r>
+    </w:p>
+    <w:p>
+      <w:pPr>
+        <w:pStyle w:val="Normal"/>
+        <w:spacing w:lineRule="auto" w:line="240"/>
+        <w:rPr>
+          <w:rFonts w:ascii="Arial" w:hAnsi="Arial" w:cs="Arial"/>
+          <w:i w:val="false"/>
+          <w:i w:val="false"/>
+          <w:iCs w:val="false"/>
+        </w:rPr>
+      </w:pPr>
+      <w:r>
+        <w:rPr>
+          <w:rFonts w:cs="Arial" w:ascii="Arial" w:hAnsi="Arial"/>
+          <w:i w:val="false"/>
+          <w:iCs w:val="false"/>
+        </w:rPr>
+        <w:t>#</w:t>
+      </w:r>
+    </w:p>
+    <w:p>
+      <w:pPr>
+        <w:pStyle w:val="Normal"/>
+        <w:spacing w:lineRule="auto" w:line="240"/>
+        <w:rPr>
+          <w:rFonts w:ascii="Arial" w:hAnsi="Arial" w:cs="Arial"/>
+          <w:i w:val="false"/>
+          <w:i w:val="false"/>
+          <w:iCs w:val="false"/>
+        </w:rPr>
+      </w:pPr>
+      <w:r>
+        <w:rPr>
+          <w:rFonts w:cs="Arial" w:ascii="Arial" w:hAnsi="Arial"/>
+          <w:i w:val="false"/>
+          <w:iCs w:val="false"/>
+        </w:rPr>
+        <w:t># Most people will want "standalone sever" or "member server".</w:t>
+      </w:r>
+    </w:p>
+    <w:p>
+      <w:pPr>
+        <w:pStyle w:val="Normal"/>
+        <w:spacing w:lineRule="auto" w:line="240"/>
+        <w:rPr>
+          <w:rFonts w:ascii="Arial" w:hAnsi="Arial" w:cs="Arial"/>
+          <w:i w:val="false"/>
+          <w:i w:val="false"/>
+          <w:iCs w:val="false"/>
+        </w:rPr>
+      </w:pPr>
+      <w:r>
+        <w:rPr>
+          <w:rFonts w:cs="Arial" w:ascii="Arial" w:hAnsi="Arial"/>
+          <w:i w:val="false"/>
+          <w:iCs w:val="false"/>
+        </w:rPr>
+        <w:t># Running as "active directory domain controller" will require first</w:t>
+      </w:r>
+    </w:p>
+    <w:p>
+      <w:pPr>
+        <w:pStyle w:val="Normal"/>
+        <w:spacing w:lineRule="auto" w:line="240"/>
+        <w:rPr>
+          <w:rFonts w:ascii="Arial" w:hAnsi="Arial" w:cs="Arial"/>
+          <w:i w:val="false"/>
+          <w:i w:val="false"/>
+          <w:iCs w:val="false"/>
+        </w:rPr>
+      </w:pPr>
+      <w:r>
+        <w:rPr>
+          <w:rFonts w:cs="Arial" w:ascii="Arial" w:hAnsi="Arial"/>
+          <w:i w:val="false"/>
+          <w:iCs w:val="false"/>
+        </w:rPr>
+        <w:t># running "samba-tool domain provision" to wipe databases and create a</w:t>
+      </w:r>
+    </w:p>
+    <w:p>
+      <w:pPr>
+        <w:pStyle w:val="Normal"/>
+        <w:spacing w:lineRule="auto" w:line="240"/>
+        <w:rPr>
+          <w:rFonts w:ascii="Arial" w:hAnsi="Arial" w:cs="Arial"/>
+          <w:i w:val="false"/>
+          <w:i w:val="false"/>
+          <w:iCs w:val="false"/>
+        </w:rPr>
+      </w:pPr>
+      <w:r>
+        <w:rPr>
+          <w:rFonts w:cs="Arial" w:ascii="Arial" w:hAnsi="Arial"/>
+          <w:i w:val="false"/>
+          <w:iCs w:val="false"/>
+        </w:rPr>
+        <w:t># new domain.</w:t>
+      </w:r>
+    </w:p>
+    <w:p>
+      <w:pPr>
+        <w:pStyle w:val="Normal"/>
+        <w:spacing w:lineRule="auto" w:line="240"/>
+        <w:rPr>
+          <w:rFonts w:ascii="Arial" w:hAnsi="Arial" w:cs="Arial"/>
+          <w:i w:val="false"/>
+          <w:i w:val="false"/>
+          <w:iCs w:val="false"/>
+        </w:rPr>
+      </w:pPr>
+      <w:r>
+        <w:rPr>
+          <w:rFonts w:cs="Arial" w:ascii="Arial" w:hAnsi="Arial"/>
+          <w:i w:val="false"/>
+          <w:iCs w:val="false"/>
+        </w:rPr>
+        <w:t xml:space="preserve">   </w:t>
+      </w:r>
+      <w:r>
+        <w:rPr>
+          <w:rFonts w:cs="Arial" w:ascii="Arial" w:hAnsi="Arial"/>
+          <w:i w:val="false"/>
+          <w:iCs w:val="false"/>
+        </w:rPr>
+        <w:t>server role = standalone server</w:t>
+      </w:r>
+    </w:p>
+    <w:p>
+      <w:pPr>
+        <w:pStyle w:val="Normal"/>
+        <w:spacing w:lineRule="auto" w:line="240"/>
+        <w:rPr>
+          <w:rFonts w:ascii="Arial" w:hAnsi="Arial" w:cs="Arial"/>
+          <w:i w:val="false"/>
+          <w:i w:val="false"/>
+          <w:iCs w:val="false"/>
+        </w:rPr>
+      </w:pPr>
+      <w:r>
+        <w:rPr>
+          <w:rFonts w:cs="Arial" w:ascii="Arial" w:hAnsi="Arial"/>
+          <w:i w:val="false"/>
+          <w:iCs w:val="false"/>
+        </w:rPr>
+        <w:t xml:space="preserve">lo dejaremos en </w:t>
+      </w:r>
+      <w:r>
+        <w:rPr>
+          <w:rFonts w:cs="Arial" w:ascii="Arial" w:hAnsi="Arial"/>
+          <w:i/>
+          <w:iCs/>
+        </w:rPr>
+        <w:t xml:space="preserve">standalone server </w:t>
+      </w:r>
+    </w:p>
+    <w:p>
+      <w:pPr>
+        <w:pStyle w:val="Normal"/>
+        <w:spacing w:lineRule="auto" w:line="240"/>
+        <w:rPr>
+          <w:rFonts w:ascii="Arial" w:hAnsi="Arial" w:cs="Arial"/>
+          <w:i w:val="false"/>
+          <w:i w:val="false"/>
+          <w:iCs w:val="false"/>
+        </w:rPr>
+      </w:pPr>
+      <w:r>
+        <w:rPr>
+          <w:rFonts w:cs="Arial" w:ascii="Arial" w:hAnsi="Arial"/>
+          <w:i w:val="false"/>
+          <w:iCs w:val="false"/>
+        </w:rPr>
+      </w:r>
+    </w:p>
+    <w:p>
+      <w:pPr>
+        <w:pStyle w:val="Normal"/>
+        <w:spacing w:lineRule="auto" w:line="240"/>
+        <w:rPr>
+          <w:rFonts w:ascii="Arial" w:hAnsi="Arial" w:cs="Arial"/>
+          <w:i w:val="false"/>
+          <w:i w:val="false"/>
+          <w:iCs w:val="false"/>
+        </w:rPr>
+      </w:pPr>
+      <w:r>
+        <w:rPr>
+          <w:rFonts w:cs="Arial" w:ascii="Arial" w:hAnsi="Arial"/>
+          <w:i w:val="false"/>
+          <w:iCs w:val="false"/>
+        </w:rPr>
+      </w:r>
+    </w:p>
+    <w:p>
+      <w:pPr>
+        <w:pStyle w:val="Normal"/>
+        <w:spacing w:lineRule="auto" w:line="240" w:before="0" w:after="160"/>
+        <w:rPr/>
+      </w:pPr>
+      <w:r>
+        <w:rPr>
+          <w:rFonts w:cs="Arial" w:ascii="Arial" w:hAnsi="Arial"/>
         </w:rPr>
         <w:t>LUEGO veremos si instalamos el cliente samba en Ubuntu</w:t>
       </w:r>
     </w:p>
     <w:sectPr>
-      <w:footerReference w:type="default" r:id="rId6"/>
-      <w:pgSz w:w="11906" w:h="16838" w:code="9"/>
-      <w:pgMar w:top="1701" w:right="1134" w:bottom="1134" w:left="1701" w:header="709" w:footer="709" w:gutter="0"/>
-      <w:cols w:space="708"/>
-      <w:docGrid w:linePitch="360"/>
+      <w:footerReference w:type="default" r:id="rId2"/>
+      <w:type w:val="nextPage"/>
+      <w:pgSz w:w="11906" w:h="16838"/>
+      <w:pgMar w:left="1701" w:right="1134" w:header="0" w:top="1701" w:footer="709" w:bottom="1134" w:gutter="0"/>
+      <w:pgNumType w:fmt="decimal"/>
+      <w:formProt w:val="false"/>
+      <w:textDirection w:val="lrTb"/>
+      <w:docGrid w:type="default" w:linePitch="360" w:charSpace="4096"/>
     </w:sectPr>
   </w:body>
 </w:document>
 </file>
 
-<file path=word/endnotes.xml><?xml version="1.0" encoding="utf-8"?>
-<w:endnotes xmlns:wpc="http://schemas.microsoft.com/office/word/2010/wordprocessingCanvas" xmlns:cx="http://schemas.microsoft.com/office/drawing/2014/chartex" xmlns:cx1="http://schemas.microsoft.com/office/drawing/2015/9/8/chartex" xmlns:cx2="http://schemas.microsoft.com/office/drawing/2015/10/21/chartex" xmlns:cx3="http://schemas.microsoft.com/office/drawing/2016/5/9/chartex" xmlns:cx4="http://schemas.microsoft.com/office/drawing/2016/5/10/chartex" xmlns:cx5="http://schemas.microsoft.com/office/drawing/2016/5/11/chartex" xmlns:cx6="http://schemas.microsoft.com/office/drawing/2016/5/12/chartex" xmlns:cx7="http://schemas.microsoft.com/office/drawing/2016/5/13/chartex" xmlns:cx8="http://schemas.microsoft.com/office/drawing/2016/5/14/chartex" xmlns:mc="http://schemas.openxmlformats.org/markup-compatibility/2006" xmlns:aink="http://schemas.microsoft.com/office/drawing/2016/ink" xmlns:am3d="http://schemas.microsoft.com/office/drawing/2017/model3d" xmlns:o="urn:schemas-microsoft-com:office:office" xmlns:oel="http://schemas.microsoft.com/office/2019/extlst" xmlns:r="http://schemas.openxmlformats.org/officeDocument/2006/relationships" xmlns:m="http://schemas.openxmlformats.org/officeDocument/2006/math" xmlns:v="urn:schemas-microsoft-com:vml" xmlns:wp14="http://schemas.microsoft.com/office/word/2010/wordprocessingDrawing" xmlns:wp="http://schemas.openxmlformats.org/drawingml/2006/wordprocessingDrawing" xmlns:w10="urn:schemas-microsoft-com:office:word" xmlns:w="http://schemas.openxmlformats.org/wordprocessingml/2006/main" xmlns:w14="http://schemas.microsoft.com/office/word/2010/wordml" xmlns:w15="http://schemas.microsoft.com/office/word/2012/wordml" xmlns:w16cex="http://schemas.microsoft.com/office/word/2018/wordml/cex" xmlns:w16cid="http://schemas.microsoft.com/office/word/2016/wordml/cid" xmlns:w16="http://schemas.microsoft.com/office/word/2018/wordml" xmlns:w16sdtdh="http://schemas.microsoft.com/office/word/2020/wordml/sdtdatahash" xmlns:w16se="http://schemas.microsoft.com/office/word/2015/wordml/symex" xmlns:wpg="http://schemas.microsoft.com/office/word/2010/wordprocessingGroup" xmlns:wpi="http://schemas.microsoft.com/office/word/2010/wordprocessingInk" xmlns:wne="http://schemas.microsoft.com/office/word/2006/wordml" xmlns:wps="http://schemas.microsoft.com/office/word/2010/wordprocessingShape" mc:Ignorable="w14 w15 w16se w16cid w16 w16cex w16sdtdh wp14">
-  <w:endnote w:type="separator" w:id="-1">
-    <w:p>
-      <w:pPr>
-        <w:spacing w:after="0" w:line="240" w:lineRule="auto"/>
-      </w:pPr>
-      <w:r>
-        <w:separator/>
-      </w:r>
-    </w:p>
-  </w:endnote>
-  <w:endnote w:type="continuationSeparator" w:id="0">
-    <w:p>
-      <w:pPr>
-        <w:spacing w:after="0" w:line="240" w:lineRule="auto"/>
-      </w:pPr>
-      <w:r>
-        <w:continuationSeparator/>
-      </w:r>
-    </w:p>
-  </w:endnote>
-</w:endnotes>
-</file>
-
 <file path=word/footer1.xml><?xml version="1.0" encoding="utf-8"?>
-<w:ftr xmlns:wpc="http://schemas.microsoft.com/office/word/2010/wordprocessingCanvas" xmlns:cx="http://schemas.microsoft.com/office/drawing/2014/chartex" xmlns:cx1="http://schemas.microsoft.com/office/drawing/2015/9/8/chartex" xmlns:cx2="http://schemas.microsoft.com/office/drawing/2015/10/21/chartex" xmlns:cx3="http://schemas.microsoft.com/office/drawing/2016/5/9/chartex" xmlns:cx4="http://schemas.microsoft.com/office/drawing/2016/5/10/chartex" xmlns:cx5="http://schemas.microsoft.com/office/drawing/2016/5/11/chartex" xmlns:cx6="http://schemas.microsoft.com/office/drawing/2016/5/12/chartex" xmlns:cx7="http://schemas.microsoft.com/office/drawing/2016/5/13/chartex" xmlns:cx8="http://schemas.microsoft.com/office/drawing/2016/5/14/chartex" xmlns:mc="http://schemas.openxmlformats.org/markup-compatibility/2006" xmlns:aink="http://schemas.microsoft.com/office/drawing/2016/ink" xmlns:am3d="http://schemas.microsoft.com/office/drawing/2017/model3d" xmlns:o="urn:schemas-microsoft-com:office:office" xmlns:oel="http://schemas.microsoft.com/office/2019/extlst" xmlns:r="http://schemas.openxmlformats.org/officeDocument/2006/relationships" xmlns:m="http://schemas.openxmlformats.org/officeDocument/2006/math" xmlns:v="urn:schemas-microsoft-com:vml" xmlns:wp14="http://schemas.microsoft.com/office/word/2010/wordprocessingDrawing" xmlns:wp="http://schemas.openxmlformats.org/drawingml/2006/wordprocessingDrawing" xmlns:w10="urn:schemas-microsoft-com:office:word" xmlns:w="http://schemas.openxmlformats.org/wordprocessingml/2006/main" xmlns:w14="http://schemas.microsoft.com/office/word/2010/wordml" xmlns:w15="http://schemas.microsoft.com/office/word/2012/wordml" xmlns:w16cex="http://schemas.microsoft.com/office/word/2018/wordml/cex" xmlns:w16cid="http://schemas.microsoft.com/office/word/2016/wordml/cid" xmlns:w16="http://schemas.microsoft.com/office/word/2018/wordml" xmlns:w16sdtdh="http://schemas.microsoft.com/office/word/2020/wordml/sdtdatahash" xmlns:w16se="http://schemas.microsoft.com/office/word/2015/wordml/symex" xmlns:wpg="http://schemas.microsoft.com/office/word/2010/wordprocessingGroup" xmlns:wpi="http://schemas.microsoft.com/office/word/2010/wordprocessingInk" xmlns:wne="http://schemas.microsoft.com/office/word/2006/wordml" xmlns:wps="http://schemas.microsoft.com/office/word/2010/wordprocessingShape" mc:Ignorable="w14 w15 w16se w16cid w16 w16cex w16sdtdh wp14">
+<w:ftr xmlns:o="urn:schemas-microsoft-com:office:office" xmlns:r="http://schemas.openxmlformats.org/officeDocument/2006/relationships" xmlns:v="urn:schemas-microsoft-com:vml" xmlns:w="http://schemas.openxmlformats.org/wordprocessingml/2006/main" xmlns:w10="urn:schemas-microsoft-com:office:word" xmlns:wp="http://schemas.openxmlformats.org/drawingml/2006/wordprocessingDrawing" xmlns:wps="http://schemas.microsoft.com/office/word/2010/wordprocessingShape" xmlns:wpg="http://schemas.microsoft.com/office/word/2010/wordprocessingGroup" xmlns:mc="http://schemas.openxmlformats.org/markup-compatibility/2006" xmlns:wp14="http://schemas.microsoft.com/office/word/2010/wordprocessingDrawing" xmlns:w14="http://schemas.microsoft.com/office/word/2010/wordml" mc:Ignorable="w14 wp14">
   <w:p>
     <w:pPr>
       <w:pStyle w:val="Piedepgina"/>
       <w:jc w:val="right"/>
+      <w:rPr/>
     </w:pPr>
     <w:r>
-      <w:t xml:space="preserve">Esteban Viani – </w:t>
-    </w:r>
-    <w:proofErr w:type="spellStart"/>
-    <w:r>
-      <w:t>Leg</w:t>
-    </w:r>
-    <w:proofErr w:type="spellEnd"/>
-    <w:r>
-      <w:t>. 126818</w:t>
+      <w:rPr/>
+      <w:t>Esteban Viani – Leg. 126818</w:t>
     </w:r>
   </w:p>
 </w:ftr>
 </file>
 
-<file path=word/footnotes.xml><?xml version="1.0" encoding="utf-8"?>
-<w:footnotes xmlns:wpc="http://schemas.microsoft.com/office/word/2010/wordprocessingCanvas" xmlns:cx="http://schemas.microsoft.com/office/drawing/2014/chartex" xmlns:cx1="http://schemas.microsoft.com/office/drawing/2015/9/8/chartex" xmlns:cx2="http://schemas.microsoft.com/office/drawing/2015/10/21/chartex" xmlns:cx3="http://schemas.microsoft.com/office/drawing/2016/5/9/chartex" xmlns:cx4="http://schemas.microsoft.com/office/drawing/2016/5/10/chartex" xmlns:cx5="http://schemas.microsoft.com/office/drawing/2016/5/11/chartex" xmlns:cx6="http://schemas.microsoft.com/office/drawing/2016/5/12/chartex" xmlns:cx7="http://schemas.microsoft.com/office/drawing/2016/5/13/chartex" xmlns:cx8="http://schemas.microsoft.com/office/drawing/2016/5/14/chartex" xmlns:mc="http://schemas.openxmlformats.org/markup-compatibility/2006" xmlns:aink="http://schemas.microsoft.com/office/drawing/2016/ink" xmlns:am3d="http://schemas.microsoft.com/office/drawing/2017/model3d" xmlns:o="urn:schemas-microsoft-com:office:office" xmlns:oel="http://schemas.microsoft.com/office/2019/extlst" xmlns:r="http://schemas.openxmlformats.org/officeDocument/2006/relationships" xmlns:m="http://schemas.openxmlformats.org/officeDocument/2006/math" xmlns:v="urn:schemas-microsoft-com:vml" xmlns:wp14="http://schemas.microsoft.com/office/word/2010/wordprocessingDrawing" xmlns:wp="http://schemas.openxmlformats.org/drawingml/2006/wordprocessingDrawing" xmlns:w10="urn:schemas-microsoft-com:office:word" xmlns:w="http://schemas.openxmlformats.org/wordprocessingml/2006/main" xmlns:w14="http://schemas.microsoft.com/office/word/2010/wordml" xmlns:w15="http://schemas.microsoft.com/office/word/2012/wordml" xmlns:w16cex="http://schemas.microsoft.com/office/word/2018/wordml/cex" xmlns:w16cid="http://schemas.microsoft.com/office/word/2016/wordml/cid" xmlns:w16="http://schemas.microsoft.com/office/word/2018/wordml" xmlns:w16sdtdh="http://schemas.microsoft.com/office/word/2020/wordml/sdtdatahash" xmlns:w16se="http://schemas.microsoft.com/office/word/2015/wordml/symex" xmlns:wpg="http://schemas.microsoft.com/office/word/2010/wordprocessingGroup" xmlns:wpi="http://schemas.microsoft.com/office/word/2010/wordprocessingInk" xmlns:wne="http://schemas.microsoft.com/office/word/2006/wordml" xmlns:wps="http://schemas.microsoft.com/office/word/2010/wordprocessingShape" mc:Ignorable="w14 w15 w16se w16cid w16 w16cex w16sdtdh wp14">
-  <w:footnote w:type="separator" w:id="-1">
-    <w:p>
-      <w:pPr>
-        <w:spacing w:after="0" w:line="240" w:lineRule="auto"/>
-      </w:pPr>
-      <w:r>
-        <w:separator/>
-      </w:r>
-    </w:p>
-  </w:footnote>
-  <w:footnote w:type="continuationSeparator" w:id="0">
-    <w:p>
-      <w:pPr>
-        <w:spacing w:after="0" w:line="240" w:lineRule="auto"/>
-      </w:pPr>
-      <w:r>
-        <w:continuationSeparator/>
-      </w:r>
-    </w:p>
-  </w:footnote>
-</w:footnotes>
-</file>
-
 <file path=word/styles.xml><?xml version="1.0" encoding="utf-8"?>
-<w:styles xmlns:mc="http://schemas.openxmlformats.org/markup-compatibility/2006" xmlns:r="http://schemas.openxmlformats.org/officeDocument/2006/relationships" xmlns:w="http://schemas.openxmlformats.org/wordprocessingml/2006/main" xmlns:w14="http://schemas.microsoft.com/office/word/2010/wordml" xmlns:w15="http://schemas.microsoft.com/office/word/2012/wordml" xmlns:w16cex="http://schemas.microsoft.com/office/word/2018/wordml/cex" xmlns:w16cid="http://schemas.microsoft.com/office/word/2016/wordml/cid" xmlns:w16="http://schemas.microsoft.com/office/word/2018/wordml" xmlns:w16sdtdh="http://schemas.microsoft.com/office/word/2020/wordml/sdtdatahash" xmlns:w16se="http://schemas.microsoft.com/office/word/2015/wordml/symex" mc:Ignorable="w14 w15 w16se w16cid w16 w16cex w16sdtdh">
+<w:styles xmlns:w="http://schemas.openxmlformats.org/wordprocessingml/2006/main" xmlns:w14="http://schemas.microsoft.com/office/word/2010/wordml" xmlns:mc="http://schemas.openxmlformats.org/markup-compatibility/2006" mc:Ignorable="w14">
   <w:docDefaults>
     <w:rPrDefault>
       <w:rPr>
-        <w:rFonts w:asciiTheme="minorHAnsi" w:eastAsiaTheme="minorHAnsi" w:hAnsiTheme="minorHAnsi" w:cstheme="minorBidi"/>
+        <w:rFonts w:ascii="Calibri" w:hAnsi="Calibri" w:eastAsia="Calibri" w:cs="" w:asciiTheme="minorHAnsi" w:cstheme="minorBidi" w:eastAsiaTheme="minorHAnsi" w:hAnsiTheme="minorHAnsi"/>
         <w:sz w:val="22"/>
         <w:szCs w:val="22"/>
         <w:lang w:val="es-AR" w:eastAsia="en-US" w:bidi="ar-SA"/>
       </w:rPr>
     </w:rPrDefault>
     <w:pPrDefault>
-      <w:pPr>
-        <w:spacing w:after="160" w:line="259" w:lineRule="auto"/>
-      </w:pPr>
+      <w:pPr/>
     </w:pPrDefault>
   </w:docDefaults>
   <w:latentStyles w:defLockedState="0" w:defUIPriority="99" w:defSemiHidden="0" w:defUnhideWhenUsed="0" w:defQFormat="0" w:count="376">
     <w:lsdException w:name="Normal" w:uiPriority="0" w:qFormat="1"/>
     <w:lsdException w:name="heading 1" w:uiPriority="9" w:qFormat="1"/>
-    <w:lsdException w:name="heading 2" w:semiHidden="1" w:uiPriority="9" w:unhideWhenUsed="1" w:qFormat="1"/>
-    <w:lsdException w:name="heading 3" w:semiHidden="1" w:uiPriority="9" w:unhideWhenUsed="1" w:qFormat="1"/>
-    <w:lsdException w:name="heading 4" w:semiHidden="1" w:uiPriority="9" w:unhideWhenUsed="1" w:qFormat="1"/>
-    <w:lsdException w:name="heading 5" w:semiHidden="1" w:uiPriority="9" w:unhideWhenUsed="1" w:qFormat="1"/>
-    <w:lsdException w:name="heading 6" w:semiHidden="1" w:uiPriority="9" w:unhideWhenUsed="1" w:qFormat="1"/>
-    <w:lsdException w:name="heading 7" w:semiHidden="1" w:uiPriority="9" w:unhideWhenUsed="1" w:qFormat="1"/>
-    <w:lsdException w:name="heading 8" w:semiHidden="1" w:uiPriority="9" w:unhideWhenUsed="1" w:qFormat="1"/>
-    <w:lsdException w:name="heading 9" w:semiHidden="1" w:uiPriority="9" w:unhideWhenUsed="1" w:qFormat="1"/>
+    <w:lsdException w:name="heading 2" w:uiPriority="9" w:semiHidden="1" w:unhideWhenUsed="1" w:qFormat="1"/>
+    <w:lsdException w:name="heading 3" w:uiPriority="9" w:semiHidden="1" w:unhideWhenUsed="1" w:qFormat="1"/>
+    <w:lsdException w:name="heading 4" w:uiPriority="9" w:semiHidden="1" w:unhideWhenUsed="1" w:qFormat="1"/>
+    <w:lsdException w:name="heading 5" w:uiPriority="9" w:semiHidden="1" w:unhideWhenUsed="1" w:qFormat="1"/>
+    <w:lsdException w:name="heading 6" w:uiPriority="9" w:semiHidden="1" w:unhideWhenUsed="1" w:qFormat="1"/>
+    <w:lsdException w:name="heading 7" w:uiPriority="9" w:semiHidden="1" w:unhideWhenUsed="1" w:qFormat="1"/>
+    <w:lsdException w:name="heading 8" w:uiPriority="9" w:semiHidden="1" w:unhideWhenUsed="1" w:qFormat="1"/>
+    <w:lsdException w:name="heading 9" w:uiPriority="9" w:semiHidden="1" w:unhideWhenUsed="1" w:qFormat="1"/>
     <w:lsdException w:name="index 1" w:semiHidden="1" w:unhideWhenUsed="1"/>
     <w:lsdException w:name="index 2" w:semiHidden="1" w:unhideWhenUsed="1"/>
     <w:lsdException w:name="index 3" w:semiHidden="1" w:unhideWhenUsed="1"/>
@@ -381,22 +1117,22 @@
     <w:lsdException w:name="index 7" w:semiHidden="1" w:unhideWhenUsed="1"/>
     <w:lsdException w:name="index 8" w:semiHidden="1" w:unhideWhenUsed="1"/>
     <w:lsdException w:name="index 9" w:semiHidden="1" w:unhideWhenUsed="1"/>
-    <w:lsdException w:name="toc 1" w:semiHidden="1" w:uiPriority="39" w:unhideWhenUsed="1"/>
-    <w:lsdException w:name="toc 2" w:semiHidden="1" w:uiPriority="39" w:unhideWhenUsed="1"/>
-    <w:lsdException w:name="toc 3" w:semiHidden="1" w:uiPriority="39" w:unhideWhenUsed="1"/>
-    <w:lsdException w:name="toc 4" w:semiHidden="1" w:uiPriority="39" w:unhideWhenUsed="1"/>
-    <w:lsdException w:name="toc 5" w:semiHidden="1" w:uiPriority="39" w:unhideWhenUsed="1"/>
-    <w:lsdException w:name="toc 6" w:semiHidden="1" w:uiPriority="39" w:unhideWhenUsed="1"/>
-    <w:lsdException w:name="toc 7" w:semiHidden="1" w:uiPriority="39" w:unhideWhenUsed="1"/>
-    <w:lsdException w:name="toc 8" w:semiHidden="1" w:uiPriority="39" w:unhideWhenUsed="1"/>
-    <w:lsdException w:name="toc 9" w:semiHidden="1" w:uiPriority="39" w:unhideWhenUsed="1"/>
+    <w:lsdException w:name="toc 1" w:uiPriority="39" w:semiHidden="1" w:unhideWhenUsed="1"/>
+    <w:lsdException w:name="toc 2" w:uiPriority="39" w:semiHidden="1" w:unhideWhenUsed="1"/>
+    <w:lsdException w:name="toc 3" w:uiPriority="39" w:semiHidden="1" w:unhideWhenUsed="1"/>
+    <w:lsdException w:name="toc 4" w:uiPriority="39" w:semiHidden="1" w:unhideWhenUsed="1"/>
+    <w:lsdException w:name="toc 5" w:uiPriority="39" w:semiHidden="1" w:unhideWhenUsed="1"/>
+    <w:lsdException w:name="toc 6" w:uiPriority="39" w:semiHidden="1" w:unhideWhenUsed="1"/>
+    <w:lsdException w:name="toc 7" w:uiPriority="39" w:semiHidden="1" w:unhideWhenUsed="1"/>
+    <w:lsdException w:name="toc 8" w:uiPriority="39" w:semiHidden="1" w:unhideWhenUsed="1"/>
+    <w:lsdException w:name="toc 9" w:uiPriority="39" w:semiHidden="1" w:unhideWhenUsed="1"/>
     <w:lsdException w:name="Normal Indent" w:semiHidden="1" w:unhideWhenUsed="1"/>
     <w:lsdException w:name="footnote text" w:semiHidden="1" w:unhideWhenUsed="1"/>
     <w:lsdException w:name="annotation text" w:semiHidden="1" w:unhideWhenUsed="1"/>
     <w:lsdException w:name="header" w:semiHidden="1" w:unhideWhenUsed="1"/>
     <w:lsdException w:name="footer" w:semiHidden="1" w:unhideWhenUsed="1"/>
     <w:lsdException w:name="index heading" w:semiHidden="1" w:unhideWhenUsed="1"/>
-    <w:lsdException w:name="caption" w:semiHidden="1" w:uiPriority="35" w:unhideWhenUsed="1" w:qFormat="1"/>
+    <w:lsdException w:name="caption" w:uiPriority="35" w:semiHidden="1" w:unhideWhenUsed="1" w:qFormat="1"/>
     <w:lsdException w:name="table of figures" w:semiHidden="1" w:unhideWhenUsed="1"/>
     <w:lsdException w:name="envelope address" w:semiHidden="1" w:unhideWhenUsed="1"/>
     <w:lsdException w:name="envelope return" w:semiHidden="1" w:unhideWhenUsed="1"/>
@@ -427,7 +1163,7 @@
     <w:lsdException w:name="Title" w:uiPriority="10" w:qFormat="1"/>
     <w:lsdException w:name="Closing" w:semiHidden="1" w:unhideWhenUsed="1"/>
     <w:lsdException w:name="Signature" w:semiHidden="1" w:unhideWhenUsed="1"/>
-    <w:lsdException w:name="Default Paragraph Font" w:semiHidden="1" w:uiPriority="1" w:unhideWhenUsed="1"/>
+    <w:lsdException w:name="Default Paragraph Font" w:uiPriority="1" w:semiHidden="1" w:unhideWhenUsed="1"/>
     <w:lsdException w:name="Body Text" w:semiHidden="1" w:unhideWhenUsed="1"/>
     <w:lsdException w:name="Body Text Indent" w:semiHidden="1" w:unhideWhenUsed="1"/>
     <w:lsdException w:name="List Continue" w:semiHidden="1" w:unhideWhenUsed="1"/>
@@ -627,8 +1363,8 @@
     <w:lsdException w:name="Subtle Reference" w:uiPriority="31" w:qFormat="1"/>
     <w:lsdException w:name="Intense Reference" w:uiPriority="32" w:qFormat="1"/>
     <w:lsdException w:name="Book Title" w:uiPriority="33" w:qFormat="1"/>
-    <w:lsdException w:name="Bibliography" w:semiHidden="1" w:uiPriority="37" w:unhideWhenUsed="1"/>
-    <w:lsdException w:name="TOC Heading" w:semiHidden="1" w:uiPriority="39" w:unhideWhenUsed="1" w:qFormat="1"/>
+    <w:lsdException w:name="Bibliography" w:uiPriority="37" w:semiHidden="1" w:unhideWhenUsed="1"/>
+    <w:lsdException w:name="TOC Heading" w:uiPriority="39" w:semiHidden="1" w:unhideWhenUsed="1" w:qFormat="1"/>
     <w:lsdException w:name="Plain Table 1" w:uiPriority="41"/>
     <w:lsdException w:name="Plain Table 2" w:uiPriority="42"/>
     <w:lsdException w:name="Plain Table 3" w:uiPriority="43"/>
@@ -739,15 +1475,146 @@
     <w:lsdException w:name="Unresolved Mention" w:semiHidden="1" w:unhideWhenUsed="1"/>
     <w:lsdException w:name="Smart Link" w:semiHidden="1" w:unhideWhenUsed="1"/>
   </w:latentStyles>
-  <w:style w:type="paragraph" w:default="1" w:styleId="Normal">
+  <w:style w:type="paragraph" w:styleId="Normal" w:default="1">
     <w:name w:val="Normal"/>
     <w:qFormat/>
+    <w:pPr>
+      <w:widowControl/>
+      <w:bidi w:val="0"/>
+      <w:spacing w:lineRule="auto" w:line="259" w:before="0" w:after="160"/>
+      <w:jc w:val="left"/>
+    </w:pPr>
+    <w:rPr>
+      <w:rFonts w:ascii="Calibri" w:hAnsi="Calibri" w:eastAsia="Calibri" w:cs="" w:asciiTheme="minorHAnsi" w:cstheme="minorBidi" w:eastAsiaTheme="minorHAnsi" w:hAnsiTheme="minorHAnsi"/>
+      <w:color w:val="auto"/>
+      <w:kern w:val="0"/>
+      <w:sz w:val="22"/>
+      <w:szCs w:val="22"/>
+      <w:lang w:val="es-AR" w:eastAsia="en-US" w:bidi="ar-SA"/>
+    </w:rPr>
   </w:style>
-  <w:style w:type="character" w:default="1" w:styleId="Fuentedeprrafopredeter">
+  <w:style w:type="character" w:styleId="DefaultParagraphFont" w:default="1">
     <w:name w:val="Default Paragraph Font"/>
     <w:uiPriority w:val="1"/>
     <w:semiHidden/>
     <w:unhideWhenUsed/>
+    <w:qFormat/>
+    <w:rPr/>
+  </w:style>
+  <w:style w:type="character" w:styleId="EncabezadoCar" w:customStyle="1">
+    <w:name w:val="Encabezado Car"/>
+    <w:basedOn w:val="DefaultParagraphFont"/>
+    <w:link w:val="Encabezado"/>
+    <w:uiPriority w:val="99"/>
+    <w:qFormat/>
+    <w:rsid w:val="00e915b0"/>
+    <w:rPr/>
+  </w:style>
+  <w:style w:type="character" w:styleId="PiedepginaCar" w:customStyle="1">
+    <w:name w:val="Pie de página Car"/>
+    <w:basedOn w:val="DefaultParagraphFont"/>
+    <w:link w:val="Piedepgina"/>
+    <w:uiPriority w:val="99"/>
+    <w:qFormat/>
+    <w:rsid w:val="00e915b0"/>
+    <w:rPr/>
+  </w:style>
+  <w:style w:type="paragraph" w:styleId="Ttulo">
+    <w:name w:val="Título"/>
+    <w:basedOn w:val="Normal"/>
+    <w:next w:val="Cuerpodetexto"/>
+    <w:qFormat/>
+    <w:pPr>
+      <w:keepNext w:val="true"/>
+      <w:spacing w:before="240" w:after="120"/>
+    </w:pPr>
+    <w:rPr>
+      <w:rFonts w:ascii="Liberation Sans" w:hAnsi="Liberation Sans" w:eastAsia="Noto Sans CJK SC" w:cs="Lohit Devanagari"/>
+      <w:sz w:val="28"/>
+      <w:szCs w:val="28"/>
+    </w:rPr>
+  </w:style>
+  <w:style w:type="paragraph" w:styleId="Cuerpodetexto">
+    <w:name w:val="Body Text"/>
+    <w:basedOn w:val="Normal"/>
+    <w:pPr>
+      <w:spacing w:lineRule="auto" w:line="276" w:before="0" w:after="140"/>
+    </w:pPr>
+    <w:rPr/>
+  </w:style>
+  <w:style w:type="paragraph" w:styleId="Lista">
+    <w:name w:val="List"/>
+    <w:basedOn w:val="Cuerpodetexto"/>
+    <w:pPr/>
+    <w:rPr>
+      <w:rFonts w:cs="Lohit Devanagari"/>
+    </w:rPr>
+  </w:style>
+  <w:style w:type="paragraph" w:styleId="Leyenda">
+    <w:name w:val="Caption"/>
+    <w:basedOn w:val="Normal"/>
+    <w:qFormat/>
+    <w:pPr>
+      <w:suppressLineNumbers/>
+      <w:spacing w:before="120" w:after="120"/>
+    </w:pPr>
+    <w:rPr>
+      <w:rFonts w:cs="Lohit Devanagari"/>
+      <w:i/>
+      <w:iCs/>
+      <w:sz w:val="24"/>
+      <w:szCs w:val="24"/>
+    </w:rPr>
+  </w:style>
+  <w:style w:type="paragraph" w:styleId="Ndice">
+    <w:name w:val="Índice"/>
+    <w:basedOn w:val="Normal"/>
+    <w:qFormat/>
+    <w:pPr>
+      <w:suppressLineNumbers/>
+    </w:pPr>
+    <w:rPr>
+      <w:rFonts w:cs="Lohit Devanagari"/>
+    </w:rPr>
+  </w:style>
+  <w:style w:type="paragraph" w:styleId="Cabecera">
+    <w:name w:val="Header"/>
+    <w:basedOn w:val="Normal"/>
+    <w:link w:val="EncabezadoCar"/>
+    <w:uiPriority w:val="99"/>
+    <w:unhideWhenUsed/>
+    <w:rsid w:val="00e915b0"/>
+    <w:pPr>
+      <w:tabs>
+        <w:tab w:val="center" w:pos="4252" w:leader="none"/>
+        <w:tab w:val="right" w:pos="8504" w:leader="none"/>
+      </w:tabs>
+      <w:spacing w:lineRule="auto" w:line="240" w:before="0" w:after="0"/>
+    </w:pPr>
+    <w:rPr/>
+  </w:style>
+  <w:style w:type="paragraph" w:styleId="Piedepgina">
+    <w:name w:val="Footer"/>
+    <w:basedOn w:val="Normal"/>
+    <w:link w:val="PiedepginaCar"/>
+    <w:uiPriority w:val="99"/>
+    <w:unhideWhenUsed/>
+    <w:rsid w:val="00e915b0"/>
+    <w:pPr>
+      <w:tabs>
+        <w:tab w:val="center" w:pos="4252" w:leader="none"/>
+        <w:tab w:val="right" w:pos="8504" w:leader="none"/>
+      </w:tabs>
+      <w:spacing w:lineRule="auto" w:line="240" w:before="0" w:after="0"/>
+    </w:pPr>
+    <w:rPr/>
+  </w:style>
+  <w:style w:type="numbering" w:styleId="NoList" w:default="1">
+    <w:name w:val="No List"/>
+    <w:uiPriority w:val="99"/>
+    <w:semiHidden/>
+    <w:unhideWhenUsed/>
+    <w:qFormat/>
   </w:style>
   <w:style w:type="table" w:default="1" w:styleId="Tablanormal">
     <w:name w:val="Normal Table"/>
@@ -763,56 +1630,6 @@
         <w:right w:w="108" w:type="dxa"/>
       </w:tblCellMar>
     </w:tblPr>
-  </w:style>
-  <w:style w:type="numbering" w:default="1" w:styleId="Sinlista">
-    <w:name w:val="No List"/>
-    <w:uiPriority w:val="99"/>
-    <w:semiHidden/>
-    <w:unhideWhenUsed/>
-  </w:style>
-  <w:style w:type="paragraph" w:styleId="Encabezado">
-    <w:name w:val="header"/>
-    <w:basedOn w:val="Normal"/>
-    <w:link w:val="EncabezadoCar"/>
-    <w:uiPriority w:val="99"/>
-    <w:unhideWhenUsed/>
-    <w:rsid w:val="00E915B0"/>
-    <w:pPr>
-      <w:tabs>
-        <w:tab w:val="center" w:pos="4252"/>
-        <w:tab w:val="right" w:pos="8504"/>
-      </w:tabs>
-      <w:spacing w:after="0" w:line="240" w:lineRule="auto"/>
-    </w:pPr>
-  </w:style>
-  <w:style w:type="character" w:customStyle="1" w:styleId="EncabezadoCar">
-    <w:name w:val="Encabezado Car"/>
-    <w:basedOn w:val="Fuentedeprrafopredeter"/>
-    <w:link w:val="Encabezado"/>
-    <w:uiPriority w:val="99"/>
-    <w:rsid w:val="00E915B0"/>
-  </w:style>
-  <w:style w:type="paragraph" w:styleId="Piedepgina">
-    <w:name w:val="footer"/>
-    <w:basedOn w:val="Normal"/>
-    <w:link w:val="PiedepginaCar"/>
-    <w:uiPriority w:val="99"/>
-    <w:unhideWhenUsed/>
-    <w:rsid w:val="00E915B0"/>
-    <w:pPr>
-      <w:tabs>
-        <w:tab w:val="center" w:pos="4252"/>
-        <w:tab w:val="right" w:pos="8504"/>
-      </w:tabs>
-      <w:spacing w:after="0" w:line="240" w:lineRule="auto"/>
-    </w:pPr>
-  </w:style>
-  <w:style w:type="character" w:customStyle="1" w:styleId="PiedepginaCar">
-    <w:name w:val="Pie de página Car"/>
-    <w:basedOn w:val="Fuentedeprrafopredeter"/>
-    <w:link w:val="Piedepgina"/>
-    <w:uiPriority w:val="99"/>
-    <w:rsid w:val="00E915B0"/>
   </w:style>
 </w:styles>
 </file>

</xml_diff>

<commit_message>
agregando como acceder desde windows
</commit_message>
<xml_diff>
--- a/TPB/TPB-EstebanViani.docx
+++ b/TPB/TPB-EstebanViani.docx
@@ -136,79 +136,7 @@
         <w:rPr>
           <w:rFonts w:ascii="Arial" w:hAnsi="Arial" w:cs="Arial"/>
         </w:rPr>
-        <w:t>Podemos crea</w:t>
-      </w:r>
-      <w:r>
-        <w:rPr>
-          <w:rFonts w:ascii="Arial" w:hAnsi="Arial" w:cs="Arial"/>
-        </w:rPr>
-        <w:t xml:space="preserve"> </w:t>
-      </w:r>
-      <w:r>
-        <w:rPr>
-          <w:rFonts w:ascii="Arial" w:hAnsi="Arial" w:cs="Arial"/>
-        </w:rPr>
-        <w:t>uno mas usuarios,</w:t>
-      </w:r>
-      <w:r>
-        <w:rPr>
-          <w:rFonts w:ascii="Arial" w:hAnsi="Arial" w:cs="Arial"/>
-        </w:rPr>
-        <w:t xml:space="preserve"> </w:t>
-      </w:r>
-      <w:r>
-        <w:rPr>
-          <w:rFonts w:ascii="Arial" w:hAnsi="Arial" w:cs="Arial"/>
-        </w:rPr>
-        <w:t>solo para</w:t>
-      </w:r>
-      <w:r>
-        <w:rPr>
-          <w:rFonts w:ascii="Arial" w:hAnsi="Arial" w:cs="Arial"/>
-        </w:rPr>
-        <w:t xml:space="preserve"> </w:t>
-      </w:r>
-      <w:r>
-        <w:rPr>
-          <w:rFonts w:ascii="Arial" w:hAnsi="Arial" w:cs="Arial"/>
-        </w:rPr>
-        <w:t>S</w:t>
-      </w:r>
-      <w:r>
-        <w:rPr>
-          <w:rFonts w:ascii="Arial" w:hAnsi="Arial" w:cs="Arial"/>
-        </w:rPr>
-        <w:t>amba, o podemos generar una contraseña para un</w:t>
-      </w:r>
-      <w:r>
-        <w:rPr>
-          <w:rFonts w:ascii="Arial" w:hAnsi="Arial" w:cs="Arial"/>
-        </w:rPr>
-        <w:t>o o mas</w:t>
-      </w:r>
-      <w:r>
-        <w:rPr>
-          <w:rFonts w:ascii="Arial" w:hAnsi="Arial" w:cs="Arial"/>
-        </w:rPr>
-        <w:t xml:space="preserve"> usuario</w:t>
-      </w:r>
-      <w:r>
-        <w:rPr>
-          <w:rFonts w:ascii="Arial" w:hAnsi="Arial" w:cs="Arial"/>
-        </w:rPr>
-        <w:t>s</w:t>
-      </w:r>
-      <w:r>
-        <w:rPr>
-          <w:rFonts w:ascii="Arial" w:hAnsi="Arial" w:cs="Arial"/>
-        </w:rPr>
-        <w:t xml:space="preserve"> existente</w:t>
-      </w:r>
-      <w:r>
-        <w:rPr>
-          <w:rFonts w:ascii="Arial" w:hAnsi="Arial" w:cs="Arial"/>
-        </w:rPr>
-        <w:t>s.</w:t>
+        <w:t>Podemos crea uno mas usuarios, solo para Samba, o podemos generar una contraseña para uno o mas usuarios existentes.</w:t>
       </w:r>
     </w:p>
     <w:p>
@@ -258,25 +186,7 @@
         <w:rPr>
           <w:rFonts w:ascii="Arial" w:hAnsi="Arial" w:cs="Arial"/>
         </w:rPr>
-        <w:t xml:space="preserve">o </w:t>
-      </w:r>
-      <w:r>
-        <w:rPr>
-          <w:rFonts w:ascii="Arial" w:hAnsi="Arial" w:cs="Arial"/>
-        </w:rPr>
-        <w:t>usa</w:t>
-      </w:r>
-      <w:r>
-        <w:rPr>
-          <w:rFonts w:ascii="Arial" w:hAnsi="Arial" w:cs="Arial"/>
-        </w:rPr>
-        <w:t>mos</w:t>
-      </w:r>
-      <w:r>
-        <w:rPr>
-          <w:rFonts w:ascii="Arial" w:hAnsi="Arial" w:cs="Arial"/>
-        </w:rPr>
-        <w:t xml:space="preserve"> un usuario existente, esteban</w:t>
+        <w:t>o usamos un usuario existente, esteban</w:t>
       </w:r>
     </w:p>
     <w:p>
@@ -432,13 +342,7 @@
         <w:rPr>
           <w:rFonts w:ascii="Arial" w:hAnsi="Arial" w:cs="Arial"/>
         </w:rPr>
-        <w:t>C</w:t>
-      </w:r>
-      <w:r>
-        <w:rPr>
-          <w:rFonts w:ascii="Arial" w:hAnsi="Arial" w:cs="Arial"/>
-        </w:rPr>
-        <w:t xml:space="preserve">on el comando </w:t>
+        <w:t xml:space="preserve">Con el comando </w:t>
       </w:r>
     </w:p>
     <w:p>
@@ -695,7 +599,13 @@
         <w:rPr>
           <w:rFonts w:ascii="Arial" w:hAnsi="Arial" w:cs="Arial"/>
         </w:rPr>
-        <w:t xml:space="preserve">Crear las carpetas </w:t>
+        <w:t>Crear las carpetas</w:t>
+      </w:r>
+      <w:r>
+        <w:rPr>
+          <w:rFonts w:ascii="Arial" w:hAnsi="Arial" w:cs="Arial"/>
+        </w:rPr>
+        <w:t>, soloLectura, publico, soloAutWrite</w:t>
       </w:r>
     </w:p>
     <w:p>
@@ -720,36 +630,6 @@
           <w:rFonts w:ascii="Arial" w:hAnsi="Arial" w:cs="Arial"/>
         </w:rPr>
       </w:pPr>
-      <w:r>
-        <w:rPr>
-          <w:rFonts w:ascii="Arial" w:hAnsi="Arial" w:cs="Arial"/>
-        </w:rPr>
-        <w:t xml:space="preserve">Para pruebas crearemos en el </w:t>
-      </w:r>
-    </w:p>
-    <w:p>
-      <w:pPr>
-        <w:spacing w:line="240" w:lineRule="auto"/>
-        <w:rPr>
-          <w:rFonts w:ascii="Arial" w:hAnsi="Arial" w:cs="Arial"/>
-        </w:rPr>
-      </w:pPr>
-    </w:p>
-    <w:p>
-      <w:pPr>
-        <w:spacing w:line="240" w:lineRule="auto"/>
-        <w:rPr>
-          <w:rFonts w:ascii="Arial" w:hAnsi="Arial" w:cs="Arial"/>
-        </w:rPr>
-      </w:pPr>
-    </w:p>
-    <w:p>
-      <w:pPr>
-        <w:spacing w:line="240" w:lineRule="auto"/>
-        <w:rPr>
-          <w:rFonts w:ascii="Arial" w:hAnsi="Arial" w:cs="Arial"/>
-        </w:rPr>
-      </w:pPr>
     </w:p>
     <w:p>
       <w:pPr>
@@ -784,232 +664,300 @@
         <w:rPr>
           <w:rFonts w:ascii="Arial" w:hAnsi="Arial" w:cs="Arial"/>
         </w:rPr>
+        <w:t>Modificaremos la configuración global del Samba</w:t>
+      </w:r>
+    </w:p>
+    <w:p>
+      <w:pPr>
+        <w:spacing w:line="240" w:lineRule="auto"/>
+        <w:rPr>
+          <w:rFonts w:ascii="Arial" w:hAnsi="Arial" w:cs="Arial"/>
+        </w:rPr>
+      </w:pPr>
+      <w:r>
+        <w:rPr>
+          <w:rFonts w:ascii="Arial" w:hAnsi="Arial" w:cs="Arial"/>
+        </w:rPr>
+        <w:t xml:space="preserve">Agregaremos el identificador del servidor, el nombre del </w:t>
+      </w:r>
+      <w:r>
+        <w:rPr>
+          <w:rFonts w:ascii="Arial" w:hAnsi="Arial" w:cs="Arial"/>
+          <w:u w:val="single"/>
+        </w:rPr>
+        <w:t>workgroup</w:t>
+      </w:r>
+      <w:r>
+        <w:rPr>
+          <w:rFonts w:ascii="Arial" w:hAnsi="Arial" w:cs="Arial"/>
+          <w:u w:val="single"/>
+        </w:rPr>
+        <w:t>,</w:t>
+      </w:r>
+      <w:r>
+        <w:rPr>
+          <w:rFonts w:ascii="Arial" w:hAnsi="Arial" w:cs="Arial"/>
+        </w:rPr>
+        <w:t xml:space="preserve"> y el nombre que tendrá el servidor</w:t>
+      </w:r>
+    </w:p>
+    <w:p>
+      <w:pPr>
+        <w:spacing w:line="240" w:lineRule="auto"/>
+        <w:rPr>
+          <w:rFonts w:ascii="Arial" w:hAnsi="Arial" w:cs="Arial"/>
+        </w:rPr>
+      </w:pPr>
+      <w:r>
+        <w:rPr>
+          <w:rFonts w:ascii="Arial" w:hAnsi="Arial" w:cs="Arial"/>
+        </w:rPr>
         <w:lastRenderedPageBreak/>
-        <w:t>Modificaremos la configuración global del Samba</w:t>
-      </w:r>
-    </w:p>
-    <w:p>
-      <w:pPr>
-        <w:spacing w:line="240" w:lineRule="auto"/>
-        <w:rPr>
-          <w:rFonts w:ascii="Arial" w:hAnsi="Arial" w:cs="Arial"/>
-        </w:rPr>
-      </w:pPr>
-      <w:r>
-        <w:rPr>
-          <w:rFonts w:ascii="Arial" w:hAnsi="Arial" w:cs="Arial"/>
-        </w:rPr>
-        <w:t xml:space="preserve">Agregaremos el identificador del servidor, el nombre del </w:t>
-      </w:r>
-      <w:r>
+        <w:t>[global]</w:t>
+      </w:r>
+    </w:p>
+    <w:p>
+      <w:pPr>
+        <w:spacing w:line="240" w:lineRule="auto"/>
+        <w:rPr>
+          <w:rFonts w:ascii="Arial" w:hAnsi="Arial" w:cs="Arial"/>
+        </w:rPr>
+      </w:pPr>
+    </w:p>
+    <w:p>
+      <w:pPr>
+        <w:spacing w:line="240" w:lineRule="auto"/>
+        <w:rPr>
+          <w:rFonts w:ascii="Arial" w:hAnsi="Arial" w:cs="Arial"/>
+        </w:rPr>
+      </w:pPr>
+      <w:r>
+        <w:rPr>
+          <w:rFonts w:ascii="Arial" w:hAnsi="Arial" w:cs="Arial"/>
+        </w:rPr>
+        <w:t>## Browsing/Identification ###</w:t>
+      </w:r>
+    </w:p>
+    <w:p>
+      <w:pPr>
+        <w:spacing w:line="240" w:lineRule="auto"/>
+        <w:rPr>
+          <w:rFonts w:ascii="Arial" w:hAnsi="Arial" w:cs="Arial"/>
+        </w:rPr>
+      </w:pPr>
+      <w:r>
+        <w:rPr>
+          <w:rFonts w:ascii="Arial" w:hAnsi="Arial" w:cs="Arial"/>
+        </w:rPr>
+        <w:t xml:space="preserve">   netbios name= so-tpb</w:t>
+      </w:r>
+    </w:p>
+    <w:p>
+      <w:pPr>
+        <w:spacing w:line="240" w:lineRule="auto"/>
+        <w:rPr>
+          <w:rFonts w:ascii="Arial" w:hAnsi="Arial" w:cs="Arial"/>
+        </w:rPr>
+      </w:pPr>
+    </w:p>
+    <w:p>
+      <w:pPr>
+        <w:spacing w:line="240" w:lineRule="auto"/>
+        <w:rPr>
+          <w:rFonts w:ascii="Arial" w:hAnsi="Arial" w:cs="Arial"/>
+        </w:rPr>
+      </w:pPr>
+      <w:r>
+        <w:rPr>
+          <w:rFonts w:ascii="Arial" w:hAnsi="Arial" w:cs="Arial"/>
+        </w:rPr>
+        <w:t># Change this to the workgroup/NT-domain name your Samba server will part of</w:t>
+      </w:r>
+    </w:p>
+    <w:p>
+      <w:pPr>
+        <w:spacing w:line="240" w:lineRule="auto"/>
+        <w:rPr>
+          <w:rFonts w:ascii="Arial" w:hAnsi="Arial" w:cs="Arial"/>
+        </w:rPr>
+      </w:pPr>
+      <w:r>
+        <w:rPr>
+          <w:rFonts w:ascii="Arial" w:hAnsi="Arial" w:cs="Arial"/>
+        </w:rPr>
+        <w:t xml:space="preserve">   workgroup = WORKGROUP</w:t>
+      </w:r>
+    </w:p>
+    <w:p>
+      <w:pPr>
+        <w:spacing w:line="240" w:lineRule="auto"/>
+        <w:rPr>
+          <w:rFonts w:ascii="Arial" w:hAnsi="Arial" w:cs="Arial"/>
+        </w:rPr>
+      </w:pPr>
+    </w:p>
+    <w:p>
+      <w:pPr>
+        <w:spacing w:line="240" w:lineRule="auto"/>
+        <w:rPr>
+          <w:rFonts w:ascii="Arial" w:hAnsi="Arial" w:cs="Arial"/>
+        </w:rPr>
+      </w:pPr>
+      <w:r>
+        <w:rPr>
+          <w:rFonts w:ascii="Arial" w:hAnsi="Arial" w:cs="Arial"/>
+        </w:rPr>
+        <w:t># server string is the equivalent of the NT Description field</w:t>
+      </w:r>
+    </w:p>
+    <w:p>
+      <w:pPr>
+        <w:spacing w:line="240" w:lineRule="auto"/>
+        <w:rPr>
+          <w:rFonts w:ascii="Arial" w:hAnsi="Arial" w:cs="Arial"/>
+        </w:rPr>
+      </w:pPr>
+      <w:r>
+        <w:rPr>
+          <w:rFonts w:ascii="Arial" w:hAnsi="Arial" w:cs="Arial"/>
+        </w:rPr>
+        <w:tab/>
+        <w:t>server string = %h - Sistema servidorS</w:t>
+      </w:r>
+    </w:p>
+    <w:p>
+      <w:pPr>
+        <w:spacing w:line="240" w:lineRule="auto"/>
         <w:rPr>
           <w:rFonts w:ascii="Arial" w:hAnsi="Arial" w:cs="Arial"/>
           <w:u w:val="single"/>
         </w:rPr>
-        <w:t>workgroup</w:t>
-      </w:r>
-      <w:r>
-        <w:rPr>
-          <w:rFonts w:ascii="Arial" w:hAnsi="Arial" w:cs="Arial"/>
-          <w:u w:val="single"/>
-        </w:rPr>
-        <w:t>,</w:t>
-      </w:r>
-      <w:r>
-        <w:rPr>
-          <w:rFonts w:ascii="Arial" w:hAnsi="Arial" w:cs="Arial"/>
-        </w:rPr>
-        <w:t xml:space="preserve"> y el nombre que tendrá el servidor</w:t>
-      </w:r>
-    </w:p>
-    <w:p>
-      <w:pPr>
-        <w:spacing w:line="240" w:lineRule="auto"/>
-        <w:rPr>
-          <w:rFonts w:ascii="Arial" w:hAnsi="Arial" w:cs="Arial"/>
-        </w:rPr>
-      </w:pPr>
-      <w:r>
-        <w:rPr>
-          <w:rFonts w:ascii="Arial" w:hAnsi="Arial" w:cs="Arial"/>
-        </w:rPr>
-        <w:t>[global]</w:t>
-      </w:r>
-    </w:p>
-    <w:p>
-      <w:pPr>
-        <w:spacing w:line="240" w:lineRule="auto"/>
-        <w:rPr>
-          <w:rFonts w:ascii="Arial" w:hAnsi="Arial" w:cs="Arial"/>
-        </w:rPr>
-      </w:pPr>
-      <w:r>
-        <w:rPr>
-          <w:rFonts w:ascii="Arial" w:hAnsi="Arial" w:cs="Arial"/>
-        </w:rPr>
-        <w:t>##</w:t>
-      </w:r>
-    </w:p>
-    <w:p>
-      <w:pPr>
-        <w:spacing w:line="240" w:lineRule="auto"/>
-        <w:rPr>
-          <w:rFonts w:ascii="Arial" w:hAnsi="Arial" w:cs="Arial"/>
-        </w:rPr>
-      </w:pPr>
-      <w:r>
-        <w:rPr>
-          <w:rFonts w:ascii="Arial" w:hAnsi="Arial" w:cs="Arial"/>
-        </w:rPr>
-        <w:t># Change this to the workgroup/NT-domain name your Samba server will part of</w:t>
-      </w:r>
-    </w:p>
-    <w:p>
-      <w:pPr>
-        <w:spacing w:line="240" w:lineRule="auto"/>
-        <w:rPr>
-          <w:rFonts w:ascii="Arial" w:hAnsi="Arial" w:cs="Arial"/>
-        </w:rPr>
-      </w:pPr>
-      <w:r>
-        <w:rPr>
-          <w:rFonts w:ascii="Arial" w:hAnsi="Arial" w:cs="Arial"/>
-        </w:rPr>
-        <w:t xml:space="preserve">   workgroup = </w:t>
-      </w:r>
-      <w:r>
+      </w:pPr>
+    </w:p>
+    <w:p>
+      <w:pPr>
+        <w:spacing w:line="240" w:lineRule="auto"/>
+        <w:rPr>
+          <w:rFonts w:ascii="Arial" w:hAnsi="Arial" w:cs="Arial"/>
+        </w:rPr>
+      </w:pPr>
+      <w:r>
+        <w:rPr>
+          <w:rFonts w:ascii="Arial" w:hAnsi="Arial" w:cs="Arial"/>
+        </w:rPr>
+        <w:t xml:space="preserve"> debemos indicar en que red esta escuchando, como es un servidor local añadiremos la ip/mask privada</w:t>
+      </w:r>
+    </w:p>
+    <w:p>
+      <w:pPr>
+        <w:spacing w:line="240" w:lineRule="auto"/>
+        <w:rPr>
+          <w:rFonts w:ascii="Arial" w:hAnsi="Arial" w:cs="Arial"/>
+        </w:rPr>
+      </w:pPr>
+    </w:p>
+    <w:p>
+      <w:pPr>
+        <w:spacing w:line="240" w:lineRule="auto"/>
+        <w:rPr>
+          <w:rFonts w:ascii="Arial" w:hAnsi="Arial" w:cs="Arial"/>
+        </w:rPr>
+      </w:pPr>
+      <w:r>
+        <w:rPr>
+          <w:rFonts w:ascii="Arial" w:hAnsi="Arial" w:cs="Arial"/>
+        </w:rPr>
+        <w:t>#### Networking ####</w:t>
+      </w:r>
+    </w:p>
+    <w:p>
+      <w:pPr>
+        <w:spacing w:line="240" w:lineRule="auto"/>
+        <w:rPr>
+          <w:rFonts w:ascii="Arial" w:hAnsi="Arial" w:cs="Arial"/>
+        </w:rPr>
+      </w:pPr>
+    </w:p>
+    <w:p>
+      <w:pPr>
+        <w:spacing w:line="240" w:lineRule="auto"/>
+        <w:rPr>
+          <w:rFonts w:ascii="Arial" w:hAnsi="Arial" w:cs="Arial"/>
+        </w:rPr>
+      </w:pPr>
+      <w:r>
+        <w:rPr>
+          <w:rFonts w:ascii="Arial" w:hAnsi="Arial" w:cs="Arial"/>
+        </w:rPr>
+        <w:t># The specific set of interfaces / networks to bind to</w:t>
+      </w:r>
+    </w:p>
+    <w:p>
+      <w:pPr>
+        <w:spacing w:line="240" w:lineRule="auto"/>
+        <w:rPr>
+          <w:rFonts w:ascii="Arial" w:hAnsi="Arial" w:cs="Arial"/>
+        </w:rPr>
+      </w:pPr>
+      <w:r>
+        <w:rPr>
+          <w:rFonts w:ascii="Arial" w:hAnsi="Arial" w:cs="Arial"/>
+        </w:rPr>
+        <w:t># This can be either the interface name or an IP address/netmask;</w:t>
+      </w:r>
+    </w:p>
+    <w:p>
+      <w:pPr>
+        <w:spacing w:line="240" w:lineRule="auto"/>
+        <w:rPr>
+          <w:rFonts w:ascii="Arial" w:hAnsi="Arial" w:cs="Arial"/>
+        </w:rPr>
+      </w:pPr>
+      <w:r>
+        <w:rPr>
+          <w:rFonts w:ascii="Arial" w:hAnsi="Arial" w:cs="Arial"/>
+        </w:rPr>
+        <w:t># interface names are normally preferred</w:t>
+      </w:r>
+    </w:p>
+    <w:p>
+      <w:pPr>
+        <w:spacing w:line="240" w:lineRule="auto"/>
+        <w:rPr>
+          <w:rFonts w:ascii="Arial" w:hAnsi="Arial" w:cs="Arial"/>
+        </w:rPr>
+      </w:pPr>
+      <w:r>
+        <w:rPr>
+          <w:rFonts w:ascii="Arial" w:hAnsi="Arial" w:cs="Arial"/>
+        </w:rPr>
+        <w:t>;   interfaces = 127.0.0.0/8 eth0</w:t>
+      </w:r>
+    </w:p>
+    <w:p>
+      <w:pPr>
+        <w:spacing w:line="240" w:lineRule="auto"/>
         <w:rPr>
           <w:rFonts w:ascii="Arial" w:hAnsi="Arial" w:cs="Arial"/>
           <w:i/>
           <w:iCs/>
         </w:rPr>
-        <w:t>WORKGROUP</w:t>
-      </w:r>
-    </w:p>
-    <w:p>
-      <w:pPr>
-        <w:spacing w:line="240" w:lineRule="auto"/>
-        <w:rPr>
-          <w:rFonts w:ascii="Arial" w:hAnsi="Arial" w:cs="Arial"/>
-        </w:rPr>
-      </w:pPr>
-    </w:p>
-    <w:p>
-      <w:pPr>
-        <w:spacing w:line="240" w:lineRule="auto"/>
-        <w:rPr>
-          <w:rFonts w:ascii="Arial" w:hAnsi="Arial" w:cs="Arial"/>
-        </w:rPr>
-      </w:pPr>
-      <w:r>
-        <w:rPr>
-          <w:rFonts w:ascii="Arial" w:hAnsi="Arial" w:cs="Arial"/>
-        </w:rPr>
-        <w:t xml:space="preserve"> debemos indicar en que red esta escuchando, como es un servidor local añadiremos la ip/mask privada</w:t>
-      </w:r>
-    </w:p>
-    <w:p>
-      <w:pPr>
-        <w:spacing w:line="240" w:lineRule="auto"/>
-        <w:rPr>
-          <w:rFonts w:ascii="Arial" w:hAnsi="Arial" w:cs="Arial"/>
-        </w:rPr>
-      </w:pPr>
-    </w:p>
-    <w:p>
-      <w:pPr>
-        <w:spacing w:line="240" w:lineRule="auto"/>
-        <w:rPr>
-          <w:rFonts w:ascii="Arial" w:hAnsi="Arial" w:cs="Arial"/>
-        </w:rPr>
-      </w:pPr>
-      <w:r>
-        <w:rPr>
-          <w:rFonts w:ascii="Arial" w:hAnsi="Arial" w:cs="Arial"/>
-        </w:rPr>
-        <w:t>#### Networking ####</w:t>
-      </w:r>
-    </w:p>
-    <w:p>
-      <w:pPr>
-        <w:spacing w:line="240" w:lineRule="auto"/>
-        <w:rPr>
-          <w:rFonts w:ascii="Arial" w:hAnsi="Arial" w:cs="Arial"/>
-        </w:rPr>
-      </w:pPr>
-    </w:p>
-    <w:p>
-      <w:pPr>
-        <w:spacing w:line="240" w:lineRule="auto"/>
-        <w:rPr>
-          <w:rFonts w:ascii="Arial" w:hAnsi="Arial" w:cs="Arial"/>
-        </w:rPr>
-      </w:pPr>
-      <w:r>
-        <w:rPr>
-          <w:rFonts w:ascii="Arial" w:hAnsi="Arial" w:cs="Arial"/>
-        </w:rPr>
-        <w:t># The specific set of interfaces / networks to bind to</w:t>
-      </w:r>
-    </w:p>
-    <w:p>
-      <w:pPr>
-        <w:spacing w:line="240" w:lineRule="auto"/>
-        <w:rPr>
-          <w:rFonts w:ascii="Arial" w:hAnsi="Arial" w:cs="Arial"/>
-        </w:rPr>
-      </w:pPr>
-      <w:r>
-        <w:rPr>
-          <w:rFonts w:ascii="Arial" w:hAnsi="Arial" w:cs="Arial"/>
-        </w:rPr>
-        <w:t># This can be either the interface name or an IP address/netmask;</w:t>
-      </w:r>
-    </w:p>
-    <w:p>
-      <w:pPr>
-        <w:spacing w:line="240" w:lineRule="auto"/>
-        <w:rPr>
-          <w:rFonts w:ascii="Arial" w:hAnsi="Arial" w:cs="Arial"/>
-        </w:rPr>
-      </w:pPr>
-      <w:r>
-        <w:rPr>
-          <w:rFonts w:ascii="Arial" w:hAnsi="Arial" w:cs="Arial"/>
-        </w:rPr>
-        <w:t># interface names are normally preferred</w:t>
-      </w:r>
-    </w:p>
-    <w:p>
-      <w:pPr>
-        <w:spacing w:line="240" w:lineRule="auto"/>
-        <w:rPr>
-          <w:rFonts w:ascii="Arial" w:hAnsi="Arial" w:cs="Arial"/>
-        </w:rPr>
-      </w:pPr>
-      <w:r>
-        <w:rPr>
-          <w:rFonts w:ascii="Arial" w:hAnsi="Arial" w:cs="Arial"/>
-        </w:rPr>
-        <w:t>;   interfaces = 127.0.0.0/8 eth0</w:t>
-      </w:r>
-    </w:p>
-    <w:p>
-      <w:pPr>
-        <w:spacing w:line="240" w:lineRule="auto"/>
+      </w:pPr>
+      <w:r>
         <w:rPr>
           <w:rFonts w:ascii="Arial" w:hAnsi="Arial" w:cs="Arial"/>
           <w:i/>
           <w:iCs/>
         </w:rPr>
-      </w:pPr>
+        <w:t>interfaces = 192.168.</w:t>
+      </w:r>
       <w:r>
         <w:rPr>
           <w:rFonts w:ascii="Arial" w:hAnsi="Arial" w:cs="Arial"/>
           <w:i/>
           <w:iCs/>
         </w:rPr>
-        <w:t>interfaces = 192.168.</w:t>
+        <w:t>1</w:t>
       </w:r>
       <w:r>
         <w:rPr>
@@ -1017,16 +965,18 @@
           <w:i/>
           <w:iCs/>
         </w:rPr>
-        <w:t>1</w:t>
-      </w:r>
-      <w:r>
+        <w:t>.0/24 eth0</w:t>
+      </w:r>
+    </w:p>
+    <w:p>
+      <w:pPr>
+        <w:spacing w:line="240" w:lineRule="auto"/>
         <w:rPr>
           <w:rFonts w:ascii="Arial" w:hAnsi="Arial" w:cs="Arial"/>
           <w:i/>
           <w:iCs/>
         </w:rPr>
-        <w:t>.0/24 eth0</w:t>
-      </w:r>
+      </w:pPr>
     </w:p>
     <w:p>
       <w:pPr>
@@ -1201,28 +1151,31 @@
         <w:rPr>
           <w:rFonts w:ascii="Arial" w:hAnsi="Arial" w:cs="Arial"/>
         </w:rPr>
+        <w:lastRenderedPageBreak/>
         <w:t xml:space="preserve">   server role = standalone server</w:t>
       </w:r>
     </w:p>
     <w:p>
       <w:pPr>
         <w:spacing w:line="240" w:lineRule="auto"/>
-        <w:rPr>
-          <w:rFonts w:ascii="Arial" w:hAnsi="Arial" w:cs="Arial"/>
-        </w:rPr>
-      </w:pPr>
-      <w:r>
-        <w:rPr>
-          <w:rFonts w:ascii="Arial" w:hAnsi="Arial" w:cs="Arial"/>
-        </w:rPr>
-        <w:t xml:space="preserve">lo dejaremos en </w:t>
-      </w:r>
-      <w:r>
         <w:rPr>
           <w:rFonts w:ascii="Arial" w:hAnsi="Arial" w:cs="Arial"/>
           <w:i/>
           <w:iCs/>
         </w:rPr>
+      </w:pPr>
+      <w:r>
+        <w:rPr>
+          <w:rFonts w:ascii="Arial" w:hAnsi="Arial" w:cs="Arial"/>
+        </w:rPr>
+        <w:t xml:space="preserve">lo dejaremos en </w:t>
+      </w:r>
+      <w:r>
+        <w:rPr>
+          <w:rFonts w:ascii="Arial" w:hAnsi="Arial" w:cs="Arial"/>
+          <w:i/>
+          <w:iCs/>
+        </w:rPr>
         <w:t xml:space="preserve">standalone server </w:t>
       </w:r>
     </w:p>
@@ -1233,6 +1186,14 @@
           <w:rFonts w:ascii="Arial" w:hAnsi="Arial" w:cs="Arial"/>
         </w:rPr>
       </w:pPr>
+    </w:p>
+    <w:p>
+      <w:pPr>
+        <w:spacing w:line="240" w:lineRule="auto"/>
+        <w:rPr>
+          <w:rFonts w:ascii="Arial" w:hAnsi="Arial" w:cs="Arial"/>
+        </w:rPr>
+      </w:pPr>
       <w:r>
         <w:rPr>
           <w:rFonts w:ascii="Arial" w:hAnsi="Arial" w:cs="Arial"/>
@@ -1265,400 +1226,354 @@
         <w:rPr>
           <w:rFonts w:ascii="Arial" w:hAnsi="Arial" w:cs="Arial"/>
         </w:rPr>
+        <w:tab/>
+        <w:t>Path= /samba/public</w:t>
+      </w:r>
+      <w:r>
+        <w:rPr>
+          <w:rFonts w:ascii="Arial" w:hAnsi="Arial" w:cs="Arial"/>
+        </w:rPr>
+        <w:t>o</w:t>
+      </w:r>
+    </w:p>
+    <w:p>
+      <w:pPr>
+        <w:spacing w:line="240" w:lineRule="auto"/>
+        <w:rPr>
+          <w:rFonts w:ascii="Arial" w:hAnsi="Arial" w:cs="Arial"/>
+        </w:rPr>
+      </w:pPr>
+      <w:r>
+        <w:rPr>
+          <w:rFonts w:ascii="Arial" w:hAnsi="Arial" w:cs="Arial"/>
+        </w:rPr>
+        <w:tab/>
+        <w:t>Comment= carpeta publica a todos</w:t>
+      </w:r>
+    </w:p>
+    <w:p>
+      <w:pPr>
+        <w:spacing w:line="240" w:lineRule="auto"/>
+        <w:rPr>
+          <w:rFonts w:ascii="Arial" w:hAnsi="Arial" w:cs="Arial"/>
+        </w:rPr>
+      </w:pPr>
+      <w:r>
+        <w:rPr>
+          <w:rFonts w:ascii="Arial" w:hAnsi="Arial" w:cs="Arial"/>
+        </w:rPr>
+        <w:tab/>
+        <w:t>Read only =</w:t>
+      </w:r>
+      <w:r>
+        <w:rPr>
+          <w:rFonts w:ascii="Arial" w:hAnsi="Arial" w:cs="Arial"/>
+        </w:rPr>
+        <w:t>no</w:t>
+      </w:r>
+    </w:p>
+    <w:p>
+      <w:pPr>
+        <w:spacing w:line="240" w:lineRule="auto"/>
+        <w:rPr>
+          <w:rFonts w:ascii="Arial" w:hAnsi="Arial" w:cs="Arial"/>
+        </w:rPr>
+      </w:pPr>
+      <w:r>
+        <w:rPr>
+          <w:rFonts w:ascii="Arial" w:hAnsi="Arial" w:cs="Arial"/>
+        </w:rPr>
+        <w:tab/>
+        <w:t>Guest ok = yes</w:t>
+      </w:r>
+    </w:p>
+    <w:p>
+      <w:pPr>
+        <w:spacing w:line="240" w:lineRule="auto"/>
+        <w:rPr>
+          <w:rFonts w:ascii="Arial" w:hAnsi="Arial" w:cs="Arial"/>
+        </w:rPr>
+      </w:pPr>
+      <w:r>
+        <w:rPr>
+          <w:rFonts w:ascii="Arial" w:hAnsi="Arial" w:cs="Arial"/>
+        </w:rPr>
+        <w:t>Para permitir que cualquiera escriba en la carpeta publica debemos cambiar a los permisos y el grupo de pertenencia de la carpeta.</w:t>
+      </w:r>
+    </w:p>
+    <w:p>
+      <w:pPr>
+        <w:spacing w:line="240" w:lineRule="auto"/>
+        <w:rPr>
+          <w:rFonts w:ascii="Arial" w:hAnsi="Arial" w:cs="Arial"/>
+        </w:rPr>
+      </w:pPr>
+      <w:r>
+        <w:rPr>
+          <w:rFonts w:ascii="Arial" w:hAnsi="Arial" w:cs="Arial"/>
+        </w:rPr>
+        <w:t>Cambiamos los permisos, decimos que cualquier usuario(nobody) perteneciente al grupo(nogroup) es el dueño del directorio /samba/publico, con -R definimos que esta configuración se aplicara a este directorio y a todos sus archivos y subdirectorios</w:t>
+      </w:r>
+    </w:p>
+    <w:p>
+      <w:pPr>
+        <w:spacing w:line="240" w:lineRule="auto"/>
+        <w:rPr>
+          <w:rFonts w:ascii="Arial" w:hAnsi="Arial" w:cs="Arial"/>
+        </w:rPr>
+      </w:pPr>
+      <w:r>
+        <w:rPr>
+          <w:rFonts w:ascii="Arial" w:hAnsi="Arial" w:cs="Arial"/>
+        </w:rPr>
+        <w:tab/>
+        <w:t>chown -R nobody:nogroup /samba/publico</w:t>
+      </w:r>
+    </w:p>
+    <w:p>
+      <w:pPr>
+        <w:spacing w:line="240" w:lineRule="auto"/>
+        <w:rPr>
+          <w:rFonts w:ascii="Arial" w:hAnsi="Arial" w:cs="Arial"/>
+        </w:rPr>
+      </w:pPr>
+      <w:r>
+        <w:rPr>
+          <w:rFonts w:ascii="Arial" w:hAnsi="Arial" w:cs="Arial"/>
+        </w:rPr>
+        <w:t xml:space="preserve">Cambiar atributos del directorio, diciendo que se aplicara a todos los nuevos directorios y archivo (-R), </w:t>
+      </w:r>
+      <w:r>
+        <w:rPr>
+          <w:rFonts w:ascii="Arial" w:hAnsi="Arial" w:cs="Arial"/>
+        </w:rPr>
+        <w:t>0777, significa que en octal, el 0 es indicador de la base, el primer 7, en octal, indica que el dueño, es decir cualquier usuario, podrá leer, escribir y ejecutar cualquier archivo o directorio, el segundo 7 indica que cualquiera perteneciente al grupo nogroup, podrá realizar lectura, escritura y ejecución, y el ultimo 7 indica lo mismo para cualquier otro usuario</w:t>
+      </w:r>
+    </w:p>
+    <w:p>
+      <w:pPr>
+        <w:spacing w:line="240" w:lineRule="auto"/>
+        <w:rPr>
+          <w:rFonts w:ascii="Arial" w:hAnsi="Arial" w:cs="Arial"/>
+        </w:rPr>
+      </w:pPr>
+      <w:r>
+        <w:rPr>
+          <w:rFonts w:ascii="Arial" w:hAnsi="Arial" w:cs="Arial"/>
+        </w:rPr>
+        <w:tab/>
+        <w:t>chmod -R 0777 /samba/publico</w:t>
+      </w:r>
+    </w:p>
+    <w:p>
+      <w:pPr>
+        <w:spacing w:line="240" w:lineRule="auto"/>
+        <w:rPr>
+          <w:rFonts w:ascii="Arial" w:hAnsi="Arial" w:cs="Arial"/>
+        </w:rPr>
+      </w:pPr>
+      <w:r>
+        <w:rPr>
+          <w:rFonts w:ascii="Arial" w:hAnsi="Arial" w:cs="Arial"/>
+        </w:rPr>
+        <w:t>Ahora configuraremos una carpeta de solo lectura, es decir solo el administrador podrá escribir en ella</w:t>
+      </w:r>
+    </w:p>
+    <w:p>
+      <w:pPr>
+        <w:spacing w:line="240" w:lineRule="auto"/>
+        <w:rPr>
+          <w:rFonts w:ascii="Arial" w:hAnsi="Arial" w:cs="Arial"/>
+        </w:rPr>
+      </w:pPr>
+      <w:r>
+        <w:rPr>
+          <w:rFonts w:ascii="Arial" w:hAnsi="Arial" w:cs="Arial"/>
+        </w:rPr>
+        <w:t>[lectura]</w:t>
+      </w:r>
+    </w:p>
+    <w:p>
+      <w:pPr>
+        <w:spacing w:line="240" w:lineRule="auto"/>
+        <w:rPr>
+          <w:rFonts w:ascii="Arial" w:hAnsi="Arial" w:cs="Arial"/>
+        </w:rPr>
+      </w:pPr>
+      <w:r>
+        <w:rPr>
+          <w:rFonts w:ascii="Arial" w:hAnsi="Arial" w:cs="Arial"/>
+        </w:rPr>
+        <w:t xml:space="preserve">   path=/samba/soloLectura</w:t>
+      </w:r>
+    </w:p>
+    <w:p>
+      <w:pPr>
+        <w:spacing w:line="240" w:lineRule="auto"/>
+        <w:rPr>
+          <w:rFonts w:ascii="Arial" w:hAnsi="Arial" w:cs="Arial"/>
+        </w:rPr>
+      </w:pPr>
+      <w:r>
+        <w:rPr>
+          <w:rFonts w:ascii="Arial" w:hAnsi="Arial" w:cs="Arial"/>
+        </w:rPr>
+        <w:t xml:space="preserve">   comment= carpeta publica a todos</w:t>
+      </w:r>
+    </w:p>
+    <w:p>
+      <w:pPr>
+        <w:spacing w:line="240" w:lineRule="auto"/>
+        <w:rPr>
+          <w:rFonts w:ascii="Arial" w:hAnsi="Arial" w:cs="Arial"/>
+        </w:rPr>
+      </w:pPr>
+      <w:r>
+        <w:rPr>
+          <w:rFonts w:ascii="Arial" w:hAnsi="Arial" w:cs="Arial"/>
+        </w:rPr>
+        <w:t xml:space="preserve">   read only = yes</w:t>
+      </w:r>
+    </w:p>
+    <w:p>
+      <w:pPr>
+        <w:spacing w:line="240" w:lineRule="auto"/>
+        <w:rPr>
+          <w:rFonts w:ascii="Arial" w:hAnsi="Arial" w:cs="Arial"/>
+        </w:rPr>
+      </w:pPr>
+      <w:r>
+        <w:rPr>
+          <w:rFonts w:ascii="Arial" w:hAnsi="Arial" w:cs="Arial"/>
+        </w:rPr>
+        <w:t xml:space="preserve">   guest ok = yes  </w:t>
+      </w:r>
+      <w:r>
+        <w:rPr>
+          <w:rFonts w:ascii="Arial" w:hAnsi="Arial" w:cs="Arial"/>
+        </w:rPr>
+        <w:tab/>
+      </w:r>
+    </w:p>
+    <w:p>
+      <w:pPr>
+        <w:spacing w:line="240" w:lineRule="auto"/>
+        <w:rPr>
+          <w:rFonts w:ascii="Arial" w:hAnsi="Arial" w:cs="Arial"/>
+        </w:rPr>
+      </w:pPr>
+      <w:r>
+        <w:rPr>
+          <w:rFonts w:ascii="Arial" w:hAnsi="Arial" w:cs="Arial"/>
+        </w:rPr>
+        <w:t>ahora haremos la carpeta que solo los usuarios registrados puedan ver, pero solo el duwño y los miembro del grupo admines puedan modificar</w:t>
+      </w:r>
+    </w:p>
+    <w:p>
+      <w:pPr>
+        <w:spacing w:line="240" w:lineRule="auto"/>
+        <w:rPr>
+          <w:rFonts w:ascii="Arial" w:hAnsi="Arial" w:cs="Arial"/>
+        </w:rPr>
+      </w:pPr>
+      <w:r>
+        <w:rPr>
+          <w:rFonts w:ascii="Arial" w:hAnsi="Arial" w:cs="Arial"/>
+        </w:rPr>
+        <w:t>[paraAdmin]</w:t>
+      </w:r>
+    </w:p>
+    <w:p>
+      <w:pPr>
+        <w:spacing w:line="240" w:lineRule="auto"/>
+        <w:rPr>
+          <w:rFonts w:ascii="Arial" w:hAnsi="Arial" w:cs="Arial"/>
+        </w:rPr>
+      </w:pPr>
+      <w:r>
+        <w:rPr>
+          <w:rFonts w:ascii="Arial" w:hAnsi="Arial" w:cs="Arial"/>
+        </w:rPr>
+        <w:t xml:space="preserve">   path=/samba/soloAutWrite </w:t>
+      </w:r>
+    </w:p>
+    <w:p>
+      <w:pPr>
+        <w:spacing w:line="240" w:lineRule="auto"/>
+        <w:rPr>
+          <w:rFonts w:ascii="Arial" w:hAnsi="Arial" w:cs="Arial"/>
+        </w:rPr>
+      </w:pPr>
+      <w:r>
+        <w:rPr>
+          <w:rFonts w:ascii="Arial" w:hAnsi="Arial" w:cs="Arial"/>
+        </w:rPr>
+        <w:t xml:space="preserve">   comment=solo admin y root</w:t>
+      </w:r>
+    </w:p>
+    <w:p>
+      <w:pPr>
+        <w:spacing w:line="240" w:lineRule="auto"/>
+        <w:rPr>
+          <w:rFonts w:ascii="Arial" w:hAnsi="Arial" w:cs="Arial"/>
+        </w:rPr>
+      </w:pPr>
+      <w:r>
+        <w:rPr>
+          <w:rFonts w:ascii="Arial" w:hAnsi="Arial" w:cs="Arial"/>
+        </w:rPr>
+        <w:t xml:space="preserve">   read only = no</w:t>
+      </w:r>
+    </w:p>
+    <w:p>
+      <w:pPr>
+        <w:spacing w:line="240" w:lineRule="auto"/>
+        <w:rPr>
+          <w:rFonts w:ascii="Arial" w:hAnsi="Arial" w:cs="Arial"/>
+        </w:rPr>
+      </w:pPr>
+      <w:r>
+        <w:rPr>
+          <w:rFonts w:ascii="Arial" w:hAnsi="Arial" w:cs="Arial"/>
+        </w:rPr>
+        <w:t xml:space="preserve">   guest ok = no</w:t>
+      </w:r>
+    </w:p>
+    <w:p>
+      <w:pPr>
+        <w:spacing w:line="240" w:lineRule="auto"/>
+        <w:rPr>
+          <w:rFonts w:ascii="Arial" w:hAnsi="Arial" w:cs="Arial"/>
+        </w:rPr>
+      </w:pPr>
+    </w:p>
+    <w:p>
+      <w:pPr>
+        <w:spacing w:line="240" w:lineRule="auto"/>
+        <w:rPr>
+          <w:rFonts w:ascii="Arial" w:hAnsi="Arial" w:cs="Arial"/>
+        </w:rPr>
+      </w:pPr>
+      <w:r>
+        <w:rPr>
+          <w:rFonts w:ascii="Arial" w:hAnsi="Arial" w:cs="Arial"/>
+        </w:rPr>
+        <w:t>creamos el grupo admines</w:t>
+      </w:r>
+    </w:p>
+    <w:p>
+      <w:pPr>
+        <w:spacing w:line="240" w:lineRule="auto"/>
+        <w:rPr>
+          <w:rFonts w:ascii="Arial" w:hAnsi="Arial" w:cs="Arial"/>
+        </w:rPr>
+      </w:pPr>
+      <w:r>
+        <w:rPr>
+          <w:rFonts w:ascii="Arial" w:hAnsi="Arial" w:cs="Arial"/>
+        </w:rPr>
         <w:lastRenderedPageBreak/>
         <w:tab/>
-        <w:t>Path= /samba/public</w:t>
-      </w:r>
-      <w:r>
-        <w:rPr>
-          <w:rFonts w:ascii="Arial" w:hAnsi="Arial" w:cs="Arial"/>
-        </w:rPr>
-        <w:t>o</w:t>
-      </w:r>
-    </w:p>
-    <w:p>
-      <w:pPr>
-        <w:spacing w:line="240" w:lineRule="auto"/>
-        <w:rPr>
-          <w:rFonts w:ascii="Arial" w:hAnsi="Arial" w:cs="Arial"/>
-        </w:rPr>
-      </w:pPr>
-      <w:r>
-        <w:rPr>
-          <w:rFonts w:ascii="Arial" w:hAnsi="Arial" w:cs="Arial"/>
-        </w:rPr>
-        <w:tab/>
-        <w:t>Comment= carpeta publica a todos</w:t>
-      </w:r>
-    </w:p>
-    <w:p>
-      <w:pPr>
-        <w:spacing w:line="240" w:lineRule="auto"/>
-        <w:rPr>
-          <w:rFonts w:ascii="Arial" w:hAnsi="Arial" w:cs="Arial"/>
-        </w:rPr>
-      </w:pPr>
-      <w:r>
-        <w:rPr>
-          <w:rFonts w:ascii="Arial" w:hAnsi="Arial" w:cs="Arial"/>
-        </w:rPr>
-        <w:tab/>
-        <w:t>Read only =</w:t>
-      </w:r>
-      <w:r>
-        <w:rPr>
-          <w:rFonts w:ascii="Arial" w:hAnsi="Arial" w:cs="Arial"/>
-        </w:rPr>
-        <w:t>no</w:t>
-      </w:r>
-    </w:p>
-    <w:p>
-      <w:pPr>
-        <w:spacing w:line="240" w:lineRule="auto"/>
-        <w:rPr>
-          <w:rFonts w:ascii="Arial" w:hAnsi="Arial" w:cs="Arial"/>
-        </w:rPr>
-      </w:pPr>
-      <w:r>
-        <w:rPr>
-          <w:rFonts w:ascii="Arial" w:hAnsi="Arial" w:cs="Arial"/>
-        </w:rPr>
-        <w:tab/>
-        <w:t>Guest ok = yes</w:t>
-      </w:r>
-    </w:p>
-    <w:p>
-      <w:pPr>
-        <w:spacing w:line="240" w:lineRule="auto"/>
-        <w:rPr>
-          <w:rFonts w:ascii="Arial" w:hAnsi="Arial" w:cs="Arial"/>
-        </w:rPr>
-      </w:pPr>
-      <w:r>
-        <w:rPr>
-          <w:rFonts w:ascii="Arial" w:hAnsi="Arial" w:cs="Arial"/>
-        </w:rPr>
-        <w:t>Para permitir que cualquiera escriba en la carpeta publica debemos cambiar a los permisos y el grupo de pertenencia de la carpeta.</w:t>
-      </w:r>
-    </w:p>
-    <w:p>
-      <w:pPr>
-        <w:spacing w:line="240" w:lineRule="auto"/>
-        <w:rPr>
-          <w:rFonts w:ascii="Arial" w:hAnsi="Arial" w:cs="Arial"/>
-        </w:rPr>
-      </w:pPr>
-      <w:r>
-        <w:rPr>
-          <w:rFonts w:ascii="Arial" w:hAnsi="Arial" w:cs="Arial"/>
-        </w:rPr>
-        <w:t>Cambiamos los permisos</w:t>
-      </w:r>
-      <w:r>
-        <w:rPr>
-          <w:rFonts w:ascii="Arial" w:hAnsi="Arial" w:cs="Arial"/>
-        </w:rPr>
-        <w:t>, decimos que cualquier usuario(nobody) perteneciente al grupo(nogroup) es el dueño del directorio /samba/publico, con -R definimos que esta configuración se aplicara a este directorio y a todos sus archivos y subdirectorios</w:t>
-      </w:r>
-    </w:p>
-    <w:p>
-      <w:pPr>
-        <w:spacing w:line="240" w:lineRule="auto"/>
-        <w:rPr>
-          <w:rFonts w:ascii="Arial" w:hAnsi="Arial" w:cs="Arial"/>
-        </w:rPr>
-      </w:pPr>
-      <w:r>
-        <w:rPr>
-          <w:rFonts w:ascii="Arial" w:hAnsi="Arial" w:cs="Arial"/>
-        </w:rPr>
-        <w:tab/>
-      </w:r>
-      <w:r>
-        <w:rPr>
-          <w:rFonts w:ascii="Arial" w:hAnsi="Arial" w:cs="Arial"/>
-        </w:rPr>
-        <w:t>c</w:t>
-      </w:r>
-      <w:r>
-        <w:rPr>
-          <w:rFonts w:ascii="Arial" w:hAnsi="Arial" w:cs="Arial"/>
-        </w:rPr>
-        <w:t>hown -R nobody:nogroup /samba/</w:t>
-      </w:r>
-      <w:r>
-        <w:rPr>
-          <w:rFonts w:ascii="Arial" w:hAnsi="Arial" w:cs="Arial"/>
-        </w:rPr>
-        <w:t>publico</w:t>
-      </w:r>
-    </w:p>
-    <w:p>
-      <w:pPr>
-        <w:spacing w:line="240" w:lineRule="auto"/>
-        <w:rPr>
-          <w:rFonts w:ascii="Arial" w:hAnsi="Arial" w:cs="Arial"/>
-        </w:rPr>
-      </w:pPr>
-      <w:r>
-        <w:rPr>
-          <w:rFonts w:ascii="Arial" w:hAnsi="Arial" w:cs="Arial"/>
-        </w:rPr>
-        <w:t>Cambiar atributos de</w:t>
-      </w:r>
-      <w:r>
-        <w:rPr>
-          <w:rFonts w:ascii="Arial" w:hAnsi="Arial" w:cs="Arial"/>
-        </w:rPr>
-        <w:t xml:space="preserve">l directorio, diciendo que se aplicara a todos los nuevos directorios y archivo (-R), </w:t>
-      </w:r>
-      <w:r>
-        <w:rPr>
-          <w:rFonts w:ascii="Arial" w:hAnsi="Arial" w:cs="Arial"/>
-        </w:rPr>
-        <w:t>0777, significa que en octal, el 0 es indicador de la base, el primer 7, en octal, indica que el dueño, es decir cualquier usuario, podrá leer, escribir y ejecutar cualquier archivo o directorio, el segundo 7 indica que cualquiera perteneciente al grupo nogroup, podrá realizar lectura, escritura y ejecución, y el ultimo 7 indica lo mismo para cualquier otro usuario</w:t>
-      </w:r>
-    </w:p>
-    <w:p>
-      <w:pPr>
-        <w:spacing w:line="240" w:lineRule="auto"/>
-        <w:rPr>
-          <w:rFonts w:ascii="Arial" w:hAnsi="Arial" w:cs="Arial"/>
-        </w:rPr>
-      </w:pPr>
-      <w:r>
-        <w:rPr>
-          <w:rFonts w:ascii="Arial" w:hAnsi="Arial" w:cs="Arial"/>
-        </w:rPr>
-        <w:tab/>
-      </w:r>
-      <w:r>
-        <w:rPr>
-          <w:rFonts w:ascii="Arial" w:hAnsi="Arial" w:cs="Arial"/>
-        </w:rPr>
-        <w:t>c</w:t>
-      </w:r>
-      <w:r>
-        <w:rPr>
-          <w:rFonts w:ascii="Arial" w:hAnsi="Arial" w:cs="Arial"/>
-        </w:rPr>
-        <w:t>hmod -R 0777 /samba/</w:t>
-      </w:r>
-      <w:r>
-        <w:rPr>
-          <w:rFonts w:ascii="Arial" w:hAnsi="Arial" w:cs="Arial"/>
-        </w:rPr>
-        <w:t>publico</w:t>
-      </w:r>
-    </w:p>
-    <w:p>
-      <w:pPr>
-        <w:spacing w:line="240" w:lineRule="auto"/>
-        <w:rPr>
-          <w:rFonts w:ascii="Arial" w:hAnsi="Arial" w:cs="Arial"/>
-        </w:rPr>
-      </w:pPr>
-      <w:r>
-        <w:rPr>
-          <w:rFonts w:ascii="Arial" w:hAnsi="Arial" w:cs="Arial"/>
-        </w:rPr>
-        <w:t>Ahora configuraremos una carpeta de solo lectura, es decir solo el administrador podrá escribir en ella</w:t>
-      </w:r>
-    </w:p>
-    <w:p>
-      <w:pPr>
-        <w:spacing w:line="240" w:lineRule="auto"/>
-        <w:rPr>
-          <w:rFonts w:ascii="Arial" w:hAnsi="Arial" w:cs="Arial"/>
-        </w:rPr>
-      </w:pPr>
-      <w:r>
-        <w:rPr>
-          <w:rFonts w:ascii="Arial" w:hAnsi="Arial" w:cs="Arial"/>
-        </w:rPr>
-        <w:t>[lectura]</w:t>
-      </w:r>
-    </w:p>
-    <w:p>
-      <w:pPr>
-        <w:spacing w:line="240" w:lineRule="auto"/>
-        <w:rPr>
-          <w:rFonts w:ascii="Arial" w:hAnsi="Arial" w:cs="Arial"/>
-        </w:rPr>
-      </w:pPr>
-      <w:r>
-        <w:rPr>
-          <w:rFonts w:ascii="Arial" w:hAnsi="Arial" w:cs="Arial"/>
-        </w:rPr>
-        <w:t xml:space="preserve">   path=/samba/soloLectura</w:t>
-      </w:r>
-    </w:p>
-    <w:p>
-      <w:pPr>
-        <w:spacing w:line="240" w:lineRule="auto"/>
-        <w:rPr>
-          <w:rFonts w:ascii="Arial" w:hAnsi="Arial" w:cs="Arial"/>
-        </w:rPr>
-      </w:pPr>
-      <w:r>
-        <w:rPr>
-          <w:rFonts w:ascii="Arial" w:hAnsi="Arial" w:cs="Arial"/>
-        </w:rPr>
-        <w:t xml:space="preserve">   comment= carpeta publica a todos</w:t>
-      </w:r>
-    </w:p>
-    <w:p>
-      <w:pPr>
-        <w:spacing w:line="240" w:lineRule="auto"/>
-        <w:rPr>
-          <w:rFonts w:ascii="Arial" w:hAnsi="Arial" w:cs="Arial"/>
-        </w:rPr>
-      </w:pPr>
-      <w:r>
-        <w:rPr>
-          <w:rFonts w:ascii="Arial" w:hAnsi="Arial" w:cs="Arial"/>
-        </w:rPr>
-        <w:t xml:space="preserve">   read only = yes</w:t>
-      </w:r>
-    </w:p>
-    <w:p>
-      <w:pPr>
-        <w:spacing w:line="240" w:lineRule="auto"/>
-        <w:rPr>
-          <w:rFonts w:ascii="Arial" w:hAnsi="Arial" w:cs="Arial"/>
-        </w:rPr>
-      </w:pPr>
-      <w:r>
-        <w:rPr>
-          <w:rFonts w:ascii="Arial" w:hAnsi="Arial" w:cs="Arial"/>
-        </w:rPr>
-        <w:t xml:space="preserve">   guest ok = yes  </w:t>
-      </w:r>
-      <w:r>
-        <w:rPr>
-          <w:rFonts w:ascii="Arial" w:hAnsi="Arial" w:cs="Arial"/>
-        </w:rPr>
-        <w:tab/>
-      </w:r>
-    </w:p>
-    <w:p>
-      <w:pPr>
-        <w:spacing w:line="240" w:lineRule="auto"/>
-        <w:rPr>
-          <w:rFonts w:ascii="Arial" w:hAnsi="Arial" w:cs="Arial"/>
-        </w:rPr>
-      </w:pPr>
-      <w:r>
-        <w:rPr>
-          <w:rFonts w:ascii="Arial" w:hAnsi="Arial" w:cs="Arial"/>
-        </w:rPr>
-        <w:t>ahora haremos la carpeta que solo los usuarios registrados puedan ver, pero solo el duwño y los miembro del grupo admines puedan modificar</w:t>
-      </w:r>
-    </w:p>
-    <w:p>
-      <w:pPr>
-        <w:spacing w:line="240" w:lineRule="auto"/>
-        <w:rPr>
-          <w:rFonts w:ascii="Arial" w:hAnsi="Arial" w:cs="Arial"/>
-        </w:rPr>
-      </w:pPr>
-      <w:r>
-        <w:rPr>
-          <w:rFonts w:ascii="Arial" w:hAnsi="Arial" w:cs="Arial"/>
-        </w:rPr>
-        <w:t>[paraAdmin]</w:t>
-      </w:r>
-    </w:p>
-    <w:p>
-      <w:pPr>
-        <w:spacing w:line="240" w:lineRule="auto"/>
-        <w:rPr>
-          <w:rFonts w:ascii="Arial" w:hAnsi="Arial" w:cs="Arial"/>
-        </w:rPr>
-      </w:pPr>
-      <w:r>
-        <w:rPr>
-          <w:rFonts w:ascii="Arial" w:hAnsi="Arial" w:cs="Arial"/>
-        </w:rPr>
-        <w:t xml:space="preserve">   path=/samba/soloAutWrite </w:t>
-      </w:r>
-    </w:p>
-    <w:p>
-      <w:pPr>
-        <w:spacing w:line="240" w:lineRule="auto"/>
-        <w:rPr>
-          <w:rFonts w:ascii="Arial" w:hAnsi="Arial" w:cs="Arial"/>
-        </w:rPr>
-      </w:pPr>
-      <w:r>
-        <w:rPr>
-          <w:rFonts w:ascii="Arial" w:hAnsi="Arial" w:cs="Arial"/>
-        </w:rPr>
-        <w:t xml:space="preserve">   comment=solo admin y root</w:t>
-      </w:r>
-    </w:p>
-    <w:p>
-      <w:pPr>
-        <w:spacing w:line="240" w:lineRule="auto"/>
-        <w:rPr>
-          <w:rFonts w:ascii="Arial" w:hAnsi="Arial" w:cs="Arial"/>
-        </w:rPr>
-      </w:pPr>
-      <w:r>
-        <w:rPr>
-          <w:rFonts w:ascii="Arial" w:hAnsi="Arial" w:cs="Arial"/>
-        </w:rPr>
-        <w:t xml:space="preserve">   read only = no</w:t>
-      </w:r>
-    </w:p>
-    <w:p>
-      <w:pPr>
-        <w:spacing w:line="240" w:lineRule="auto"/>
-        <w:rPr>
-          <w:rFonts w:ascii="Arial" w:hAnsi="Arial" w:cs="Arial"/>
-        </w:rPr>
-      </w:pPr>
-      <w:r>
-        <w:rPr>
-          <w:rFonts w:ascii="Arial" w:hAnsi="Arial" w:cs="Arial"/>
-        </w:rPr>
-        <w:t xml:space="preserve">   guest ok = no</w:t>
-      </w:r>
-    </w:p>
-    <w:p>
-      <w:pPr>
-        <w:spacing w:line="240" w:lineRule="auto"/>
-        <w:rPr>
-          <w:rFonts w:ascii="Arial" w:hAnsi="Arial" w:cs="Arial"/>
-        </w:rPr>
-      </w:pPr>
-    </w:p>
-    <w:p>
-      <w:pPr>
-        <w:spacing w:line="240" w:lineRule="auto"/>
-        <w:rPr>
-          <w:rFonts w:ascii="Arial" w:hAnsi="Arial" w:cs="Arial"/>
-        </w:rPr>
-      </w:pPr>
-      <w:r>
-        <w:rPr>
-          <w:rFonts w:ascii="Arial" w:hAnsi="Arial" w:cs="Arial"/>
-        </w:rPr>
-        <w:t>creamos el grupo admines</w:t>
-      </w:r>
-    </w:p>
-    <w:p>
-      <w:pPr>
-        <w:spacing w:line="240" w:lineRule="auto"/>
-        <w:rPr>
-          <w:rFonts w:ascii="Arial" w:hAnsi="Arial" w:cs="Arial"/>
-        </w:rPr>
-      </w:pPr>
-      <w:r>
-        <w:rPr>
-          <w:rFonts w:ascii="Arial" w:hAnsi="Arial" w:cs="Arial"/>
-        </w:rPr>
-        <w:tab/>
         <w:t>groupadd admines</w:t>
       </w:r>
     </w:p>
@@ -1737,7 +1652,6 @@
         <w:rPr>
           <w:rFonts w:ascii="Arial" w:hAnsi="Arial" w:cs="Arial"/>
         </w:rPr>
-        <w:lastRenderedPageBreak/>
         <w:t>cambiamos los permisos del directorio a que el dueño y los miembros del grupo puedan realizar toda acción, pero cualquier otro usuario solo va a ver y poder ejecutar</w:t>
       </w:r>
     </w:p>
@@ -1800,20 +1714,228 @@
           <w:rFonts w:ascii="Arial" w:hAnsi="Arial" w:cs="Arial"/>
         </w:rPr>
       </w:pPr>
-    </w:p>
-    <w:p>
-      <w:pPr>
-        <w:spacing w:line="240" w:lineRule="auto"/>
-      </w:pPr>
-      <w:r>
-        <w:rPr>
-          <w:rFonts w:ascii="Arial" w:hAnsi="Arial" w:cs="Arial"/>
-        </w:rPr>
-        <w:t>LUEGO veremos si instalamos el cliente samba en Ubuntu</w:t>
+      <w:r>
+        <w:rPr>
+          <w:rFonts w:ascii="Arial" w:hAnsi="Arial" w:cs="Arial"/>
+        </w:rPr>
+        <w:tab/>
+        <w:t>ó</w:t>
+      </w:r>
+    </w:p>
+    <w:p>
+      <w:pPr>
+        <w:spacing w:line="240" w:lineRule="auto"/>
+        <w:rPr>
+          <w:rStyle w:val="CdigoHTML"/>
+          <w:rFonts w:eastAsiaTheme="minorHAnsi"/>
+        </w:rPr>
+      </w:pPr>
+      <w:r>
+        <w:rPr>
+          <w:rFonts w:ascii="Arial" w:hAnsi="Arial" w:cs="Arial"/>
+        </w:rPr>
+        <w:tab/>
+      </w:r>
+      <w:r>
+        <w:rPr>
+          <w:rStyle w:val="CdigoHTML"/>
+          <w:rFonts w:eastAsiaTheme="minorHAnsi"/>
+        </w:rPr>
+        <w:t>service smbd restart</w:t>
+      </w:r>
+    </w:p>
+    <w:p>
+      <w:pPr>
+        <w:spacing w:line="240" w:lineRule="auto"/>
+        <w:rPr>
+          <w:rFonts w:ascii="Arial" w:hAnsi="Arial" w:cs="Arial"/>
+        </w:rPr>
+      </w:pPr>
+      <w:r>
+        <w:rPr>
+          <w:rStyle w:val="CdigoHTML"/>
+          <w:rFonts w:eastAsiaTheme="minorHAnsi"/>
+        </w:rPr>
+        <w:tab/>
+      </w:r>
+      <w:r>
+        <w:rPr>
+          <w:rStyle w:val="CdigoHTML"/>
+          <w:rFonts w:eastAsiaTheme="minorHAnsi"/>
+        </w:rPr>
+        <w:t>service nmbd restart</w:t>
+      </w:r>
+    </w:p>
+    <w:p>
+      <w:pPr>
+        <w:spacing w:line="240" w:lineRule="auto"/>
+        <w:rPr>
+          <w:rFonts w:ascii="Arial" w:hAnsi="Arial" w:cs="Arial"/>
+        </w:rPr>
+      </w:pPr>
+    </w:p>
+    <w:p>
+      <w:pPr>
+        <w:spacing w:line="240" w:lineRule="auto"/>
+        <w:rPr>
+          <w:rFonts w:ascii="Arial" w:hAnsi="Arial" w:cs="Arial"/>
+        </w:rPr>
+      </w:pPr>
+      <w:r>
+        <w:rPr>
+          <w:rFonts w:ascii="Arial" w:hAnsi="Arial" w:cs="Arial"/>
+        </w:rPr>
+        <w:t>Además si queremos hacer una mejor configuración, podemos agregar los usuarios y/o grupos al archivo smb.conf, agregando las líneas</w:t>
+      </w:r>
+    </w:p>
+    <w:p>
+      <w:pPr>
+        <w:spacing w:line="240" w:lineRule="auto"/>
+        <w:rPr>
+          <w:rFonts w:ascii="Arial" w:hAnsi="Arial" w:cs="Arial"/>
+        </w:rPr>
+      </w:pPr>
+      <w:r>
+        <w:rPr>
+          <w:rFonts w:ascii="Arial" w:hAnsi="Arial" w:cs="Arial"/>
+        </w:rPr>
+        <w:tab/>
+        <w:t>Valid users= [USER], [@GROUP] (esta opción define quienes pueden acceder)</w:t>
+      </w:r>
+    </w:p>
+    <w:p>
+      <w:pPr>
+        <w:spacing w:line="240" w:lineRule="auto"/>
+        <w:rPr>
+          <w:rFonts w:ascii="Arial" w:hAnsi="Arial" w:cs="Arial"/>
+        </w:rPr>
+      </w:pPr>
+      <w:r>
+        <w:rPr>
+          <w:rFonts w:ascii="Arial" w:hAnsi="Arial" w:cs="Arial"/>
+        </w:rPr>
+        <w:tab/>
+        <w:t>Write list = [USER], [@GROUP] (esta opción define quienes pueden escribir)</w:t>
+      </w:r>
+    </w:p>
+    <w:p>
+      <w:pPr>
+        <w:spacing w:line="240" w:lineRule="auto"/>
+        <w:rPr>
+          <w:rFonts w:ascii="Arial" w:hAnsi="Arial" w:cs="Arial"/>
+        </w:rPr>
+      </w:pPr>
+      <w:r>
+        <w:rPr>
+          <w:rFonts w:ascii="Arial" w:hAnsi="Arial" w:cs="Arial"/>
+        </w:rPr>
+        <w:tab/>
+      </w:r>
+    </w:p>
+    <w:p>
+      <w:pPr>
+        <w:spacing w:line="240" w:lineRule="auto"/>
+        <w:rPr>
+          <w:rFonts w:ascii="Arial" w:hAnsi="Arial" w:cs="Arial"/>
+        </w:rPr>
+      </w:pPr>
+    </w:p>
+    <w:p>
+      <w:pPr>
+        <w:spacing w:line="240" w:lineRule="auto"/>
+      </w:pPr>
+      <w:r>
+        <w:t>Ahora iremos a Windows</w:t>
+      </w:r>
+    </w:p>
+    <w:p>
+      <w:pPr>
+        <w:spacing w:line="240" w:lineRule="auto"/>
+      </w:pPr>
+      <w:r>
+        <w:t xml:space="preserve">Podemos ejecutar la llamada a alguna de las carpetas ejecutando una nueva tarea </w:t>
+      </w:r>
+    </w:p>
+    <w:p>
+      <w:pPr>
+        <w:spacing w:line="240" w:lineRule="auto"/>
+      </w:pPr>
+      <w:r>
+        <w:tab/>
+        <w:t>Windows+R</w:t>
+      </w:r>
+    </w:p>
+    <w:p>
+      <w:pPr>
+        <w:spacing w:line="240" w:lineRule="auto"/>
+      </w:pPr>
+      <w:r>
+        <w:t>Y escribiendo la dirección ip con la carpeta especifica, esto nos dará un acceso a la carpeta pero no agregara la ubicación al sistema de archivos</w:t>
+      </w:r>
+    </w:p>
+    <w:p>
+      <w:pPr>
+        <w:spacing w:line="240" w:lineRule="auto"/>
+      </w:pPr>
+      <w:r>
+        <w:tab/>
+      </w:r>
+      <w:hyperlink r:id="rId6" w:history="1">
+        <w:r>
+          <w:rPr>
+            <w:rStyle w:val="Hipervnculo"/>
+          </w:rPr>
+          <w:t>\\IP\FOLDER</w:t>
+        </w:r>
+      </w:hyperlink>
+    </w:p>
+    <w:p>
+      <w:pPr>
+        <w:spacing w:line="240" w:lineRule="auto"/>
+      </w:pPr>
+      <w:r>
+        <w:t>O en el navegador de archivos ingresando la ip</w:t>
+      </w:r>
+    </w:p>
+    <w:p>
+      <w:pPr>
+        <w:spacing w:line="240" w:lineRule="auto"/>
+      </w:pPr>
+      <w:r>
+        <w:tab/>
+      </w:r>
+      <w:hyperlink r:id="rId7" w:history="1">
+        <w:r>
+          <w:rPr>
+            <w:rStyle w:val="Hipervnculo"/>
+          </w:rPr>
+          <w:t>\\IP</w:t>
+        </w:r>
+      </w:hyperlink>
+    </w:p>
+    <w:p>
+      <w:pPr>
+        <w:spacing w:line="240" w:lineRule="auto"/>
+      </w:pPr>
+      <w:r>
+        <w:t>Esto nos dará acceso al sistema de archivos compartido pero aun no agregamos la ubicación, por lo que debemos, ingresar siempre la dirección ip para acceder</w:t>
+      </w:r>
+    </w:p>
+    <w:p>
+      <w:pPr>
+        <w:spacing w:line="240" w:lineRule="auto"/>
+      </w:pPr>
+    </w:p>
+    <w:p>
+      <w:pPr>
+        <w:spacing w:line="240" w:lineRule="auto"/>
+      </w:pPr>
+      <w:r>
+        <w:t>Las carpetas a las cuales se definió guest ok = no, exigirán que se utilice el usuario y contraseña, existente en el servidor Samba para su acceso, pero aquellos usuarios o grupos de usuarios sin los permisos necesarios no podrán leer, escribir ni ejecutar ningún archivo o directorio.</w:t>
       </w:r>
     </w:p>
     <w:sectPr>
-      <w:footerReference w:type="default" r:id="rId6"/>
+      <w:footerReference w:type="default" r:id="rId8"/>
       <w:pgSz w:w="11906" w:h="16838"/>
       <w:pgMar w:top="1701" w:right="1134" w:bottom="1134" w:left="1701" w:header="0" w:footer="709" w:gutter="0"/>
       <w:cols w:space="720"/>
@@ -2415,6 +2537,42 @@
       <w:spacing w:after="0" w:line="240" w:lineRule="auto"/>
     </w:pPr>
   </w:style>
+  <w:style w:type="character" w:styleId="CdigoHTML">
+    <w:name w:val="HTML Code"/>
+    <w:basedOn w:val="Fuentedeprrafopredeter"/>
+    <w:uiPriority w:val="99"/>
+    <w:semiHidden/>
+    <w:unhideWhenUsed/>
+    <w:rsid w:val="006301A2"/>
+    <w:rPr>
+      <w:rFonts w:ascii="Courier New" w:eastAsia="Times New Roman" w:hAnsi="Courier New" w:cs="Courier New"/>
+      <w:sz w:val="20"/>
+      <w:szCs w:val="20"/>
+    </w:rPr>
+  </w:style>
+  <w:style w:type="character" w:styleId="Hipervnculo">
+    <w:name w:val="Hyperlink"/>
+    <w:basedOn w:val="Fuentedeprrafopredeter"/>
+    <w:uiPriority w:val="99"/>
+    <w:unhideWhenUsed/>
+    <w:rsid w:val="00A01DD7"/>
+    <w:rPr>
+      <w:color w:val="0563C1" w:themeColor="hyperlink"/>
+      <w:u w:val="single"/>
+    </w:rPr>
+  </w:style>
+  <w:style w:type="character" w:styleId="Mencinsinresolver">
+    <w:name w:val="Unresolved Mention"/>
+    <w:basedOn w:val="Fuentedeprrafopredeter"/>
+    <w:uiPriority w:val="99"/>
+    <w:semiHidden/>
+    <w:unhideWhenUsed/>
+    <w:rsid w:val="00A01DD7"/>
+    <w:rPr>
+      <w:color w:val="605E5C"/>
+      <w:shd w:val="clear" w:color="auto" w:fill="E1DFDD"/>
+    </w:rPr>
+  </w:style>
 </w:styles>
 </file>
 

</xml_diff>

<commit_message>
terminando confi de Bind
</commit_message>
<xml_diff>
--- a/TPB/TPB-EstebanViani.docx
+++ b/TPB/TPB-EstebanViani.docx
@@ -9126,11 +9126,7 @@
       </w:r>
       <w:r>
         <w:rPr/>
-        <w:t xml:space="preserve">, agregando los datos del servidor DNS </w:t>
-      </w:r>
-      <w:r>
-        <w:rPr/>
-        <w:t>local</w:t>
+        <w:t>, agregando los datos del servidor DNS local</w:t>
       </w:r>
     </w:p>
     <w:p>
@@ -9189,27 +9185,7 @@
           <w:i/>
           <w:iCs/>
         </w:rPr>
-        <w:t>addresses: [</w:t>
-      </w:r>
-      <w:r>
-        <w:rPr>
-          <w:rFonts w:cs="Arial" w:ascii="Arial" w:hAnsi="Arial"/>
-          <w:b/>
-          <w:bCs/>
-          <w:i/>
-          <w:iCs/>
-        </w:rPr>
-        <w:t>192.168.1.17</w:t>
-      </w:r>
-      <w:r>
-        <w:rPr>
-          <w:rFonts w:cs="Arial" w:ascii="Arial" w:hAnsi="Arial"/>
-          <w:b/>
-          <w:bCs/>
-          <w:i/>
-          <w:iCs/>
-        </w:rPr>
-        <w:t>]</w:t>
+        <w:t>addresses: [192.168.1.17]</w:t>
       </w:r>
     </w:p>
     <w:p>
@@ -9227,32 +9203,26 @@
         </w:rPr>
       </w:pPr>
       <w:r>
-        <w:rPr/>
-      </w:r>
-    </w:p>
-    <w:p>
-      <w:pPr>
-        <w:pStyle w:val="Normal"/>
-        <w:spacing w:lineRule="auto" w:line="240"/>
-        <w:rPr/>
-      </w:pPr>
-      <w:r>
-        <w:rPr>
-          <w:rFonts w:cs="Arial" w:ascii="Arial" w:hAnsi="Arial"/>
-        </w:rPr>
-        <w:t xml:space="preserve">Y ahora </w:t>
-      </w:r>
-      <w:r>
-        <w:rPr>
-          <w:rFonts w:cs="Arial" w:ascii="Arial" w:hAnsi="Arial"/>
-        </w:rPr>
-        <w:t>aplicamos</w:t>
-      </w:r>
-      <w:r>
-        <w:rPr>
-          <w:rFonts w:cs="Arial" w:ascii="Arial" w:hAnsi="Arial"/>
-        </w:rPr>
-        <w:t xml:space="preserve"> la confirguracion</w:t>
+        <w:rPr>
+          <w:rFonts w:cs="Arial" w:ascii="Arial" w:hAnsi="Arial"/>
+          <w:b/>
+          <w:bCs/>
+          <w:i/>
+          <w:iCs/>
+        </w:rPr>
+      </w:r>
+    </w:p>
+    <w:p>
+      <w:pPr>
+        <w:pStyle w:val="Normal"/>
+        <w:spacing w:lineRule="auto" w:line="240"/>
+        <w:rPr/>
+      </w:pPr>
+      <w:r>
+        <w:rPr>
+          <w:rFonts w:cs="Arial" w:ascii="Arial" w:hAnsi="Arial"/>
+        </w:rPr>
+        <w:t>Y ahora aplicamos la confirguracion</w:t>
       </w:r>
     </w:p>
     <w:p>
@@ -9591,22 +9561,11 @@
         </w:rPr>
       </w:pPr>
       <w:r>
-        <w:rPr/>
-      </w:r>
-    </w:p>
-    <w:p>
-      <w:pPr>
-        <w:pStyle w:val="Normal"/>
-        <w:spacing w:lineRule="auto" w:line="240"/>
-        <w:rPr/>
-      </w:pPr>
-      <w:r>
         <w:rPr>
           <w:rFonts w:cs="Arial" w:ascii="Arial" w:hAnsi="Arial"/>
           <w:i w:val="false"/>
           <w:iCs w:val="false"/>
         </w:rPr>
-        <w:t>nameserver 127.0.0.53</w:t>
       </w:r>
     </w:p>
     <w:p>
@@ -9621,7 +9580,7 @@
           <w:i w:val="false"/>
           <w:iCs w:val="false"/>
         </w:rPr>
-        <w:t>options edns0</w:t>
+        <w:t>nameserver 127.0.0.53</w:t>
       </w:r>
     </w:p>
     <w:p>
@@ -9636,7 +9595,7 @@
           <w:i w:val="false"/>
           <w:iCs w:val="false"/>
         </w:rPr>
-        <w:t>search estuviani.com</w:t>
+        <w:t>options edns0</w:t>
       </w:r>
     </w:p>
     <w:p>
@@ -9651,7 +9610,7 @@
           <w:i w:val="false"/>
           <w:iCs w:val="false"/>
         </w:rPr>
-        <w:t>como podemos observar el server no esta cargado, se encuentra el dominio al haber sido cargado en la instancia anterior de configuracion</w:t>
+        <w:t>search estuviani.com</w:t>
       </w:r>
     </w:p>
     <w:p>
@@ -9666,7 +9625,7 @@
           <w:i w:val="false"/>
           <w:iCs w:val="false"/>
         </w:rPr>
-        <w:t>por lo que utilizaremos el comando</w:t>
+        <w:t>como podemos observar el server no esta cargado, se encuentra el dominio al haber sido cargado en la instancia anterior de configuracion</w:t>
       </w:r>
     </w:p>
     <w:p>
@@ -9681,7 +9640,7 @@
           <w:i w:val="false"/>
           <w:iCs w:val="false"/>
         </w:rPr>
-        <w:t xml:space="preserve">resolvconf -u </w:t>
+        <w:t>por lo que utilizaremos el comando</w:t>
       </w:r>
     </w:p>
     <w:p>
@@ -9696,7 +9655,7 @@
           <w:i w:val="false"/>
           <w:iCs w:val="false"/>
         </w:rPr>
-        <w:t>para recargar los datos del resolv</w:t>
+        <w:t xml:space="preserve">resolvconf -u </w:t>
       </w:r>
     </w:p>
     <w:p>
@@ -9711,15 +9670,22 @@
           <w:i w:val="false"/>
           <w:iCs w:val="false"/>
         </w:rPr>
-        <w:t>m</w:t>
-      </w:r>
+        <w:t>para recargar los datos del resolv</w:t>
+      </w:r>
+    </w:p>
+    <w:p>
+      <w:pPr>
+        <w:pStyle w:val="Normal"/>
+        <w:spacing w:lineRule="auto" w:line="240"/>
+        <w:rPr/>
+      </w:pPr>
       <w:r>
         <w:rPr>
           <w:rFonts w:cs="Arial" w:ascii="Arial" w:hAnsi="Arial"/>
           <w:i w:val="false"/>
           <w:iCs w:val="false"/>
         </w:rPr>
-        <w:t>odificaremos el orden de busqueda de resolucion, para que busque en el DNS y no en el host</w:t>
+        <w:t>modificaremos el orden de busqueda de resolucion, para que busque en el DNS y no en el host</w:t>
       </w:r>
     </w:p>
     <w:p>
@@ -9797,22 +9763,11 @@
         </w:rPr>
       </w:pPr>
       <w:r>
-        <w:rPr/>
-      </w:r>
-    </w:p>
-    <w:p>
-      <w:pPr>
-        <w:pStyle w:val="Normal"/>
-        <w:spacing w:lineRule="auto" w:line="240"/>
-        <w:rPr/>
-      </w:pPr>
-      <w:r>
         <w:rPr>
           <w:rFonts w:cs="Arial" w:ascii="Arial" w:hAnsi="Arial"/>
           <w:i w:val="false"/>
           <w:iCs w:val="false"/>
         </w:rPr>
-        <w:t>Configurar BIND9</w:t>
       </w:r>
     </w:p>
     <w:p>
@@ -9827,7 +9782,7 @@
           <w:i w:val="false"/>
           <w:iCs w:val="false"/>
         </w:rPr>
-        <w:t>Para trabajar mas comodos nos moveremos al directorio bind</w:t>
+        <w:t>Configurar BIND9</w:t>
       </w:r>
     </w:p>
     <w:p>
@@ -9842,38 +9797,38 @@
           <w:i w:val="false"/>
           <w:iCs w:val="false"/>
         </w:rPr>
-        <w:t xml:space="preserve">cd </w:t>
-      </w:r>
-      <w:r>
-        <w:rPr>
-          <w:rFonts w:cs="Arial" w:ascii="Arial" w:hAnsi="Arial"/>
-          <w:i/>
-          <w:iCs/>
-        </w:rPr>
-        <w:t>etc</w:t>
-      </w:r>
+        <w:t>Para trabajar mas comodos nos moveremos al directorio bind</w:t>
+      </w:r>
+    </w:p>
+    <w:p>
+      <w:pPr>
+        <w:pStyle w:val="Normal"/>
+        <w:spacing w:lineRule="auto" w:line="240"/>
+        <w:rPr/>
+      </w:pPr>
       <w:r>
         <w:rPr>
           <w:rFonts w:cs="Arial" w:ascii="Arial" w:hAnsi="Arial"/>
           <w:i w:val="false"/>
           <w:iCs w:val="false"/>
         </w:rPr>
-        <w:t>/bind/</w:t>
-      </w:r>
-    </w:p>
-    <w:p>
-      <w:pPr>
-        <w:pStyle w:val="Normal"/>
-        <w:spacing w:lineRule="auto" w:line="240"/>
-        <w:rPr/>
-      </w:pPr>
+        <w:t xml:space="preserve">cd </w:t>
+      </w:r>
+      <w:r>
+        <w:rPr>
+          <w:rFonts w:cs="Arial" w:ascii="Arial" w:hAnsi="Arial"/>
+          <w:i/>
+          <w:iCs/>
+        </w:rPr>
+        <w:t>etc</w:t>
+      </w:r>
       <w:r>
         <w:rPr>
           <w:rFonts w:cs="Arial" w:ascii="Arial" w:hAnsi="Arial"/>
           <w:i w:val="false"/>
           <w:iCs w:val="false"/>
         </w:rPr>
-        <w:t xml:space="preserve">dentro del directorio bind, encontraremos una serie de archivos los archivos </w:t>
+        <w:t>/bind/</w:t>
       </w:r>
     </w:p>
     <w:p>
@@ -9888,8 +9843,7 @@
           <w:i w:val="false"/>
           <w:iCs w:val="false"/>
         </w:rPr>
-        <w:tab/>
-        <w:t>named.conf → este archivo contiene las indicaciones a los distintos archivos que incluira bind</w:t>
+        <w:t xml:space="preserve">dentro del directorio bind, encontraremos una serie de archivos los archivos </w:t>
       </w:r>
     </w:p>
     <w:p>
@@ -9905,8 +9859,7 @@
           <w:iCs w:val="false"/>
         </w:rPr>
         <w:tab/>
-        <w:tab/>
-        <w:t>.default-zones → almacena las zonas por defecto donde comenzara las busquedas</w:t>
+        <w:t>named.conf → este archivo contiene las indicaciones a los distintos archivos que incluira bind</w:t>
       </w:r>
     </w:p>
     <w:p>
@@ -9923,7 +9876,7 @@
         </w:rPr>
         <w:tab/>
         <w:tab/>
-        <w:t>.options → contiene informacion general de bind9</w:t>
+        <w:t>.default-zones → almacena las zonas por defecto donde comenzara las busquedas</w:t>
       </w:r>
     </w:p>
     <w:p>
@@ -9940,7 +9893,7 @@
         </w:rPr>
         <w:tab/>
         <w:tab/>
-        <w:t>.local → es un archivo en blanco donde se deberan agregar los paramentros para la resolucion de nombres</w:t>
+        <w:t>.options → contiene informacion general de bind9</w:t>
       </w:r>
     </w:p>
     <w:p>
@@ -9956,6 +9909,23 @@
           <w:iCs w:val="false"/>
         </w:rPr>
         <w:tab/>
+        <w:tab/>
+        <w:t>.local → es un archivo en blanco donde se deberan agregar los paramentros para la resolucion de nombres</w:t>
+      </w:r>
+    </w:p>
+    <w:p>
+      <w:pPr>
+        <w:pStyle w:val="Normal"/>
+        <w:spacing w:lineRule="auto" w:line="240"/>
+        <w:rPr/>
+      </w:pPr>
+      <w:r>
+        <w:rPr>
+          <w:rFonts w:cs="Arial" w:ascii="Arial" w:hAnsi="Arial"/>
+          <w:i w:val="false"/>
+          <w:iCs w:val="false"/>
+        </w:rPr>
+        <w:tab/>
         <w:t>db.roof → contiene los servidores raiz que estan distribuidos por el mundo</w:t>
       </w:r>
     </w:p>
@@ -10339,11 +10309,319 @@
       </w:pPr>
       <w:r>
         <w:rPr/>
+        <w:tab/>
+        <w:tab/>
+        <w:tab/>
+        <w:t>IN</w:t>
+        <w:tab/>
+        <w:t>NS</w:t>
+        <w:tab/>
+        <w:t>servidor.estuviani.com.</w:t>
+      </w:r>
+    </w:p>
+    <w:p>
+      <w:pPr>
+        <w:pStyle w:val="Normal"/>
+        <w:spacing w:lineRule="auto" w:line="240"/>
+        <w:rPr/>
+      </w:pPr>
+      <w:r>
+        <w:rPr/>
         <w:t>servidor</w:t>
         <w:tab/>
         <w:tab/>
         <w:t>IN</w:t>
         <w:tab/>
+        <w:t>A</w:t>
+        <w:tab/>
+        <w:t>192.168.1.27</w:t>
+      </w:r>
+    </w:p>
+    <w:p>
+      <w:pPr>
+        <w:pStyle w:val="Normal"/>
+        <w:spacing w:lineRule="auto" w:line="240"/>
+        <w:rPr/>
+      </w:pPr>
+      <w:r>
+        <w:rPr/>
+        <w:t>cliente1</w:t>
+        <w:tab/>
+        <w:tab/>
+        <w:t>IN</w:t>
+        <w:tab/>
+        <w:t>A</w:t>
+        <w:tab/>
+        <w:t>192.168.1.50</w:t>
+      </w:r>
+    </w:p>
+    <w:p>
+      <w:pPr>
+        <w:pStyle w:val="Normal"/>
+        <w:spacing w:lineRule="auto" w:line="240"/>
+        <w:rPr/>
+      </w:pPr>
+      <w:r>
+        <w:rPr/>
+        <w:t>router</w:t>
+        <w:tab/>
+        <w:tab/>
+        <w:tab/>
+        <w:t>IN</w:t>
+        <w:tab/>
+        <w:t>A</w:t>
+        <w:tab/>
+        <w:t>192.168.1.1</w:t>
+      </w:r>
+    </w:p>
+    <w:p>
+      <w:pPr>
+        <w:pStyle w:val="Normal"/>
+        <w:spacing w:lineRule="auto" w:line="240"/>
+        <w:rPr/>
+      </w:pPr>
+      <w:r>
+        <w:rPr/>
+        <w:t>cliente2.estuviani.com.</w:t>
+        <w:tab/>
+        <w:t>IN</w:t>
+        <w:tab/>
+        <w:t>A</w:t>
+        <w:tab/>
+        <w:t>192.168.1.51</w:t>
+      </w:r>
+    </w:p>
+    <w:p>
+      <w:pPr>
+        <w:pStyle w:val="Normal"/>
+        <w:spacing w:lineRule="auto" w:line="240"/>
+        <w:rPr/>
+      </w:pPr>
+      <w:r>
+        <w:rPr/>
+        <w:t>server</w:t>
+        <w:tab/>
+        <w:tab/>
+        <w:tab/>
+        <w:t>IN</w:t>
+        <w:tab/>
+        <w:t>CNAME</w:t>
+        <w:tab/>
+        <w:t>servidor</w:t>
+      </w:r>
+    </w:p>
+    <w:p>
+      <w:pPr>
+        <w:pStyle w:val="Normal"/>
+        <w:spacing w:lineRule="auto" w:line="240"/>
+        <w:rPr/>
+      </w:pPr>
+      <w:r>
+        <w:rPr/>
+        <w:t>Ahora crearemos y cargaremos el archivo para la busqueda inversa</w:t>
+      </w:r>
+    </w:p>
+    <w:p>
+      <w:pPr>
+        <w:pStyle w:val="Normal"/>
+        <w:spacing w:lineRule="auto" w:line="240"/>
+        <w:rPr/>
+      </w:pPr>
+      <w:r>
+        <w:rPr/>
+        <w:t>cp db.estuviani.com db.1.168.192</w:t>
+      </w:r>
+    </w:p>
+    <w:p>
+      <w:pPr>
+        <w:pStyle w:val="Normal"/>
+        <w:spacing w:lineRule="auto" w:line="240"/>
+        <w:rPr/>
+      </w:pPr>
+      <w:r>
+        <w:rPr/>
+        <w:t xml:space="preserve"> </w:t>
+      </w:r>
+    </w:p>
+    <w:p>
+      <w:pPr>
+        <w:pStyle w:val="Normal"/>
+        <w:spacing w:lineRule="auto" w:line="240"/>
+        <w:rPr/>
+      </w:pPr>
+      <w:r>
+        <w:rPr/>
+        <w:t>;</w:t>
+      </w:r>
+    </w:p>
+    <w:p>
+      <w:pPr>
+        <w:pStyle w:val="Normal"/>
+        <w:spacing w:lineRule="auto" w:line="240"/>
+        <w:rPr/>
+      </w:pPr>
+      <w:r>
+        <w:rPr/>
+        <w:t>; fichero de Regisros de recursos BIND para la zona inversa 1.168.192</w:t>
+      </w:r>
+    </w:p>
+    <w:p>
+      <w:pPr>
+        <w:pStyle w:val="Normal"/>
+        <w:spacing w:lineRule="auto" w:line="240"/>
+        <w:rPr/>
+      </w:pPr>
+      <w:r>
+        <w:rPr/>
+        <w:t>$TTL</w:t>
+        <w:tab/>
+        <w:t>604800</w:t>
+      </w:r>
+    </w:p>
+    <w:p>
+      <w:pPr>
+        <w:pStyle w:val="Normal"/>
+        <w:spacing w:lineRule="auto" w:line="240"/>
+        <w:rPr/>
+      </w:pPr>
+      <w:r>
+        <w:rPr/>
+        <w:t>@</w:t>
+        <w:tab/>
+        <w:t>IN</w:t>
+        <w:tab/>
+        <w:t>SOA</w:t>
+        <w:tab/>
+        <w:t>servidor.estuviani.com. root.estuviani.com. (</w:t>
+      </w:r>
+    </w:p>
+    <w:p>
+      <w:pPr>
+        <w:pStyle w:val="Normal"/>
+        <w:spacing w:lineRule="auto" w:line="240"/>
+        <w:rPr/>
+      </w:pPr>
+      <w:r>
+        <w:rPr/>
+        <w:tab/>
+        <w:tab/>
+        <w:tab/>
+        <w:t xml:space="preserve">      2</w:t>
+        <w:tab/>
+        <w:tab/>
+        <w:t>; Serial</w:t>
+      </w:r>
+    </w:p>
+    <w:p>
+      <w:pPr>
+        <w:pStyle w:val="Normal"/>
+        <w:spacing w:lineRule="auto" w:line="240"/>
+        <w:rPr/>
+      </w:pPr>
+      <w:r>
+        <w:rPr/>
+        <w:tab/>
+        <w:tab/>
+        <w:tab/>
+        <w:t xml:space="preserve"> 604800</w:t>
+        <w:tab/>
+        <w:tab/>
+        <w:t>; Refresh</w:t>
+      </w:r>
+    </w:p>
+    <w:p>
+      <w:pPr>
+        <w:pStyle w:val="Normal"/>
+        <w:spacing w:lineRule="auto" w:line="240"/>
+        <w:rPr/>
+      </w:pPr>
+      <w:r>
+        <w:rPr/>
+        <w:tab/>
+        <w:tab/>
+        <w:tab/>
+        <w:t xml:space="preserve">  86400</w:t>
+        <w:tab/>
+        <w:tab/>
+        <w:t>; Retry</w:t>
+      </w:r>
+    </w:p>
+    <w:p>
+      <w:pPr>
+        <w:pStyle w:val="Normal"/>
+        <w:spacing w:lineRule="auto" w:line="240"/>
+        <w:rPr/>
+      </w:pPr>
+      <w:r>
+        <w:rPr/>
+        <w:tab/>
+        <w:tab/>
+        <w:tab/>
+        <w:t>2419200</w:t>
+        <w:tab/>
+        <w:tab/>
+        <w:t>; Expire</w:t>
+      </w:r>
+    </w:p>
+    <w:p>
+      <w:pPr>
+        <w:pStyle w:val="Normal"/>
+        <w:spacing w:lineRule="auto" w:line="240"/>
+        <w:rPr/>
+      </w:pPr>
+      <w:r>
+        <w:rPr/>
+        <w:tab/>
+        <w:tab/>
+        <w:tab/>
+        <w:t xml:space="preserve"> 604800 )</w:t>
+        <w:tab/>
+        <w:t>; Negative Cache TTL</w:t>
+      </w:r>
+    </w:p>
+    <w:p>
+      <w:pPr>
+        <w:pStyle w:val="Normal"/>
+        <w:spacing w:lineRule="auto" w:line="240"/>
+        <w:rPr/>
+      </w:pPr>
+      <w:r>
+        <w:rPr/>
+        <w:t>;</w:t>
+      </w:r>
+    </w:p>
+    <w:p>
+      <w:pPr>
+        <w:pStyle w:val="Normal"/>
+        <w:spacing w:lineRule="auto" w:line="240"/>
+        <w:rPr/>
+      </w:pPr>
+      <w:r>
+        <w:rPr/>
+      </w:r>
+    </w:p>
+    <w:p>
+      <w:pPr>
+        <w:pStyle w:val="Normal"/>
+        <w:spacing w:lineRule="auto" w:line="240"/>
+        <w:rPr/>
+      </w:pPr>
+      <w:r>
+        <w:rPr/>
+      </w:r>
+    </w:p>
+    <w:p>
+      <w:pPr>
+        <w:pStyle w:val="Normal"/>
+        <w:spacing w:lineRule="auto" w:line="240"/>
+        <w:rPr/>
+      </w:pPr>
+      <w:r>
+        <w:rPr/>
+        <w:tab/>
+        <w:tab/>
+        <w:t>IN</w:t>
+        <w:tab/>
         <w:t>NS</w:t>
         <w:tab/>
         <w:t>servidor.estuviani.com.</w:t>
@@ -10357,375 +10635,68 @@
       </w:pPr>
       <w:r>
         <w:rPr/>
-        <w:t>servidor</w:t>
+        <w:t>27</w:t>
         <w:tab/>
         <w:tab/>
         <w:t>IN</w:t>
         <w:tab/>
-        <w:t>A</w:t>
-        <w:tab/>
-        <w:t>192.168.1.27</w:t>
-      </w:r>
-    </w:p>
-    <w:p>
-      <w:pPr>
-        <w:pStyle w:val="Normal"/>
-        <w:spacing w:lineRule="auto" w:line="240"/>
-        <w:rPr/>
-      </w:pPr>
-      <w:r>
-        <w:rPr/>
-        <w:t>router</w:t>
-        <w:tab/>
+        <w:t>PTR</w:t>
+        <w:tab/>
+        <w:t>servidor.estuviani.com.</w:t>
+      </w:r>
+    </w:p>
+    <w:p>
+      <w:pPr>
+        <w:pStyle w:val="Normal"/>
+        <w:spacing w:lineRule="auto" w:line="240"/>
+        <w:rPr/>
+      </w:pPr>
+      <w:r>
+        <w:rPr/>
+        <w:t>50</w:t>
         <w:tab/>
         <w:tab/>
         <w:t>IN</w:t>
         <w:tab/>
-        <w:t>A</w:t>
-        <w:tab/>
-        <w:t>192.168.1.1</w:t>
-      </w:r>
-    </w:p>
-    <w:p>
-      <w:pPr>
-        <w:pStyle w:val="Normal"/>
-        <w:spacing w:lineRule="auto" w:line="240"/>
-        <w:rPr/>
-      </w:pPr>
-      <w:r>
-        <w:rPr/>
-        <w:t>cliente1</w:t>
+        <w:t>PTR</w:t>
+        <w:tab/>
+        <w:t>cliente1.estuviani.com.</w:t>
+      </w:r>
+    </w:p>
+    <w:p>
+      <w:pPr>
+        <w:pStyle w:val="Normal"/>
+        <w:spacing w:lineRule="auto" w:line="240"/>
+        <w:rPr/>
+      </w:pPr>
+      <w:r>
+        <w:rPr/>
+        <w:t>1</w:t>
         <w:tab/>
         <w:tab/>
         <w:t>IN</w:t>
         <w:tab/>
-        <w:t>A</w:t>
-        <w:tab/>
-        <w:t>192.168.1.28</w:t>
-      </w:r>
-    </w:p>
-    <w:p>
-      <w:pPr>
-        <w:pStyle w:val="Normal"/>
-        <w:spacing w:lineRule="auto" w:line="240"/>
-        <w:rPr/>
-      </w:pPr>
-      <w:r>
-        <w:rPr/>
+        <w:t>PTR</w:t>
+        <w:tab/>
+        <w:t>router.estuviani.com.</w:t>
+      </w:r>
+    </w:p>
+    <w:p>
+      <w:pPr>
+        <w:pStyle w:val="Normal"/>
+        <w:spacing w:lineRule="auto" w:line="240"/>
+        <w:rPr/>
+      </w:pPr>
+      <w:r>
+        <w:rPr/>
+        <w:t xml:space="preserve">51 </w:t>
+        <w:tab/>
+        <w:tab/>
+        <w:t>IN</w:t>
+        <w:tab/>
+        <w:t>PTR</w:t>
+        <w:tab/>
         <w:t>cliente2.estuviani.com.</w:t>
-        <w:tab/>
-        <w:t>IN</w:t>
-        <w:tab/>
-        <w:t>A</w:t>
-        <w:tab/>
-        <w:t>192.168.1.29</w:t>
-      </w:r>
-    </w:p>
-    <w:p>
-      <w:pPr>
-        <w:pStyle w:val="Normal"/>
-        <w:spacing w:lineRule="auto" w:line="240"/>
-        <w:rPr/>
-      </w:pPr>
-      <w:r>
-        <w:rPr/>
-        <w:t>server</w:t>
-        <w:tab/>
-        <w:tab/>
-        <w:tab/>
-        <w:t>IN</w:t>
-        <w:tab/>
-        <w:t>CNAME</w:t>
-        <w:tab/>
-        <w:t>servidor</w:t>
-      </w:r>
-    </w:p>
-    <w:p>
-      <w:pPr>
-        <w:pStyle w:val="Normal"/>
-        <w:spacing w:lineRule="auto" w:line="240"/>
-        <w:rPr/>
-      </w:pPr>
-      <w:r>
-        <w:rPr/>
-      </w:r>
-    </w:p>
-    <w:p>
-      <w:pPr>
-        <w:pStyle w:val="Normal"/>
-        <w:spacing w:lineRule="auto" w:line="240"/>
-        <w:rPr/>
-      </w:pPr>
-      <w:r>
-        <w:rPr/>
-        <w:t>Ahora crearemos y cargaremos el archivo para la busqueda inversa</w:t>
-      </w:r>
-    </w:p>
-    <w:p>
-      <w:pPr>
-        <w:pStyle w:val="Normal"/>
-        <w:spacing w:lineRule="auto" w:line="240"/>
-        <w:rPr/>
-      </w:pPr>
-      <w:r>
-        <w:rPr/>
-        <w:t>cp db.estuviani.com db.1,168,192</w:t>
-      </w:r>
-    </w:p>
-    <w:p>
-      <w:pPr>
-        <w:pStyle w:val="Normal"/>
-        <w:spacing w:lineRule="auto" w:line="240"/>
-        <w:rPr/>
-      </w:pPr>
-      <w:r>
-        <w:rPr/>
-        <w:t>;</w:t>
-      </w:r>
-    </w:p>
-    <w:p>
-      <w:pPr>
-        <w:pStyle w:val="Normal"/>
-        <w:spacing w:lineRule="auto" w:line="240"/>
-        <w:rPr/>
-      </w:pPr>
-      <w:r>
-        <w:rPr/>
-        <w:t>; fichero de Regisros de recursos BIND para la zona inversa 1.168.192</w:t>
-      </w:r>
-    </w:p>
-    <w:p>
-      <w:pPr>
-        <w:pStyle w:val="Normal"/>
-        <w:spacing w:lineRule="auto" w:line="240"/>
-        <w:rPr/>
-      </w:pPr>
-      <w:r>
-        <w:rPr/>
-        <w:t>$TTL</w:t>
-        <w:tab/>
-        <w:t>604800</w:t>
-      </w:r>
-    </w:p>
-    <w:p>
-      <w:pPr>
-        <w:pStyle w:val="Normal"/>
-        <w:spacing w:lineRule="auto" w:line="240"/>
-        <w:rPr/>
-      </w:pPr>
-      <w:r>
-        <w:rPr/>
-        <w:t>@</w:t>
-        <w:tab/>
-        <w:t>IN</w:t>
-        <w:tab/>
-        <w:t>SOA</w:t>
-        <w:tab/>
-        <w:t>servidor.estuviani.com. root.estuviani.com. (</w:t>
-      </w:r>
-    </w:p>
-    <w:p>
-      <w:pPr>
-        <w:pStyle w:val="Normal"/>
-        <w:spacing w:lineRule="auto" w:line="240"/>
-        <w:rPr/>
-      </w:pPr>
-      <w:r>
-        <w:rPr/>
-        <w:tab/>
-        <w:tab/>
-        <w:tab/>
-        <w:t xml:space="preserve">      2</w:t>
-        <w:tab/>
-        <w:tab/>
-        <w:t>; Serial</w:t>
-      </w:r>
-    </w:p>
-    <w:p>
-      <w:pPr>
-        <w:pStyle w:val="Normal"/>
-        <w:spacing w:lineRule="auto" w:line="240"/>
-        <w:rPr/>
-      </w:pPr>
-      <w:r>
-        <w:rPr/>
-        <w:tab/>
-        <w:tab/>
-        <w:tab/>
-        <w:t xml:space="preserve"> 604800</w:t>
-        <w:tab/>
-        <w:tab/>
-        <w:t>; Refresh</w:t>
-      </w:r>
-    </w:p>
-    <w:p>
-      <w:pPr>
-        <w:pStyle w:val="Normal"/>
-        <w:spacing w:lineRule="auto" w:line="240"/>
-        <w:rPr/>
-      </w:pPr>
-      <w:r>
-        <w:rPr/>
-        <w:tab/>
-        <w:tab/>
-        <w:tab/>
-        <w:t xml:space="preserve">  86400</w:t>
-        <w:tab/>
-        <w:tab/>
-        <w:t>; Retry</w:t>
-      </w:r>
-    </w:p>
-    <w:p>
-      <w:pPr>
-        <w:pStyle w:val="Normal"/>
-        <w:spacing w:lineRule="auto" w:line="240"/>
-        <w:rPr/>
-      </w:pPr>
-      <w:r>
-        <w:rPr/>
-        <w:tab/>
-        <w:tab/>
-        <w:tab/>
-        <w:t>2419200</w:t>
-        <w:tab/>
-        <w:tab/>
-        <w:t>; Expire</w:t>
-      </w:r>
-    </w:p>
-    <w:p>
-      <w:pPr>
-        <w:pStyle w:val="Normal"/>
-        <w:spacing w:lineRule="auto" w:line="240"/>
-        <w:rPr/>
-      </w:pPr>
-      <w:r>
-        <w:rPr/>
-        <w:tab/>
-        <w:tab/>
-        <w:tab/>
-        <w:t xml:space="preserve"> 604800 )</w:t>
-        <w:tab/>
-        <w:t>; Negative Cache TTL</w:t>
-      </w:r>
-    </w:p>
-    <w:p>
-      <w:pPr>
-        <w:pStyle w:val="Normal"/>
-        <w:spacing w:lineRule="auto" w:line="240"/>
-        <w:rPr/>
-      </w:pPr>
-      <w:r>
-        <w:rPr/>
-        <w:t>;</w:t>
-      </w:r>
-    </w:p>
-    <w:p>
-      <w:pPr>
-        <w:pStyle w:val="Normal"/>
-        <w:spacing w:lineRule="auto" w:line="240"/>
-        <w:rPr/>
-      </w:pPr>
-      <w:r>
-        <w:rPr/>
-      </w:r>
-    </w:p>
-    <w:p>
-      <w:pPr>
-        <w:pStyle w:val="Normal"/>
-        <w:spacing w:lineRule="auto" w:line="240"/>
-        <w:rPr/>
-      </w:pPr>
-      <w:r>
-        <w:rPr/>
-      </w:r>
-    </w:p>
-    <w:p>
-      <w:pPr>
-        <w:pStyle w:val="Normal"/>
-        <w:spacing w:lineRule="auto" w:line="240"/>
-        <w:rPr/>
-      </w:pPr>
-      <w:r>
-        <w:rPr/>
-        <w:tab/>
-        <w:tab/>
-        <w:t>IN</w:t>
-        <w:tab/>
-        <w:t>NS</w:t>
-        <w:tab/>
-        <w:t>servidor.estuviani.com.</w:t>
-      </w:r>
-    </w:p>
-    <w:p>
-      <w:pPr>
-        <w:pStyle w:val="Normal"/>
-        <w:spacing w:lineRule="auto" w:line="240"/>
-        <w:rPr/>
-      </w:pPr>
-      <w:r>
-        <w:rPr/>
-        <w:t>27</w:t>
-        <w:tab/>
-        <w:tab/>
-        <w:t>IN</w:t>
-        <w:tab/>
-        <w:t>PTR</w:t>
-        <w:tab/>
-        <w:t>servidor.estuviani.com.</w:t>
-      </w:r>
-    </w:p>
-    <w:p>
-      <w:pPr>
-        <w:pStyle w:val="Normal"/>
-        <w:spacing w:lineRule="auto" w:line="240"/>
-        <w:rPr/>
-      </w:pPr>
-      <w:r>
-        <w:rPr/>
-        <w:t>1</w:t>
-        <w:tab/>
-        <w:tab/>
-        <w:t>IN</w:t>
-        <w:tab/>
-        <w:t>PTR</w:t>
-        <w:tab/>
-        <w:t>router.estuviani.com.</w:t>
-      </w:r>
-    </w:p>
-    <w:p>
-      <w:pPr>
-        <w:pStyle w:val="Normal"/>
-        <w:spacing w:lineRule="auto" w:line="240"/>
-        <w:rPr/>
-      </w:pPr>
-      <w:r>
-        <w:rPr/>
-        <w:t xml:space="preserve">28 </w:t>
-        <w:tab/>
-        <w:tab/>
-        <w:t>IN</w:t>
-        <w:tab/>
-        <w:t>PTR</w:t>
-        <w:tab/>
-        <w:t>cliente1.estuviani.com.</w:t>
-      </w:r>
-    </w:p>
-    <w:p>
-      <w:pPr>
-        <w:pStyle w:val="Normal"/>
-        <w:spacing w:lineRule="auto" w:line="240"/>
-        <w:rPr/>
-      </w:pPr>
-      <w:r>
-        <w:rPr/>
-        <w:t xml:space="preserve">29 </w:t>
-        <w:tab/>
-        <w:tab/>
-        <w:t>IN</w:t>
-        <w:tab/>
-        <w:t>PTR</w:t>
-        <w:tab/>
-        <w:t>cliente2.estuviani.com.</w:t>
       </w:r>
     </w:p>
     <w:p>
@@ -10783,6 +10754,253 @@
       <w:r>
         <w:rPr/>
         <w:t>verificamos los archivos de zona</w:t>
+      </w:r>
+    </w:p>
+    <w:p>
+      <w:pPr>
+        <w:pStyle w:val="Normal"/>
+        <w:spacing w:lineRule="auto" w:line="240"/>
+        <w:rPr/>
+      </w:pPr>
+      <w:r>
+        <w:rPr/>
+        <w:tab/>
+        <w:t>named-checkzone estuviani.com db.estuviani.com</w:t>
+      </w:r>
+    </w:p>
+    <w:p>
+      <w:pPr>
+        <w:pStyle w:val="Normal"/>
+        <w:spacing w:lineRule="auto" w:line="240"/>
+        <w:rPr/>
+      </w:pPr>
+      <w:r>
+        <w:rPr/>
+        <w:tab/>
+        <w:t>named-checkzone 1.168.169.in-addr.arpa db.1.168.192</w:t>
+      </w:r>
+    </w:p>
+    <w:p>
+      <w:pPr>
+        <w:pStyle w:val="Normal"/>
+        <w:spacing w:lineRule="auto" w:line="240"/>
+        <w:rPr/>
+      </w:pPr>
+      <w:r>
+        <w:rPr/>
+        <w:t>Ya comprobado que la sintaxis esta bien iniciaremos el servicio bind9</w:t>
+      </w:r>
+    </w:p>
+    <w:p>
+      <w:pPr>
+        <w:pStyle w:val="Normal"/>
+        <w:spacing w:lineRule="auto" w:line="240"/>
+        <w:rPr/>
+      </w:pPr>
+      <w:r>
+        <w:rPr/>
+        <w:tab/>
+        <w:t>service bind9 restart</w:t>
+      </w:r>
+    </w:p>
+    <w:p>
+      <w:pPr>
+        <w:pStyle w:val="Normal"/>
+        <w:spacing w:lineRule="auto" w:line="240"/>
+        <w:rPr/>
+      </w:pPr>
+      <w:r>
+        <w:rPr/>
+        <w:t>Verificamos el estado del servicio</w:t>
+      </w:r>
+    </w:p>
+    <w:p>
+      <w:pPr>
+        <w:pStyle w:val="Normal"/>
+        <w:spacing w:lineRule="auto" w:line="240"/>
+        <w:rPr/>
+      </w:pPr>
+      <w:r>
+        <w:rPr/>
+        <w:tab/>
+        <w:t>service bind9 status</w:t>
+      </w:r>
+    </w:p>
+    <w:p>
+      <w:pPr>
+        <w:pStyle w:val="Normal"/>
+        <w:spacing w:lineRule="auto" w:line="240"/>
+        <w:rPr/>
+      </w:pPr>
+      <w:r>
+        <w:rPr/>
+        <w:t>Haremos una pruebas para asegurar que el DNS funciones correctamente</w:t>
+      </w:r>
+    </w:p>
+    <w:p>
+      <w:pPr>
+        <w:pStyle w:val="Normal"/>
+        <w:spacing w:lineRule="auto" w:line="240"/>
+        <w:rPr/>
+      </w:pPr>
+      <w:r>
+        <w:rPr/>
+        <w:tab/>
+        <w:t>ping -c 4 192.168.1.27</w:t>
+      </w:r>
+    </w:p>
+    <w:p>
+      <w:pPr>
+        <w:pStyle w:val="Normal"/>
+        <w:spacing w:lineRule="auto" w:line="240"/>
+        <w:rPr/>
+      </w:pPr>
+      <w:r>
+        <w:rPr/>
+        <w:t>si hay respuesta estamos ok</w:t>
+      </w:r>
+    </w:p>
+    <w:p>
+      <w:pPr>
+        <w:pStyle w:val="Normal"/>
+        <w:spacing w:lineRule="auto" w:line="240"/>
+        <w:rPr/>
+      </w:pPr>
+      <w:r>
+        <w:rPr/>
+        <w:tab/>
+        <w:t>ping -c 4 servidor</w:t>
+      </w:r>
+    </w:p>
+    <w:p>
+      <w:pPr>
+        <w:pStyle w:val="Normal"/>
+        <w:spacing w:lineRule="auto" w:line="240"/>
+        <w:rPr/>
+      </w:pPr>
+      <w:r>
+        <w:rPr/>
+        <w:t>esto permitira verificar si la resolucion de nombre funciona, podemos probar con el nombre completo servidor.estuviani.com</w:t>
+      </w:r>
+    </w:p>
+    <w:p>
+      <w:pPr>
+        <w:pStyle w:val="Normal"/>
+        <w:spacing w:lineRule="auto" w:line="240"/>
+        <w:rPr/>
+      </w:pPr>
+      <w:r>
+        <w:rPr/>
+        <w:tab/>
+        <w:t>ping -c 4 servidor.estuviani.com</w:t>
+      </w:r>
+    </w:p>
+    <w:p>
+      <w:pPr>
+        <w:pStyle w:val="Normal"/>
+        <w:spacing w:lineRule="auto" w:line="240"/>
+        <w:rPr/>
+      </w:pPr>
+      <w:r>
+        <w:rPr/>
+        <w:t xml:space="preserve">Ahora probaremos hacer una consulta para que consocamos el dirección del servidor </w:t>
+      </w:r>
+    </w:p>
+    <w:p>
+      <w:pPr>
+        <w:pStyle w:val="Normal"/>
+        <w:spacing w:lineRule="auto" w:line="240"/>
+        <w:rPr/>
+      </w:pPr>
+      <w:r>
+        <w:rPr/>
+        <w:t xml:space="preserve">host servidor </w:t>
+      </w:r>
+    </w:p>
+    <w:p>
+      <w:pPr>
+        <w:pStyle w:val="Normal"/>
+        <w:spacing w:lineRule="auto" w:line="240"/>
+        <w:rPr/>
+      </w:pPr>
+      <w:r>
+        <w:rPr/>
+        <w:t>host server</w:t>
+      </w:r>
+    </w:p>
+    <w:p>
+      <w:pPr>
+        <w:pStyle w:val="Normal"/>
+        <w:spacing w:lineRule="auto" w:line="240"/>
+        <w:rPr/>
+      </w:pPr>
+      <w:r>
+        <w:rPr/>
+        <w:t>con nslookup, podemos conocer la ip como asi tambien el nombre de dominio</w:t>
+      </w:r>
+    </w:p>
+    <w:p>
+      <w:pPr>
+        <w:pStyle w:val="Normal"/>
+        <w:spacing w:lineRule="auto" w:line="240"/>
+        <w:rPr/>
+      </w:pPr>
+      <w:r>
+        <w:rPr/>
+        <w:t>nslookup server</w:t>
+      </w:r>
+    </w:p>
+    <w:p>
+      <w:pPr>
+        <w:pStyle w:val="Normal"/>
+        <w:spacing w:lineRule="auto" w:line="240"/>
+        <w:rPr/>
+      </w:pPr>
+      <w:r>
+        <w:rPr/>
+        <w:t>esto nos permitira conocer si se realizo un salto entre el servidor local o un servidor externo</w:t>
+      </w:r>
+    </w:p>
+    <w:p>
+      <w:pPr>
+        <w:pStyle w:val="Normal"/>
+        <w:spacing w:lineRule="auto" w:line="240"/>
+        <w:rPr/>
+      </w:pPr>
+      <w:r>
+        <w:rPr/>
+      </w:r>
+    </w:p>
+    <w:p>
+      <w:pPr>
+        <w:pStyle w:val="Normal"/>
+        <w:spacing w:lineRule="auto" w:line="240"/>
+        <w:rPr/>
+      </w:pPr>
+      <w:r>
+        <w:rPr/>
+        <w:t xml:space="preserve">con el comando dig, podemos obtener, varios datos del servidor </w:t>
+      </w:r>
+    </w:p>
+    <w:p>
+      <w:pPr>
+        <w:pStyle w:val="Normal"/>
+        <w:spacing w:lineRule="auto" w:line="240"/>
+        <w:rPr/>
+      </w:pPr>
+      <w:r>
+        <w:rPr/>
+        <w:t>dig 192.168.1.27</w:t>
+      </w:r>
+    </w:p>
+    <w:p>
+      <w:pPr>
+        <w:pStyle w:val="Normal"/>
+        <w:spacing w:lineRule="auto" w:line="240"/>
+        <w:rPr/>
+      </w:pPr>
+      <w:r>
+        <w:rPr/>
       </w:r>
     </w:p>
     <w:p>
@@ -10897,7 +11115,6 @@
     <w:rPrDefault>
       <w:rPr>
         <w:rFonts w:ascii="Calibri" w:hAnsi="Calibri" w:eastAsia="Calibri" w:cs="" w:asciiTheme="minorHAnsi" w:cstheme="minorBidi" w:eastAsiaTheme="minorHAnsi" w:hAnsiTheme="minorHAnsi"/>
-        <w:sz w:val="22"/>
         <w:szCs w:val="22"/>
         <w:lang w:val="es-AR" w:eastAsia="en-US" w:bidi="ar-SA"/>
       </w:rPr>
@@ -11376,6 +11593,11 @@
     <w:qFormat/>
     <w:rPr/>
   </w:style>
+  <w:style w:type="character" w:styleId="ListLabel3">
+    <w:name w:val="ListLabel 3"/>
+    <w:qFormat/>
+    <w:rPr/>
+  </w:style>
   <w:style w:type="paragraph" w:styleId="Ttulo">
     <w:name w:val="Título"/>
     <w:basedOn w:val="Normal"/>

</xml_diff>

<commit_message>
completado instalacion de postfix, empezando con dovecot
</commit_message>
<xml_diff>
--- a/TPB/TPB-EstebanViani.docx
+++ b/TPB/TPB-EstebanViani.docx
@@ -9711,11 +9711,17 @@
       <w:pPr>
         <w:pStyle w:val="Normal"/>
         <w:spacing w:lineRule="auto" w:line="240"/>
-        <w:rPr/>
-      </w:pPr>
-      <w:r>
-        <w:rPr>
-          <w:rFonts w:cs="Arial" w:ascii="Arial" w:hAnsi="Arial"/>
+        <w:rPr>
+          <w:b/>
+          <w:b/>
+          <w:bCs/>
+        </w:rPr>
+      </w:pPr>
+      <w:r>
+        <w:rPr>
+          <w:rFonts w:cs="Arial" w:ascii="Arial" w:hAnsi="Arial"/>
+          <w:b/>
+          <w:bCs/>
         </w:rPr>
         <w:t>Configurar BIND9</w:t>
       </w:r>
@@ -9864,7 +9870,7 @@
       </w:pPr>
       <w:r>
         <w:rPr/>
-        <w:t>Cargado del archivo named.conf.local</w:t>
+        <w:t>Carga del archivo named.conf.local</w:t>
       </w:r>
     </w:p>
     <w:p>
@@ -10992,28 +10998,62 @@
       </w:pPr>
       <w:r>
         <w:rPr/>
-        <w:t>tratare de usar los usuarios creados anteriormente para el mail, si falla usar</w:t>
-      </w:r>
-    </w:p>
-    <w:p>
-      <w:pPr>
-        <w:pStyle w:val="Normal"/>
-        <w:spacing w:lineRule="auto" w:line="240"/>
-        <w:rPr/>
-      </w:pPr>
-      <w:r>
-        <w:rPr/>
-        <w:t>adduser USER</w:t>
-      </w:r>
-    </w:p>
-    <w:p>
-      <w:pPr>
-        <w:pStyle w:val="Normal"/>
-        <w:spacing w:lineRule="auto" w:line="240"/>
-        <w:rPr/>
-      </w:pPr>
-      <w:r>
-        <w:rPr/>
+        <w:t>Crearemos dos usuarios para el correo admin y help, ya que los ususarios para el servidor samba no poseen directorio en el servidor</w:t>
+      </w:r>
+    </w:p>
+    <w:p>
+      <w:pPr>
+        <w:pStyle w:val="Normal"/>
+        <w:spacing w:lineRule="auto" w:line="240"/>
+        <w:rPr/>
+      </w:pPr>
+      <w:r>
+        <w:rPr/>
+        <w:tab/>
+        <w:t>user</w:t>
+      </w:r>
+      <w:r>
+        <w:rPr/>
+        <w:t>add</w:t>
+      </w:r>
+      <w:r>
+        <w:rPr/>
+        <w:t xml:space="preserve"> -</w:t>
+      </w:r>
+      <w:r>
+        <w:rPr/>
+        <w:t>m</w:t>
+      </w:r>
+      <w:r>
+        <w:rPr/>
+        <w:t xml:space="preserve"> </w:t>
+      </w:r>
+      <w:r>
+        <w:rPr/>
+        <w:t>admin</w:t>
+      </w:r>
+    </w:p>
+    <w:p>
+      <w:pPr>
+        <w:pStyle w:val="Normal"/>
+        <w:spacing w:lineRule="auto" w:line="240"/>
+        <w:rPr/>
+      </w:pPr>
+      <w:r>
+        <w:rPr/>
+        <w:tab/>
+        <w:t>useradd -m help</w:t>
+      </w:r>
+    </w:p>
+    <w:p>
+      <w:pPr>
+        <w:pStyle w:val="Normal"/>
+        <w:spacing w:lineRule="auto" w:line="240"/>
+        <w:rPr/>
+      </w:pPr>
+      <w:r>
+        <w:rPr/>
+        <w:t>para comprobar que se crearan, iremos al directorio home y ejecutaremos un ls, alli deberiamos ver los directorios de los usuarios creados</w:t>
       </w:r>
     </w:p>
     <w:p>
@@ -12287,11 +12327,7 @@
       <w:pPr>
         <w:pStyle w:val="Normal"/>
         <w:spacing w:lineRule="auto" w:line="240"/>
-        <w:rPr>
-          <w:i/>
-          <w:i/>
-          <w:iCs/>
-        </w:rPr>
+        <w:rPr/>
       </w:pPr>
       <w:r>
         <w:rPr>
@@ -12299,7 +12335,21 @@
           <w:iCs w:val="false"/>
         </w:rPr>
         <w:tab/>
-        <w:t>echo  “correo de prueba” | sendmail suser@estuviani.com</w:t>
+        <w:t xml:space="preserve">echo  “correo de prueba” | sendmail </w:t>
+      </w:r>
+      <w:r>
+        <w:rPr>
+          <w:i w:val="false"/>
+          <w:iCs w:val="false"/>
+        </w:rPr>
+        <w:t>admin</w:t>
+      </w:r>
+      <w:r>
+        <w:rPr>
+          <w:i w:val="false"/>
+          <w:iCs w:val="false"/>
+        </w:rPr>
+        <w:t>@estuviani.com</w:t>
       </w:r>
     </w:p>
     <w:p>
@@ -12483,11 +12533,7 @@
       <w:pPr>
         <w:pStyle w:val="Normal"/>
         <w:spacing w:lineRule="auto" w:line="240"/>
-        <w:rPr>
-          <w:i/>
-          <w:i/>
-          <w:iCs/>
-        </w:rPr>
+        <w:rPr/>
       </w:pPr>
       <w:r>
         <w:rPr>
@@ -12495,26 +12541,50 @@
           <w:iCs w:val="false"/>
         </w:rPr>
         <w:tab/>
-        <w:t>X-Original-To: suser@estuviani.com</w:t>
-      </w:r>
-    </w:p>
-    <w:p>
-      <w:pPr>
-        <w:pStyle w:val="Normal"/>
-        <w:spacing w:lineRule="auto" w:line="240"/>
-        <w:rPr>
-          <w:i/>
-          <w:i/>
-          <w:iCs/>
-        </w:rPr>
-      </w:pPr>
+        <w:t xml:space="preserve">X-Original-To: </w:t>
+      </w:r>
       <w:r>
         <w:rPr>
           <w:i w:val="false"/>
           <w:iCs w:val="false"/>
         </w:rPr>
-        <w:tab/>
-        <w:t>Delivered-To: suser@estuviani.com</w:t>
+        <w:t>admin</w:t>
+      </w:r>
+      <w:r>
+        <w:rPr>
+          <w:i w:val="false"/>
+          <w:iCs w:val="false"/>
+        </w:rPr>
+        <w:t>@estuviani.com</w:t>
+      </w:r>
+    </w:p>
+    <w:p>
+      <w:pPr>
+        <w:pStyle w:val="Normal"/>
+        <w:spacing w:lineRule="auto" w:line="240"/>
+        <w:rPr/>
+      </w:pPr>
+      <w:r>
+        <w:rPr>
+          <w:i w:val="false"/>
+          <w:iCs w:val="false"/>
+        </w:rPr>
+        <w:tab/>
+        <w:t xml:space="preserve">Delivered-To: </w:t>
+      </w:r>
+      <w:r>
+        <w:rPr>
+          <w:i w:val="false"/>
+          <w:iCs w:val="false"/>
+        </w:rPr>
+        <w:t>admin</w:t>
+      </w:r>
+      <w:r>
+        <w:rPr>
+          <w:i w:val="false"/>
+          <w:iCs w:val="false"/>
+        </w:rPr>
+        <w:t>@estuviani.com</w:t>
       </w:r>
     </w:p>
     <w:p>
@@ -12799,6 +12869,21 @@
       <w:pPr>
         <w:pStyle w:val="Normal"/>
         <w:spacing w:lineRule="auto" w:line="240"/>
+        <w:rPr/>
+      </w:pPr>
+      <w:r>
+        <w:rPr>
+          <w:i w:val="false"/>
+          <w:iCs w:val="false"/>
+        </w:rPr>
+        <w:tab/>
+        <w:t>apt install mailutils</w:t>
+      </w:r>
+    </w:p>
+    <w:p>
+      <w:pPr>
+        <w:pStyle w:val="Normal"/>
+        <w:spacing w:lineRule="auto" w:line="240"/>
         <w:rPr>
           <w:i w:val="false"/>
           <w:i w:val="false"/>
@@ -12806,29 +12891,144 @@
         </w:rPr>
       </w:pPr>
       <w:r>
+        <w:rPr/>
+      </w:r>
+    </w:p>
+    <w:p>
+      <w:pPr>
+        <w:pStyle w:val="Normal"/>
+        <w:spacing w:lineRule="auto" w:line="240"/>
+        <w:rPr/>
+      </w:pPr>
+      <w:r>
         <w:rPr>
           <w:i w:val="false"/>
           <w:iCs w:val="false"/>
         </w:rPr>
-        <w:tab/>
-        <w:t>apt install mailutils</w:t>
-      </w:r>
-    </w:p>
-    <w:p>
-      <w:pPr>
-        <w:pStyle w:val="Normal"/>
-        <w:spacing w:lineRule="auto" w:line="240"/>
-        <w:rPr>
-          <w:i w:val="false"/>
+        <w:t>Ahora enviaremos un mail por consola nuevamente y veremos que se creara un nuevo directorio en el directorio del usuario, llamador Maildir, donde se almacenaran los correos</w:t>
+      </w:r>
+    </w:p>
+    <w:p>
+      <w:pPr>
+        <w:pStyle w:val="Normal"/>
+        <w:spacing w:lineRule="auto" w:line="240"/>
+        <w:rPr/>
+      </w:pPr>
+      <w:r>
+        <w:rPr>
           <w:i w:val="false"/>
           <w:iCs w:val="false"/>
         </w:rPr>
+        <w:tab/>
+      </w:r>
+    </w:p>
+    <w:p>
+      <w:pPr>
+        <w:pStyle w:val="Normal"/>
+        <w:spacing w:lineRule="auto" w:line="240"/>
+        <w:rPr/>
       </w:pPr>
       <w:r>
         <w:rPr>
           <w:i w:val="false"/>
           <w:iCs w:val="false"/>
         </w:rPr>
+        <w:tab/>
+        <w:t xml:space="preserve">echo "SUbject:COrreo Maildir" | sendmail </w:t>
+      </w:r>
+      <w:hyperlink r:id="rId10">
+        <w:r>
+          <w:rPr>
+            <w:rStyle w:val="EnlacedeInternet"/>
+            <w:i w:val="false"/>
+            <w:iCs w:val="false"/>
+          </w:rPr>
+          <w:t>admin@estuviani.com</w:t>
+        </w:r>
+      </w:hyperlink>
+    </w:p>
+    <w:p>
+      <w:pPr>
+        <w:pStyle w:val="Normal"/>
+        <w:spacing w:lineRule="auto" w:line="240"/>
+        <w:rPr/>
+      </w:pPr>
+      <w:r>
+        <w:rPr>
+          <w:i w:val="false"/>
+          <w:iCs w:val="false"/>
+        </w:rPr>
+        <w:tab/>
+      </w:r>
+      <w:r>
+        <w:rPr>
+          <w:i w:val="false"/>
+          <w:iCs w:val="false"/>
+        </w:rPr>
+        <w:t xml:space="preserve">cd </w:t>
+      </w:r>
+      <w:r>
+        <w:rPr>
+          <w:i/>
+          <w:iCs/>
+        </w:rPr>
+        <w:t>home</w:t>
+      </w:r>
+      <w:r>
+        <w:rPr>
+          <w:i w:val="false"/>
+          <w:iCs w:val="false"/>
+        </w:rPr>
+        <w:t>/admin/Maildir/</w:t>
+      </w:r>
+    </w:p>
+    <w:p>
+      <w:pPr>
+        <w:pStyle w:val="Normal"/>
+        <w:spacing w:lineRule="auto" w:line="240"/>
+        <w:rPr/>
+      </w:pPr>
+      <w:r>
+        <w:rPr>
+          <w:i w:val="false"/>
+          <w:iCs w:val="false"/>
+        </w:rPr>
+        <w:t xml:space="preserve">alli veremos que hay 3 directorios, cur, new  y tmp. En new se almacenara todo correo entrante; </w:t>
+      </w:r>
+      <w:r>
+        <w:rPr>
+          <w:i w:val="false"/>
+          <w:iCs w:val="false"/>
+        </w:rPr>
+        <w:t>en cur se colocaran los mail que fueron vistos, leido o no leidos;</w:t>
+      </w:r>
+    </w:p>
+    <w:p>
+      <w:pPr>
+        <w:pStyle w:val="Normal"/>
+        <w:spacing w:lineRule="auto" w:line="240"/>
+        <w:rPr/>
+      </w:pPr>
+      <w:r>
+        <w:rPr>
+          <w:i w:val="false"/>
+          <w:iCs w:val="false"/>
+        </w:rPr>
+        <w:t>Entramos al directorio new, y veremos que hay un archivo, el correo entrante, y veremos su contenido con el comando cat</w:t>
+      </w:r>
+    </w:p>
+    <w:p>
+      <w:pPr>
+        <w:pStyle w:val="Normal"/>
+        <w:spacing w:lineRule="auto" w:line="240"/>
+        <w:rPr/>
+      </w:pPr>
+      <w:r>
+        <w:rPr>
+          <w:i w:val="false"/>
+          <w:iCs w:val="false"/>
+        </w:rPr>
+        <w:tab/>
       </w:r>
     </w:p>
     <w:p>
@@ -12839,10 +13039,676 @@
       </w:pPr>
       <w:r>
         <w:rPr/>
+        <w:t>Return-Path: &lt;root@estuviani.com&gt;</w:t>
+      </w:r>
+    </w:p>
+    <w:p>
+      <w:pPr>
+        <w:pStyle w:val="Normal"/>
+        <w:spacing w:lineRule="auto" w:line="240" w:before="0" w:after="160"/>
+        <w:rPr/>
+      </w:pPr>
+      <w:r>
+        <w:rPr/>
+        <w:t>X-Original-To: admin@estuviani.com</w:t>
+      </w:r>
+    </w:p>
+    <w:p>
+      <w:pPr>
+        <w:pStyle w:val="Normal"/>
+        <w:spacing w:lineRule="auto" w:line="240" w:before="0" w:after="160"/>
+        <w:rPr/>
+      </w:pPr>
+      <w:r>
+        <w:rPr/>
+        <w:t>Delivered-To: admin@estuviani.com</w:t>
+      </w:r>
+    </w:p>
+    <w:p>
+      <w:pPr>
+        <w:pStyle w:val="Normal"/>
+        <w:spacing w:lineRule="auto" w:line="240" w:before="0" w:after="160"/>
+        <w:rPr/>
+      </w:pPr>
+      <w:r>
+        <w:rPr/>
+        <w:t>Received: by correo.estuviani.com (Postfix, from userid 0)</w:t>
+      </w:r>
+    </w:p>
+    <w:p>
+      <w:pPr>
+        <w:pStyle w:val="Normal"/>
+        <w:spacing w:lineRule="auto" w:line="240" w:before="0" w:after="160"/>
+        <w:rPr/>
+      </w:pPr>
+      <w:r>
+        <w:rPr/>
+        <w:tab/>
+        <w:t>id 06EA1603DE; Sat, 29 Oct 2022 11:34:33 -0300 (-03)</w:t>
+      </w:r>
+    </w:p>
+    <w:p>
+      <w:pPr>
+        <w:pStyle w:val="Normal"/>
+        <w:spacing w:lineRule="auto" w:line="240" w:before="0" w:after="160"/>
+        <w:rPr/>
+      </w:pPr>
+      <w:r>
+        <w:rPr/>
+        <w:t>SUbject:COrreo Maildir</w:t>
+      </w:r>
+    </w:p>
+    <w:p>
+      <w:pPr>
+        <w:pStyle w:val="Normal"/>
+        <w:spacing w:lineRule="auto" w:line="240" w:before="0" w:after="160"/>
+        <w:rPr/>
+      </w:pPr>
+      <w:r>
+        <w:rPr/>
+        <w:t>Message-Id: &lt;20221029143434.06EA1603DE@correo.estuviani.com&gt;</w:t>
+      </w:r>
+    </w:p>
+    <w:p>
+      <w:pPr>
+        <w:pStyle w:val="Normal"/>
+        <w:spacing w:lineRule="auto" w:line="240" w:before="0" w:after="160"/>
+        <w:rPr/>
+      </w:pPr>
+      <w:r>
+        <w:rPr/>
+        <w:t>Date: Sat, 29 Oct 2022 11:34:33 -0300 (-03)</w:t>
+      </w:r>
+    </w:p>
+    <w:p>
+      <w:pPr>
+        <w:pStyle w:val="Normal"/>
+        <w:spacing w:lineRule="auto" w:line="240" w:before="0" w:after="160"/>
+        <w:rPr/>
+      </w:pPr>
+      <w:r>
+        <w:rPr/>
+        <w:t>From: root &lt;</w:t>
+      </w:r>
+      <w:hyperlink r:id="rId11">
+        <w:r>
+          <w:rPr>
+            <w:rStyle w:val="EnlacedeInternet"/>
+          </w:rPr>
+          <w:t>root@estuviani.com</w:t>
+        </w:r>
+      </w:hyperlink>
+      <w:hyperlink r:id="rId12">
+        <w:r>
+          <w:rPr/>
+          <w:t>&gt;</w:t>
+        </w:r>
+      </w:hyperlink>
+    </w:p>
+    <w:p>
+      <w:pPr>
+        <w:pStyle w:val="Normal"/>
+        <w:spacing w:lineRule="auto" w:line="240" w:before="0" w:after="160"/>
+        <w:rPr/>
+      </w:pPr>
+      <w:r>
+        <w:rPr/>
+      </w:r>
+    </w:p>
+    <w:p>
+      <w:pPr>
+        <w:pStyle w:val="Normal"/>
+        <w:spacing w:lineRule="auto" w:line="240" w:before="0" w:after="160"/>
+        <w:rPr/>
+      </w:pPr>
+      <w:r>
+        <w:rPr/>
+        <w:t>Utilizaremos una de las utilidades de mailutils, el comando mail, para entrar y ver los correos que tiene el usuario.</w:t>
+      </w:r>
+    </w:p>
+    <w:p>
+      <w:pPr>
+        <w:pStyle w:val="Normal"/>
+        <w:spacing w:lineRule="auto" w:line="240" w:before="0" w:after="160"/>
+        <w:rPr/>
+      </w:pPr>
+      <w:r>
+        <w:rPr/>
+        <w:t>Si se ejecuta tomara como usuario del correo el usuario que este ejecutando el comando, si queremos podemos cambiar de usuario o podemos pasarle el parametro -f, e indicar la ubicación del directorio Maildir de usuario</w:t>
+      </w:r>
+    </w:p>
+    <w:p>
+      <w:pPr>
+        <w:pStyle w:val="Normal"/>
+        <w:spacing w:lineRule="auto" w:line="240" w:before="0" w:after="160"/>
+        <w:rPr/>
+      </w:pPr>
+      <w:r>
+        <w:rPr/>
+        <w:tab/>
+        <w:t xml:space="preserve"> </w:t>
+      </w:r>
+      <w:r>
+        <w:rPr/>
+        <w:t xml:space="preserve"># </w:t>
+      </w:r>
+      <w:r>
+        <w:rPr/>
+        <w:t xml:space="preserve">mail -f </w:t>
+      </w:r>
+      <w:r>
+        <w:rPr>
+          <w:i/>
+          <w:iCs/>
+        </w:rPr>
+        <w:t>home</w:t>
+      </w:r>
+      <w:r>
+        <w:rPr>
+          <w:i w:val="false"/>
+          <w:iCs w:val="false"/>
+        </w:rPr>
+        <w:t>/admin/Maildir/</w:t>
+      </w:r>
+    </w:p>
+    <w:p>
+      <w:pPr>
+        <w:pStyle w:val="Normal"/>
+        <w:spacing w:lineRule="auto" w:line="240" w:before="0" w:after="160"/>
+        <w:rPr/>
+      </w:pPr>
+      <w:r>
+        <w:rPr>
+          <w:i w:val="false"/>
+          <w:iCs w:val="false"/>
+        </w:rPr>
+        <w:tab/>
+      </w:r>
+    </w:p>
+    <w:p>
+      <w:pPr>
+        <w:pStyle w:val="Normal"/>
+        <w:spacing w:lineRule="auto" w:line="240" w:before="0" w:after="160"/>
+        <w:rPr/>
+      </w:pPr>
+      <w:r>
+        <w:drawing>
+          <wp:anchor behindDoc="0" distT="0" distB="0" distL="0" distR="0" simplePos="0" locked="0" layoutInCell="1" allowOverlap="1" relativeHeight="9">
+            <wp:simplePos x="0" y="0"/>
+            <wp:positionH relativeFrom="column">
+              <wp:align>center</wp:align>
+            </wp:positionH>
+            <wp:positionV relativeFrom="paragraph">
+              <wp:posOffset>635</wp:posOffset>
+            </wp:positionV>
+            <wp:extent cx="5760085" cy="2178685"/>
+            <wp:effectExtent l="0" t="0" r="0" b="0"/>
+            <wp:wrapSquare wrapText="largest"/>
+            <wp:docPr id="8" name="Imagen8" descr=""/>
+            <wp:cNvGraphicFramePr>
+              <a:graphicFrameLocks xmlns:a="http://schemas.openxmlformats.org/drawingml/2006/main" noChangeAspect="1"/>
+            </wp:cNvGraphicFramePr>
+            <a:graphic xmlns:a="http://schemas.openxmlformats.org/drawingml/2006/main">
+              <a:graphicData uri="http://schemas.openxmlformats.org/drawingml/2006/picture">
+                <pic:pic xmlns:pic="http://schemas.openxmlformats.org/drawingml/2006/picture">
+                  <pic:nvPicPr>
+                    <pic:cNvPr id="8" name="Imagen8" descr=""/>
+                    <pic:cNvPicPr>
+                      <a:picLocks noChangeAspect="1" noChangeArrowheads="1"/>
+                    </pic:cNvPicPr>
+                  </pic:nvPicPr>
+                  <pic:blipFill>
+                    <a:blip r:embed="rId13"/>
+                    <a:stretch>
+                      <a:fillRect/>
+                    </a:stretch>
+                  </pic:blipFill>
+                  <pic:spPr bwMode="auto">
+                    <a:xfrm>
+                      <a:off x="0" y="0"/>
+                      <a:ext cx="5760085" cy="2178685"/>
+                    </a:xfrm>
+                    <a:prstGeom prst="rect">
+                      <a:avLst/>
+                    </a:prstGeom>
+                  </pic:spPr>
+                </pic:pic>
+              </a:graphicData>
+            </a:graphic>
+          </wp:anchor>
+        </w:drawing>
+      </w:r>
+      <w:r>
+        <w:rPr/>
+        <w:t>Alli podemos ver que, el promp cambio a ?, y que hay un correo nuevo proveniente del root, que aun no hemos leido (N), y que podremos leer el mismo eligiendo su numero de mail (1)</w:t>
+      </w:r>
+    </w:p>
+    <w:p>
+      <w:pPr>
+        <w:pStyle w:val="Normal"/>
+        <w:spacing w:lineRule="auto" w:line="240" w:before="0" w:after="160"/>
+        <w:rPr/>
+      </w:pPr>
+      <w:r>
+        <w:rPr/>
+        <w:tab/>
+        <w:t xml:space="preserve">? </w:t>
+      </w:r>
+      <w:r>
+        <w:rPr/>
+        <w:t>1</w:t>
+      </w:r>
+    </w:p>
+    <w:p>
+      <w:pPr>
+        <w:pStyle w:val="Normal"/>
+        <w:spacing w:lineRule="auto" w:line="240" w:before="0" w:after="160"/>
+        <w:rPr/>
+      </w:pPr>
+      <w:r>
+        <w:rPr/>
+        <w:tab/>
+      </w:r>
+    </w:p>
+    <w:p>
+      <w:pPr>
+        <w:pStyle w:val="Normal"/>
+        <w:spacing w:lineRule="auto" w:line="240" w:before="0" w:after="160"/>
+        <w:rPr/>
+      </w:pPr>
+      <w:r>
+        <w:rPr/>
+        <w:tab/>
+        <w:t>Return-Path: &lt;root@estuviani.com&gt;</w:t>
+      </w:r>
+    </w:p>
+    <w:p>
+      <w:pPr>
+        <w:pStyle w:val="Normal"/>
+        <w:spacing w:lineRule="auto" w:line="240" w:before="0" w:after="160"/>
+        <w:rPr/>
+      </w:pPr>
+      <w:r>
+        <w:rPr/>
+        <w:tab/>
+        <w:t>X-Original-To: admin@estuviani.com</w:t>
+      </w:r>
+    </w:p>
+    <w:p>
+      <w:pPr>
+        <w:pStyle w:val="Normal"/>
+        <w:spacing w:lineRule="auto" w:line="240" w:before="0" w:after="160"/>
+        <w:rPr/>
+      </w:pPr>
+      <w:r>
+        <w:rPr/>
+        <w:tab/>
+        <w:t>Delivered-To: admin@estuviani.com</w:t>
+      </w:r>
+    </w:p>
+    <w:p>
+      <w:pPr>
+        <w:pStyle w:val="Normal"/>
+        <w:spacing w:lineRule="auto" w:line="240" w:before="0" w:after="160"/>
+        <w:rPr/>
+      </w:pPr>
+      <w:r>
+        <w:rPr/>
+        <w:tab/>
+        <w:t>Received: by correo.estuviani.com (Postfix, from userid 0)</w:t>
+      </w:r>
+    </w:p>
+    <w:p>
+      <w:pPr>
+        <w:pStyle w:val="Normal"/>
+        <w:spacing w:lineRule="auto" w:line="240" w:before="0" w:after="160"/>
+        <w:rPr/>
+      </w:pPr>
+      <w:r>
+        <w:rPr/>
+        <w:tab/>
+        <w:tab/>
+        <w:t>id 06EA1603DE; Sat, 29 Oct 2022 11:34:33 -0300 (-03)</w:t>
+      </w:r>
+    </w:p>
+    <w:p>
+      <w:pPr>
+        <w:pStyle w:val="Normal"/>
+        <w:spacing w:lineRule="auto" w:line="240" w:before="0" w:after="160"/>
+        <w:rPr/>
+      </w:pPr>
+      <w:r>
+        <w:rPr/>
+        <w:tab/>
+        <w:t>SUbject: COrreo Maildir</w:t>
+      </w:r>
+    </w:p>
+    <w:p>
+      <w:pPr>
+        <w:pStyle w:val="Normal"/>
+        <w:spacing w:lineRule="auto" w:line="240" w:before="0" w:after="160"/>
+        <w:rPr/>
+      </w:pPr>
+      <w:r>
+        <w:rPr/>
+        <w:tab/>
+        <w:t>Message-Id: &lt;</w:t>
+      </w:r>
+      <w:hyperlink r:id="rId14">
+        <w:r>
+          <w:rPr>
+            <w:rStyle w:val="EnlacedeInternet"/>
+          </w:rPr>
+          <w:t>20221029143434.06EA1603DE@correo.estuviani.com</w:t>
+        </w:r>
+      </w:hyperlink>
+      <w:hyperlink r:id="rId15">
+        <w:r>
+          <w:rPr/>
+          <w:t>&gt;</w:t>
+          <w:tab/>
+        </w:r>
+      </w:hyperlink>
+    </w:p>
+    <w:p>
+      <w:pPr>
+        <w:pStyle w:val="Normal"/>
+        <w:spacing w:lineRule="auto" w:line="240" w:before="0" w:after="160"/>
+        <w:rPr/>
+      </w:pPr>
+      <w:r>
+        <w:rPr/>
+        <w:tab/>
+        <w:t>Date: Sat, 29 Oct 2022 11:34:33 -0300 (-03)</w:t>
+      </w:r>
+    </w:p>
+    <w:p>
+      <w:pPr>
+        <w:pStyle w:val="Normal"/>
+        <w:spacing w:lineRule="auto" w:line="240" w:before="0" w:after="160"/>
+        <w:rPr/>
+      </w:pPr>
+      <w:r>
+        <w:rPr/>
+        <w:tab/>
+        <w:t>From: root &lt;root@estuviani.com&gt;</w:t>
+      </w:r>
+    </w:p>
+    <w:p>
+      <w:pPr>
+        <w:pStyle w:val="Normal"/>
+        <w:spacing w:lineRule="auto" w:line="240" w:before="0" w:after="160"/>
+        <w:rPr/>
+      </w:pPr>
+      <w:r>
+        <w:rPr/>
+      </w:r>
+    </w:p>
+    <w:p>
+      <w:pPr>
+        <w:pStyle w:val="Normal"/>
+        <w:spacing w:lineRule="auto" w:line="240" w:before="0" w:after="160"/>
+        <w:rPr/>
+      </w:pPr>
+      <w:r>
+        <w:rPr/>
+        <w:t>Ahora podemos eliminar el correo(d NUMERO), volver a la lista de correos (h) o salir (q)</w:t>
+      </w:r>
+    </w:p>
+    <w:p>
+      <w:pPr>
+        <w:pStyle w:val="Normal"/>
+        <w:spacing w:lineRule="auto" w:line="240" w:before="0" w:after="160"/>
+        <w:rPr/>
+      </w:pPr>
+      <w:r>
+        <w:rPr/>
+        <w:tab/>
+        <w:t>? h</w:t>
+      </w:r>
+    </w:p>
+    <w:p>
+      <w:pPr>
+        <w:pStyle w:val="Normal"/>
+        <w:spacing w:lineRule="auto" w:line="240" w:before="0" w:after="160"/>
+        <w:rPr/>
+      </w:pPr>
+      <w:r>
+        <w:rPr/>
+        <w:tab/>
+        <w:t>&gt;R   1 root                                 NA/378   COrreo Maildir</w:t>
+      </w:r>
+    </w:p>
+    <w:p>
+      <w:pPr>
+        <w:pStyle w:val="Normal"/>
+        <w:spacing w:lineRule="auto" w:line="240" w:before="0" w:after="160"/>
+        <w:rPr/>
+      </w:pPr>
+      <w:r>
+        <w:rPr/>
+        <w:t xml:space="preserve">como vemos se marco el correo como leido (R) </w:t>
+      </w:r>
+    </w:p>
+    <w:p>
+      <w:pPr>
+        <w:pStyle w:val="Normal"/>
+        <w:spacing w:lineRule="auto" w:line="240" w:before="0" w:after="160"/>
+        <w:rPr/>
+      </w:pPr>
+      <w:r>
+        <w:rPr/>
+        <w:tab/>
+        <w:t>? q</w:t>
+      </w:r>
+    </w:p>
+    <w:p>
+      <w:pPr>
+        <w:pStyle w:val="Normal"/>
+        <w:spacing w:lineRule="auto" w:line="240" w:before="0" w:after="160"/>
+        <w:rPr/>
+      </w:pPr>
+      <w:r>
+        <w:rPr/>
+        <w:t>si se envia un correo y no hemos salido el mismo no se mostrara, por lo que debemos salir.</w:t>
+      </w:r>
+    </w:p>
+    <w:p>
+      <w:pPr>
+        <w:pStyle w:val="Normal"/>
+        <w:spacing w:lineRule="auto" w:line="240" w:before="0" w:after="160"/>
+        <w:rPr/>
+      </w:pPr>
+      <w:r>
+        <w:rPr/>
+        <w:t>Enviamos otro correo para ver como se modifica el entorno</w:t>
+      </w:r>
+    </w:p>
+    <w:p>
+      <w:pPr>
+        <w:pStyle w:val="Normal"/>
+        <w:spacing w:lineRule="auto" w:line="240" w:before="0" w:after="160"/>
+        <w:rPr/>
+      </w:pPr>
+      <w:r>
+        <w:rPr/>
+        <w:tab/>
+        <w:t xml:space="preserve"> echo "Subject:Correo para admin" | sendmail </w:t>
+      </w:r>
+      <w:hyperlink r:id="rId16">
+        <w:r>
+          <w:rPr>
+            <w:rStyle w:val="EnlacedeInternet"/>
+          </w:rPr>
+          <w:t>admin@estuviani.com</w:t>
+        </w:r>
+      </w:hyperlink>
+    </w:p>
+    <w:p>
+      <w:pPr>
+        <w:pStyle w:val="Normal"/>
+        <w:spacing w:lineRule="auto" w:line="240" w:before="0" w:after="160"/>
+        <w:rPr/>
+      </w:pPr>
+      <w:r>
+        <w:rPr/>
+        <w:t>y volvemos a utilizar mail</w:t>
+      </w:r>
+    </w:p>
+    <w:p>
+      <w:pPr>
+        <w:pStyle w:val="Normal"/>
+        <w:spacing w:lineRule="auto" w:line="240" w:before="0" w:after="160"/>
+        <w:rPr/>
+      </w:pPr>
+      <w:r>
+        <w:rPr/>
+        <w:tab/>
+        <w:t xml:space="preserve"> mail -f /home/admin/Maildir/</w:t>
+      </w:r>
+    </w:p>
+    <w:p>
+      <w:pPr>
+        <w:pStyle w:val="Normal"/>
+        <w:spacing w:lineRule="auto" w:line="240" w:before="0" w:after="160"/>
+        <w:rPr/>
+      </w:pPr>
+      <w:r>
+        <w:rPr/>
+        <w:tab/>
+        <w:t>"/home/admin/Maildir/": 2 mensajes 1 nuevo</w:t>
+      </w:r>
+    </w:p>
+    <w:p>
+      <w:pPr>
+        <w:pStyle w:val="Normal"/>
+        <w:spacing w:lineRule="auto" w:line="240" w:before="0" w:after="160"/>
+        <w:rPr/>
+      </w:pPr>
+      <w:r>
+        <w:rPr/>
+        <w:t xml:space="preserve">   </w:t>
+      </w:r>
+      <w:r>
+        <w:rPr/>
+        <w:tab/>
+        <w:t>1 root                                 10/378   COrreo Maildir</w:t>
+      </w:r>
+    </w:p>
+    <w:p>
+      <w:pPr>
+        <w:pStyle w:val="Normal"/>
+        <w:spacing w:lineRule="auto" w:line="240" w:before="0" w:after="160"/>
+        <w:rPr/>
+      </w:pPr>
+      <w:r>
+        <w:rPr/>
+        <w:tab/>
+        <w:t>&gt;N   2 root                                 10/381   Correo para admin</w:t>
+        <w:tab/>
+      </w:r>
+    </w:p>
+    <w:p>
+      <w:pPr>
+        <w:pStyle w:val="Normal"/>
+        <w:spacing w:lineRule="auto" w:line="240" w:before="0" w:after="160"/>
+        <w:rPr/>
+      </w:pPr>
+      <w:r>
+        <w:rPr/>
+        <w:tab/>
+        <w:t xml:space="preserve">? </w:t>
+      </w:r>
+      <w:r>
+        <w:rPr/>
+        <w:t>q</w:t>
+      </w:r>
+    </w:p>
+    <w:p>
+      <w:pPr>
+        <w:pStyle w:val="Normal"/>
+        <w:spacing w:lineRule="auto" w:line="240" w:before="0" w:after="160"/>
+        <w:rPr/>
+      </w:pPr>
+      <w:r>
+        <w:rPr/>
+        <w:t>si salimos y volvemos a entrar el mail nuevo(N) sera marcado como no leido (U)</w:t>
+      </w:r>
+    </w:p>
+    <w:p>
+      <w:pPr>
+        <w:pStyle w:val="Normal"/>
+        <w:spacing w:lineRule="auto" w:line="240" w:before="0" w:after="160"/>
+        <w:rPr/>
+      </w:pPr>
+      <w:r>
+        <w:rPr/>
+        <w:tab/>
+        <w:t xml:space="preserve">     1 root                                 10/378   COrreo Maildir</w:t>
+      </w:r>
+    </w:p>
+    <w:p>
+      <w:pPr>
+        <w:pStyle w:val="Normal"/>
+        <w:spacing w:lineRule="auto" w:line="240" w:before="0" w:after="160"/>
+        <w:rPr/>
+      </w:pPr>
+      <w:r>
+        <w:rPr/>
+        <w:tab/>
+        <w:t>&gt;U   2 root                                 10/381   Correo para admin</w:t>
+      </w:r>
+    </w:p>
+    <w:p>
+      <w:pPr>
+        <w:pStyle w:val="Normal"/>
+        <w:spacing w:lineRule="auto" w:line="240" w:before="0" w:after="160"/>
+        <w:rPr/>
+      </w:pPr>
+      <w:r>
+        <w:rPr/>
+      </w:r>
+    </w:p>
+    <w:p>
+      <w:pPr>
+        <w:pStyle w:val="Normal"/>
+        <w:spacing w:lineRule="auto" w:line="240" w:before="0" w:after="160"/>
+        <w:rPr>
+          <w:b/>
+          <w:b/>
+          <w:bCs/>
+        </w:rPr>
+      </w:pPr>
+      <w:r>
+        <w:rPr>
+          <w:b/>
+          <w:bCs/>
+        </w:rPr>
+        <w:t>Instalación Dovecot</w:t>
+      </w:r>
+    </w:p>
+    <w:p>
+      <w:pPr>
+        <w:pStyle w:val="Normal"/>
+        <w:spacing w:lineRule="auto" w:line="240" w:before="0" w:after="160"/>
+        <w:rPr/>
+      </w:pPr>
+      <w:r>
+        <w:rPr/>
+      </w:r>
+    </w:p>
+    <w:p>
+      <w:pPr>
+        <w:pStyle w:val="Normal"/>
+        <w:spacing w:lineRule="auto" w:line="240" w:before="0" w:after="160"/>
+        <w:rPr/>
+      </w:pPr>
+      <w:r>
+        <w:rPr/>
       </w:r>
     </w:p>
     <w:sectPr>
-      <w:footerReference w:type="default" r:id="rId10"/>
+      <w:footerReference w:type="default" r:id="rId17"/>
       <w:type w:val="nextPage"/>
       <w:pgSz w:w="11906" w:h="16838"/>
       <w:pgMar w:left="1701" w:right="1134" w:header="0" w:top="1701" w:footer="709" w:bottom="1134" w:gutter="0"/>
@@ -13370,6 +14236,11 @@
     <w:qFormat/>
     <w:rPr/>
   </w:style>
+  <w:style w:type="character" w:styleId="ListLabel6">
+    <w:name w:val="ListLabel 6"/>
+    <w:qFormat/>
+    <w:rPr/>
+  </w:style>
   <w:style w:type="paragraph" w:styleId="Ttulo">
     <w:name w:val="Título"/>
     <w:basedOn w:val="Normal"/>

</xml_diff>

<commit_message>
Se supone que estaria la configuracion del server, pero no anda
</commit_message>
<xml_diff>
--- a/TPB/TPB-EstebanViani.docx
+++ b/TPB/TPB-EstebanViani.docx
@@ -11010,27 +11010,7 @@
       <w:r>
         <w:rPr/>
         <w:tab/>
-        <w:t>user</w:t>
-      </w:r>
-      <w:r>
-        <w:rPr/>
-        <w:t>add</w:t>
-      </w:r>
-      <w:r>
-        <w:rPr/>
-        <w:t xml:space="preserve"> -</w:t>
-      </w:r>
-      <w:r>
-        <w:rPr/>
-        <w:t>m</w:t>
-      </w:r>
-      <w:r>
-        <w:rPr/>
-        <w:t xml:space="preserve"> </w:t>
-      </w:r>
-      <w:r>
-        <w:rPr/>
-        <w:t>admin</w:t>
+        <w:t>useradd -m admin</w:t>
       </w:r>
     </w:p>
     <w:p>
@@ -12335,21 +12315,7 @@
           <w:iCs w:val="false"/>
         </w:rPr>
         <w:tab/>
-        <w:t xml:space="preserve">echo  “correo de prueba” | sendmail </w:t>
-      </w:r>
-      <w:r>
-        <w:rPr>
-          <w:i w:val="false"/>
-          <w:iCs w:val="false"/>
-        </w:rPr>
-        <w:t>admin</w:t>
-      </w:r>
-      <w:r>
-        <w:rPr>
-          <w:i w:val="false"/>
-          <w:iCs w:val="false"/>
-        </w:rPr>
-        <w:t>@estuviani.com</w:t>
+        <w:t>echo  “correo de prueba” | sendmail admin@estuviani.com</w:t>
       </w:r>
     </w:p>
     <w:p>
@@ -12541,50 +12507,22 @@
           <w:iCs w:val="false"/>
         </w:rPr>
         <w:tab/>
-        <w:t xml:space="preserve">X-Original-To: </w:t>
-      </w:r>
+        <w:t>X-Original-To: admin@estuviani.com</w:t>
+      </w:r>
+    </w:p>
+    <w:p>
+      <w:pPr>
+        <w:pStyle w:val="Normal"/>
+        <w:spacing w:lineRule="auto" w:line="240"/>
+        <w:rPr/>
+      </w:pPr>
       <w:r>
         <w:rPr>
           <w:i w:val="false"/>
           <w:iCs w:val="false"/>
         </w:rPr>
-        <w:t>admin</w:t>
-      </w:r>
-      <w:r>
-        <w:rPr>
-          <w:i w:val="false"/>
-          <w:iCs w:val="false"/>
-        </w:rPr>
-        <w:t>@estuviani.com</w:t>
-      </w:r>
-    </w:p>
-    <w:p>
-      <w:pPr>
-        <w:pStyle w:val="Normal"/>
-        <w:spacing w:lineRule="auto" w:line="240"/>
-        <w:rPr/>
-      </w:pPr>
-      <w:r>
-        <w:rPr>
-          <w:i w:val="false"/>
-          <w:iCs w:val="false"/>
-        </w:rPr>
-        <w:tab/>
-        <w:t xml:space="preserve">Delivered-To: </w:t>
-      </w:r>
-      <w:r>
-        <w:rPr>
-          <w:i w:val="false"/>
-          <w:iCs w:val="false"/>
-        </w:rPr>
-        <w:t>admin</w:t>
-      </w:r>
-      <w:r>
-        <w:rPr>
-          <w:i w:val="false"/>
-          <w:iCs w:val="false"/>
-        </w:rPr>
-        <w:t>@estuviani.com</w:t>
+        <w:tab/>
+        <w:t>Delivered-To: admin@estuviani.com</w:t>
       </w:r>
     </w:p>
     <w:p>
@@ -12891,7 +12829,10 @@
         </w:rPr>
       </w:pPr>
       <w:r>
-        <w:rPr/>
+        <w:rPr>
+          <w:i w:val="false"/>
+          <w:iCs w:val="false"/>
+        </w:rPr>
       </w:r>
     </w:p>
     <w:p>
@@ -12959,48 +12900,35 @@
           <w:iCs w:val="false"/>
         </w:rPr>
         <w:tab/>
+        <w:t xml:space="preserve">cd </w:t>
+      </w:r>
+      <w:r>
+        <w:rPr>
+          <w:i/>
+          <w:iCs/>
+        </w:rPr>
+        <w:t>home</w:t>
       </w:r>
       <w:r>
         <w:rPr>
           <w:i w:val="false"/>
           <w:iCs w:val="false"/>
         </w:rPr>
-        <w:t xml:space="preserve">cd </w:t>
-      </w:r>
-      <w:r>
-        <w:rPr>
-          <w:i/>
-          <w:iCs/>
-        </w:rPr>
-        <w:t>home</w:t>
-      </w:r>
+        <w:t>/admin/Maildir/</w:t>
+      </w:r>
+    </w:p>
+    <w:p>
+      <w:pPr>
+        <w:pStyle w:val="Normal"/>
+        <w:spacing w:lineRule="auto" w:line="240"/>
+        <w:rPr/>
+      </w:pPr>
       <w:r>
         <w:rPr>
           <w:i w:val="false"/>
           <w:iCs w:val="false"/>
         </w:rPr>
-        <w:t>/admin/Maildir/</w:t>
-      </w:r>
-    </w:p>
-    <w:p>
-      <w:pPr>
-        <w:pStyle w:val="Normal"/>
-        <w:spacing w:lineRule="auto" w:line="240"/>
-        <w:rPr/>
-      </w:pPr>
-      <w:r>
-        <w:rPr>
-          <w:i w:val="false"/>
-          <w:iCs w:val="false"/>
-        </w:rPr>
-        <w:t xml:space="preserve">alli veremos que hay 3 directorios, cur, new  y tmp. En new se almacenara todo correo entrante; </w:t>
-      </w:r>
-      <w:r>
-        <w:rPr>
-          <w:i w:val="false"/>
-          <w:iCs w:val="false"/>
-        </w:rPr>
-        <w:t>en cur se colocaran los mail que fueron vistos, leido o no leidos;</w:t>
+        <w:t>alli veremos que hay 3 directorios, cur, new  y tmp. En new se almacenara todo correo entrante; en cur se colocaran los mail que fueron vistos, leido o no leidos;</w:t>
       </w:r>
     </w:p>
     <w:p>
@@ -13138,12 +13066,10 @@
           <w:t>root@estuviani.com</w:t>
         </w:r>
       </w:hyperlink>
-      <w:hyperlink r:id="rId12">
-        <w:r>
-          <w:rPr/>
-          <w:t>&gt;</w:t>
-        </w:r>
-      </w:hyperlink>
+      <w:r>
+        <w:rPr/>
+        <w:t>&gt;</w:t>
+      </w:r>
     </w:p>
     <w:p>
       <w:pPr>
@@ -13186,15 +13112,7 @@
       <w:r>
         <w:rPr/>
         <w:tab/>
-        <w:t xml:space="preserve"> </w:t>
-      </w:r>
-      <w:r>
-        <w:rPr/>
-        <w:t xml:space="preserve"># </w:t>
-      </w:r>
-      <w:r>
-        <w:rPr/>
-        <w:t xml:space="preserve">mail -f </w:t>
+        <w:t xml:space="preserve"> # mail -f </w:t>
       </w:r>
       <w:r>
         <w:rPr>
@@ -13258,7 +13176,7 @@
                     </pic:cNvPicPr>
                   </pic:nvPicPr>
                   <pic:blipFill>
-                    <a:blip r:embed="rId13"/>
+                    <a:blip r:embed="rId12"/>
                     <a:stretch>
                       <a:fillRect/>
                     </a:stretch>
@@ -13280,7 +13198,11 @@
       </w:r>
       <w:r>
         <w:rPr/>
-        <w:t>Alli podemos ver que, el promp cambio a ?, y que hay un correo nuevo proveniente del root, que aun no hemos leido (N), y que podremos leer el mismo eligiendo su numero de mail (1)</w:t>
+        <w:t>A</w:t>
+      </w:r>
+      <w:r>
+        <w:rPr/>
+        <w:t>lli podemos ver que, el promp cambio a ?, y que hay un correo nuevo proveniente del root, que aun no hemos leido (N), y que podremos leer el mismo eligiendo su numero de mail (1)</w:t>
       </w:r>
     </w:p>
     <w:p>
@@ -13292,11 +13214,7 @@
       <w:r>
         <w:rPr/>
         <w:tab/>
-        <w:t xml:space="preserve">? </w:t>
-      </w:r>
-      <w:r>
-        <w:rPr/>
-        <w:t>1</w:t>
+        <w:t>? 1</w:t>
       </w:r>
     </w:p>
     <w:p>
@@ -13394,7 +13312,7 @@
         <w:tab/>
         <w:t>Message-Id: &lt;</w:t>
       </w:r>
-      <w:hyperlink r:id="rId14">
+      <w:hyperlink r:id="rId13">
         <w:r>
           <w:rPr>
             <w:rStyle w:val="EnlacedeInternet"/>
@@ -13402,13 +13320,11 @@
           <w:t>20221029143434.06EA1603DE@correo.estuviani.com</w:t>
         </w:r>
       </w:hyperlink>
-      <w:hyperlink r:id="rId15">
-        <w:r>
-          <w:rPr/>
-          <w:t>&gt;</w:t>
-          <w:tab/>
-        </w:r>
-      </w:hyperlink>
+      <w:r>
+        <w:rPr/>
+        <w:t>&gt;</w:t>
+        <w:tab/>
+      </w:r>
     </w:p>
     <w:p>
       <w:pPr>
@@ -13535,7 +13451,7 @@
         <w:tab/>
         <w:t xml:space="preserve"> echo "Subject:Correo para admin" | sendmail </w:t>
       </w:r>
-      <w:hyperlink r:id="rId16">
+      <w:hyperlink r:id="rId14">
         <w:r>
           <w:rPr>
             <w:rStyle w:val="EnlacedeInternet"/>
@@ -13617,11 +13533,7 @@
       <w:r>
         <w:rPr/>
         <w:tab/>
-        <w:t xml:space="preserve">? </w:t>
-      </w:r>
-      <w:r>
-        <w:rPr/>
-        <w:t>q</w:t>
+        <w:t>? q</w:t>
       </w:r>
     </w:p>
     <w:p>
@@ -13695,6 +13607,7 @@
       </w:pPr>
       <w:r>
         <w:rPr/>
+        <w:t>Dovecot, nos permite utilizar tanto imap o pop3. Utilizaremos imap, es decir consultaremos los mail del servidor, y no los descargaremos en el equipo</w:t>
       </w:r>
     </w:p>
     <w:p>
@@ -13705,10 +13618,844 @@
       </w:pPr>
       <w:r>
         <w:rPr/>
+        <w:tab/>
+        <w:t># apt install dovecot-core dovecot-imapd</w:t>
+      </w:r>
+    </w:p>
+    <w:p>
+      <w:pPr>
+        <w:pStyle w:val="Normal"/>
+        <w:spacing w:lineRule="auto" w:line="240" w:before="0" w:after="160"/>
+        <w:rPr/>
+      </w:pPr>
+      <w:r>
+        <w:rPr/>
+        <w:t>Verificamos la version de dovecot instalada</w:t>
+      </w:r>
+    </w:p>
+    <w:p>
+      <w:pPr>
+        <w:pStyle w:val="Normal"/>
+        <w:spacing w:lineRule="auto" w:line="240" w:before="0" w:after="160"/>
+        <w:rPr/>
+      </w:pPr>
+      <w:r>
+        <w:rPr/>
+        <w:tab/>
+        <w:t>dovecot –version</w:t>
+      </w:r>
+    </w:p>
+    <w:p>
+      <w:pPr>
+        <w:pStyle w:val="Normal"/>
+        <w:spacing w:lineRule="auto" w:line="240" w:before="0" w:after="160"/>
+        <w:rPr/>
+      </w:pPr>
+      <w:r>
+        <w:rPr/>
+        <w:tab/>
+        <w:t>2.2.33.2 (d6601f4ec)</w:t>
+      </w:r>
+    </w:p>
+    <w:p>
+      <w:pPr>
+        <w:pStyle w:val="Normal"/>
+        <w:spacing w:lineRule="auto" w:line="240" w:before="0" w:after="160"/>
+        <w:rPr/>
+      </w:pPr>
+      <w:r>
+        <w:rPr/>
+      </w:r>
+    </w:p>
+    <w:p>
+      <w:pPr>
+        <w:pStyle w:val="Normal"/>
+        <w:spacing w:lineRule="auto" w:line="240" w:before="0" w:after="160"/>
+        <w:rPr/>
+      </w:pPr>
+      <w:r>
+        <w:rPr/>
+        <w:t>veremos los protocolos que estan instalados en docevot, en este caso solo el imap, para eso veremos el archivo de configuración para conocer donde se almacenan los protocolos</w:t>
+      </w:r>
+    </w:p>
+    <w:p>
+      <w:pPr>
+        <w:pStyle w:val="Normal"/>
+        <w:spacing w:lineRule="auto" w:line="240" w:before="0" w:after="160"/>
+        <w:rPr/>
+      </w:pPr>
+      <w:r>
+        <w:rPr/>
+        <w:tab/>
+        <w:t xml:space="preserve">cat </w:t>
+      </w:r>
+      <w:r>
+        <w:rPr>
+          <w:i/>
+          <w:iCs/>
+        </w:rPr>
+        <w:t>etc</w:t>
+      </w:r>
+      <w:r>
+        <w:rPr>
+          <w:i w:val="false"/>
+          <w:iCs w:val="false"/>
+        </w:rPr>
+        <w:t>/dovecot/dovecot.conf | more</w:t>
+      </w:r>
+    </w:p>
+    <w:p>
+      <w:pPr>
+        <w:pStyle w:val="Normal"/>
+        <w:spacing w:lineRule="auto" w:line="240" w:before="0" w:after="160"/>
+        <w:rPr/>
+      </w:pPr>
+      <w:r>
+        <w:rPr>
+          <w:i w:val="false"/>
+          <w:iCs w:val="false"/>
+        </w:rPr>
+        <w:t>y buscaremos la linea</w:t>
+      </w:r>
+    </w:p>
+    <w:p>
+      <w:pPr>
+        <w:pStyle w:val="Normal"/>
+        <w:spacing w:lineRule="auto" w:line="240" w:before="0" w:after="160"/>
+        <w:rPr/>
+      </w:pPr>
+      <w:r>
+        <w:rPr>
+          <w:i w:val="false"/>
+          <w:iCs w:val="false"/>
+        </w:rPr>
+        <w:t># Enable installed protocols</w:t>
+      </w:r>
+    </w:p>
+    <w:p>
+      <w:pPr>
+        <w:pStyle w:val="Normal"/>
+        <w:spacing w:lineRule="auto" w:line="240" w:before="0" w:after="160"/>
+        <w:rPr/>
+      </w:pPr>
+      <w:r>
+        <w:rPr>
+          <w:i w:val="false"/>
+          <w:iCs w:val="false"/>
+        </w:rPr>
+        <w:t xml:space="preserve">!include_try </w:t>
+      </w:r>
+      <w:r>
+        <w:rPr>
+          <w:b/>
+          <w:bCs/>
+          <w:i w:val="false"/>
+          <w:iCs w:val="false"/>
+        </w:rPr>
+        <w:t>/usr/share/dovecot/protocols.d/*.protocol</w:t>
+      </w:r>
+    </w:p>
+    <w:p>
+      <w:pPr>
+        <w:pStyle w:val="Normal"/>
+        <w:spacing w:lineRule="auto" w:line="240" w:before="0" w:after="160"/>
+        <w:rPr>
+          <w:b w:val="false"/>
+          <w:b w:val="false"/>
+          <w:bCs w:val="false"/>
+        </w:rPr>
+      </w:pPr>
+      <w:r>
+        <w:rPr>
+          <w:b w:val="false"/>
+          <w:bCs w:val="false"/>
+          <w:i w:val="false"/>
+          <w:iCs w:val="false"/>
+        </w:rPr>
+        <w:t>ahora haremos un cat a esa ubicación</w:t>
+      </w:r>
+    </w:p>
+    <w:p>
+      <w:pPr>
+        <w:pStyle w:val="Normal"/>
+        <w:spacing w:lineRule="auto" w:line="240" w:before="0" w:after="160"/>
+        <w:rPr>
+          <w:b w:val="false"/>
+          <w:b w:val="false"/>
+          <w:bCs w:val="false"/>
+        </w:rPr>
+      </w:pPr>
+      <w:r>
+        <w:rPr>
+          <w:b w:val="false"/>
+          <w:bCs w:val="false"/>
+          <w:i w:val="false"/>
+          <w:iCs w:val="false"/>
+        </w:rPr>
+        <w:tab/>
+        <w:t xml:space="preserve">cat </w:t>
+      </w:r>
+      <w:r>
+        <w:rPr>
+          <w:b/>
+          <w:bCs/>
+          <w:i w:val="false"/>
+          <w:iCs w:val="false"/>
+        </w:rPr>
+        <w:t>/usr/share/dovecot/protocols.d/*.protocol</w:t>
+      </w:r>
+    </w:p>
+    <w:p>
+      <w:pPr>
+        <w:pStyle w:val="Normal"/>
+        <w:spacing w:lineRule="auto" w:line="240" w:before="0" w:after="160"/>
+        <w:rPr>
+          <w:b w:val="false"/>
+          <w:b w:val="false"/>
+          <w:bCs w:val="false"/>
+        </w:rPr>
+      </w:pPr>
+      <w:r>
+        <w:rPr>
+          <w:b/>
+          <w:bCs/>
+          <w:i w:val="false"/>
+          <w:iCs w:val="false"/>
+        </w:rPr>
+        <w:tab/>
+      </w:r>
+      <w:r>
+        <w:rPr>
+          <w:b w:val="false"/>
+          <w:bCs w:val="false"/>
+          <w:i w:val="false"/>
+          <w:iCs w:val="false"/>
+        </w:rPr>
+        <w:t>protocols = $protocols imap</w:t>
+      </w:r>
+    </w:p>
+    <w:p>
+      <w:pPr>
+        <w:pStyle w:val="Normal"/>
+        <w:spacing w:lineRule="auto" w:line="240" w:before="0" w:after="160"/>
+        <w:rPr>
+          <w:b w:val="false"/>
+          <w:b w:val="false"/>
+          <w:bCs w:val="false"/>
+        </w:rPr>
+      </w:pPr>
+      <w:r>
+        <w:rPr>
+          <w:b/>
+          <w:bCs/>
+          <w:i w:val="false"/>
+          <w:iCs w:val="false"/>
+        </w:rPr>
+        <w:t>CONFIGURAR EL SSL</w:t>
+      </w:r>
+    </w:p>
+    <w:p>
+      <w:pPr>
+        <w:pStyle w:val="Normal"/>
+        <w:spacing w:lineRule="auto" w:line="240" w:before="0" w:after="160"/>
+        <w:rPr>
+          <w:b w:val="false"/>
+          <w:b w:val="false"/>
+          <w:bCs w:val="false"/>
+        </w:rPr>
+      </w:pPr>
+      <w:r>
+        <w:rPr>
+          <w:b/>
+          <w:bCs/>
+          <w:i w:val="false"/>
+          <w:iCs w:val="false"/>
+        </w:rPr>
+        <w:tab/>
+        <w:t>gedit /etc/dovecot/conf.d/10-ssl.conf</w:t>
+      </w:r>
+    </w:p>
+    <w:p>
+      <w:pPr>
+        <w:pStyle w:val="Normal"/>
+        <w:spacing w:lineRule="auto" w:line="240" w:before="0" w:after="160"/>
+        <w:rPr>
+          <w:b w:val="false"/>
+          <w:b w:val="false"/>
+          <w:bCs w:val="false"/>
+        </w:rPr>
+      </w:pPr>
+      <w:r>
+        <w:rPr>
+          <w:b/>
+          <w:bCs/>
+          <w:i w:val="false"/>
+          <w:iCs w:val="false"/>
+        </w:rPr>
+        <w:tab/>
+      </w:r>
+      <w:bookmarkStart w:id="0" w:name="__DdeLink__1204_1179305217"/>
+      <w:r>
+        <w:rPr>
+          <w:b/>
+          <w:bCs/>
+          <w:i w:val="false"/>
+          <w:iCs w:val="false"/>
+        </w:rPr>
+        <w:t>gedit /etc/dovecot/conf.d/10-auth.conf</w:t>
+      </w:r>
+      <w:bookmarkEnd w:id="0"/>
+    </w:p>
+    <w:p>
+      <w:pPr>
+        <w:pStyle w:val="Normal"/>
+        <w:spacing w:lineRule="auto" w:line="240" w:before="0" w:after="160"/>
+        <w:rPr>
+          <w:b/>
+          <w:b/>
+          <w:bCs/>
+          <w:i w:val="false"/>
+          <w:i w:val="false"/>
+          <w:iCs w:val="false"/>
+        </w:rPr>
+      </w:pPr>
+      <w:r>
+        <w:rPr>
+          <w:b w:val="false"/>
+          <w:bCs w:val="false"/>
+        </w:rPr>
+      </w:r>
+    </w:p>
+    <w:p>
+      <w:pPr>
+        <w:pStyle w:val="Normal"/>
+        <w:spacing w:lineRule="auto" w:line="240" w:before="0" w:after="160"/>
+        <w:rPr>
+          <w:b w:val="false"/>
+          <w:b w:val="false"/>
+          <w:bCs w:val="false"/>
+        </w:rPr>
+      </w:pPr>
+      <w:r>
+        <w:rPr>
+          <w:b/>
+          <w:bCs/>
+          <w:i w:val="false"/>
+          <w:iCs w:val="false"/>
+        </w:rPr>
+        <w:tab/>
+      </w:r>
+      <w:r>
+        <w:rPr>
+          <w:b w:val="false"/>
+          <w:bCs w:val="false"/>
+          <w:i w:val="false"/>
+          <w:iCs w:val="false"/>
+        </w:rPr>
+        <w:t>gedit /etc/dovecot/conf.d/10-mail.conf</w:t>
+      </w:r>
+    </w:p>
+    <w:p>
+      <w:pPr>
+        <w:pStyle w:val="Normal"/>
+        <w:spacing w:lineRule="auto" w:line="240" w:before="0" w:after="160"/>
+        <w:rPr>
+          <w:b w:val="false"/>
+          <w:b w:val="false"/>
+          <w:bCs w:val="false"/>
+        </w:rPr>
+      </w:pPr>
+      <w:r>
+        <w:rPr>
+          <w:b w:val="false"/>
+          <w:bCs w:val="false"/>
+          <w:i w:val="false"/>
+          <w:iCs w:val="false"/>
+        </w:rPr>
+        <w:tab/>
+        <w:t>editar mail_location, descomentando la linea</w:t>
+      </w:r>
+    </w:p>
+    <w:p>
+      <w:pPr>
+        <w:pStyle w:val="Normal"/>
+        <w:spacing w:lineRule="auto" w:line="240" w:before="0" w:after="160"/>
+        <w:rPr>
+          <w:b w:val="false"/>
+          <w:b w:val="false"/>
+          <w:bCs w:val="false"/>
+        </w:rPr>
+      </w:pPr>
+      <w:r>
+        <w:rPr>
+          <w:b w:val="false"/>
+          <w:bCs w:val="false"/>
+          <w:i w:val="false"/>
+          <w:iCs w:val="false"/>
+        </w:rPr>
+        <w:tab/>
+        <w:tab/>
+        <w:t>mail_location = maildir:~/Maildir</w:t>
+      </w:r>
+    </w:p>
+    <w:p>
+      <w:pPr>
+        <w:pStyle w:val="Normal"/>
+        <w:spacing w:lineRule="auto" w:line="240" w:before="0" w:after="160"/>
+        <w:rPr>
+          <w:b w:val="false"/>
+          <w:b w:val="false"/>
+          <w:bCs w:val="false"/>
+        </w:rPr>
+      </w:pPr>
+      <w:r>
+        <w:rPr>
+          <w:b w:val="false"/>
+          <w:bCs w:val="false"/>
+          <w:i w:val="false"/>
+          <w:iCs w:val="false"/>
+        </w:rPr>
+        <w:tab/>
+        <w:t>y comentar</w:t>
+      </w:r>
+    </w:p>
+    <w:p>
+      <w:pPr>
+        <w:pStyle w:val="Normal"/>
+        <w:spacing w:lineRule="auto" w:line="240" w:before="0" w:after="160"/>
+        <w:rPr>
+          <w:b w:val="false"/>
+          <w:b w:val="false"/>
+          <w:bCs w:val="false"/>
+        </w:rPr>
+      </w:pPr>
+      <w:r>
+        <w:rPr>
+          <w:b w:val="false"/>
+          <w:bCs w:val="false"/>
+          <w:i w:val="false"/>
+          <w:iCs w:val="false"/>
+        </w:rPr>
+        <w:tab/>
+        <w:tab/>
+        <w:t>#mail_location = mbox:~/mail:INBOX=/var/mail/%u</w:t>
+      </w:r>
+    </w:p>
+    <w:p>
+      <w:pPr>
+        <w:pStyle w:val="Normal"/>
+        <w:spacing w:lineRule="auto" w:line="240" w:before="0" w:after="160"/>
+        <w:rPr>
+          <w:b w:val="false"/>
+          <w:b w:val="false"/>
+          <w:bCs w:val="false"/>
+        </w:rPr>
+      </w:pPr>
+      <w:r>
+        <w:rPr>
+          <w:b w:val="false"/>
+          <w:bCs w:val="false"/>
+          <w:i w:val="false"/>
+          <w:iCs w:val="false"/>
+        </w:rPr>
+        <w:t>Recargamos el servicio</w:t>
+      </w:r>
+    </w:p>
+    <w:p>
+      <w:pPr>
+        <w:pStyle w:val="Normal"/>
+        <w:spacing w:lineRule="auto" w:line="240" w:before="0" w:after="160"/>
+        <w:rPr>
+          <w:b w:val="false"/>
+          <w:b w:val="false"/>
+          <w:bCs w:val="false"/>
+        </w:rPr>
+      </w:pPr>
+      <w:r>
+        <w:rPr>
+          <w:b w:val="false"/>
+          <w:bCs w:val="false"/>
+          <w:i w:val="false"/>
+          <w:iCs w:val="false"/>
+        </w:rPr>
+        <w:tab/>
+        <w:t>service dovecot reload</w:t>
+      </w:r>
+    </w:p>
+    <w:p>
+      <w:pPr>
+        <w:pStyle w:val="Normal"/>
+        <w:spacing w:lineRule="auto" w:line="240" w:before="0" w:after="160"/>
+        <w:rPr>
+          <w:i w:val="false"/>
+          <w:i w:val="false"/>
+          <w:iCs w:val="false"/>
+        </w:rPr>
+      </w:pPr>
+      <w:r>
+        <w:rPr>
+          <w:b w:val="false"/>
+          <w:bCs w:val="false"/>
+        </w:rPr>
+      </w:r>
+    </w:p>
+    <w:p>
+      <w:pPr>
+        <w:pStyle w:val="Normal"/>
+        <w:spacing w:lineRule="auto" w:line="240" w:before="0" w:after="160"/>
+        <w:rPr>
+          <w:b w:val="false"/>
+          <w:b w:val="false"/>
+          <w:bCs w:val="false"/>
+        </w:rPr>
+      </w:pPr>
+      <w:r>
+        <w:rPr>
+          <w:b/>
+          <w:bCs/>
+          <w:i w:val="false"/>
+          <w:iCs w:val="false"/>
+        </w:rPr>
+        <w:t>Ahora configuraremos un cliente de correo</w:t>
+      </w:r>
+    </w:p>
+    <w:p>
+      <w:pPr>
+        <w:pStyle w:val="Normal"/>
+        <w:spacing w:lineRule="auto" w:line="240" w:before="0" w:after="160"/>
+        <w:rPr>
+          <w:b w:val="false"/>
+          <w:b w:val="false"/>
+          <w:bCs w:val="false"/>
+        </w:rPr>
+      </w:pPr>
+      <w:r>
+        <w:rPr>
+          <w:b w:val="false"/>
+          <w:bCs w:val="false"/>
+          <w:i w:val="false"/>
+          <w:iCs w:val="false"/>
+        </w:rPr>
+        <w:t>Utilizaremos Thunderbd, por lo que si no lo tenemos instalado ejecutaremos</w:t>
+      </w:r>
+    </w:p>
+    <w:p>
+      <w:pPr>
+        <w:pStyle w:val="Normal"/>
+        <w:spacing w:lineRule="auto" w:line="240" w:before="0" w:after="160"/>
+        <w:rPr>
+          <w:b w:val="false"/>
+          <w:b w:val="false"/>
+          <w:bCs w:val="false"/>
+        </w:rPr>
+      </w:pPr>
+      <w:r>
+        <w:rPr>
+          <w:b w:val="false"/>
+          <w:bCs w:val="false"/>
+          <w:i w:val="false"/>
+          <w:iCs w:val="false"/>
+        </w:rPr>
+        <w:tab/>
+        <w:t>apt install thunderbird</w:t>
+      </w:r>
+    </w:p>
+    <w:p>
+      <w:pPr>
+        <w:pStyle w:val="Normal"/>
+        <w:spacing w:lineRule="auto" w:line="240" w:before="0" w:after="160"/>
+        <w:rPr>
+          <w:b w:val="false"/>
+          <w:b w:val="false"/>
+          <w:bCs w:val="false"/>
+        </w:rPr>
+      </w:pPr>
+      <w:r>
+        <w:rPr>
+          <w:b w:val="false"/>
+          <w:bCs w:val="false"/>
+          <w:i w:val="false"/>
+          <w:iCs w:val="false"/>
+        </w:rPr>
+        <w:t>abriremos Thunderbird y  agregaremos el correo, administrador</w:t>
+      </w:r>
+    </w:p>
+    <w:p>
+      <w:pPr>
+        <w:pStyle w:val="Normal"/>
+        <w:spacing w:lineRule="auto" w:line="240" w:before="0" w:after="160"/>
+        <w:rPr>
+          <w:i w:val="false"/>
+          <w:i w:val="false"/>
+          <w:iCs w:val="false"/>
+        </w:rPr>
+      </w:pPr>
+      <w:r>
+        <w:rPr>
+          <w:b w:val="false"/>
+          <w:bCs w:val="false"/>
+        </w:rPr>
+        <w:drawing>
+          <wp:anchor behindDoc="0" distT="0" distB="0" distL="0" distR="0" simplePos="0" locked="0" layoutInCell="1" allowOverlap="1" relativeHeight="10">
+            <wp:simplePos x="0" y="0"/>
+            <wp:positionH relativeFrom="column">
+              <wp:posOffset>0</wp:posOffset>
+            </wp:positionH>
+            <wp:positionV relativeFrom="paragraph">
+              <wp:posOffset>-360045</wp:posOffset>
+            </wp:positionV>
+            <wp:extent cx="5760085" cy="3662045"/>
+            <wp:effectExtent l="0" t="0" r="0" b="0"/>
+            <wp:wrapSquare wrapText="largest"/>
+            <wp:docPr id="9" name="Imagen9" descr=""/>
+            <wp:cNvGraphicFramePr>
+              <a:graphicFrameLocks xmlns:a="http://schemas.openxmlformats.org/drawingml/2006/main" noChangeAspect="1"/>
+            </wp:cNvGraphicFramePr>
+            <a:graphic xmlns:a="http://schemas.openxmlformats.org/drawingml/2006/main">
+              <a:graphicData uri="http://schemas.openxmlformats.org/drawingml/2006/picture">
+                <pic:pic xmlns:pic="http://schemas.openxmlformats.org/drawingml/2006/picture">
+                  <pic:nvPicPr>
+                    <pic:cNvPr id="9" name="Imagen9" descr=""/>
+                    <pic:cNvPicPr>
+                      <a:picLocks noChangeAspect="1" noChangeArrowheads="1"/>
+                    </pic:cNvPicPr>
+                  </pic:nvPicPr>
+                  <pic:blipFill>
+                    <a:blip r:embed="rId15"/>
+                    <a:stretch>
+                      <a:fillRect/>
+                    </a:stretch>
+                  </pic:blipFill>
+                  <pic:spPr bwMode="auto">
+                    <a:xfrm>
+                      <a:off x="0" y="0"/>
+                      <a:ext cx="5760085" cy="3662045"/>
+                    </a:xfrm>
+                    <a:prstGeom prst="rect">
+                      <a:avLst/>
+                    </a:prstGeom>
+                  </pic:spPr>
+                </pic:pic>
+              </a:graphicData>
+            </a:graphic>
+          </wp:anchor>
+        </w:drawing>
+      </w:r>
+    </w:p>
+    <w:p>
+      <w:pPr>
+        <w:pStyle w:val="Normal"/>
+        <w:spacing w:lineRule="auto" w:line="240" w:before="0" w:after="160"/>
+        <w:rPr>
+          <w:i w:val="false"/>
+          <w:i w:val="false"/>
+          <w:iCs w:val="false"/>
+        </w:rPr>
+      </w:pPr>
+      <w:r>
+        <w:rPr>
+          <w:b w:val="false"/>
+          <w:bCs w:val="false"/>
+        </w:rPr>
+        <w:drawing>
+          <wp:anchor behindDoc="0" distT="0" distB="0" distL="0" distR="0" simplePos="0" locked="0" layoutInCell="1" allowOverlap="1" relativeHeight="11">
+            <wp:simplePos x="0" y="0"/>
+            <wp:positionH relativeFrom="column">
+              <wp:align>center</wp:align>
+            </wp:positionH>
+            <wp:positionV relativeFrom="paragraph">
+              <wp:posOffset>635</wp:posOffset>
+            </wp:positionV>
+            <wp:extent cx="5760085" cy="3662045"/>
+            <wp:effectExtent l="0" t="0" r="0" b="0"/>
+            <wp:wrapSquare wrapText="largest"/>
+            <wp:docPr id="10" name="Imagen10" descr=""/>
+            <wp:cNvGraphicFramePr>
+              <a:graphicFrameLocks xmlns:a="http://schemas.openxmlformats.org/drawingml/2006/main" noChangeAspect="1"/>
+            </wp:cNvGraphicFramePr>
+            <a:graphic xmlns:a="http://schemas.openxmlformats.org/drawingml/2006/main">
+              <a:graphicData uri="http://schemas.openxmlformats.org/drawingml/2006/picture">
+                <pic:pic xmlns:pic="http://schemas.openxmlformats.org/drawingml/2006/picture">
+                  <pic:nvPicPr>
+                    <pic:cNvPr id="10" name="Imagen10" descr=""/>
+                    <pic:cNvPicPr>
+                      <a:picLocks noChangeAspect="1" noChangeArrowheads="1"/>
+                    </pic:cNvPicPr>
+                  </pic:nvPicPr>
+                  <pic:blipFill>
+                    <a:blip r:embed="rId16"/>
+                    <a:stretch>
+                      <a:fillRect/>
+                    </a:stretch>
+                  </pic:blipFill>
+                  <pic:spPr bwMode="auto">
+                    <a:xfrm>
+                      <a:off x="0" y="0"/>
+                      <a:ext cx="5760085" cy="3662045"/>
+                    </a:xfrm>
+                    <a:prstGeom prst="rect">
+                      <a:avLst/>
+                    </a:prstGeom>
+                  </pic:spPr>
+                </pic:pic>
+              </a:graphicData>
+            </a:graphic>
+          </wp:anchor>
+        </w:drawing>
+        <w:drawing>
+          <wp:anchor behindDoc="0" distT="0" distB="0" distL="0" distR="0" simplePos="0" locked="0" layoutInCell="1" allowOverlap="1" relativeHeight="12">
+            <wp:simplePos x="0" y="0"/>
+            <wp:positionH relativeFrom="column">
+              <wp:posOffset>0</wp:posOffset>
+            </wp:positionH>
+            <wp:positionV relativeFrom="paragraph">
+              <wp:posOffset>2023745</wp:posOffset>
+            </wp:positionV>
+            <wp:extent cx="5760085" cy="3662045"/>
+            <wp:effectExtent l="0" t="0" r="0" b="0"/>
+            <wp:wrapSquare wrapText="largest"/>
+            <wp:docPr id="11" name="Imagen11" descr=""/>
+            <wp:cNvGraphicFramePr>
+              <a:graphicFrameLocks xmlns:a="http://schemas.openxmlformats.org/drawingml/2006/main" noChangeAspect="1"/>
+            </wp:cNvGraphicFramePr>
+            <a:graphic xmlns:a="http://schemas.openxmlformats.org/drawingml/2006/main">
+              <a:graphicData uri="http://schemas.openxmlformats.org/drawingml/2006/picture">
+                <pic:pic xmlns:pic="http://schemas.openxmlformats.org/drawingml/2006/picture">
+                  <pic:nvPicPr>
+                    <pic:cNvPr id="11" name="Imagen11" descr=""/>
+                    <pic:cNvPicPr>
+                      <a:picLocks noChangeAspect="1" noChangeArrowheads="1"/>
+                    </pic:cNvPicPr>
+                  </pic:nvPicPr>
+                  <pic:blipFill>
+                    <a:blip r:embed="rId17"/>
+                    <a:stretch>
+                      <a:fillRect/>
+                    </a:stretch>
+                  </pic:blipFill>
+                  <pic:spPr bwMode="auto">
+                    <a:xfrm>
+                      <a:off x="0" y="0"/>
+                      <a:ext cx="5760085" cy="3662045"/>
+                    </a:xfrm>
+                    <a:prstGeom prst="rect">
+                      <a:avLst/>
+                    </a:prstGeom>
+                  </pic:spPr>
+                </pic:pic>
+              </a:graphicData>
+            </a:graphic>
+          </wp:anchor>
+        </w:drawing>
+      </w:r>
+    </w:p>
+    <w:p>
+      <w:pPr>
+        <w:pStyle w:val="Normal"/>
+        <w:spacing w:lineRule="auto" w:line="240" w:before="0" w:after="160"/>
+        <w:rPr>
+          <w:b w:val="false"/>
+          <w:b w:val="false"/>
+          <w:bCs w:val="false"/>
+        </w:rPr>
+      </w:pPr>
+      <w:r>
+        <w:rPr>
+          <w:b w:val="false"/>
+          <w:bCs w:val="false"/>
+          <w:i w:val="false"/>
+          <w:iCs w:val="false"/>
+        </w:rPr>
+        <w:t>ahora debemos cargar la configuracion del servidor de correo</w:t>
+      </w:r>
+    </w:p>
+    <w:p>
+      <w:pPr>
+        <w:pStyle w:val="Normal"/>
+        <w:spacing w:lineRule="auto" w:line="240" w:before="0" w:after="160"/>
+        <w:rPr>
+          <w:i w:val="false"/>
+          <w:i w:val="false"/>
+          <w:iCs w:val="false"/>
+        </w:rPr>
+      </w:pPr>
+      <w:r>
+        <w:rPr>
+          <w:b w:val="false"/>
+          <w:bCs w:val="false"/>
+        </w:rPr>
+      </w:r>
+    </w:p>
+    <w:p>
+      <w:pPr>
+        <w:pStyle w:val="Normal"/>
+        <w:spacing w:lineRule="auto" w:line="240" w:before="0" w:after="160"/>
+        <w:rPr>
+          <w:i w:val="false"/>
+          <w:i w:val="false"/>
+          <w:iCs w:val="false"/>
+        </w:rPr>
+      </w:pPr>
+      <w:r>
+        <w:rPr>
+          <w:b w:val="false"/>
+          <w:bCs w:val="false"/>
+        </w:rPr>
+      </w:r>
+    </w:p>
+    <w:p>
+      <w:pPr>
+        <w:pStyle w:val="Normal"/>
+        <w:spacing w:lineRule="auto" w:line="240" w:before="0" w:after="160"/>
+        <w:rPr>
+          <w:i w:val="false"/>
+          <w:i w:val="false"/>
+          <w:iCs w:val="false"/>
+        </w:rPr>
+      </w:pPr>
+      <w:r>
+        <w:rPr>
+          <w:b w:val="false"/>
+          <w:bCs w:val="false"/>
+        </w:rPr>
+      </w:r>
+    </w:p>
+    <w:p>
+      <w:pPr>
+        <w:pStyle w:val="Normal"/>
+        <w:spacing w:lineRule="auto" w:line="240" w:before="0" w:after="160"/>
+        <w:rPr>
+          <w:i w:val="false"/>
+          <w:i w:val="false"/>
+          <w:iCs w:val="false"/>
+        </w:rPr>
+      </w:pPr>
+      <w:r>
+        <w:rPr>
+          <w:b w:val="false"/>
+          <w:bCs w:val="false"/>
+        </w:rPr>
+      </w:r>
+    </w:p>
+    <w:p>
+      <w:pPr>
+        <w:pStyle w:val="Normal"/>
+        <w:spacing w:lineRule="auto" w:line="240" w:before="0" w:after="160"/>
+        <w:rPr>
+          <w:i w:val="false"/>
+          <w:i w:val="false"/>
+          <w:iCs w:val="false"/>
+        </w:rPr>
+      </w:pPr>
+      <w:r>
+        <w:rPr>
+          <w:b w:val="false"/>
+          <w:bCs w:val="false"/>
+        </w:rPr>
       </w:r>
     </w:p>
     <w:sectPr>
-      <w:footerReference w:type="default" r:id="rId17"/>
+      <w:footerReference w:type="default" r:id="rId18"/>
       <w:type w:val="nextPage"/>
       <w:pgSz w:w="11906" w:h="16838"/>
       <w:pgMar w:left="1701" w:right="1134" w:header="0" w:top="1701" w:footer="709" w:bottom="1134" w:gutter="0"/>
@@ -14241,6 +14988,24 @@
     <w:qFormat/>
     <w:rPr/>
   </w:style>
+  <w:style w:type="character" w:styleId="ListLabel7">
+    <w:name w:val="ListLabel 7"/>
+    <w:qFormat/>
+    <w:rPr/>
+  </w:style>
+  <w:style w:type="character" w:styleId="ListLabel8">
+    <w:name w:val="ListLabel 8"/>
+    <w:qFormat/>
+    <w:rPr>
+      <w:i w:val="false"/>
+      <w:iCs w:val="false"/>
+    </w:rPr>
+  </w:style>
+  <w:style w:type="character" w:styleId="ListLabel9">
+    <w:name w:val="ListLabel 9"/>
+    <w:qFormat/>
+    <w:rPr/>
+  </w:style>
   <w:style w:type="paragraph" w:styleId="Ttulo">
     <w:name w:val="Título"/>
     <w:basedOn w:val="Normal"/>

</xml_diff>

<commit_message>
Falta probar desde afuera
</commit_message>
<xml_diff>
--- a/TPB/TPB-EstebanViani.docx
+++ b/TPB/TPB-EstebanViani.docx
@@ -1196,27 +1196,7 @@
           <w:i/>
           <w:iCs/>
         </w:rPr>
-        <w:t>192.168.1.</w:t>
-      </w:r>
-      <w:r>
-        <w:rPr>
-          <w:rFonts w:cs="Arial" w:ascii="Arial" w:hAnsi="Arial"/>
-          <w:b/>
-          <w:bCs/>
-          <w:i/>
-          <w:iCs/>
-        </w:rPr>
-        <w:t>2</w:t>
-      </w:r>
-      <w:r>
-        <w:rPr>
-          <w:rFonts w:cs="Arial" w:ascii="Arial" w:hAnsi="Arial"/>
-          <w:b/>
-          <w:bCs/>
-          <w:i/>
-          <w:iCs/>
-        </w:rPr>
-        <w:t>7/24</w:t>
+        <w:t>192.168.1.27/24</w:t>
       </w:r>
       <w:r>
         <w:rPr>
@@ -4470,7 +4450,7 @@
       </w:tblPr>
       <w:tblGrid>
         <w:gridCol w:w="4530"/>
-        <w:gridCol w:w="4531"/>
+        <w:gridCol w:w="4530"/>
       </w:tblGrid>
       <w:tr>
         <w:trPr/>
@@ -4505,7 +4485,7 @@
         </w:tc>
         <w:tc>
           <w:tcPr>
-            <w:tcW w:w="4531" w:type="dxa"/>
+            <w:tcW w:w="4530" w:type="dxa"/>
             <w:tcBorders>
               <w:top w:val="single" w:sz="4" w:space="0" w:color="000000"/>
               <w:left w:val="single" w:sz="4" w:space="0" w:color="000000"/>
@@ -4566,7 +4546,7 @@
         </w:tc>
         <w:tc>
           <w:tcPr>
-            <w:tcW w:w="4531" w:type="dxa"/>
+            <w:tcW w:w="4530" w:type="dxa"/>
             <w:tcBorders>
               <w:top w:val="single" w:sz="4" w:space="0" w:color="000000"/>
               <w:left w:val="single" w:sz="4" w:space="0" w:color="000000"/>
@@ -4627,7 +4607,7 @@
         </w:tc>
         <w:tc>
           <w:tcPr>
-            <w:tcW w:w="4531" w:type="dxa"/>
+            <w:tcW w:w="4530" w:type="dxa"/>
             <w:tcBorders>
               <w:top w:val="single" w:sz="4" w:space="0" w:color="000000"/>
               <w:left w:val="single" w:sz="4" w:space="0" w:color="000000"/>
@@ -4688,7 +4668,7 @@
         </w:tc>
         <w:tc>
           <w:tcPr>
-            <w:tcW w:w="4531" w:type="dxa"/>
+            <w:tcW w:w="4530" w:type="dxa"/>
             <w:tcBorders>
               <w:top w:val="single" w:sz="4" w:space="0" w:color="000000"/>
               <w:left w:val="single" w:sz="4" w:space="0" w:color="000000"/>
@@ -4749,7 +4729,7 @@
         </w:tc>
         <w:tc>
           <w:tcPr>
-            <w:tcW w:w="4531" w:type="dxa"/>
+            <w:tcW w:w="4530" w:type="dxa"/>
             <w:tcBorders>
               <w:top w:val="single" w:sz="4" w:space="0" w:color="000000"/>
               <w:left w:val="single" w:sz="4" w:space="0" w:color="000000"/>
@@ -5456,7 +5436,7 @@
     <w:p>
       <w:pPr>
         <w:pStyle w:val="Normal"/>
-        <w:shd w:fill="1E1E1E" w:val="clear"/>
+        <w:shd w:val="clear" w:fill="1E1E1E"/>
         <w:spacing w:lineRule="atLeast" w:line="285" w:before="0" w:after="0"/>
         <w:rPr>
           <w:rFonts w:ascii="Consolas" w:hAnsi="Consolas" w:eastAsia="Times New Roman" w:cs="Times New Roman"/>
@@ -5480,7 +5460,7 @@
     <w:p>
       <w:pPr>
         <w:pStyle w:val="Normal"/>
-        <w:shd w:fill="1E1E1E" w:val="clear"/>
+        <w:shd w:val="clear" w:fill="1E1E1E"/>
         <w:spacing w:lineRule="atLeast" w:line="285" w:before="0" w:after="0"/>
         <w:rPr>
           <w:rFonts w:ascii="Consolas" w:hAnsi="Consolas" w:eastAsia="Times New Roman" w:cs="Times New Roman"/>
@@ -5503,7 +5483,7 @@
     <w:p>
       <w:pPr>
         <w:pStyle w:val="Normal"/>
-        <w:shd w:fill="1E1E1E" w:val="clear"/>
+        <w:shd w:val="clear" w:fill="1E1E1E"/>
         <w:spacing w:lineRule="atLeast" w:line="285" w:before="0" w:after="0"/>
         <w:rPr>
           <w:rFonts w:ascii="Consolas" w:hAnsi="Consolas" w:eastAsia="Times New Roman" w:cs="Times New Roman"/>
@@ -5527,7 +5507,7 @@
     <w:p>
       <w:pPr>
         <w:pStyle w:val="Normal"/>
-        <w:shd w:fill="1E1E1E" w:val="clear"/>
+        <w:shd w:val="clear" w:fill="1E1E1E"/>
         <w:spacing w:lineRule="atLeast" w:line="285" w:before="0" w:after="0"/>
         <w:rPr/>
       </w:pPr>
@@ -5575,7 +5555,7 @@
     <w:p>
       <w:pPr>
         <w:pStyle w:val="Normal"/>
-        <w:shd w:fill="1E1E1E" w:val="clear"/>
+        <w:shd w:val="clear" w:fill="1E1E1E"/>
         <w:spacing w:lineRule="atLeast" w:line="285" w:before="0" w:after="0"/>
         <w:rPr>
           <w:rFonts w:ascii="Consolas" w:hAnsi="Consolas" w:eastAsia="Times New Roman" w:cs="Times New Roman"/>
@@ -5598,7 +5578,7 @@
     <w:p>
       <w:pPr>
         <w:pStyle w:val="Normal"/>
-        <w:shd w:fill="1E1E1E" w:val="clear"/>
+        <w:shd w:val="clear" w:fill="1E1E1E"/>
         <w:spacing w:lineRule="atLeast" w:line="285" w:before="0" w:after="0"/>
         <w:rPr>
           <w:rFonts w:ascii="Consolas" w:hAnsi="Consolas" w:eastAsia="Times New Roman" w:cs="Times New Roman"/>
@@ -5622,7 +5602,7 @@
     <w:p>
       <w:pPr>
         <w:pStyle w:val="Normal"/>
-        <w:shd w:fill="1E1E1E" w:val="clear"/>
+        <w:shd w:val="clear" w:fill="1E1E1E"/>
         <w:spacing w:lineRule="atLeast" w:line="285" w:before="0" w:after="0"/>
         <w:rPr/>
       </w:pPr>
@@ -5660,7 +5640,7 @@
     <w:p>
       <w:pPr>
         <w:pStyle w:val="Normal"/>
-        <w:shd w:fill="1E1E1E" w:val="clear"/>
+        <w:shd w:val="clear" w:fill="1E1E1E"/>
         <w:spacing w:lineRule="atLeast" w:line="285" w:before="0" w:after="0"/>
         <w:rPr>
           <w:rFonts w:ascii="Consolas" w:hAnsi="Consolas" w:eastAsia="Times New Roman" w:cs="Times New Roman"/>
@@ -5683,7 +5663,7 @@
     <w:p>
       <w:pPr>
         <w:pStyle w:val="Normal"/>
-        <w:shd w:fill="1E1E1E" w:val="clear"/>
+        <w:shd w:val="clear" w:fill="1E1E1E"/>
         <w:spacing w:lineRule="atLeast" w:line="285" w:before="0" w:after="0"/>
         <w:rPr>
           <w:rFonts w:ascii="Consolas" w:hAnsi="Consolas" w:eastAsia="Times New Roman" w:cs="Times New Roman"/>
@@ -5707,7 +5687,7 @@
     <w:p>
       <w:pPr>
         <w:pStyle w:val="Normal"/>
-        <w:shd w:fill="1E1E1E" w:val="clear"/>
+        <w:shd w:val="clear" w:fill="1E1E1E"/>
         <w:spacing w:lineRule="atLeast" w:line="285" w:before="0" w:after="0"/>
         <w:rPr/>
       </w:pPr>
@@ -5755,7 +5735,7 @@
     <w:p>
       <w:pPr>
         <w:pStyle w:val="Normal"/>
-        <w:shd w:fill="1E1E1E" w:val="clear"/>
+        <w:shd w:val="clear" w:fill="1E1E1E"/>
         <w:spacing w:lineRule="atLeast" w:line="285" w:before="0" w:after="0"/>
         <w:rPr>
           <w:rFonts w:ascii="Consolas" w:hAnsi="Consolas" w:eastAsia="Times New Roman" w:cs="Times New Roman"/>
@@ -5778,7 +5758,7 @@
     <w:p>
       <w:pPr>
         <w:pStyle w:val="Normal"/>
-        <w:shd w:fill="1E1E1E" w:val="clear"/>
+        <w:shd w:val="clear" w:fill="1E1E1E"/>
         <w:spacing w:lineRule="atLeast" w:line="285" w:before="0" w:after="0"/>
         <w:rPr>
           <w:rFonts w:ascii="Consolas" w:hAnsi="Consolas" w:eastAsia="Times New Roman" w:cs="Times New Roman"/>
@@ -5802,7 +5782,7 @@
     <w:p>
       <w:pPr>
         <w:pStyle w:val="Normal"/>
-        <w:shd w:fill="1E1E1E" w:val="clear"/>
+        <w:shd w:val="clear" w:fill="1E1E1E"/>
         <w:spacing w:lineRule="atLeast" w:line="285" w:before="0" w:after="0"/>
         <w:rPr/>
       </w:pPr>
@@ -5850,7 +5830,7 @@
     <w:p>
       <w:pPr>
         <w:pStyle w:val="Normal"/>
-        <w:shd w:fill="1E1E1E" w:val="clear"/>
+        <w:shd w:val="clear" w:fill="1E1E1E"/>
         <w:spacing w:lineRule="atLeast" w:line="285" w:before="0" w:after="0"/>
         <w:rPr>
           <w:rFonts w:ascii="Consolas" w:hAnsi="Consolas" w:eastAsia="Times New Roman" w:cs="Times New Roman"/>
@@ -5873,7 +5853,7 @@
     <w:p>
       <w:pPr>
         <w:pStyle w:val="Normal"/>
-        <w:shd w:fill="1E1E1E" w:val="clear"/>
+        <w:shd w:val="clear" w:fill="1E1E1E"/>
         <w:spacing w:lineRule="atLeast" w:line="285" w:before="0" w:after="0"/>
         <w:rPr/>
       </w:pPr>
@@ -5911,7 +5891,7 @@
     <w:p>
       <w:pPr>
         <w:pStyle w:val="Normal"/>
-        <w:shd w:fill="1E1E1E" w:val="clear"/>
+        <w:shd w:val="clear" w:fill="1E1E1E"/>
         <w:spacing w:lineRule="atLeast" w:line="285" w:before="0" w:after="0"/>
         <w:rPr/>
       </w:pPr>
@@ -5949,7 +5929,7 @@
     <w:p>
       <w:pPr>
         <w:pStyle w:val="Normal"/>
-        <w:shd w:fill="1E1E1E" w:val="clear"/>
+        <w:shd w:val="clear" w:fill="1E1E1E"/>
         <w:spacing w:lineRule="atLeast" w:line="285" w:before="0" w:after="240"/>
         <w:rPr>
           <w:rFonts w:ascii="Consolas" w:hAnsi="Consolas" w:eastAsia="Times New Roman" w:cs="Times New Roman"/>
@@ -5973,7 +5953,7 @@
     <w:p>
       <w:pPr>
         <w:pStyle w:val="Normal"/>
-        <w:shd w:fill="1E1E1E" w:val="clear"/>
+        <w:shd w:val="clear" w:fill="1E1E1E"/>
         <w:spacing w:lineRule="atLeast" w:line="285" w:before="0" w:after="0"/>
         <w:rPr>
           <w:rFonts w:ascii="Consolas" w:hAnsi="Consolas" w:eastAsia="Times New Roman" w:cs="Times New Roman"/>
@@ -5997,7 +5977,7 @@
     <w:p>
       <w:pPr>
         <w:pStyle w:val="Normal"/>
-        <w:shd w:fill="1E1E1E" w:val="clear"/>
+        <w:shd w:val="clear" w:fill="1E1E1E"/>
         <w:spacing w:lineRule="atLeast" w:line="285" w:before="0" w:after="0"/>
         <w:rPr>
           <w:rFonts w:ascii="Consolas" w:hAnsi="Consolas" w:eastAsia="Times New Roman" w:cs="Times New Roman"/>
@@ -6020,7 +6000,7 @@
     <w:p>
       <w:pPr>
         <w:pStyle w:val="Normal"/>
-        <w:shd w:fill="1E1E1E" w:val="clear"/>
+        <w:shd w:val="clear" w:fill="1E1E1E"/>
         <w:spacing w:lineRule="atLeast" w:line="285" w:before="0" w:after="0"/>
         <w:rPr/>
       </w:pPr>
@@ -6048,7 +6028,7 @@
     <w:p>
       <w:pPr>
         <w:pStyle w:val="Normal"/>
-        <w:shd w:fill="1E1E1E" w:val="clear"/>
+        <w:shd w:val="clear" w:fill="1E1E1E"/>
         <w:spacing w:lineRule="atLeast" w:line="285" w:before="0" w:after="0"/>
         <w:rPr>
           <w:rFonts w:ascii="Consolas" w:hAnsi="Consolas" w:eastAsia="Times New Roman" w:cs="Times New Roman"/>
@@ -6071,7 +6051,7 @@
     <w:p>
       <w:pPr>
         <w:pStyle w:val="Normal"/>
-        <w:shd w:fill="1E1E1E" w:val="clear"/>
+        <w:shd w:val="clear" w:fill="1E1E1E"/>
         <w:spacing w:lineRule="atLeast" w:line="285" w:before="0" w:after="0"/>
         <w:rPr>
           <w:rFonts w:ascii="Consolas" w:hAnsi="Consolas" w:eastAsia="Times New Roman" w:cs="Times New Roman"/>
@@ -6095,7 +6075,7 @@
     <w:p>
       <w:pPr>
         <w:pStyle w:val="Normal"/>
-        <w:shd w:fill="1E1E1E" w:val="clear"/>
+        <w:shd w:val="clear" w:fill="1E1E1E"/>
         <w:spacing w:lineRule="atLeast" w:line="285" w:before="0" w:after="0"/>
         <w:rPr>
           <w:rFonts w:ascii="Consolas" w:hAnsi="Consolas" w:eastAsia="Times New Roman" w:cs="Times New Roman"/>
@@ -6118,7 +6098,7 @@
     <w:p>
       <w:pPr>
         <w:pStyle w:val="Normal"/>
-        <w:shd w:fill="1E1E1E" w:val="clear"/>
+        <w:shd w:val="clear" w:fill="1E1E1E"/>
         <w:spacing w:lineRule="atLeast" w:line="285" w:before="0" w:after="0"/>
         <w:rPr>
           <w:rFonts w:ascii="Consolas" w:hAnsi="Consolas" w:eastAsia="Times New Roman" w:cs="Times New Roman"/>
@@ -6142,7 +6122,7 @@
     <w:p>
       <w:pPr>
         <w:pStyle w:val="Normal"/>
-        <w:shd w:fill="1E1E1E" w:val="clear"/>
+        <w:shd w:val="clear" w:fill="1E1E1E"/>
         <w:spacing w:lineRule="atLeast" w:line="285" w:before="0" w:after="0"/>
         <w:rPr>
           <w:rFonts w:ascii="Consolas" w:hAnsi="Consolas" w:eastAsia="Times New Roman" w:cs="Times New Roman"/>
@@ -6166,7 +6146,7 @@
     <w:p>
       <w:pPr>
         <w:pStyle w:val="Normal"/>
-        <w:shd w:fill="1E1E1E" w:val="clear"/>
+        <w:shd w:val="clear" w:fill="1E1E1E"/>
         <w:spacing w:lineRule="atLeast" w:line="285" w:before="0" w:after="0"/>
         <w:rPr/>
       </w:pPr>
@@ -6214,7 +6194,7 @@
     <w:p>
       <w:pPr>
         <w:pStyle w:val="Normal"/>
-        <w:shd w:fill="1E1E1E" w:val="clear"/>
+        <w:shd w:val="clear" w:fill="1E1E1E"/>
         <w:spacing w:lineRule="atLeast" w:line="285" w:before="0" w:after="0"/>
         <w:rPr>
           <w:rFonts w:ascii="Consolas" w:hAnsi="Consolas" w:eastAsia="Times New Roman" w:cs="Times New Roman"/>
@@ -6237,7 +6217,7 @@
     <w:p>
       <w:pPr>
         <w:pStyle w:val="Normal"/>
-        <w:shd w:fill="1E1E1E" w:val="clear"/>
+        <w:shd w:val="clear" w:fill="1E1E1E"/>
         <w:spacing w:lineRule="atLeast" w:line="285" w:before="0" w:after="0"/>
         <w:rPr>
           <w:rFonts w:ascii="Consolas" w:hAnsi="Consolas" w:eastAsia="Times New Roman" w:cs="Times New Roman"/>
@@ -6261,7 +6241,7 @@
     <w:p>
       <w:pPr>
         <w:pStyle w:val="Normal"/>
-        <w:shd w:fill="1E1E1E" w:val="clear"/>
+        <w:shd w:val="clear" w:fill="1E1E1E"/>
         <w:spacing w:lineRule="atLeast" w:line="285" w:before="0" w:after="0"/>
         <w:rPr/>
       </w:pPr>
@@ -6309,7 +6289,7 @@
     <w:p>
       <w:pPr>
         <w:pStyle w:val="Normal"/>
-        <w:shd w:fill="1E1E1E" w:val="clear"/>
+        <w:shd w:val="clear" w:fill="1E1E1E"/>
         <w:spacing w:lineRule="atLeast" w:line="285" w:before="0" w:after="0"/>
         <w:rPr>
           <w:rFonts w:ascii="Consolas" w:hAnsi="Consolas" w:eastAsia="Times New Roman" w:cs="Times New Roman"/>
@@ -6332,7 +6312,7 @@
     <w:p>
       <w:pPr>
         <w:pStyle w:val="Normal"/>
-        <w:shd w:fill="1E1E1E" w:val="clear"/>
+        <w:shd w:val="clear" w:fill="1E1E1E"/>
         <w:spacing w:lineRule="atLeast" w:line="285" w:before="0" w:after="0"/>
         <w:rPr>
           <w:rFonts w:ascii="Consolas" w:hAnsi="Consolas" w:eastAsia="Times New Roman" w:cs="Times New Roman"/>
@@ -6356,7 +6336,7 @@
     <w:p>
       <w:pPr>
         <w:pStyle w:val="Normal"/>
-        <w:shd w:fill="1E1E1E" w:val="clear"/>
+        <w:shd w:val="clear" w:fill="1E1E1E"/>
         <w:spacing w:lineRule="atLeast" w:line="285" w:before="0" w:after="0"/>
         <w:rPr>
           <w:rFonts w:ascii="Consolas" w:hAnsi="Consolas" w:eastAsia="Times New Roman" w:cs="Times New Roman"/>
@@ -6380,7 +6360,7 @@
     <w:p>
       <w:pPr>
         <w:pStyle w:val="Normal"/>
-        <w:shd w:fill="1E1E1E" w:val="clear"/>
+        <w:shd w:val="clear" w:fill="1E1E1E"/>
         <w:spacing w:lineRule="atLeast" w:line="285" w:before="0" w:after="0"/>
         <w:rPr>
           <w:rFonts w:ascii="Consolas" w:hAnsi="Consolas" w:eastAsia="Times New Roman" w:cs="Times New Roman"/>
@@ -6404,7 +6384,7 @@
     <w:p>
       <w:pPr>
         <w:pStyle w:val="Normal"/>
-        <w:shd w:fill="1E1E1E" w:val="clear"/>
+        <w:shd w:val="clear" w:fill="1E1E1E"/>
         <w:spacing w:lineRule="atLeast" w:line="285" w:before="0" w:after="0"/>
         <w:rPr>
           <w:rFonts w:ascii="Consolas" w:hAnsi="Consolas" w:eastAsia="Times New Roman" w:cs="Times New Roman"/>
@@ -6427,7 +6407,7 @@
     <w:p>
       <w:pPr>
         <w:pStyle w:val="Normal"/>
-        <w:shd w:fill="1E1E1E" w:val="clear"/>
+        <w:shd w:val="clear" w:fill="1E1E1E"/>
         <w:spacing w:lineRule="atLeast" w:line="285" w:before="0" w:after="0"/>
         <w:rPr>
           <w:rFonts w:ascii="Consolas" w:hAnsi="Consolas" w:eastAsia="Times New Roman" w:cs="Times New Roman"/>
@@ -6451,7 +6431,7 @@
     <w:p>
       <w:pPr>
         <w:pStyle w:val="Normal"/>
-        <w:shd w:fill="1E1E1E" w:val="clear"/>
+        <w:shd w:val="clear" w:fill="1E1E1E"/>
         <w:spacing w:lineRule="atLeast" w:line="285" w:before="0" w:after="0"/>
         <w:rPr>
           <w:rFonts w:ascii="Consolas" w:hAnsi="Consolas" w:eastAsia="Times New Roman" w:cs="Times New Roman"/>
@@ -6475,7 +6455,7 @@
     <w:p>
       <w:pPr>
         <w:pStyle w:val="Normal"/>
-        <w:shd w:fill="1E1E1E" w:val="clear"/>
+        <w:shd w:val="clear" w:fill="1E1E1E"/>
         <w:spacing w:lineRule="atLeast" w:line="285" w:before="0" w:after="0"/>
         <w:rPr>
           <w:rFonts w:ascii="Consolas" w:hAnsi="Consolas" w:eastAsia="Times New Roman" w:cs="Times New Roman"/>
@@ -6499,7 +6479,7 @@
     <w:p>
       <w:pPr>
         <w:pStyle w:val="Normal"/>
-        <w:shd w:fill="1E1E1E" w:val="clear"/>
+        <w:shd w:val="clear" w:fill="1E1E1E"/>
         <w:spacing w:lineRule="atLeast" w:line="285" w:before="0" w:after="0"/>
         <w:rPr/>
       </w:pPr>
@@ -6537,7 +6517,7 @@
     <w:p>
       <w:pPr>
         <w:pStyle w:val="Normal"/>
-        <w:shd w:fill="1E1E1E" w:val="clear"/>
+        <w:shd w:val="clear" w:fill="1E1E1E"/>
         <w:spacing w:lineRule="atLeast" w:line="285" w:before="0" w:after="0"/>
         <w:rPr>
           <w:rFonts w:ascii="Consolas" w:hAnsi="Consolas" w:eastAsia="Times New Roman" w:cs="Times New Roman"/>
@@ -6560,7 +6540,7 @@
     <w:p>
       <w:pPr>
         <w:pStyle w:val="Normal"/>
-        <w:shd w:fill="1E1E1E" w:val="clear"/>
+        <w:shd w:val="clear" w:fill="1E1E1E"/>
         <w:spacing w:lineRule="atLeast" w:line="285" w:before="0" w:after="0"/>
         <w:rPr>
           <w:rFonts w:ascii="Consolas" w:hAnsi="Consolas" w:eastAsia="Times New Roman" w:cs="Times New Roman"/>
@@ -6584,7 +6564,7 @@
     <w:p>
       <w:pPr>
         <w:pStyle w:val="Normal"/>
-        <w:shd w:fill="1E1E1E" w:val="clear"/>
+        <w:shd w:val="clear" w:fill="1E1E1E"/>
         <w:spacing w:lineRule="atLeast" w:line="285" w:before="0" w:after="0"/>
         <w:rPr/>
       </w:pPr>
@@ -6632,7 +6612,7 @@
     <w:p>
       <w:pPr>
         <w:pStyle w:val="Normal"/>
-        <w:shd w:fill="1E1E1E" w:val="clear"/>
+        <w:shd w:val="clear" w:fill="1E1E1E"/>
         <w:spacing w:lineRule="atLeast" w:line="285" w:before="0" w:after="240"/>
         <w:rPr>
           <w:rFonts w:ascii="Consolas" w:hAnsi="Consolas" w:eastAsia="Times New Roman" w:cs="Times New Roman"/>
@@ -6655,7 +6635,7 @@
     <w:p>
       <w:pPr>
         <w:pStyle w:val="Normal"/>
-        <w:shd w:fill="1E1E1E" w:val="clear"/>
+        <w:shd w:val="clear" w:fill="1E1E1E"/>
         <w:spacing w:lineRule="atLeast" w:line="285" w:before="0" w:after="0"/>
         <w:rPr>
           <w:rFonts w:ascii="Consolas" w:hAnsi="Consolas" w:eastAsia="Times New Roman" w:cs="Times New Roman"/>
@@ -6679,7 +6659,7 @@
     <w:p>
       <w:pPr>
         <w:pStyle w:val="Normal"/>
-        <w:shd w:fill="1E1E1E" w:val="clear"/>
+        <w:shd w:val="clear" w:fill="1E1E1E"/>
         <w:spacing w:lineRule="atLeast" w:line="285" w:before="0" w:after="0"/>
         <w:rPr>
           <w:rFonts w:ascii="Consolas" w:hAnsi="Consolas" w:eastAsia="Times New Roman" w:cs="Times New Roman"/>
@@ -6702,7 +6682,7 @@
     <w:p>
       <w:pPr>
         <w:pStyle w:val="Normal"/>
-        <w:shd w:fill="1E1E1E" w:val="clear"/>
+        <w:shd w:val="clear" w:fill="1E1E1E"/>
         <w:spacing w:lineRule="atLeast" w:line="285" w:before="0" w:after="0"/>
         <w:rPr>
           <w:rFonts w:ascii="Consolas" w:hAnsi="Consolas" w:eastAsia="Times New Roman" w:cs="Times New Roman"/>
@@ -6726,7 +6706,7 @@
     <w:p>
       <w:pPr>
         <w:pStyle w:val="Normal"/>
-        <w:shd w:fill="1E1E1E" w:val="clear"/>
+        <w:shd w:val="clear" w:fill="1E1E1E"/>
         <w:spacing w:lineRule="atLeast" w:line="285" w:before="0" w:after="0"/>
         <w:rPr>
           <w:rFonts w:ascii="Consolas" w:hAnsi="Consolas" w:eastAsia="Times New Roman" w:cs="Times New Roman"/>
@@ -6750,7 +6730,7 @@
     <w:p>
       <w:pPr>
         <w:pStyle w:val="Normal"/>
-        <w:shd w:fill="1E1E1E" w:val="clear"/>
+        <w:shd w:val="clear" w:fill="1E1E1E"/>
         <w:spacing w:lineRule="atLeast" w:line="285" w:before="0" w:after="0"/>
         <w:rPr>
           <w:rFonts w:ascii="Consolas" w:hAnsi="Consolas" w:eastAsia="Times New Roman" w:cs="Times New Roman"/>
@@ -6774,7 +6754,7 @@
     <w:p>
       <w:pPr>
         <w:pStyle w:val="Normal"/>
-        <w:shd w:fill="1E1E1E" w:val="clear"/>
+        <w:shd w:val="clear" w:fill="1E1E1E"/>
         <w:spacing w:lineRule="atLeast" w:line="285" w:before="0" w:after="0"/>
         <w:rPr>
           <w:rFonts w:ascii="Consolas" w:hAnsi="Consolas" w:eastAsia="Times New Roman" w:cs="Times New Roman"/>
@@ -6798,7 +6778,7 @@
     <w:p>
       <w:pPr>
         <w:pStyle w:val="Normal"/>
-        <w:shd w:fill="1E1E1E" w:val="clear"/>
+        <w:shd w:val="clear" w:fill="1E1E1E"/>
         <w:spacing w:lineRule="atLeast" w:line="285" w:before="0" w:after="0"/>
         <w:rPr>
           <w:rFonts w:ascii="Consolas" w:hAnsi="Consolas" w:eastAsia="Times New Roman" w:cs="Times New Roman"/>
@@ -6822,7 +6802,7 @@
     <w:p>
       <w:pPr>
         <w:pStyle w:val="Normal"/>
-        <w:shd w:fill="1E1E1E" w:val="clear"/>
+        <w:shd w:val="clear" w:fill="1E1E1E"/>
         <w:spacing w:lineRule="atLeast" w:line="285" w:before="0" w:after="0"/>
         <w:rPr>
           <w:rFonts w:ascii="Consolas" w:hAnsi="Consolas" w:eastAsia="Times New Roman" w:cs="Times New Roman"/>
@@ -6846,7 +6826,7 @@
     <w:p>
       <w:pPr>
         <w:pStyle w:val="Normal"/>
-        <w:shd w:fill="1E1E1E" w:val="clear"/>
+        <w:shd w:val="clear" w:fill="1E1E1E"/>
         <w:spacing w:lineRule="atLeast" w:line="285" w:before="0" w:after="0"/>
         <w:rPr>
           <w:rFonts w:ascii="Consolas" w:hAnsi="Consolas" w:eastAsia="Times New Roman" w:cs="Times New Roman"/>
@@ -6870,7 +6850,7 @@
     <w:p>
       <w:pPr>
         <w:pStyle w:val="Normal"/>
-        <w:shd w:fill="1E1E1E" w:val="clear"/>
+        <w:shd w:val="clear" w:fill="1E1E1E"/>
         <w:spacing w:lineRule="atLeast" w:line="285" w:before="0" w:after="0"/>
         <w:rPr>
           <w:rFonts w:ascii="Consolas" w:hAnsi="Consolas" w:eastAsia="Times New Roman" w:cs="Times New Roman"/>
@@ -6894,7 +6874,7 @@
     <w:p>
       <w:pPr>
         <w:pStyle w:val="Normal"/>
-        <w:shd w:fill="1E1E1E" w:val="clear"/>
+        <w:shd w:val="clear" w:fill="1E1E1E"/>
         <w:spacing w:lineRule="atLeast" w:line="285" w:before="0" w:after="0"/>
         <w:rPr>
           <w:rFonts w:ascii="Consolas" w:hAnsi="Consolas" w:eastAsia="Times New Roman" w:cs="Times New Roman"/>
@@ -6918,7 +6898,7 @@
     <w:p>
       <w:pPr>
         <w:pStyle w:val="Normal"/>
-        <w:shd w:fill="1E1E1E" w:val="clear"/>
+        <w:shd w:val="clear" w:fill="1E1E1E"/>
         <w:spacing w:lineRule="atLeast" w:line="285" w:before="0" w:after="0"/>
         <w:rPr/>
       </w:pPr>
@@ -6966,7 +6946,7 @@
     <w:p>
       <w:pPr>
         <w:pStyle w:val="Normal"/>
-        <w:shd w:fill="1E1E1E" w:val="clear"/>
+        <w:shd w:val="clear" w:fill="1E1E1E"/>
         <w:spacing w:lineRule="atLeast" w:line="285" w:before="0" w:after="0"/>
         <w:rPr>
           <w:rFonts w:ascii="Consolas" w:hAnsi="Consolas" w:eastAsia="Times New Roman" w:cs="Times New Roman"/>
@@ -6989,7 +6969,7 @@
     <w:p>
       <w:pPr>
         <w:pStyle w:val="Normal"/>
-        <w:shd w:fill="1E1E1E" w:val="clear"/>
+        <w:shd w:val="clear" w:fill="1E1E1E"/>
         <w:spacing w:lineRule="atLeast" w:line="285" w:before="0" w:after="0"/>
         <w:rPr>
           <w:rFonts w:ascii="Consolas" w:hAnsi="Consolas" w:eastAsia="Times New Roman" w:cs="Times New Roman"/>
@@ -7013,7 +6993,7 @@
     <w:p>
       <w:pPr>
         <w:pStyle w:val="Normal"/>
-        <w:shd w:fill="1E1E1E" w:val="clear"/>
+        <w:shd w:val="clear" w:fill="1E1E1E"/>
         <w:spacing w:lineRule="atLeast" w:line="285" w:before="0" w:after="0"/>
         <w:rPr>
           <w:rFonts w:ascii="Consolas" w:hAnsi="Consolas" w:eastAsia="Times New Roman" w:cs="Times New Roman"/>
@@ -7037,7 +7017,7 @@
     <w:p>
       <w:pPr>
         <w:pStyle w:val="Normal"/>
-        <w:shd w:fill="1E1E1E" w:val="clear"/>
+        <w:shd w:val="clear" w:fill="1E1E1E"/>
         <w:spacing w:lineRule="atLeast" w:line="285" w:before="0" w:after="0"/>
         <w:rPr/>
       </w:pPr>
@@ -7085,7 +7065,7 @@
     <w:p>
       <w:pPr>
         <w:pStyle w:val="Normal"/>
-        <w:shd w:fill="1E1E1E" w:val="clear"/>
+        <w:shd w:val="clear" w:fill="1E1E1E"/>
         <w:spacing w:lineRule="atLeast" w:line="285" w:before="0" w:after="0"/>
         <w:rPr>
           <w:rFonts w:ascii="Consolas" w:hAnsi="Consolas" w:eastAsia="Times New Roman" w:cs="Times New Roman"/>
@@ -7108,7 +7088,7 @@
     <w:p>
       <w:pPr>
         <w:pStyle w:val="Normal"/>
-        <w:shd w:fill="1E1E1E" w:val="clear"/>
+        <w:shd w:val="clear" w:fill="1E1E1E"/>
         <w:spacing w:lineRule="atLeast" w:line="285" w:before="0" w:after="0"/>
         <w:rPr/>
       </w:pPr>
@@ -7156,7 +7136,7 @@
     <w:p>
       <w:pPr>
         <w:pStyle w:val="Normal"/>
-        <w:shd w:fill="1E1E1E" w:val="clear"/>
+        <w:shd w:val="clear" w:fill="1E1E1E"/>
         <w:spacing w:lineRule="atLeast" w:line="285" w:before="0" w:after="0"/>
         <w:rPr>
           <w:rFonts w:ascii="Consolas" w:hAnsi="Consolas" w:eastAsia="Times New Roman" w:cs="Times New Roman"/>
@@ -7179,7 +7159,7 @@
     <w:p>
       <w:pPr>
         <w:pStyle w:val="Normal"/>
-        <w:shd w:fill="1E1E1E" w:val="clear"/>
+        <w:shd w:val="clear" w:fill="1E1E1E"/>
         <w:spacing w:lineRule="atLeast" w:line="285" w:before="0" w:after="0"/>
         <w:rPr>
           <w:rFonts w:ascii="Consolas" w:hAnsi="Consolas" w:eastAsia="Times New Roman" w:cs="Times New Roman"/>
@@ -7203,7 +7183,7 @@
     <w:p>
       <w:pPr>
         <w:pStyle w:val="Normal"/>
-        <w:shd w:fill="1E1E1E" w:val="clear"/>
+        <w:shd w:val="clear" w:fill="1E1E1E"/>
         <w:spacing w:lineRule="atLeast" w:line="285" w:before="0" w:after="0"/>
         <w:rPr>
           <w:rFonts w:ascii="Consolas" w:hAnsi="Consolas" w:eastAsia="Times New Roman" w:cs="Times New Roman"/>
@@ -7227,7 +7207,7 @@
     <w:p>
       <w:pPr>
         <w:pStyle w:val="Normal"/>
-        <w:shd w:fill="1E1E1E" w:val="clear"/>
+        <w:shd w:val="clear" w:fill="1E1E1E"/>
         <w:spacing w:lineRule="atLeast" w:line="285" w:before="0" w:after="0"/>
         <w:rPr>
           <w:rFonts w:ascii="Consolas" w:hAnsi="Consolas" w:eastAsia="Times New Roman" w:cs="Times New Roman"/>
@@ -7251,7 +7231,7 @@
     <w:p>
       <w:pPr>
         <w:pStyle w:val="Normal"/>
-        <w:shd w:fill="1E1E1E" w:val="clear"/>
+        <w:shd w:val="clear" w:fill="1E1E1E"/>
         <w:spacing w:lineRule="atLeast" w:line="285" w:before="0" w:after="0"/>
         <w:rPr/>
       </w:pPr>
@@ -7299,7 +7279,7 @@
     <w:p>
       <w:pPr>
         <w:pStyle w:val="Normal"/>
-        <w:shd w:fill="1E1E1E" w:val="clear"/>
+        <w:shd w:val="clear" w:fill="1E1E1E"/>
         <w:spacing w:lineRule="atLeast" w:line="285" w:before="0" w:after="0"/>
         <w:rPr>
           <w:rFonts w:ascii="Consolas" w:hAnsi="Consolas" w:eastAsia="Times New Roman" w:cs="Times New Roman"/>
@@ -7322,7 +7302,7 @@
     <w:p>
       <w:pPr>
         <w:pStyle w:val="Normal"/>
-        <w:shd w:fill="1E1E1E" w:val="clear"/>
+        <w:shd w:val="clear" w:fill="1E1E1E"/>
         <w:spacing w:lineRule="atLeast" w:line="285" w:before="0" w:after="0"/>
         <w:rPr>
           <w:rFonts w:ascii="Consolas" w:hAnsi="Consolas" w:eastAsia="Times New Roman" w:cs="Times New Roman"/>
@@ -7346,7 +7326,7 @@
     <w:p>
       <w:pPr>
         <w:pStyle w:val="Normal"/>
-        <w:shd w:fill="1E1E1E" w:val="clear"/>
+        <w:shd w:val="clear" w:fill="1E1E1E"/>
         <w:spacing w:lineRule="atLeast" w:line="285" w:before="0" w:after="0"/>
         <w:rPr>
           <w:rFonts w:ascii="Consolas" w:hAnsi="Consolas" w:eastAsia="Times New Roman" w:cs="Times New Roman"/>
@@ -7370,7 +7350,7 @@
     <w:p>
       <w:pPr>
         <w:pStyle w:val="Normal"/>
-        <w:shd w:fill="1E1E1E" w:val="clear"/>
+        <w:shd w:val="clear" w:fill="1E1E1E"/>
         <w:spacing w:lineRule="atLeast" w:line="285" w:before="0" w:after="0"/>
         <w:rPr>
           <w:rFonts w:ascii="Consolas" w:hAnsi="Consolas" w:eastAsia="Times New Roman" w:cs="Times New Roman"/>
@@ -7394,7 +7374,7 @@
     <w:p>
       <w:pPr>
         <w:pStyle w:val="Normal"/>
-        <w:shd w:fill="1E1E1E" w:val="clear"/>
+        <w:shd w:val="clear" w:fill="1E1E1E"/>
         <w:spacing w:lineRule="atLeast" w:line="285" w:before="0" w:after="0"/>
         <w:rPr/>
       </w:pPr>
@@ -7442,7 +7422,7 @@
     <w:p>
       <w:pPr>
         <w:pStyle w:val="Normal"/>
-        <w:shd w:fill="1E1E1E" w:val="clear"/>
+        <w:shd w:val="clear" w:fill="1E1E1E"/>
         <w:spacing w:lineRule="atLeast" w:line="285" w:before="0" w:after="0"/>
         <w:rPr/>
       </w:pPr>
@@ -7490,7 +7470,7 @@
     <w:p>
       <w:pPr>
         <w:pStyle w:val="Normal"/>
-        <w:shd w:fill="1E1E1E" w:val="clear"/>
+        <w:shd w:val="clear" w:fill="1E1E1E"/>
         <w:spacing w:lineRule="atLeast" w:line="285" w:before="0" w:after="0"/>
         <w:rPr>
           <w:rFonts w:ascii="Consolas" w:hAnsi="Consolas" w:eastAsia="Times New Roman" w:cs="Times New Roman"/>
@@ -7513,7 +7493,7 @@
     <w:p>
       <w:pPr>
         <w:pStyle w:val="Normal"/>
-        <w:shd w:fill="1E1E1E" w:val="clear"/>
+        <w:shd w:val="clear" w:fill="1E1E1E"/>
         <w:spacing w:lineRule="atLeast" w:line="285" w:before="0" w:after="0"/>
         <w:rPr>
           <w:rFonts w:ascii="Consolas" w:hAnsi="Consolas" w:eastAsia="Times New Roman" w:cs="Times New Roman"/>
@@ -7537,7 +7517,7 @@
     <w:p>
       <w:pPr>
         <w:pStyle w:val="Normal"/>
-        <w:shd w:fill="1E1E1E" w:val="clear"/>
+        <w:shd w:val="clear" w:fill="1E1E1E"/>
         <w:spacing w:lineRule="atLeast" w:line="285" w:before="0" w:after="0"/>
         <w:rPr>
           <w:rFonts w:ascii="Consolas" w:hAnsi="Consolas" w:eastAsia="Times New Roman" w:cs="Times New Roman"/>
@@ -7561,7 +7541,7 @@
     <w:p>
       <w:pPr>
         <w:pStyle w:val="Normal"/>
-        <w:shd w:fill="1E1E1E" w:val="clear"/>
+        <w:shd w:val="clear" w:fill="1E1E1E"/>
         <w:spacing w:lineRule="atLeast" w:line="285" w:before="0" w:after="0"/>
         <w:rPr>
           <w:rFonts w:ascii="Consolas" w:hAnsi="Consolas" w:eastAsia="Times New Roman" w:cs="Times New Roman"/>
@@ -7585,7 +7565,7 @@
     <w:p>
       <w:pPr>
         <w:pStyle w:val="Normal"/>
-        <w:shd w:fill="1E1E1E" w:val="clear"/>
+        <w:shd w:val="clear" w:fill="1E1E1E"/>
         <w:spacing w:lineRule="atLeast" w:line="285" w:before="0" w:after="0"/>
         <w:rPr/>
       </w:pPr>
@@ -7633,7 +7613,7 @@
     <w:p>
       <w:pPr>
         <w:pStyle w:val="Normal"/>
-        <w:shd w:fill="1E1E1E" w:val="clear"/>
+        <w:shd w:val="clear" w:fill="1E1E1E"/>
         <w:spacing w:lineRule="atLeast" w:line="285" w:before="0" w:after="0"/>
         <w:rPr>
           <w:rFonts w:ascii="Consolas" w:hAnsi="Consolas" w:eastAsia="Times New Roman" w:cs="Times New Roman"/>
@@ -7656,7 +7636,7 @@
     <w:p>
       <w:pPr>
         <w:pStyle w:val="Normal"/>
-        <w:shd w:fill="1E1E1E" w:val="clear"/>
+        <w:shd w:val="clear" w:fill="1E1E1E"/>
         <w:spacing w:lineRule="atLeast" w:line="285" w:before="0" w:after="0"/>
         <w:rPr>
           <w:rFonts w:ascii="Consolas" w:hAnsi="Consolas" w:eastAsia="Times New Roman" w:cs="Times New Roman"/>
@@ -7680,7 +7660,7 @@
     <w:p>
       <w:pPr>
         <w:pStyle w:val="Normal"/>
-        <w:shd w:fill="1E1E1E" w:val="clear"/>
+        <w:shd w:val="clear" w:fill="1E1E1E"/>
         <w:spacing w:lineRule="atLeast" w:line="285" w:before="0" w:after="0"/>
         <w:rPr>
           <w:rFonts w:ascii="Consolas" w:hAnsi="Consolas" w:eastAsia="Times New Roman" w:cs="Times New Roman"/>
@@ -7704,7 +7684,7 @@
     <w:p>
       <w:pPr>
         <w:pStyle w:val="Normal"/>
-        <w:shd w:fill="1E1E1E" w:val="clear"/>
+        <w:shd w:val="clear" w:fill="1E1E1E"/>
         <w:spacing w:lineRule="atLeast" w:line="285" w:before="0" w:after="0"/>
         <w:rPr/>
       </w:pPr>
@@ -7752,7 +7732,7 @@
     <w:p>
       <w:pPr>
         <w:pStyle w:val="Normal"/>
-        <w:shd w:fill="1E1E1E" w:val="clear"/>
+        <w:shd w:val="clear" w:fill="1E1E1E"/>
         <w:spacing w:lineRule="atLeast" w:line="285" w:before="0" w:after="240"/>
         <w:rPr>
           <w:rFonts w:ascii="Consolas" w:hAnsi="Consolas" w:eastAsia="Times New Roman" w:cs="Times New Roman"/>
@@ -7776,7 +7756,7 @@
     <w:p>
       <w:pPr>
         <w:pStyle w:val="Normal"/>
-        <w:shd w:fill="1E1E1E" w:val="clear"/>
+        <w:shd w:val="clear" w:fill="1E1E1E"/>
         <w:spacing w:lineRule="atLeast" w:line="285" w:before="0" w:after="0"/>
         <w:rPr>
           <w:rFonts w:ascii="Consolas" w:hAnsi="Consolas" w:eastAsia="Times New Roman" w:cs="Times New Roman"/>
@@ -7800,7 +7780,7 @@
     <w:p>
       <w:pPr>
         <w:pStyle w:val="Normal"/>
-        <w:shd w:fill="1E1E1E" w:val="clear"/>
+        <w:shd w:val="clear" w:fill="1E1E1E"/>
         <w:spacing w:lineRule="atLeast" w:line="285" w:before="0" w:after="0"/>
         <w:rPr>
           <w:rFonts w:ascii="Consolas" w:hAnsi="Consolas" w:eastAsia="Times New Roman" w:cs="Times New Roman"/>
@@ -7823,7 +7803,7 @@
     <w:p>
       <w:pPr>
         <w:pStyle w:val="Normal"/>
-        <w:shd w:fill="1E1E1E" w:val="clear"/>
+        <w:shd w:val="clear" w:fill="1E1E1E"/>
         <w:spacing w:lineRule="atLeast" w:line="285" w:before="0" w:after="0"/>
         <w:rPr>
           <w:rFonts w:ascii="Consolas" w:hAnsi="Consolas" w:eastAsia="Times New Roman" w:cs="Times New Roman"/>
@@ -7847,7 +7827,7 @@
     <w:p>
       <w:pPr>
         <w:pStyle w:val="Normal"/>
-        <w:shd w:fill="1E1E1E" w:val="clear"/>
+        <w:shd w:val="clear" w:fill="1E1E1E"/>
         <w:spacing w:lineRule="atLeast" w:line="285" w:before="0" w:after="0"/>
         <w:rPr>
           <w:rFonts w:ascii="Consolas" w:hAnsi="Consolas" w:eastAsia="Times New Roman" w:cs="Times New Roman"/>
@@ -7871,7 +7851,7 @@
     <w:p>
       <w:pPr>
         <w:pStyle w:val="Normal"/>
-        <w:shd w:fill="1E1E1E" w:val="clear"/>
+        <w:shd w:val="clear" w:fill="1E1E1E"/>
         <w:spacing w:lineRule="atLeast" w:line="285" w:before="0" w:after="0"/>
         <w:rPr/>
       </w:pPr>
@@ -7919,7 +7899,7 @@
     <w:p>
       <w:pPr>
         <w:pStyle w:val="Normal"/>
-        <w:shd w:fill="1E1E1E" w:val="clear"/>
+        <w:shd w:val="clear" w:fill="1E1E1E"/>
         <w:spacing w:lineRule="atLeast" w:line="285" w:before="0" w:after="0"/>
         <w:rPr>
           <w:rFonts w:ascii="Consolas" w:hAnsi="Consolas" w:eastAsia="Times New Roman" w:cs="Times New Roman"/>
@@ -7942,7 +7922,7 @@
     <w:p>
       <w:pPr>
         <w:pStyle w:val="Normal"/>
-        <w:shd w:fill="1E1E1E" w:val="clear"/>
+        <w:shd w:val="clear" w:fill="1E1E1E"/>
         <w:spacing w:lineRule="atLeast" w:line="285" w:before="0" w:after="0"/>
         <w:rPr>
           <w:rFonts w:ascii="Consolas" w:hAnsi="Consolas" w:eastAsia="Times New Roman" w:cs="Times New Roman"/>
@@ -7966,7 +7946,7 @@
     <w:p>
       <w:pPr>
         <w:pStyle w:val="Normal"/>
-        <w:shd w:fill="1E1E1E" w:val="clear"/>
+        <w:shd w:val="clear" w:fill="1E1E1E"/>
         <w:spacing w:lineRule="atLeast" w:line="285" w:before="0" w:after="0"/>
         <w:rPr>
           <w:rFonts w:ascii="Consolas" w:hAnsi="Consolas" w:eastAsia="Times New Roman" w:cs="Times New Roman"/>
@@ -7989,7 +7969,7 @@
     <w:p>
       <w:pPr>
         <w:pStyle w:val="Normal"/>
-        <w:shd w:fill="1E1E1E" w:val="clear"/>
+        <w:shd w:val="clear" w:fill="1E1E1E"/>
         <w:spacing w:lineRule="atLeast" w:line="285" w:before="0" w:after="0"/>
         <w:rPr>
           <w:rFonts w:ascii="Consolas" w:hAnsi="Consolas" w:eastAsia="Times New Roman" w:cs="Times New Roman"/>
@@ -8013,7 +7993,7 @@
     <w:p>
       <w:pPr>
         <w:pStyle w:val="Normal"/>
-        <w:shd w:fill="1E1E1E" w:val="clear"/>
+        <w:shd w:val="clear" w:fill="1E1E1E"/>
         <w:spacing w:lineRule="atLeast" w:line="285" w:before="0" w:after="0"/>
         <w:rPr/>
       </w:pPr>
@@ -8051,7 +8031,7 @@
     <w:p>
       <w:pPr>
         <w:pStyle w:val="Normal"/>
-        <w:shd w:fill="1E1E1E" w:val="clear"/>
+        <w:shd w:val="clear" w:fill="1E1E1E"/>
         <w:spacing w:lineRule="atLeast" w:line="285" w:before="0" w:after="0"/>
         <w:rPr/>
       </w:pPr>
@@ -8089,7 +8069,7 @@
     <w:p>
       <w:pPr>
         <w:pStyle w:val="Normal"/>
-        <w:shd w:fill="1E1E1E" w:val="clear"/>
+        <w:shd w:val="clear" w:fill="1E1E1E"/>
         <w:spacing w:lineRule="atLeast" w:line="285" w:before="0" w:after="0"/>
         <w:rPr/>
       </w:pPr>
@@ -8137,7 +8117,7 @@
     <w:p>
       <w:pPr>
         <w:pStyle w:val="Normal"/>
-        <w:shd w:fill="1E1E1E" w:val="clear"/>
+        <w:shd w:val="clear" w:fill="1E1E1E"/>
         <w:spacing w:lineRule="atLeast" w:line="285" w:before="0" w:after="0"/>
         <w:rPr/>
       </w:pPr>
@@ -8185,7 +8165,7 @@
     <w:p>
       <w:pPr>
         <w:pStyle w:val="Normal"/>
-        <w:shd w:fill="1E1E1E" w:val="clear"/>
+        <w:shd w:val="clear" w:fill="1E1E1E"/>
         <w:spacing w:lineRule="atLeast" w:line="285" w:before="0" w:after="0"/>
         <w:rPr/>
       </w:pPr>
@@ -8223,7 +8203,7 @@
     <w:p>
       <w:pPr>
         <w:pStyle w:val="Normal"/>
-        <w:shd w:fill="1E1E1E" w:val="clear"/>
+        <w:shd w:val="clear" w:fill="1E1E1E"/>
         <w:spacing w:lineRule="atLeast" w:line="285" w:before="0" w:after="0"/>
         <w:rPr/>
       </w:pPr>
@@ -8271,7 +8251,7 @@
     <w:p>
       <w:pPr>
         <w:pStyle w:val="Normal"/>
-        <w:shd w:fill="1E1E1E" w:val="clear"/>
+        <w:shd w:val="clear" w:fill="1E1E1E"/>
         <w:spacing w:lineRule="atLeast" w:line="285" w:before="0" w:after="0"/>
         <w:rPr>
           <w:rFonts w:ascii="Consolas" w:hAnsi="Consolas" w:eastAsia="Times New Roman" w:cs="Times New Roman"/>
@@ -8305,7 +8285,7 @@
     <w:p>
       <w:pPr>
         <w:pStyle w:val="Normal"/>
-        <w:shd w:fill="1E1E1E" w:val="clear"/>
+        <w:shd w:val="clear" w:fill="1E1E1E"/>
         <w:spacing w:lineRule="atLeast" w:line="285" w:before="0" w:after="0"/>
         <w:rPr>
           <w:rFonts w:ascii="Consolas" w:hAnsi="Consolas" w:eastAsia="Times New Roman" w:cs="Times New Roman"/>
@@ -8328,7 +8308,7 @@
     <w:p>
       <w:pPr>
         <w:pStyle w:val="Normal"/>
-        <w:shd w:fill="1E1E1E" w:val="clear"/>
+        <w:shd w:val="clear" w:fill="1E1E1E"/>
         <w:spacing w:lineRule="atLeast" w:line="285" w:before="0" w:after="0"/>
         <w:rPr>
           <w:rFonts w:ascii="Consolas" w:hAnsi="Consolas" w:eastAsia="Times New Roman" w:cs="Times New Roman"/>
@@ -8352,7 +8332,7 @@
     <w:p>
       <w:pPr>
         <w:pStyle w:val="Normal"/>
-        <w:shd w:fill="1E1E1E" w:val="clear"/>
+        <w:shd w:val="clear" w:fill="1E1E1E"/>
         <w:spacing w:lineRule="atLeast" w:line="285" w:before="0" w:after="0"/>
         <w:rPr/>
       </w:pPr>
@@ -8390,7 +8370,7 @@
     <w:p>
       <w:pPr>
         <w:pStyle w:val="Normal"/>
-        <w:shd w:fill="1E1E1E" w:val="clear"/>
+        <w:shd w:val="clear" w:fill="1E1E1E"/>
         <w:spacing w:lineRule="atLeast" w:line="285" w:before="0" w:after="0"/>
         <w:rPr/>
       </w:pPr>
@@ -8428,7 +8408,7 @@
     <w:p>
       <w:pPr>
         <w:pStyle w:val="Normal"/>
-        <w:shd w:fill="1E1E1E" w:val="clear"/>
+        <w:shd w:val="clear" w:fill="1E1E1E"/>
         <w:spacing w:lineRule="atLeast" w:line="285" w:before="0" w:after="0"/>
         <w:rPr/>
       </w:pPr>
@@ -8476,7 +8456,7 @@
     <w:p>
       <w:pPr>
         <w:pStyle w:val="Normal"/>
-        <w:shd w:fill="1E1E1E" w:val="clear"/>
+        <w:shd w:val="clear" w:fill="1E1E1E"/>
         <w:spacing w:lineRule="atLeast" w:line="285" w:before="0" w:after="0"/>
         <w:rPr/>
       </w:pPr>
@@ -8524,7 +8504,7 @@
     <w:p>
       <w:pPr>
         <w:pStyle w:val="Normal"/>
-        <w:shd w:fill="1E1E1E" w:val="clear"/>
+        <w:shd w:val="clear" w:fill="1E1E1E"/>
         <w:spacing w:lineRule="atLeast" w:line="285" w:before="0" w:after="0"/>
         <w:rPr/>
       </w:pPr>
@@ -8562,7 +8542,7 @@
     <w:p>
       <w:pPr>
         <w:pStyle w:val="Normal"/>
-        <w:shd w:fill="1E1E1E" w:val="clear"/>
+        <w:shd w:val="clear" w:fill="1E1E1E"/>
         <w:spacing w:lineRule="atLeast" w:line="285" w:before="0" w:after="0"/>
         <w:rPr/>
       </w:pPr>
@@ -8610,7 +8590,7 @@
     <w:p>
       <w:pPr>
         <w:pStyle w:val="Normal"/>
-        <w:shd w:fill="1E1E1E" w:val="clear"/>
+        <w:shd w:val="clear" w:fill="1E1E1E"/>
         <w:spacing w:lineRule="atLeast" w:line="285" w:before="0" w:after="0"/>
         <w:rPr/>
       </w:pPr>
@@ -8658,7 +8638,7 @@
     <w:p>
       <w:pPr>
         <w:pStyle w:val="Normal"/>
-        <w:shd w:fill="1E1E1E" w:val="clear"/>
+        <w:shd w:val="clear" w:fill="1E1E1E"/>
         <w:spacing w:lineRule="atLeast" w:line="285" w:before="0" w:after="0"/>
         <w:rPr>
           <w:rFonts w:ascii="Consolas" w:hAnsi="Consolas" w:eastAsia="Times New Roman" w:cs="Times New Roman"/>
@@ -8681,7 +8661,7 @@
     <w:p>
       <w:pPr>
         <w:pStyle w:val="Normal"/>
-        <w:shd w:fill="1E1E1E" w:val="clear"/>
+        <w:shd w:val="clear" w:fill="1E1E1E"/>
         <w:spacing w:lineRule="atLeast" w:line="285" w:before="0" w:after="0"/>
         <w:rPr>
           <w:rFonts w:ascii="Consolas" w:hAnsi="Consolas" w:eastAsia="Times New Roman" w:cs="Times New Roman"/>
@@ -8705,7 +8685,7 @@
     <w:p>
       <w:pPr>
         <w:pStyle w:val="Normal"/>
-        <w:shd w:fill="1E1E1E" w:val="clear"/>
+        <w:shd w:val="clear" w:fill="1E1E1E"/>
         <w:spacing w:lineRule="atLeast" w:line="285" w:before="0" w:after="0"/>
         <w:rPr/>
       </w:pPr>
@@ -8743,7 +8723,7 @@
     <w:p>
       <w:pPr>
         <w:pStyle w:val="Normal"/>
-        <w:shd w:fill="1E1E1E" w:val="clear"/>
+        <w:shd w:val="clear" w:fill="1E1E1E"/>
         <w:spacing w:lineRule="atLeast" w:line="285" w:before="0" w:after="0"/>
         <w:rPr/>
       </w:pPr>
@@ -8781,7 +8761,7 @@
     <w:p>
       <w:pPr>
         <w:pStyle w:val="Normal"/>
-        <w:shd w:fill="1E1E1E" w:val="clear"/>
+        <w:shd w:val="clear" w:fill="1E1E1E"/>
         <w:spacing w:lineRule="atLeast" w:line="285" w:before="0" w:after="0"/>
         <w:rPr/>
       </w:pPr>
@@ -8829,7 +8809,7 @@
     <w:p>
       <w:pPr>
         <w:pStyle w:val="Normal"/>
-        <w:shd w:fill="1E1E1E" w:val="clear"/>
+        <w:shd w:val="clear" w:fill="1E1E1E"/>
         <w:spacing w:lineRule="atLeast" w:line="285" w:before="0" w:after="0"/>
         <w:rPr/>
       </w:pPr>
@@ -8877,7 +8857,7 @@
     <w:p>
       <w:pPr>
         <w:pStyle w:val="Normal"/>
-        <w:shd w:fill="1E1E1E" w:val="clear"/>
+        <w:shd w:val="clear" w:fill="1E1E1E"/>
         <w:spacing w:lineRule="atLeast" w:line="285" w:before="0" w:after="0"/>
         <w:rPr/>
       </w:pPr>
@@ -8915,7 +8895,7 @@
     <w:p>
       <w:pPr>
         <w:pStyle w:val="Normal"/>
-        <w:shd w:fill="1E1E1E" w:val="clear"/>
+        <w:shd w:val="clear" w:fill="1E1E1E"/>
         <w:spacing w:lineRule="atLeast" w:line="285" w:before="0" w:after="0"/>
         <w:rPr/>
       </w:pPr>
@@ -8963,7 +8943,7 @@
     <w:p>
       <w:pPr>
         <w:pStyle w:val="Normal"/>
-        <w:shd w:fill="1E1E1E" w:val="clear"/>
+        <w:shd w:val="clear" w:fill="1E1E1E"/>
         <w:spacing w:lineRule="atLeast" w:line="285" w:before="0" w:after="0"/>
         <w:rPr/>
       </w:pPr>
@@ -9011,7 +8991,7 @@
     <w:p>
       <w:pPr>
         <w:pStyle w:val="Normal"/>
-        <w:shd w:fill="1E1E1E" w:val="clear"/>
+        <w:shd w:val="clear" w:fill="1E1E1E"/>
         <w:spacing w:lineRule="atLeast" w:line="285" w:before="0" w:after="0"/>
         <w:rPr>
           <w:rFonts w:ascii="Consolas" w:hAnsi="Consolas" w:eastAsia="Times New Roman" w:cs="Times New Roman"/>
@@ -9735,15 +9715,17 @@
       </w:pPr>
       <w:r>
         <w:rPr/>
-        <w:t>para recargar los datos del resolv, si al volver a mostrar el contenido de resolv.conf, el nameserver no se agrego, podremos hacerlo, manualmente editando el archivo /etc/resolvconf/resolv.con</w:t>
-      </w:r>
-      <w:r>
-        <w:rPr/>
-        <w:t>f</w:t>
-      </w:r>
-      <w:r>
-        <w:rPr/>
-        <w:t>.d/head.</w:t>
+        <w:t>para recargar los datos del resolv, si al volver a mostrar el contenido de resolv.conf, el nameserver no se agrego, podremos hacerlo, manualmente editando el archivo /etc/resolvconf/resolv.conf.d/head.</w:t>
+      </w:r>
+    </w:p>
+    <w:p>
+      <w:pPr>
+        <w:pStyle w:val="Titular"/>
+        <w:rPr/>
+      </w:pPr>
+      <w:r>
+        <w:rPr/>
+        <w:t>nameserver 192.168.1.27</w:t>
       </w:r>
     </w:p>
     <w:p>
@@ -10467,25 +10449,18 @@
         <w:tab/>
         <w:t>CNAME</w:t>
         <w:tab/>
-      </w:r>
-      <w:r>
-        <w:rPr/>
-        <w:t>servidor.</w:t>
-      </w:r>
+        <w:t>servidor.estuviani.com.</w:t>
+      </w:r>
+    </w:p>
+    <w:p>
+      <w:pPr>
+        <w:pStyle w:val="Normal"/>
+        <w:spacing w:lineRule="auto" w:line="240"/>
+        <w:rPr/>
+      </w:pPr>
       <w:r>
         <w:rPr/>
         <w:t>estuviani.com.</w:t>
-      </w:r>
-    </w:p>
-    <w:p>
-      <w:pPr>
-        <w:pStyle w:val="Normal"/>
-        <w:spacing w:lineRule="auto" w:line="240"/>
-        <w:rPr/>
-      </w:pPr>
-      <w:r>
-        <w:rPr/>
-        <w:t>estuviani.com.</w:t>
         <w:tab/>
         <w:tab/>
         <w:t>IN</w:t>
@@ -10770,15 +10745,7 @@
         <w:tab/>
         <w:t>PTR</w:t>
         <w:tab/>
-        <w:t>route</w:t>
-      </w:r>
-      <w:r>
-        <w:rPr/>
-        <w:t>r</w:t>
-      </w:r>
-      <w:r>
-        <w:rPr/>
-        <w:t>.estuviani.com.</w:t>
+        <w:t>router.estuviani.com.</w:t>
       </w:r>
     </w:p>
     <w:p>
@@ -10996,11 +10963,7 @@
       <w:r>
         <w:rPr/>
         <w:tab/>
-        <w:t xml:space="preserve">ping -c 4 </w:t>
-      </w:r>
-      <w:r>
-        <w:rPr/>
-        <w:t>server</w:t>
+        <w:t>ping -c 4 server</w:t>
       </w:r>
     </w:p>
     <w:p>
@@ -11023,15 +10986,7 @@
       <w:r>
         <w:rPr/>
         <w:tab/>
-        <w:t xml:space="preserve">ping -c 4 </w:t>
-      </w:r>
-      <w:r>
-        <w:rPr/>
-        <w:t>server</w:t>
-      </w:r>
-      <w:r>
-        <w:rPr/>
-        <w:t>.estuviani.com</w:t>
+        <w:t>ping -c 4 server.estuviani.com</w:t>
       </w:r>
     </w:p>
     <w:p>
@@ -11053,15 +11008,7 @@
       </w:pPr>
       <w:r>
         <w:rPr/>
-        <w:t xml:space="preserve">host </w:t>
-      </w:r>
-      <w:r>
-        <w:rPr/>
-        <w:t>server</w:t>
-      </w:r>
-      <w:r>
-        <w:rPr/>
-        <w:t xml:space="preserve"> </w:t>
+        <w:t xml:space="preserve">host server </w:t>
       </w:r>
     </w:p>
     <w:p>
@@ -11094,11 +11041,7 @@
       </w:pPr>
       <w:r>
         <w:rPr/>
-        <w:t xml:space="preserve">nslookup </w:t>
-      </w:r>
-      <w:r>
-        <w:rPr/>
-        <w:t>mail</w:t>
+        <w:t>nslookup mail</w:t>
       </w:r>
     </w:p>
     <w:p>
@@ -11190,9 +11133,6 @@
       <w:r>
         <w:rPr/>
         <w:tab/>
-      </w:r>
-      <w:r>
-        <w:rPr/>
         <w:t>passwd admin</w:t>
       </w:r>
     </w:p>
@@ -11217,9 +11157,6 @@
       <w:r>
         <w:rPr/>
         <w:tab/>
-      </w:r>
-      <w:r>
-        <w:rPr/>
         <w:t>passwd help</w:t>
       </w:r>
     </w:p>
@@ -12064,23 +12001,7 @@
       </w:pPr>
       <w:r>
         <w:rPr/>
-        <w:t>A</w:t>
-      </w:r>
-      <w:r>
-        <w:rPr/>
-        <w:t>gregan</w:t>
-      </w:r>
-      <w:r>
-        <w:rPr/>
-        <w:t>remos la siguiente linea al archivo main.cf</w:t>
-      </w:r>
-      <w:r>
-        <w:rPr/>
-        <w:t xml:space="preserve"> </w:t>
-      </w:r>
-      <w:r>
-        <w:rPr/>
-        <w:t>para que se almacenen los mail en un directorio dentro de cada usuairio</w:t>
+        <w:t>Agreganremos la siguiente linea al archivo main.cf para que se almacenen los mail en un directorio dentro de cada usuairio</w:t>
       </w:r>
     </w:p>
     <w:p>
@@ -12181,14 +12102,7 @@
       <w:r>
         <w:rPr/>
         <w:tab/>
-      </w:r>
-      <w:r>
-        <w:rPr/>
-        <w:t xml:space="preserve"># </w:t>
-      </w:r>
-      <w:r>
-        <w:rPr/>
-        <w:t>apt install mailutils</w:t>
+        <w:t># apt install mailutils</w:t>
       </w:r>
     </w:p>
     <w:p>
@@ -12658,115 +12572,113 @@
           <w:t>root@estuviani.com</w:t>
         </w:r>
       </w:hyperlink>
+      <w:r>
+        <w:rPr/>
+        <w:t>&gt;</w:t>
+      </w:r>
+    </w:p>
+    <w:p>
+      <w:pPr>
+        <w:pStyle w:val="Normal"/>
+        <w:spacing w:lineRule="auto" w:line="240"/>
+        <w:rPr/>
+      </w:pPr>
+      <w:r>
+        <w:rPr/>
+      </w:r>
+    </w:p>
+    <w:p>
+      <w:pPr>
+        <w:pStyle w:val="Normal"/>
+        <w:spacing w:lineRule="auto" w:line="240"/>
+        <w:rPr/>
+      </w:pPr>
+      <w:r>
+        <w:rPr/>
+        <w:t>Ahora podemos eliminar el correo(d NUMERO), volver a la lista de correos (h) o salir (q)</w:t>
+      </w:r>
+    </w:p>
+    <w:p>
+      <w:pPr>
+        <w:pStyle w:val="Normal"/>
+        <w:spacing w:lineRule="auto" w:line="240"/>
+        <w:rPr/>
+      </w:pPr>
+      <w:r>
+        <w:rPr/>
+        <w:tab/>
+        <w:t>? h</w:t>
+      </w:r>
+    </w:p>
+    <w:p>
+      <w:pPr>
+        <w:pStyle w:val="Normal"/>
+        <w:spacing w:lineRule="auto" w:line="240"/>
+        <w:rPr/>
+      </w:pPr>
+      <w:r>
+        <w:rPr/>
+        <w:tab/>
+        <w:t>&gt;R   1 root                                 NA/378   COrreo Maildir</w:t>
+      </w:r>
+    </w:p>
+    <w:p>
+      <w:pPr>
+        <w:pStyle w:val="Normal"/>
+        <w:spacing w:lineRule="auto" w:line="240"/>
+        <w:rPr/>
+      </w:pPr>
+      <w:r>
+        <w:rPr/>
+        <w:t xml:space="preserve">como vemos se marco el correo como leido (R) </w:t>
+      </w:r>
+    </w:p>
+    <w:p>
+      <w:pPr>
+        <w:pStyle w:val="Normal"/>
+        <w:spacing w:lineRule="auto" w:line="240"/>
+        <w:rPr/>
+      </w:pPr>
+      <w:r>
+        <w:rPr/>
+        <w:tab/>
+        <w:t>? q</w:t>
+      </w:r>
+    </w:p>
+    <w:p>
+      <w:pPr>
+        <w:pStyle w:val="Normal"/>
+        <w:spacing w:lineRule="auto" w:line="240"/>
+        <w:rPr/>
+      </w:pPr>
+      <w:r>
+        <w:rPr/>
+        <w:t>si se envia un correo y no hemos salido el mismo no se mostrara, por lo que debemos salir.</w:t>
+      </w:r>
+    </w:p>
+    <w:p>
+      <w:pPr>
+        <w:pStyle w:val="Normal"/>
+        <w:spacing w:lineRule="auto" w:line="240"/>
+        <w:rPr/>
+      </w:pPr>
+      <w:r>
+        <w:rPr/>
+        <w:t>Enviamos otro correo para ver como se modifica el entorno</w:t>
+      </w:r>
+    </w:p>
+    <w:p>
+      <w:pPr>
+        <w:pStyle w:val="Normal"/>
+        <w:spacing w:lineRule="auto" w:line="240"/>
+        <w:rPr/>
+      </w:pPr>
+      <w:r>
+        <w:rPr/>
+        <w:tab/>
+        <w:t xml:space="preserve"> echo "Subject:Correo para admin" | sendmail </w:t>
+      </w:r>
       <w:hyperlink r:id="rId12">
-        <w:r>
-          <w:rPr/>
-          <w:t>&gt;</w:t>
-        </w:r>
-      </w:hyperlink>
-    </w:p>
-    <w:p>
-      <w:pPr>
-        <w:pStyle w:val="Normal"/>
-        <w:spacing w:lineRule="auto" w:line="240"/>
-        <w:rPr/>
-      </w:pPr>
-      <w:r>
-        <w:rPr/>
-      </w:r>
-    </w:p>
-    <w:p>
-      <w:pPr>
-        <w:pStyle w:val="Normal"/>
-        <w:spacing w:lineRule="auto" w:line="240"/>
-        <w:rPr/>
-      </w:pPr>
-      <w:r>
-        <w:rPr/>
-        <w:t>Ahora podemos eliminar el correo(d NUMERO), volver a la lista de correos (h) o salir (q)</w:t>
-      </w:r>
-    </w:p>
-    <w:p>
-      <w:pPr>
-        <w:pStyle w:val="Normal"/>
-        <w:spacing w:lineRule="auto" w:line="240"/>
-        <w:rPr/>
-      </w:pPr>
-      <w:r>
-        <w:rPr/>
-        <w:tab/>
-        <w:t>? h</w:t>
-      </w:r>
-    </w:p>
-    <w:p>
-      <w:pPr>
-        <w:pStyle w:val="Normal"/>
-        <w:spacing w:lineRule="auto" w:line="240"/>
-        <w:rPr/>
-      </w:pPr>
-      <w:r>
-        <w:rPr/>
-        <w:tab/>
-        <w:t>&gt;R   1 root                                 NA/378   COrreo Maildir</w:t>
-      </w:r>
-    </w:p>
-    <w:p>
-      <w:pPr>
-        <w:pStyle w:val="Normal"/>
-        <w:spacing w:lineRule="auto" w:line="240"/>
-        <w:rPr/>
-      </w:pPr>
-      <w:r>
-        <w:rPr/>
-        <w:t xml:space="preserve">como vemos se marco el correo como leido (R) </w:t>
-      </w:r>
-    </w:p>
-    <w:p>
-      <w:pPr>
-        <w:pStyle w:val="Normal"/>
-        <w:spacing w:lineRule="auto" w:line="240"/>
-        <w:rPr/>
-      </w:pPr>
-      <w:r>
-        <w:rPr/>
-        <w:tab/>
-        <w:t>? q</w:t>
-      </w:r>
-    </w:p>
-    <w:p>
-      <w:pPr>
-        <w:pStyle w:val="Normal"/>
-        <w:spacing w:lineRule="auto" w:line="240"/>
-        <w:rPr/>
-      </w:pPr>
-      <w:r>
-        <w:rPr/>
-        <w:t>si se envia un correo y no hemos salido el mismo no se mostrara, por lo que debemos salir.</w:t>
-      </w:r>
-    </w:p>
-    <w:p>
-      <w:pPr>
-        <w:pStyle w:val="Normal"/>
-        <w:spacing w:lineRule="auto" w:line="240"/>
-        <w:rPr/>
-      </w:pPr>
-      <w:r>
-        <w:rPr/>
-        <w:t>Enviamos otro correo para ver como se modifica el entorno</w:t>
-      </w:r>
-    </w:p>
-    <w:p>
-      <w:pPr>
-        <w:pStyle w:val="Normal"/>
-        <w:spacing w:lineRule="auto" w:line="240"/>
-        <w:rPr/>
-      </w:pPr>
-      <w:r>
-        <w:rPr/>
-        <w:tab/>
-        <w:t xml:space="preserve"> echo "Subject:Correo para admin" | sendmail </w:t>
-      </w:r>
-      <w:hyperlink r:id="rId13">
         <w:r>
           <w:rPr>
             <w:rStyle w:val="EnlacedeInternet"/>
@@ -13212,8 +13124,8 @@
       </w:pPr>
       <w:r>
         <w:rPr>
-          <w:b w:val="false"/>
-          <w:bCs w:val="false"/>
+          <w:b/>
+          <w:bCs/>
         </w:rPr>
       </w:r>
     </w:p>
@@ -13576,7 +13488,7 @@
                     </pic:cNvPicPr>
                   </pic:nvPicPr>
                   <pic:blipFill>
-                    <a:blip r:embed="rId14"/>
+                    <a:blip r:embed="rId13"/>
                     <a:stretch>
                       <a:fillRect/>
                     </a:stretch>
@@ -13652,7 +13564,7 @@
                     </pic:cNvPicPr>
                   </pic:nvPicPr>
                   <pic:blipFill>
-                    <a:blip r:embed="rId15"/>
+                    <a:blip r:embed="rId14"/>
                     <a:stretch>
                       <a:fillRect/>
                     </a:stretch>
@@ -13749,7 +13661,7 @@
                     </pic:cNvPicPr>
                   </pic:nvPicPr>
                   <pic:blipFill>
-                    <a:blip r:embed="rId16"/>
+                    <a:blip r:embed="rId15"/>
                     <a:stretch>
                       <a:fillRect/>
                     </a:stretch>
@@ -13788,6 +13700,19 @@
       </w:pPr>
       <w:r>
         <w:rPr/>
+        <w:t>Ahora falta probar que desde un cliente externo, se pueda acceder al mail</w:t>
+      </w:r>
+    </w:p>
+    <w:p>
+      <w:pPr>
+        <w:pStyle w:val="Normal"/>
+        <w:spacing w:lineRule="auto" w:line="240"/>
+        <w:rPr/>
+      </w:pPr>
+      <w:r>
+        <w:rPr/>
+        <w:tab/>
+        <w:t>estoy tratando pero no me toma la resolucion de nombres del servidor desde afuera, por lo que dudo que funcione al usar el mail</w:t>
       </w:r>
     </w:p>
     <w:p>
@@ -14047,7 +13972,7 @@
         <w:spacing w:lineRule="auto" w:line="240"/>
         <w:rPr/>
       </w:pPr>
-      <w:hyperlink r:id="rId17">
+      <w:hyperlink r:id="rId16">
         <w:r>
           <w:rPr>
             <w:rStyle w:val="EnlacedeInternet"/>
@@ -14087,8 +14012,8 @@
       </w:r>
     </w:p>
     <w:sectPr>
-      <w:headerReference w:type="default" r:id="rId18"/>
-      <w:footerReference w:type="default" r:id="rId19"/>
+      <w:headerReference w:type="default" r:id="rId17"/>
+      <w:footerReference w:type="default" r:id="rId18"/>
       <w:type w:val="nextPage"/>
       <w:pgSz w:w="11906" w:h="16838"/>
       <w:pgMar w:left="1701" w:right="1134" w:header="0" w:top="1701" w:footer="709" w:bottom="1134" w:gutter="0"/>
@@ -14137,6 +14062,7 @@
     <w:rPrDefault>
       <w:rPr>
         <w:rFonts w:ascii="Calibri" w:hAnsi="Calibri" w:eastAsia="Calibri" w:cs="DejaVu Sans"/>
+        <w:sz w:val="20"/>
         <w:szCs w:val="22"/>
         <w:lang w:val="es-AR" w:eastAsia="en-US" w:bidi="ar-SA"/>
       </w:rPr>
@@ -14150,9 +14076,7 @@
     <w:qFormat/>
     <w:pPr>
       <w:widowControl/>
-      <w:kinsoku w:val="true"/>
-      <w:overflowPunct w:val="true"/>
-      <w:autoSpaceDE w:val="true"/>
+      <w:overflowPunct w:val="false"/>
       <w:bidi w:val="0"/>
       <w:spacing w:lineRule="auto" w:line="259" w:before="0" w:after="160"/>
       <w:jc w:val="left"/>
@@ -14265,6 +14189,16 @@
   </w:style>
   <w:style w:type="character" w:styleId="ListLabel11">
     <w:name w:val="ListLabel 11"/>
+    <w:qFormat/>
+    <w:rPr/>
+  </w:style>
+  <w:style w:type="character" w:styleId="ListLabel12">
+    <w:name w:val="ListLabel 12"/>
+    <w:qFormat/>
+    <w:rPr/>
+  </w:style>
+  <w:style w:type="character" w:styleId="ListLabel13">
+    <w:name w:val="ListLabel 13"/>
     <w:qFormat/>
     <w:rPr/>
   </w:style>

</xml_diff>

<commit_message>
modificado para usar SSL
</commit_message>
<xml_diff>
--- a/TPB/TPB-EstebanViani.docx
+++ b/TPB/TPB-EstebanViani.docx
@@ -11175,6 +11175,175 @@
       <w:pPr>
         <w:pStyle w:val="Normal"/>
         <w:spacing w:lineRule="auto" w:line="240"/>
+        <w:rPr/>
+      </w:pPr>
+      <w:r>
+        <w:rPr>
+          <w:b/>
+          <w:bCs/>
+        </w:rPr>
+        <w:t>Creacion de certificados ssl</w:t>
+      </w:r>
+    </w:p>
+    <w:p>
+      <w:pPr>
+        <w:pStyle w:val="Normal"/>
+        <w:spacing w:lineRule="auto" w:line="240"/>
+        <w:rPr>
+          <w:b/>
+          <w:b/>
+          <w:bCs/>
+        </w:rPr>
+      </w:pPr>
+      <w:r>
+        <w:rPr/>
+      </w:r>
+    </w:p>
+    <w:p>
+      <w:pPr>
+        <w:pStyle w:val="Normal"/>
+        <w:spacing w:lineRule="auto" w:line="240"/>
+        <w:rPr/>
+      </w:pPr>
+      <w:r>
+        <w:rPr/>
+        <w:t>creamos los certificados, debe existir la ruta que declaramos en la ubicación de los cerificados /etc/pki/tls/certs/</w:t>
+      </w:r>
+    </w:p>
+    <w:p>
+      <w:pPr>
+        <w:pStyle w:val="Normal"/>
+        <w:spacing w:lineRule="auto" w:line="240"/>
+        <w:rPr/>
+      </w:pPr>
+      <w:r>
+        <w:rPr/>
+      </w:r>
+    </w:p>
+    <w:p>
+      <w:pPr>
+        <w:pStyle w:val="Normal"/>
+        <w:spacing w:lineRule="auto" w:line="240"/>
+        <w:rPr/>
+      </w:pPr>
+      <w:r>
+        <w:rPr/>
+        <w:t>openssl req -config /usr/lib/ssl/openssl.cnf -new -nodes -keyout mail.estuviani.com.key -out mail.estuviani.com.csr</w:t>
+      </w:r>
+    </w:p>
+    <w:p>
+      <w:pPr>
+        <w:pStyle w:val="Normal"/>
+        <w:spacing w:lineRule="auto" w:line="240"/>
+        <w:rPr/>
+      </w:pPr>
+      <w:r>
+        <w:rPr/>
+      </w:r>
+    </w:p>
+    <w:p>
+      <w:pPr>
+        <w:pStyle w:val="Normal"/>
+        <w:spacing w:lineRule="auto" w:line="240"/>
+        <w:rPr/>
+      </w:pPr>
+      <w:r>
+        <w:rPr/>
+        <w:t>mv mail.estuviani.com.csr certs/</w:t>
+      </w:r>
+    </w:p>
+    <w:p>
+      <w:pPr>
+        <w:pStyle w:val="Normal"/>
+        <w:spacing w:lineRule="auto" w:line="240"/>
+        <w:rPr/>
+      </w:pPr>
+      <w:r>
+        <w:rPr/>
+        <w:t>mv mail.estuviani.com.key private/</w:t>
+      </w:r>
+    </w:p>
+    <w:p>
+      <w:pPr>
+        <w:pStyle w:val="Normal"/>
+        <w:spacing w:lineRule="auto" w:line="240"/>
+        <w:rPr/>
+      </w:pPr>
+      <w:r>
+        <w:rPr/>
+      </w:r>
+    </w:p>
+    <w:p>
+      <w:pPr>
+        <w:pStyle w:val="Normal"/>
+        <w:spacing w:lineRule="auto" w:line="240"/>
+        <w:rPr/>
+      </w:pPr>
+      <w:r>
+        <w:rPr/>
+        <w:t>openssl x509 -signkey private/mail.estuviani.com.key -in certs/mail.estuviani.com.csr -req -days 3650 -out mail.estuviani.com.crt</w:t>
+      </w:r>
+    </w:p>
+    <w:p>
+      <w:pPr>
+        <w:pStyle w:val="Normal"/>
+        <w:spacing w:lineRule="auto" w:line="240"/>
+        <w:rPr/>
+      </w:pPr>
+      <w:r>
+        <w:rPr/>
+      </w:r>
+    </w:p>
+    <w:p>
+      <w:pPr>
+        <w:pStyle w:val="Normal"/>
+        <w:spacing w:lineRule="auto" w:line="240"/>
+        <w:rPr/>
+      </w:pPr>
+      <w:r>
+        <w:rPr/>
+        <w:t>mv mail.estuviani.com.crt certs/</w:t>
+      </w:r>
+    </w:p>
+    <w:p>
+      <w:pPr>
+        <w:pStyle w:val="Normal"/>
+        <w:spacing w:lineRule="auto" w:line="240"/>
+        <w:rPr/>
+      </w:pPr>
+      <w:r>
+        <w:rPr/>
+      </w:r>
+    </w:p>
+    <w:p>
+      <w:pPr>
+        <w:pStyle w:val="Normal"/>
+        <w:spacing w:lineRule="auto" w:line="240"/>
+        <w:rPr/>
+      </w:pPr>
+      <w:r>
+        <w:rPr/>
+        <w:t>so-estu</w:t>
+      </w:r>
+    </w:p>
+    <w:p>
+      <w:pPr>
+        <w:pStyle w:val="Normal"/>
+        <w:spacing w:lineRule="auto" w:line="240"/>
+        <w:rPr>
+          <w:b/>
+          <w:b/>
+          <w:bCs/>
+        </w:rPr>
+      </w:pPr>
+      <w:r>
+        <w:rPr/>
+      </w:r>
+    </w:p>
+    <w:p>
+      <w:pPr>
+        <w:pStyle w:val="Normal"/>
+        <w:spacing w:lineRule="auto" w:line="240"/>
         <w:rPr>
           <w:b/>
           <w:b/>
@@ -11824,6 +11993,205 @@
       </w:pPr>
       <w:r>
         <w:rPr/>
+      </w:r>
+    </w:p>
+    <w:p>
+      <w:pPr>
+        <w:pStyle w:val="Normal"/>
+        <w:spacing w:lineRule="auto" w:line="240"/>
+        <w:rPr/>
+      </w:pPr>
+      <w:r>
+        <w:rPr/>
+        <w:t># TLS parameters</w:t>
+      </w:r>
+    </w:p>
+    <w:p>
+      <w:pPr>
+        <w:pStyle w:val="Normal"/>
+        <w:spacing w:lineRule="auto" w:line="240"/>
+        <w:rPr/>
+      </w:pPr>
+      <w:r>
+        <w:rPr/>
+        <w:t>smtpd_tls_cert_file=/etc/ssl/certs/ssl-cert-snakeoil.pem</w:t>
+      </w:r>
+    </w:p>
+    <w:p>
+      <w:pPr>
+        <w:pStyle w:val="Normal"/>
+        <w:spacing w:lineRule="auto" w:line="240"/>
+        <w:rPr/>
+      </w:pPr>
+      <w:r>
+        <w:rPr/>
+        <w:t>smtpd_tls_key_file=/etc/ssl/private/ssl-cert-snakeoil.key</w:t>
+      </w:r>
+    </w:p>
+    <w:p>
+      <w:pPr>
+        <w:pStyle w:val="Normal"/>
+        <w:spacing w:lineRule="auto" w:line="240"/>
+        <w:rPr/>
+      </w:pPr>
+      <w:r>
+        <w:rPr/>
+      </w:r>
+    </w:p>
+    <w:p>
+      <w:pPr>
+        <w:pStyle w:val="Normal"/>
+        <w:spacing w:lineRule="auto" w:line="240"/>
+        <w:rPr>
+          <w:b/>
+          <w:b/>
+          <w:bCs/>
+        </w:rPr>
+      </w:pPr>
+      <w:r>
+        <w:rPr>
+          <w:b/>
+          <w:bCs/>
+        </w:rPr>
+        <w:t>smtp_use_tls = yes</w:t>
+      </w:r>
+    </w:p>
+    <w:p>
+      <w:pPr>
+        <w:pStyle w:val="Normal"/>
+        <w:spacing w:lineRule="auto" w:line="240"/>
+        <w:rPr>
+          <w:b/>
+          <w:b/>
+          <w:bCs/>
+        </w:rPr>
+      </w:pPr>
+      <w:r>
+        <w:rPr>
+          <w:b/>
+          <w:bCs/>
+        </w:rPr>
+        <w:t>smtpd_tls_security_level = may</w:t>
+      </w:r>
+    </w:p>
+    <w:p>
+      <w:pPr>
+        <w:pStyle w:val="Normal"/>
+        <w:spacing w:lineRule="auto" w:line="240"/>
+        <w:rPr>
+          <w:b/>
+          <w:b/>
+          <w:bCs/>
+        </w:rPr>
+      </w:pPr>
+      <w:r>
+        <w:rPr>
+          <w:b/>
+          <w:bCs/>
+        </w:rPr>
+        <w:t>smt_tls_loglevel = 1</w:t>
+      </w:r>
+    </w:p>
+    <w:p>
+      <w:pPr>
+        <w:pStyle w:val="Normal"/>
+        <w:spacing w:lineRule="auto" w:line="240"/>
+        <w:rPr>
+          <w:b/>
+          <w:b/>
+          <w:bCs/>
+        </w:rPr>
+      </w:pPr>
+      <w:r>
+        <w:rPr>
+          <w:b/>
+          <w:bCs/>
+        </w:rPr>
+        <w:t>smtpd_tls_received_header = yes</w:t>
+      </w:r>
+    </w:p>
+    <w:p>
+      <w:pPr>
+        <w:pStyle w:val="Normal"/>
+        <w:spacing w:lineRule="auto" w:line="240"/>
+        <w:rPr/>
+      </w:pPr>
+      <w:r>
+        <w:rPr/>
+        <w:t>smtpd_tls_cert_file=/etc/pki/</w:t>
+      </w:r>
+      <w:r>
+        <w:rPr>
+          <w:b/>
+          <w:bCs/>
+        </w:rPr>
+        <w:t>certs/mail.estuviani.com.crt</w:t>
+      </w:r>
+    </w:p>
+    <w:p>
+      <w:pPr>
+        <w:pStyle w:val="Normal"/>
+        <w:spacing w:lineRule="auto" w:line="240"/>
+        <w:rPr/>
+      </w:pPr>
+      <w:r>
+        <w:rPr/>
+        <w:t>smtpd_tls_key_file=/etc/pki/</w:t>
+      </w:r>
+      <w:r>
+        <w:rPr>
+          <w:b/>
+          <w:bCs/>
+        </w:rPr>
+        <w:t>private/mail.estuviani.com.key</w:t>
+      </w:r>
+    </w:p>
+    <w:p>
+      <w:pPr>
+        <w:pStyle w:val="Normal"/>
+        <w:spacing w:lineRule="auto" w:line="240"/>
+        <w:rPr/>
+      </w:pPr>
+      <w:r>
+        <w:rPr>
+          <w:b/>
+          <w:bCs/>
+        </w:rPr>
+        <w:t>smtpd_tls_session_cache_timeout = 3600s</w:t>
+      </w:r>
+    </w:p>
+    <w:p>
+      <w:pPr>
+        <w:pStyle w:val="Normal"/>
+        <w:spacing w:lineRule="auto" w:line="240"/>
+        <w:rPr>
+          <w:b/>
+          <w:b/>
+          <w:bCs/>
+        </w:rPr>
+      </w:pPr>
+      <w:r>
+        <w:rPr/>
+      </w:r>
+    </w:p>
+    <w:p>
+      <w:pPr>
+        <w:pStyle w:val="Normal"/>
+        <w:spacing w:lineRule="auto" w:line="240"/>
+        <w:rPr/>
+      </w:pPr>
+      <w:r>
+        <w:rPr/>
+      </w:r>
+    </w:p>
+    <w:p>
+      <w:pPr>
+        <w:pStyle w:val="Normal"/>
+        <w:spacing w:lineRule="auto" w:line="240"/>
+        <w:rPr/>
+      </w:pPr>
+      <w:r>
+        <w:rPr/>
         <w:t># information on enabling SSL in the smtp client.</w:t>
       </w:r>
     </w:p>
@@ -13010,6 +13378,16 @@
       <w:pPr>
         <w:pStyle w:val="Normal"/>
         <w:spacing w:lineRule="auto" w:line="240"/>
+        <w:rPr/>
+      </w:pPr>
+      <w:r>
+        <w:rPr/>
+      </w:r>
+    </w:p>
+    <w:p>
+      <w:pPr>
+        <w:pStyle w:val="Normal"/>
+        <w:spacing w:lineRule="auto" w:line="240"/>
         <w:rPr>
           <w:b/>
           <w:b/>
@@ -13028,6 +13406,123 @@
       <w:pPr>
         <w:pStyle w:val="Normal"/>
         <w:spacing w:lineRule="auto" w:line="240"/>
+        <w:rPr/>
+      </w:pPr>
+      <w:r>
+        <w:rPr>
+          <w:b/>
+          <w:bCs/>
+        </w:rPr>
+        <w:tab/>
+        <w:t xml:space="preserve">gedit /etc/dovecot/conf.d/10-ssl.conf </w:t>
+      </w:r>
+    </w:p>
+    <w:p>
+      <w:pPr>
+        <w:pStyle w:val="Normal"/>
+        <w:spacing w:lineRule="auto" w:line="240"/>
+        <w:rPr/>
+      </w:pPr>
+      <w:r>
+        <w:rPr>
+          <w:b/>
+          <w:bCs/>
+        </w:rPr>
+        <w:tab/>
+      </w:r>
+      <w:r>
+        <w:rPr>
+          <w:b w:val="false"/>
+          <w:bCs w:val="false"/>
+        </w:rPr>
+        <w:t># SSL/TLS support: yes, no, required. &lt;doc/wiki/SSL.txt&gt;</w:t>
+      </w:r>
+    </w:p>
+    <w:p>
+      <w:pPr>
+        <w:pStyle w:val="Normal"/>
+        <w:spacing w:lineRule="auto" w:line="240"/>
+        <w:rPr/>
+      </w:pPr>
+      <w:r>
+        <w:rPr>
+          <w:b w:val="false"/>
+          <w:bCs w:val="false"/>
+        </w:rPr>
+        <w:tab/>
+        <w:t xml:space="preserve">ssl = </w:t>
+      </w:r>
+      <w:r>
+        <w:rPr>
+          <w:b/>
+          <w:bCs/>
+        </w:rPr>
+        <w:t>required</w:t>
+      </w:r>
+    </w:p>
+    <w:p>
+      <w:pPr>
+        <w:pStyle w:val="Normal"/>
+        <w:spacing w:lineRule="auto" w:line="240"/>
+        <w:rPr>
+          <w:b/>
+          <w:b/>
+          <w:bCs/>
+        </w:rPr>
+      </w:pPr>
+      <w:r>
+        <w:rPr>
+          <w:b/>
+          <w:bCs/>
+        </w:rPr>
+      </w:r>
+    </w:p>
+    <w:p>
+      <w:pPr>
+        <w:pStyle w:val="Normal"/>
+        <w:spacing w:lineRule="auto" w:line="240"/>
+        <w:rPr/>
+      </w:pPr>
+      <w:r>
+        <w:rPr>
+          <w:b/>
+          <w:bCs/>
+        </w:rPr>
+        <w:tab/>
+      </w:r>
+      <w:r>
+        <w:rPr>
+          <w:b w:val="false"/>
+          <w:bCs w:val="false"/>
+        </w:rPr>
+        <w:t>ssl_cert = &lt;/etc/dovecot/private/dovecot.pem</w:t>
+      </w:r>
+    </w:p>
+    <w:p>
+      <w:pPr>
+        <w:pStyle w:val="Normal"/>
+        <w:spacing w:lineRule="auto" w:line="240"/>
+        <w:rPr/>
+      </w:pPr>
+      <w:r>
+        <w:rPr>
+          <w:b/>
+          <w:bCs/>
+        </w:rPr>
+        <w:tab/>
+      </w:r>
+      <w:r>
+        <w:rPr>
+          <w:b w:val="false"/>
+          <w:bCs w:val="false"/>
+        </w:rPr>
+        <w:t>ssl_key = &lt;/etc/dovecot/private/dovecot.key</w:t>
+      </w:r>
+    </w:p>
+    <w:p>
+      <w:pPr>
+        <w:pStyle w:val="Normal"/>
+        <w:spacing w:lineRule="auto" w:line="240"/>
         <w:rPr>
           <w:b w:val="false"/>
           <w:b w:val="false"/>
@@ -13035,55 +13530,52 @@
         </w:rPr>
       </w:pPr>
       <w:r>
+        <w:rPr/>
+      </w:r>
+    </w:p>
+    <w:p>
+      <w:pPr>
+        <w:pStyle w:val="Normal"/>
+        <w:spacing w:lineRule="auto" w:line="240"/>
+        <w:rPr/>
+      </w:pPr>
+      <w:r>
         <w:rPr>
           <w:b w:val="false"/>
           <w:bCs w:val="false"/>
         </w:rPr>
-        <w:t>Primero desactivaremos el SSL, para probar y luego lo activaremos</w:t>
-      </w:r>
-    </w:p>
-    <w:p>
-      <w:pPr>
-        <w:pStyle w:val="Normal"/>
-        <w:spacing w:lineRule="auto" w:line="240"/>
-        <w:rPr>
-          <w:b/>
+        <w:tab/>
+        <w:t xml:space="preserve">ssl_cert = </w:t>
+      </w:r>
+      <w:r>
+        <w:rPr>
           <w:b/>
           <w:bCs/>
         </w:rPr>
-      </w:pPr>
+        <w:t>&lt;/etc/pki/tls/certs/mail.estuviani.com.crt</w:t>
+      </w:r>
+    </w:p>
+    <w:p>
+      <w:pPr>
+        <w:pStyle w:val="Normal"/>
+        <w:spacing w:lineRule="auto" w:line="240"/>
+        <w:rPr/>
+      </w:pPr>
+      <w:r>
+        <w:rPr>
+          <w:b w:val="false"/>
+          <w:bCs w:val="false"/>
+        </w:rPr>
+        <w:tab/>
+        <w:t xml:space="preserve">ssl_key = </w:t>
+      </w:r>
       <w:r>
         <w:rPr>
           <w:b/>
           <w:bCs/>
-        </w:rPr>
-        <w:tab/>
-        <w:t xml:space="preserve">gedit /etc/dovecot/conf.d/10-ssl.conf </w:t>
-      </w:r>
-    </w:p>
-    <w:p>
-      <w:pPr>
-        <w:pStyle w:val="Normal"/>
-        <w:spacing w:lineRule="auto" w:line="240"/>
-        <w:rPr>
-          <w:b/>
-          <w:b/>
-          <w:bCs/>
-        </w:rPr>
-      </w:pPr>
-      <w:r>
-        <w:rPr>
-          <w:b/>
-          <w:bCs/>
-        </w:rPr>
-        <w:tab/>
-      </w:r>
-      <w:r>
-        <w:rPr>
-          <w:b w:val="false"/>
-          <w:bCs w:val="false"/>
-        </w:rPr>
-        <w:t># SSL/TLS support: yes, no, required. &lt;doc/wiki/SSL.txt&gt;</w:t>
+          <w:u w:val="none"/>
+        </w:rPr>
+        <w:t>&lt;/etc/pki/tls/private/mail.estuviani.com.key</w:t>
       </w:r>
     </w:p>
     <w:p>
@@ -13097,36 +13589,7 @@
         </w:rPr>
       </w:pPr>
       <w:r>
-        <w:rPr>
-          <w:b w:val="false"/>
-          <w:bCs w:val="false"/>
-        </w:rPr>
-        <w:tab/>
-        <w:t xml:space="preserve">ssl = </w:t>
-      </w:r>
-      <w:r>
-        <w:rPr>
-          <w:b/>
-          <w:bCs/>
-        </w:rPr>
-        <w:t>no</w:t>
-      </w:r>
-    </w:p>
-    <w:p>
-      <w:pPr>
-        <w:pStyle w:val="Normal"/>
-        <w:spacing w:lineRule="auto" w:line="240"/>
-        <w:rPr>
-          <w:b/>
-          <w:b/>
-          <w:bCs/>
-        </w:rPr>
-      </w:pPr>
-      <w:r>
-        <w:rPr>
-          <w:b/>
-          <w:bCs/>
-        </w:rPr>
+        <w:rPr/>
       </w:r>
     </w:p>
     <w:p>
@@ -13140,159 +13603,21 @@
         </w:rPr>
       </w:pPr>
       <w:r>
+        <w:rPr/>
+      </w:r>
+    </w:p>
+    <w:p>
+      <w:pPr>
+        <w:pStyle w:val="Normal"/>
+        <w:spacing w:lineRule="auto" w:line="240"/>
+        <w:rPr/>
+      </w:pPr>
+      <w:r>
         <w:rPr>
           <w:b/>
           <w:bCs/>
         </w:rPr>
         <w:tab/>
-        <w:t>#</w:t>
-      </w:r>
-      <w:r>
-        <w:rPr>
-          <w:b w:val="false"/>
-          <w:bCs w:val="false"/>
-        </w:rPr>
-        <w:t>ssl_cert = &lt;/etc/dovecot/private/dovecot.pem</w:t>
-      </w:r>
-    </w:p>
-    <w:p>
-      <w:pPr>
-        <w:pStyle w:val="Normal"/>
-        <w:spacing w:lineRule="auto" w:line="240"/>
-        <w:rPr>
-          <w:b w:val="false"/>
-          <w:b w:val="false"/>
-          <w:bCs w:val="false"/>
-        </w:rPr>
-      </w:pPr>
-      <w:r>
-        <w:rPr>
-          <w:b/>
-          <w:bCs/>
-        </w:rPr>
-        <w:tab/>
-        <w:t>#</w:t>
-      </w:r>
-      <w:r>
-        <w:rPr>
-          <w:b w:val="false"/>
-          <w:bCs w:val="false"/>
-        </w:rPr>
-        <w:t>ssl_key = &lt;/etc/dovecot/private/dovecot.key</w:t>
-      </w:r>
-    </w:p>
-    <w:p>
-      <w:pPr>
-        <w:pStyle w:val="Normal"/>
-        <w:spacing w:lineRule="auto" w:line="240"/>
-        <w:rPr>
-          <w:b/>
-          <w:b/>
-          <w:bCs/>
-        </w:rPr>
-      </w:pPr>
-      <w:r>
-        <w:rPr>
-          <w:b/>
-          <w:bCs/>
-        </w:rPr>
-        <w:tab/>
-      </w:r>
-    </w:p>
-    <w:p>
-      <w:pPr>
-        <w:pStyle w:val="Normal"/>
-        <w:spacing w:lineRule="auto" w:line="240"/>
-        <w:rPr/>
-      </w:pPr>
-      <w:r>
-        <w:rPr>
-          <w:b/>
-          <w:bCs/>
-        </w:rPr>
-        <w:tab/>
-      </w:r>
-      <w:bookmarkStart w:id="0" w:name="__DdeLink__1204_1179305217"/>
-      <w:r>
-        <w:rPr>
-          <w:b/>
-          <w:bCs/>
-        </w:rPr>
-        <w:t>gedit /etc/dovecot/conf.d/10-auth.conf</w:t>
-      </w:r>
-      <w:bookmarkEnd w:id="0"/>
-    </w:p>
-    <w:p>
-      <w:pPr>
-        <w:pStyle w:val="Normal"/>
-        <w:spacing w:lineRule="auto" w:line="240"/>
-        <w:rPr/>
-      </w:pPr>
-      <w:r>
-        <w:rPr>
-          <w:b/>
-          <w:bCs/>
-        </w:rPr>
-        <w:tab/>
-      </w:r>
-      <w:r>
-        <w:rPr>
-          <w:b w:val="false"/>
-          <w:bCs w:val="false"/>
-        </w:rPr>
-        <w:t>disable_plaintext_auth =</w:t>
-      </w:r>
-      <w:r>
-        <w:rPr>
-          <w:b/>
-          <w:bCs/>
-        </w:rPr>
-        <w:t xml:space="preserve"> no</w:t>
-      </w:r>
-    </w:p>
-    <w:p>
-      <w:pPr>
-        <w:pStyle w:val="Normal"/>
-        <w:spacing w:lineRule="auto" w:line="240"/>
-        <w:rPr/>
-      </w:pPr>
-      <w:r>
-        <w:rPr>
-          <w:b/>
-          <w:bCs/>
-        </w:rPr>
-        <w:tab/>
-      </w:r>
-    </w:p>
-    <w:p>
-      <w:pPr>
-        <w:pStyle w:val="Normal"/>
-        <w:spacing w:lineRule="auto" w:line="240"/>
-        <w:rPr>
-          <w:b/>
-          <w:b/>
-          <w:bCs/>
-        </w:rPr>
-      </w:pPr>
-      <w:r>
-        <w:rPr>
-          <w:b/>
-          <w:bCs/>
-        </w:rPr>
-      </w:r>
-    </w:p>
-    <w:p>
-      <w:pPr>
-        <w:pStyle w:val="Normal"/>
-        <w:spacing w:lineRule="auto" w:line="240"/>
-        <w:rPr/>
-      </w:pPr>
-      <w:r>
-        <w:rPr>
-          <w:b/>
-          <w:bCs/>
-        </w:rPr>
-        <w:tab/>
       </w:r>
       <w:r>
         <w:rPr/>
@@ -13357,6 +13682,38 @@
       </w:pPr>
       <w:r>
         <w:rPr/>
+        <w:tab/>
+      </w:r>
+    </w:p>
+    <w:p>
+      <w:pPr>
+        <w:pStyle w:val="Normal"/>
+        <w:spacing w:lineRule="auto" w:line="240"/>
+        <w:rPr/>
+      </w:pPr>
+      <w:r>
+        <w:rPr/>
+      </w:r>
+    </w:p>
+    <w:p>
+      <w:pPr>
+        <w:pStyle w:val="Normal"/>
+        <w:spacing w:lineRule="auto" w:line="240"/>
+        <w:rPr/>
+      </w:pPr>
+      <w:r>
+        <w:rPr/>
+        <w:tab/>
+      </w:r>
+    </w:p>
+    <w:p>
+      <w:pPr>
+        <w:pStyle w:val="Normal"/>
+        <w:spacing w:lineRule="auto" w:line="240"/>
+        <w:rPr/>
+      </w:pPr>
+      <w:r>
+        <w:rPr/>
         <w:t>Recargamos el servicio</w:t>
       </w:r>
     </w:p>
@@ -13369,17 +13726,28 @@
       <w:r>
         <w:rPr/>
         <w:tab/>
-        <w:t>service dovecot reload</w:t>
-      </w:r>
-    </w:p>
-    <w:p>
-      <w:pPr>
-        <w:pStyle w:val="Normal"/>
-        <w:spacing w:lineRule="auto" w:line="240"/>
-        <w:rPr/>
-      </w:pPr>
-      <w:r>
-        <w:rPr/>
+        <w:t xml:space="preserve">systemctl start dovecot &amp;&amp; systemctl enable dovecot </w:t>
+      </w:r>
+    </w:p>
+    <w:p>
+      <w:pPr>
+        <w:pStyle w:val="Normal"/>
+        <w:spacing w:lineRule="auto" w:line="240"/>
+        <w:rPr/>
+      </w:pPr>
+      <w:r>
+        <w:rPr/>
+      </w:r>
+    </w:p>
+    <w:p>
+      <w:pPr>
+        <w:pStyle w:val="Normal"/>
+        <w:spacing w:lineRule="auto" w:line="240"/>
+        <w:rPr/>
+      </w:pPr>
+      <w:r>
+        <w:rPr/>
+        <w:tab/>
       </w:r>
     </w:p>
     <w:p>
@@ -13539,18 +13907,18 @@
       <w:r>
         <w:rPr/>
         <w:drawing>
-          <wp:anchor behindDoc="0" distT="0" distB="0" distL="0" distR="0" simplePos="0" locked="0" layoutInCell="1" allowOverlap="1" relativeHeight="11">
+          <wp:anchor behindDoc="0" distT="0" distB="0" distL="0" distR="0" simplePos="0" locked="0" layoutInCell="1" allowOverlap="1" relativeHeight="13">
             <wp:simplePos x="0" y="0"/>
             <wp:positionH relativeFrom="column">
-              <wp:align>center</wp:align>
+              <wp:posOffset>28575</wp:posOffset>
             </wp:positionH>
             <wp:positionV relativeFrom="paragraph">
-              <wp:posOffset>635</wp:posOffset>
+              <wp:posOffset>18415</wp:posOffset>
             </wp:positionV>
             <wp:extent cx="5760085" cy="3662045"/>
             <wp:effectExtent l="0" t="0" r="0" b="0"/>
             <wp:wrapSquare wrapText="largest"/>
-            <wp:docPr id="10" name="Imagen10" descr=""/>
+            <wp:docPr id="10" name="Imagen14" descr=""/>
             <wp:cNvGraphicFramePr>
               <a:graphicFrameLocks xmlns:a="http://schemas.openxmlformats.org/drawingml/2006/main" noChangeAspect="1"/>
             </wp:cNvGraphicFramePr>
@@ -13558,7 +13926,7 @@
               <a:graphicData uri="http://schemas.openxmlformats.org/drawingml/2006/picture">
                 <pic:pic xmlns:pic="http://schemas.openxmlformats.org/drawingml/2006/picture">
                   <pic:nvPicPr>
-                    <pic:cNvPr id="10" name="Imagen10" descr=""/>
+                    <pic:cNvPr id="10" name="Imagen14" descr=""/>
                     <pic:cNvPicPr>
                       <a:picLocks noChangeAspect="1" noChangeArrowheads="1"/>
                     </pic:cNvPicPr>
@@ -13603,6 +13971,26 @@
       </w:pPr>
       <w:r>
         <w:rPr/>
+      </w:r>
+    </w:p>
+    <w:p>
+      <w:pPr>
+        <w:pStyle w:val="Normal"/>
+        <w:spacing w:lineRule="auto" w:line="240"/>
+        <w:rPr/>
+      </w:pPr>
+      <w:r>
+        <w:rPr/>
+      </w:r>
+    </w:p>
+    <w:p>
+      <w:pPr>
+        <w:pStyle w:val="Normal"/>
+        <w:spacing w:lineRule="auto" w:line="240"/>
+        <w:rPr/>
+      </w:pPr>
+      <w:r>
+        <w:rPr/>
         <w:t>Como notamos el cliente identifico los datos del servidor, si no fuera asi deberemos ingresarlos a mano</w:t>
       </w:r>
     </w:p>
@@ -13614,17 +14002,7 @@
       </w:pPr>
       <w:r>
         <w:rPr/>
-      </w:r>
-    </w:p>
-    <w:p>
-      <w:pPr>
-        <w:pStyle w:val="Normal"/>
-        <w:spacing w:lineRule="auto" w:line="240"/>
-        <w:rPr/>
-      </w:pPr>
-      <w:r>
-        <w:rPr/>
-        <w:t>como no estamos utilizando ssl</w:t>
+        <w:t>Al continus nos mustra la siguiente advertencia agregamos la excepcion</w:t>
       </w:r>
     </w:p>
     <w:p>
@@ -13636,18 +14014,18 @@
       <w:r>
         <w:rPr/>
         <w:drawing>
-          <wp:anchor behindDoc="0" distT="0" distB="0" distL="0" distR="0" simplePos="0" locked="0" layoutInCell="1" allowOverlap="1" relativeHeight="12">
+          <wp:anchor behindDoc="0" distT="0" distB="0" distL="0" distR="0" simplePos="0" locked="0" layoutInCell="1" allowOverlap="1" relativeHeight="14">
             <wp:simplePos x="0" y="0"/>
             <wp:positionH relativeFrom="column">
-              <wp:align>center</wp:align>
+              <wp:posOffset>-58420</wp:posOffset>
             </wp:positionH>
             <wp:positionV relativeFrom="paragraph">
-              <wp:posOffset>635</wp:posOffset>
+              <wp:posOffset>6985</wp:posOffset>
             </wp:positionV>
-            <wp:extent cx="5760085" cy="3662045"/>
+            <wp:extent cx="5591175" cy="3714750"/>
             <wp:effectExtent l="0" t="0" r="0" b="0"/>
             <wp:wrapSquare wrapText="largest"/>
-            <wp:docPr id="11" name="Imagen11" descr=""/>
+            <wp:docPr id="11" name="Imagen10" descr=""/>
             <wp:cNvGraphicFramePr>
               <a:graphicFrameLocks xmlns:a="http://schemas.openxmlformats.org/drawingml/2006/main" noChangeAspect="1"/>
             </wp:cNvGraphicFramePr>
@@ -13655,7 +14033,7 @@
               <a:graphicData uri="http://schemas.openxmlformats.org/drawingml/2006/picture">
                 <pic:pic xmlns:pic="http://schemas.openxmlformats.org/drawingml/2006/picture">
                   <pic:nvPicPr>
-                    <pic:cNvPr id="11" name="Imagen11" descr=""/>
+                    <pic:cNvPr id="11" name="Imagen10" descr=""/>
                     <pic:cNvPicPr>
                       <a:picLocks noChangeAspect="1" noChangeArrowheads="1"/>
                     </pic:cNvPicPr>
@@ -13669,7 +14047,7 @@
                   <pic:spPr bwMode="auto">
                     <a:xfrm>
                       <a:off x="0" y="0"/>
-                      <a:ext cx="5760085" cy="3662045"/>
+                      <a:ext cx="5591175" cy="3714750"/>
                     </a:xfrm>
                     <a:prstGeom prst="rect">
                       <a:avLst/>
@@ -13700,6 +14078,76 @@
       </w:pPr>
       <w:r>
         <w:rPr/>
+      </w:r>
+    </w:p>
+    <w:p>
+      <w:pPr>
+        <w:pStyle w:val="Normal"/>
+        <w:spacing w:lineRule="auto" w:line="240"/>
+        <w:rPr/>
+      </w:pPr>
+      <w:r>
+        <w:rPr/>
+      </w:r>
+    </w:p>
+    <w:p>
+      <w:pPr>
+        <w:pStyle w:val="Normal"/>
+        <w:spacing w:lineRule="auto" w:line="240"/>
+        <w:rPr/>
+      </w:pPr>
+      <w:r>
+        <w:rPr/>
+      </w:r>
+    </w:p>
+    <w:p>
+      <w:pPr>
+        <w:pStyle w:val="Normal"/>
+        <w:spacing w:lineRule="auto" w:line="240"/>
+        <w:rPr/>
+      </w:pPr>
+      <w:r>
+        <w:rPr/>
+      </w:r>
+    </w:p>
+    <w:p>
+      <w:pPr>
+        <w:pStyle w:val="Normal"/>
+        <w:spacing w:lineRule="auto" w:line="240"/>
+        <w:rPr/>
+      </w:pPr>
+      <w:r>
+        <w:rPr/>
+      </w:r>
+    </w:p>
+    <w:p>
+      <w:pPr>
+        <w:pStyle w:val="Normal"/>
+        <w:spacing w:lineRule="auto" w:line="240"/>
+        <w:rPr/>
+      </w:pPr>
+      <w:r>
+        <w:rPr/>
+      </w:r>
+    </w:p>
+    <w:p>
+      <w:pPr>
+        <w:pStyle w:val="Normal"/>
+        <w:spacing w:lineRule="auto" w:line="240"/>
+        <w:rPr/>
+      </w:pPr>
+      <w:r>
+        <w:rPr/>
+      </w:r>
+    </w:p>
+    <w:p>
+      <w:pPr>
+        <w:pStyle w:val="Normal"/>
+        <w:spacing w:lineRule="auto" w:line="240"/>
+        <w:rPr/>
+      </w:pPr>
+      <w:r>
+        <w:rPr/>
         <w:t>Ahora falta probar que desde un cliente externo, se pueda acceder al mail</w:t>
       </w:r>
     </w:p>
@@ -13733,26 +14181,64 @@
       </w:pPr>
       <w:r>
         <w:rPr/>
-      </w:r>
-    </w:p>
-    <w:p>
-      <w:pPr>
-        <w:pStyle w:val="Normal"/>
-        <w:spacing w:lineRule="auto" w:line="240"/>
-        <w:rPr/>
-      </w:pPr>
-      <w:r>
-        <w:rPr/>
-      </w:r>
-    </w:p>
-    <w:p>
-      <w:pPr>
-        <w:pStyle w:val="Normal"/>
-        <w:spacing w:lineRule="auto" w:line="240"/>
-        <w:rPr/>
-      </w:pPr>
-      <w:r>
-        <w:rPr/>
+        <w:t>Para permitir las conexiones desde afuera debemos habilitar el puerto imap 143/tcp y el puerto DNS 53/tcp</w:t>
+      </w:r>
+    </w:p>
+    <w:p>
+      <w:pPr>
+        <w:pStyle w:val="Normal"/>
+        <w:spacing w:lineRule="auto" w:line="240"/>
+        <w:rPr/>
+      </w:pPr>
+      <w:r>
+        <w:rPr/>
+        <w:tab/>
+        <w:t>ufw allow 53/tcp</w:t>
+      </w:r>
+    </w:p>
+    <w:p>
+      <w:pPr>
+        <w:pStyle w:val="Normal"/>
+        <w:spacing w:lineRule="auto" w:line="240"/>
+        <w:rPr/>
+      </w:pPr>
+      <w:r>
+        <w:rPr/>
+        <w:tab/>
+        <w:t>ufw allow 143/tcp</w:t>
+      </w:r>
+    </w:p>
+    <w:p>
+      <w:pPr>
+        <w:pStyle w:val="Normal"/>
+        <w:spacing w:lineRule="auto" w:line="240"/>
+        <w:rPr/>
+      </w:pPr>
+      <w:r>
+        <w:rPr/>
+      </w:r>
+    </w:p>
+    <w:p>
+      <w:pPr>
+        <w:pStyle w:val="Normal"/>
+        <w:spacing w:lineRule="auto" w:line="240"/>
+        <w:rPr/>
+      </w:pPr>
+      <w:r>
+        <w:rPr/>
+        <w:t>comprobamos los puestos que estan abieros</w:t>
+      </w:r>
+    </w:p>
+    <w:p>
+      <w:pPr>
+        <w:pStyle w:val="Normal"/>
+        <w:spacing w:lineRule="auto" w:line="240"/>
+        <w:rPr/>
+      </w:pPr>
+      <w:r>
+        <w:rPr/>
+        <w:tab/>
+        <w:t>ufw status</w:t>
       </w:r>
     </w:p>
     <w:p>
@@ -13766,6 +14252,8 @@
       </w:pPr>
       <w:r>
         <w:rPr/>
+        <w:tab/>
+        <w:t>Hasta                      Acción      Desde</w:t>
       </w:r>
     </w:p>
     <w:p>
@@ -13779,6 +14267,8 @@
       </w:pPr>
       <w:r>
         <w:rPr/>
+        <w:tab/>
+        <w:t>-----                      ------      -----</w:t>
       </w:r>
     </w:p>
     <w:p>
@@ -13792,6 +14282,8 @@
       </w:pPr>
       <w:r>
         <w:rPr/>
+        <w:tab/>
+        <w:t xml:space="preserve">25/tcp                     ALLOW       Anywhere                  </w:t>
       </w:r>
     </w:p>
     <w:p>
@@ -13805,6 +14297,8 @@
       </w:pPr>
       <w:r>
         <w:rPr/>
+        <w:tab/>
+        <w:t xml:space="preserve">53/tcp                     ALLOW       Anywhere                  </w:t>
       </w:r>
     </w:p>
     <w:p>
@@ -13818,6 +14312,8 @@
       </w:pPr>
       <w:r>
         <w:rPr/>
+        <w:tab/>
+        <w:t xml:space="preserve">143/tcp                    ALLOW       Anywhere                  </w:t>
       </w:r>
     </w:p>
     <w:p>
@@ -13831,6 +14327,8 @@
       </w:pPr>
       <w:r>
         <w:rPr/>
+        <w:tab/>
+        <w:t xml:space="preserve">25/tcp (v6)                ALLOW       Anywhere (v6)             </w:t>
       </w:r>
     </w:p>
     <w:p>
@@ -13844,6 +14342,8 @@
       </w:pPr>
       <w:r>
         <w:rPr/>
+        <w:tab/>
+        <w:t xml:space="preserve">53/tcp (v6)                ALLOW       Anywhere (v6)             </w:t>
       </w:r>
     </w:p>
     <w:p>
@@ -13857,6 +14357,8 @@
       </w:pPr>
       <w:r>
         <w:rPr/>
+        <w:tab/>
+        <w:t xml:space="preserve">143/tcp (v6)               ALLOW       Anywhere (v6)  </w:t>
       </w:r>
     </w:p>
     <w:p>
@@ -13883,6 +14385,7 @@
       </w:pPr>
       <w:r>
         <w:rPr/>
+        <w:t>Luego en el equipo cliente se debe definir la direccion IP, del servidor DNS, reiniciamos el servicio de networking, para asegurarnos que tome los cambios</w:t>
       </w:r>
     </w:p>
     <w:p>
@@ -13896,6 +14399,8 @@
       </w:pPr>
       <w:r>
         <w:rPr/>
+        <w:tab/>
+        <w:t>service networking restart</w:t>
       </w:r>
     </w:p>
     <w:p>
@@ -13909,6 +14414,714 @@
       </w:pPr>
       <w:r>
         <w:rPr/>
+        <w:t>Ahora abrimos el cliente de correo del equipo cliente y colocamos los datos de la cuenta</w:t>
+      </w:r>
+    </w:p>
+    <w:p>
+      <w:pPr>
+        <w:pStyle w:val="Normal"/>
+        <w:pBdr>
+          <w:bottom w:val="single" w:sz="6" w:space="1" w:color="000000"/>
+        </w:pBdr>
+        <w:spacing w:lineRule="auto" w:line="240" w:before="0" w:after="0"/>
+        <w:rPr/>
+      </w:pPr>
+      <w:r>
+        <w:rPr/>
+      </w:r>
+    </w:p>
+    <w:p>
+      <w:pPr>
+        <w:pStyle w:val="Normal"/>
+        <w:pBdr>
+          <w:bottom w:val="single" w:sz="6" w:space="1" w:color="000000"/>
+        </w:pBdr>
+        <w:spacing w:lineRule="auto" w:line="240" w:before="0" w:after="0"/>
+        <w:rPr/>
+      </w:pPr>
+      <w:r>
+        <w:rPr/>
+        <w:t>si todo salio bien tendremos la cuenta configurada en el cliente.</w:t>
+      </w:r>
+    </w:p>
+    <w:p>
+      <w:pPr>
+        <w:pStyle w:val="Normal"/>
+        <w:pBdr>
+          <w:bottom w:val="single" w:sz="6" w:space="1" w:color="000000"/>
+        </w:pBdr>
+        <w:spacing w:lineRule="auto" w:line="240" w:before="0" w:after="0"/>
+        <w:rPr/>
+      </w:pPr>
+      <w:r>
+        <w:rPr/>
+      </w:r>
+    </w:p>
+    <w:p>
+      <w:pPr>
+        <w:pStyle w:val="Normal"/>
+        <w:pBdr>
+          <w:bottom w:val="single" w:sz="6" w:space="1" w:color="000000"/>
+        </w:pBdr>
+        <w:spacing w:lineRule="auto" w:line="240" w:before="0" w:after="0"/>
+        <w:rPr/>
+      </w:pPr>
+      <w:r>
+        <w:rPr/>
+        <w:t>Por lo que ahora tenemos dos cuentas de correo, la cuenta admin en el servidor y la cuenta help en el cliente, ahora probaremos enviar un correo entre los dos clientes de correo</w:t>
+      </w:r>
+    </w:p>
+    <w:p>
+      <w:pPr>
+        <w:pStyle w:val="Normal"/>
+        <w:pBdr>
+          <w:bottom w:val="single" w:sz="6" w:space="1" w:color="000000"/>
+        </w:pBdr>
+        <w:spacing w:lineRule="auto" w:line="240" w:before="0" w:after="0"/>
+        <w:rPr/>
+      </w:pPr>
+      <w:r>
+        <w:rPr/>
+      </w:r>
+    </w:p>
+    <w:p>
+      <w:pPr>
+        <w:pStyle w:val="Normal"/>
+        <w:pBdr>
+          <w:bottom w:val="single" w:sz="6" w:space="1" w:color="000000"/>
+        </w:pBdr>
+        <w:spacing w:lineRule="auto" w:line="240" w:before="0" w:after="0"/>
+        <w:rPr/>
+      </w:pPr>
+      <w:r>
+        <w:rPr/>
+      </w:r>
+    </w:p>
+    <w:p>
+      <w:pPr>
+        <w:pStyle w:val="Normal"/>
+        <w:pBdr>
+          <w:bottom w:val="single" w:sz="6" w:space="1" w:color="000000"/>
+        </w:pBdr>
+        <w:spacing w:lineRule="auto" w:line="240" w:before="0" w:after="0"/>
+        <w:rPr/>
+      </w:pPr>
+      <w:r>
+        <w:rPr/>
+      </w:r>
+    </w:p>
+    <w:p>
+      <w:pPr>
+        <w:pStyle w:val="Normal"/>
+        <w:pBdr>
+          <w:bottom w:val="single" w:sz="6" w:space="1" w:color="000000"/>
+        </w:pBdr>
+        <w:spacing w:lineRule="auto" w:line="240" w:before="0" w:after="0"/>
+        <w:rPr/>
+      </w:pPr>
+      <w:r>
+        <w:rPr/>
+      </w:r>
+    </w:p>
+    <w:p>
+      <w:pPr>
+        <w:pStyle w:val="Normal"/>
+        <w:pBdr>
+          <w:bottom w:val="single" w:sz="6" w:space="1" w:color="000000"/>
+        </w:pBdr>
+        <w:spacing w:lineRule="auto" w:line="240" w:before="0" w:after="0"/>
+        <w:rPr/>
+      </w:pPr>
+      <w:r>
+        <w:rPr/>
+        <w:drawing>
+          <wp:anchor behindDoc="0" distT="0" distB="0" distL="0" distR="0" simplePos="0" locked="0" layoutInCell="1" allowOverlap="1" relativeHeight="11">
+            <wp:simplePos x="0" y="0"/>
+            <wp:positionH relativeFrom="column">
+              <wp:align>center</wp:align>
+            </wp:positionH>
+            <wp:positionV relativeFrom="paragraph">
+              <wp:posOffset>635</wp:posOffset>
+            </wp:positionV>
+            <wp:extent cx="5760085" cy="5558790"/>
+            <wp:effectExtent l="0" t="0" r="0" b="0"/>
+            <wp:wrapSquare wrapText="largest"/>
+            <wp:docPr id="12" name="Imagen12" descr=""/>
+            <wp:cNvGraphicFramePr>
+              <a:graphicFrameLocks xmlns:a="http://schemas.openxmlformats.org/drawingml/2006/main" noChangeAspect="1"/>
+            </wp:cNvGraphicFramePr>
+            <a:graphic xmlns:a="http://schemas.openxmlformats.org/drawingml/2006/main">
+              <a:graphicData uri="http://schemas.openxmlformats.org/drawingml/2006/picture">
+                <pic:pic xmlns:pic="http://schemas.openxmlformats.org/drawingml/2006/picture">
+                  <pic:nvPicPr>
+                    <pic:cNvPr id="12" name="Imagen12" descr=""/>
+                    <pic:cNvPicPr>
+                      <a:picLocks noChangeAspect="1" noChangeArrowheads="1"/>
+                    </pic:cNvPicPr>
+                  </pic:nvPicPr>
+                  <pic:blipFill>
+                    <a:blip r:embed="rId16"/>
+                    <a:stretch>
+                      <a:fillRect/>
+                    </a:stretch>
+                  </pic:blipFill>
+                  <pic:spPr bwMode="auto">
+                    <a:xfrm>
+                      <a:off x="0" y="0"/>
+                      <a:ext cx="5760085" cy="5558790"/>
+                    </a:xfrm>
+                    <a:prstGeom prst="rect">
+                      <a:avLst/>
+                    </a:prstGeom>
+                  </pic:spPr>
+                </pic:pic>
+              </a:graphicData>
+            </a:graphic>
+          </wp:anchor>
+        </w:drawing>
+      </w:r>
+    </w:p>
+    <w:p>
+      <w:pPr>
+        <w:pStyle w:val="Normal"/>
+        <w:pBdr>
+          <w:bottom w:val="single" w:sz="6" w:space="1" w:color="000000"/>
+        </w:pBdr>
+        <w:spacing w:lineRule="auto" w:line="240" w:before="0" w:after="0"/>
+        <w:rPr/>
+      </w:pPr>
+      <w:r>
+        <w:rPr/>
+      </w:r>
+    </w:p>
+    <w:p>
+      <w:pPr>
+        <w:pStyle w:val="Normal"/>
+        <w:pBdr>
+          <w:bottom w:val="single" w:sz="6" w:space="1" w:color="000000"/>
+        </w:pBdr>
+        <w:spacing w:lineRule="auto" w:line="240" w:before="0" w:after="0"/>
+        <w:rPr/>
+      </w:pPr>
+      <w:r>
+        <w:rPr/>
+      </w:r>
+    </w:p>
+    <w:p>
+      <w:pPr>
+        <w:pStyle w:val="Normal"/>
+        <w:pBdr>
+          <w:bottom w:val="single" w:sz="6" w:space="1" w:color="000000"/>
+        </w:pBdr>
+        <w:spacing w:lineRule="auto" w:line="240" w:before="0" w:after="0"/>
+        <w:rPr/>
+      </w:pPr>
+      <w:r>
+        <w:rPr/>
+      </w:r>
+    </w:p>
+    <w:p>
+      <w:pPr>
+        <w:pStyle w:val="Normal"/>
+        <w:pBdr>
+          <w:bottom w:val="single" w:sz="6" w:space="1" w:color="000000"/>
+        </w:pBdr>
+        <w:spacing w:lineRule="auto" w:line="240" w:before="0" w:after="0"/>
+        <w:rPr/>
+      </w:pPr>
+      <w:r>
+        <w:rPr/>
+      </w:r>
+    </w:p>
+    <w:p>
+      <w:pPr>
+        <w:pStyle w:val="Normal"/>
+        <w:pBdr>
+          <w:bottom w:val="single" w:sz="6" w:space="1" w:color="000000"/>
+        </w:pBdr>
+        <w:spacing w:lineRule="auto" w:line="240" w:before="0" w:after="0"/>
+        <w:rPr/>
+      </w:pPr>
+      <w:r>
+        <w:rPr/>
+      </w:r>
+    </w:p>
+    <w:p>
+      <w:pPr>
+        <w:pStyle w:val="Normal"/>
+        <w:pBdr>
+          <w:bottom w:val="single" w:sz="6" w:space="1" w:color="000000"/>
+        </w:pBdr>
+        <w:spacing w:lineRule="auto" w:line="240" w:before="0" w:after="0"/>
+        <w:rPr/>
+      </w:pPr>
+      <w:r>
+        <w:rPr/>
+      </w:r>
+    </w:p>
+    <w:p>
+      <w:pPr>
+        <w:pStyle w:val="Normal"/>
+        <w:pBdr>
+          <w:bottom w:val="single" w:sz="6" w:space="1" w:color="000000"/>
+        </w:pBdr>
+        <w:spacing w:lineRule="auto" w:line="240" w:before="0" w:after="0"/>
+        <w:rPr/>
+      </w:pPr>
+      <w:r>
+        <w:rPr/>
+      </w:r>
+    </w:p>
+    <w:p>
+      <w:pPr>
+        <w:pStyle w:val="Normal"/>
+        <w:pBdr>
+          <w:bottom w:val="single" w:sz="6" w:space="1" w:color="000000"/>
+        </w:pBdr>
+        <w:spacing w:lineRule="auto" w:line="240" w:before="0" w:after="0"/>
+        <w:rPr/>
+      </w:pPr>
+      <w:r>
+        <w:rPr/>
+      </w:r>
+    </w:p>
+    <w:p>
+      <w:pPr>
+        <w:pStyle w:val="Normal"/>
+        <w:pBdr>
+          <w:bottom w:val="single" w:sz="6" w:space="1" w:color="000000"/>
+        </w:pBdr>
+        <w:spacing w:lineRule="auto" w:line="240" w:before="0" w:after="0"/>
+        <w:rPr/>
+      </w:pPr>
+      <w:r>
+        <w:rPr/>
+      </w:r>
+    </w:p>
+    <w:p>
+      <w:pPr>
+        <w:pStyle w:val="Normal"/>
+        <w:pBdr>
+          <w:bottom w:val="single" w:sz="6" w:space="1" w:color="000000"/>
+        </w:pBdr>
+        <w:spacing w:lineRule="auto" w:line="240" w:before="0" w:after="0"/>
+        <w:rPr/>
+      </w:pPr>
+      <w:r>
+        <w:rPr/>
+      </w:r>
+    </w:p>
+    <w:p>
+      <w:pPr>
+        <w:pStyle w:val="Normal"/>
+        <w:pBdr>
+          <w:bottom w:val="single" w:sz="6" w:space="1" w:color="000000"/>
+        </w:pBdr>
+        <w:spacing w:lineRule="auto" w:line="240" w:before="0" w:after="0"/>
+        <w:rPr/>
+      </w:pPr>
+      <w:r>
+        <w:rPr/>
+      </w:r>
+    </w:p>
+    <w:p>
+      <w:pPr>
+        <w:pStyle w:val="Normal"/>
+        <w:pBdr>
+          <w:bottom w:val="single" w:sz="6" w:space="1" w:color="000000"/>
+        </w:pBdr>
+        <w:spacing w:lineRule="auto" w:line="240" w:before="0" w:after="0"/>
+        <w:rPr/>
+      </w:pPr>
+      <w:r>
+        <w:rPr/>
+      </w:r>
+    </w:p>
+    <w:p>
+      <w:pPr>
+        <w:pStyle w:val="Normal"/>
+        <w:pBdr>
+          <w:bottom w:val="single" w:sz="6" w:space="1" w:color="000000"/>
+        </w:pBdr>
+        <w:spacing w:lineRule="auto" w:line="240" w:before="0" w:after="0"/>
+        <w:rPr/>
+      </w:pPr>
+      <w:r>
+        <w:rPr/>
+      </w:r>
+    </w:p>
+    <w:p>
+      <w:pPr>
+        <w:pStyle w:val="Normal"/>
+        <w:pBdr>
+          <w:bottom w:val="single" w:sz="6" w:space="1" w:color="000000"/>
+        </w:pBdr>
+        <w:spacing w:lineRule="auto" w:line="240" w:before="0" w:after="0"/>
+        <w:rPr/>
+      </w:pPr>
+      <w:r>
+        <w:rPr/>
+      </w:r>
+    </w:p>
+    <w:p>
+      <w:pPr>
+        <w:pStyle w:val="Normal"/>
+        <w:pBdr>
+          <w:bottom w:val="single" w:sz="6" w:space="1" w:color="000000"/>
+        </w:pBdr>
+        <w:spacing w:lineRule="auto" w:line="240" w:before="0" w:after="0"/>
+        <w:rPr/>
+      </w:pPr>
+      <w:r>
+        <w:rPr/>
+      </w:r>
+    </w:p>
+    <w:p>
+      <w:pPr>
+        <w:pStyle w:val="Normal"/>
+        <w:pBdr>
+          <w:bottom w:val="single" w:sz="6" w:space="1" w:color="000000"/>
+        </w:pBdr>
+        <w:spacing w:lineRule="auto" w:line="240" w:before="0" w:after="0"/>
+        <w:rPr/>
+      </w:pPr>
+      <w:r>
+        <w:rPr/>
+      </w:r>
+    </w:p>
+    <w:p>
+      <w:pPr>
+        <w:pStyle w:val="Normal"/>
+        <w:pBdr>
+          <w:bottom w:val="single" w:sz="6" w:space="1" w:color="000000"/>
+        </w:pBdr>
+        <w:spacing w:lineRule="auto" w:line="240" w:before="0" w:after="0"/>
+        <w:rPr/>
+      </w:pPr>
+      <w:r>
+        <w:rPr/>
+      </w:r>
+    </w:p>
+    <w:p>
+      <w:pPr>
+        <w:pStyle w:val="Normal"/>
+        <w:pBdr>
+          <w:bottom w:val="single" w:sz="6" w:space="1" w:color="000000"/>
+        </w:pBdr>
+        <w:spacing w:lineRule="auto" w:line="240" w:before="0" w:after="0"/>
+        <w:rPr/>
+      </w:pPr>
+      <w:r>
+        <w:rPr/>
+      </w:r>
+    </w:p>
+    <w:p>
+      <w:pPr>
+        <w:pStyle w:val="Normal"/>
+        <w:pBdr>
+          <w:bottom w:val="single" w:sz="6" w:space="1" w:color="000000"/>
+        </w:pBdr>
+        <w:spacing w:lineRule="auto" w:line="240" w:before="0" w:after="0"/>
+        <w:rPr/>
+      </w:pPr>
+      <w:r>
+        <w:rPr/>
+      </w:r>
+    </w:p>
+    <w:p>
+      <w:pPr>
+        <w:pStyle w:val="Normal"/>
+        <w:pBdr>
+          <w:bottom w:val="single" w:sz="6" w:space="1" w:color="000000"/>
+        </w:pBdr>
+        <w:spacing w:lineRule="auto" w:line="240" w:before="0" w:after="0"/>
+        <w:rPr/>
+      </w:pPr>
+      <w:r>
+        <w:rPr/>
+      </w:r>
+    </w:p>
+    <w:p>
+      <w:pPr>
+        <w:pStyle w:val="Normal"/>
+        <w:pBdr>
+          <w:bottom w:val="single" w:sz="6" w:space="1" w:color="000000"/>
+        </w:pBdr>
+        <w:spacing w:lineRule="auto" w:line="240" w:before="0" w:after="0"/>
+        <w:rPr/>
+      </w:pPr>
+      <w:r>
+        <w:rPr/>
+      </w:r>
+    </w:p>
+    <w:p>
+      <w:pPr>
+        <w:pStyle w:val="Normal"/>
+        <w:pBdr>
+          <w:bottom w:val="single" w:sz="6" w:space="1" w:color="000000"/>
+        </w:pBdr>
+        <w:spacing w:lineRule="auto" w:line="240" w:before="0" w:after="0"/>
+        <w:rPr/>
+      </w:pPr>
+      <w:r>
+        <w:rPr/>
+      </w:r>
+    </w:p>
+    <w:p>
+      <w:pPr>
+        <w:pStyle w:val="Normal"/>
+        <w:pBdr>
+          <w:bottom w:val="single" w:sz="6" w:space="1" w:color="000000"/>
+        </w:pBdr>
+        <w:spacing w:lineRule="auto" w:line="240" w:before="0" w:after="0"/>
+        <w:rPr/>
+      </w:pPr>
+      <w:r>
+        <w:rPr/>
+      </w:r>
+    </w:p>
+    <w:p>
+      <w:pPr>
+        <w:pStyle w:val="Normal"/>
+        <w:pBdr>
+          <w:bottom w:val="single" w:sz="6" w:space="1" w:color="000000"/>
+        </w:pBdr>
+        <w:spacing w:lineRule="auto" w:line="240" w:before="0" w:after="0"/>
+        <w:rPr/>
+      </w:pPr>
+      <w:r>
+        <w:rPr/>
+      </w:r>
+    </w:p>
+    <w:p>
+      <w:pPr>
+        <w:pStyle w:val="Normal"/>
+        <w:pBdr>
+          <w:bottom w:val="single" w:sz="6" w:space="1" w:color="000000"/>
+        </w:pBdr>
+        <w:spacing w:lineRule="auto" w:line="240" w:before="0" w:after="0"/>
+        <w:rPr/>
+      </w:pPr>
+      <w:r>
+        <w:rPr/>
+      </w:r>
+    </w:p>
+    <w:p>
+      <w:pPr>
+        <w:pStyle w:val="Normal"/>
+        <w:pBdr>
+          <w:bottom w:val="single" w:sz="6" w:space="1" w:color="000000"/>
+        </w:pBdr>
+        <w:spacing w:lineRule="auto" w:line="240" w:before="0" w:after="0"/>
+        <w:rPr/>
+      </w:pPr>
+      <w:r>
+        <w:rPr/>
+      </w:r>
+    </w:p>
+    <w:p>
+      <w:pPr>
+        <w:pStyle w:val="Normal"/>
+        <w:pBdr>
+          <w:bottom w:val="single" w:sz="6" w:space="1" w:color="000000"/>
+        </w:pBdr>
+        <w:spacing w:lineRule="auto" w:line="240" w:before="0" w:after="0"/>
+        <w:rPr/>
+      </w:pPr>
+      <w:r>
+        <w:rPr/>
+      </w:r>
+    </w:p>
+    <w:p>
+      <w:pPr>
+        <w:pStyle w:val="Normal"/>
+        <w:pBdr>
+          <w:bottom w:val="single" w:sz="6" w:space="1" w:color="000000"/>
+        </w:pBdr>
+        <w:spacing w:lineRule="auto" w:line="240" w:before="0" w:after="0"/>
+        <w:rPr/>
+      </w:pPr>
+      <w:r>
+        <w:rPr/>
+      </w:r>
+    </w:p>
+    <w:p>
+      <w:pPr>
+        <w:pStyle w:val="Normal"/>
+        <w:pBdr>
+          <w:bottom w:val="single" w:sz="6" w:space="1" w:color="000000"/>
+        </w:pBdr>
+        <w:spacing w:lineRule="auto" w:line="240" w:before="0" w:after="0"/>
+        <w:rPr/>
+      </w:pPr>
+      <w:r>
+        <w:rPr/>
+      </w:r>
+    </w:p>
+    <w:p>
+      <w:pPr>
+        <w:pStyle w:val="Normal"/>
+        <w:pBdr>
+          <w:bottom w:val="single" w:sz="6" w:space="1" w:color="000000"/>
+        </w:pBdr>
+        <w:spacing w:lineRule="auto" w:line="240" w:before="0" w:after="0"/>
+        <w:rPr/>
+      </w:pPr>
+      <w:r>
+        <w:rPr/>
+      </w:r>
+    </w:p>
+    <w:p>
+      <w:pPr>
+        <w:pStyle w:val="Normal"/>
+        <w:pBdr>
+          <w:bottom w:val="single" w:sz="6" w:space="1" w:color="000000"/>
+        </w:pBdr>
+        <w:spacing w:lineRule="auto" w:line="240" w:before="0" w:after="0"/>
+        <w:rPr/>
+      </w:pPr>
+      <w:r>
+        <w:rPr/>
+      </w:r>
+    </w:p>
+    <w:p>
+      <w:pPr>
+        <w:pStyle w:val="Normal"/>
+        <w:pBdr>
+          <w:bottom w:val="single" w:sz="6" w:space="1" w:color="000000"/>
+        </w:pBdr>
+        <w:spacing w:lineRule="auto" w:line="240" w:before="0" w:after="0"/>
+        <w:rPr/>
+      </w:pPr>
+      <w:r>
+        <w:rPr/>
+      </w:r>
+    </w:p>
+    <w:p>
+      <w:pPr>
+        <w:pStyle w:val="Normal"/>
+        <w:pBdr>
+          <w:bottom w:val="single" w:sz="6" w:space="1" w:color="000000"/>
+        </w:pBdr>
+        <w:spacing w:lineRule="auto" w:line="240" w:before="0" w:after="0"/>
+        <w:rPr/>
+      </w:pPr>
+      <w:r>
+        <w:rPr/>
+      </w:r>
+    </w:p>
+    <w:p>
+      <w:pPr>
+        <w:pStyle w:val="Normal"/>
+        <w:pBdr>
+          <w:bottom w:val="single" w:sz="6" w:space="1" w:color="000000"/>
+        </w:pBdr>
+        <w:spacing w:lineRule="auto" w:line="240" w:before="0" w:after="0"/>
+        <w:rPr/>
+      </w:pPr>
+      <w:r>
+        <w:rPr/>
+      </w:r>
+    </w:p>
+    <w:p>
+      <w:pPr>
+        <w:pStyle w:val="Normal"/>
+        <w:pBdr>
+          <w:bottom w:val="single" w:sz="6" w:space="1" w:color="000000"/>
+        </w:pBdr>
+        <w:spacing w:lineRule="auto" w:line="240" w:before="0" w:after="0"/>
+        <w:rPr/>
+      </w:pPr>
+      <w:r>
+        <w:drawing>
+          <wp:anchor behindDoc="0" distT="0" distB="0" distL="0" distR="0" simplePos="0" locked="0" layoutInCell="1" allowOverlap="1" relativeHeight="12">
+            <wp:simplePos x="0" y="0"/>
+            <wp:positionH relativeFrom="column">
+              <wp:posOffset>-487045</wp:posOffset>
+            </wp:positionH>
+            <wp:positionV relativeFrom="paragraph">
+              <wp:posOffset>1250950</wp:posOffset>
+            </wp:positionV>
+            <wp:extent cx="5591175" cy="3714750"/>
+            <wp:effectExtent l="0" t="0" r="0" b="0"/>
+            <wp:wrapSquare wrapText="largest"/>
+            <wp:docPr id="13" name="Imagen13" descr=""/>
+            <wp:cNvGraphicFramePr>
+              <a:graphicFrameLocks xmlns:a="http://schemas.openxmlformats.org/drawingml/2006/main" noChangeAspect="1"/>
+            </wp:cNvGraphicFramePr>
+            <a:graphic xmlns:a="http://schemas.openxmlformats.org/drawingml/2006/main">
+              <a:graphicData uri="http://schemas.openxmlformats.org/drawingml/2006/picture">
+                <pic:pic xmlns:pic="http://schemas.openxmlformats.org/drawingml/2006/picture">
+                  <pic:nvPicPr>
+                    <pic:cNvPr id="13" name="Imagen13" descr=""/>
+                    <pic:cNvPicPr>
+                      <a:picLocks noChangeAspect="1" noChangeArrowheads="1"/>
+                    </pic:cNvPicPr>
+                  </pic:nvPicPr>
+                  <pic:blipFill>
+                    <a:blip r:embed="rId17"/>
+                    <a:stretch>
+                      <a:fillRect/>
+                    </a:stretch>
+                  </pic:blipFill>
+                  <pic:spPr bwMode="auto">
+                    <a:xfrm>
+                      <a:off x="0" y="0"/>
+                      <a:ext cx="5591175" cy="3714750"/>
+                    </a:xfrm>
+                    <a:prstGeom prst="rect">
+                      <a:avLst/>
+                    </a:prstGeom>
+                  </pic:spPr>
+                </pic:pic>
+              </a:graphicData>
+            </a:graphic>
+          </wp:anchor>
+        </w:drawing>
+      </w:r>
+      <w:r>
+        <w:rPr/>
+        <w:t>Nos saltara un excepcion ya que no usamos SSL</w:t>
+      </w:r>
+    </w:p>
+    <w:p>
+      <w:pPr>
+        <w:pStyle w:val="Normal"/>
+        <w:pBdr>
+          <w:bottom w:val="single" w:sz="6" w:space="1" w:color="000000"/>
+        </w:pBdr>
+        <w:spacing w:lineRule="auto" w:line="240" w:before="0" w:after="0"/>
+        <w:rPr/>
+      </w:pPr>
+      <w:r>
+        <w:rPr/>
+      </w:r>
+    </w:p>
+    <w:p>
+      <w:pPr>
+        <w:pStyle w:val="Normal"/>
+        <w:pBdr>
+          <w:bottom w:val="single" w:sz="6" w:space="1" w:color="000000"/>
+        </w:pBdr>
+        <w:spacing w:lineRule="auto" w:line="240" w:before="0" w:after="0"/>
+        <w:rPr/>
+      </w:pPr>
+      <w:r>
+        <w:rPr/>
+        <w:t>Por el moemnto agregaremos la excepcion</w:t>
+      </w:r>
+    </w:p>
+    <w:p>
+      <w:pPr>
+        <w:pStyle w:val="Normal"/>
+        <w:pBdr>
+          <w:bottom w:val="single" w:sz="6" w:space="1" w:color="000000"/>
+        </w:pBdr>
+        <w:spacing w:lineRule="auto" w:line="240" w:before="0" w:after="0"/>
+        <w:rPr/>
+      </w:pPr>
+      <w:r>
+        <w:rPr/>
         <w:tab/>
       </w:r>
       <w:r>
@@ -13972,7 +15185,7 @@
         <w:spacing w:lineRule="auto" w:line="240"/>
         <w:rPr/>
       </w:pPr>
-      <w:hyperlink r:id="rId16">
+      <w:hyperlink r:id="rId18">
         <w:r>
           <w:rPr>
             <w:rStyle w:val="EnlacedeInternet"/>
@@ -14012,8 +15225,8 @@
       </w:r>
     </w:p>
     <w:sectPr>
-      <w:headerReference w:type="default" r:id="rId17"/>
-      <w:footerReference w:type="default" r:id="rId18"/>
+      <w:headerReference w:type="default" r:id="rId19"/>
+      <w:footerReference w:type="default" r:id="rId20"/>
       <w:type w:val="nextPage"/>
       <w:pgSz w:w="11906" w:h="16838"/>
       <w:pgMar w:left="1701" w:right="1134" w:header="0" w:top="1701" w:footer="709" w:bottom="1134" w:gutter="0"/>
@@ -14076,7 +15289,7 @@
     <w:qFormat/>
     <w:pPr>
       <w:widowControl/>
-      <w:overflowPunct w:val="false"/>
+      <w:overflowPunct w:val="true"/>
       <w:bidi w:val="0"/>
       <w:spacing w:lineRule="auto" w:line="259" w:before="0" w:after="160"/>
       <w:jc w:val="left"/>
@@ -14199,6 +15412,11 @@
   </w:style>
   <w:style w:type="character" w:styleId="ListLabel13">
     <w:name w:val="ListLabel 13"/>
+    <w:qFormat/>
+    <w:rPr/>
+  </w:style>
+  <w:style w:type="character" w:styleId="ListLabel14">
+    <w:name w:val="ListLabel 14"/>
     <w:qFormat/>
     <w:rPr/>
   </w:style>

</xml_diff>

<commit_message>
no se que pude cambiar
</commit_message>
<xml_diff>
--- a/TPB/TPB-EstebanViani.docx
+++ b/TPB/TPB-EstebanViani.docx
@@ -7,14 +7,7 @@
         <w:pStyle w:val="Normal"/>
         <w:spacing w:lineRule="auto" w:line="240"/>
         <w:jc w:val="center"/>
-        <w:rPr>
-          <w:rFonts w:ascii="Arial" w:hAnsi="Arial" w:cs="Arial"/>
-          <w:b/>
-          <w:b/>
-          <w:bCs/>
-          <w:sz w:val="24"/>
-          <w:szCs w:val="24"/>
-        </w:rPr>
+        <w:rPr/>
       </w:pPr>
       <w:r>
         <w:rPr>
@@ -9210,16 +9203,18 @@
       <w:pPr>
         <w:pStyle w:val="Normal"/>
         <w:spacing w:lineRule="auto" w:line="240"/>
-        <w:rPr>
-          <w:rFonts w:ascii="Arial" w:hAnsi="Arial" w:cs="Arial"/>
-          <w:b/>
+        <w:rPr/>
+      </w:pPr>
+      <w:r>
+        <w:rPr>
+          <w:rFonts w:cs="Arial" w:ascii="Arial" w:hAnsi="Arial"/>
           <w:b/>
           <w:bCs/>
           <w:i/>
-          <w:i/>
           <w:iCs/>
         </w:rPr>
-      </w:pPr>
+        <w:t xml:space="preserve">        </w:t>
+      </w:r>
       <w:r>
         <w:rPr>
           <w:rFonts w:cs="Arial" w:ascii="Arial" w:hAnsi="Arial"/>
@@ -9228,7 +9223,7 @@
           <w:i/>
           <w:iCs/>
         </w:rPr>
-        <w:t xml:space="preserve">        </w:t>
+        <w:t>addresses: [192.168.1.</w:t>
       </w:r>
       <w:r>
         <w:rPr>
@@ -9238,7 +9233,17 @@
           <w:i/>
           <w:iCs/>
         </w:rPr>
-        <w:t>addresses: [192.168.1.17]</w:t>
+        <w:t>2</w:t>
+      </w:r>
+      <w:r>
+        <w:rPr>
+          <w:rFonts w:cs="Arial" w:ascii="Arial" w:hAnsi="Arial"/>
+          <w:b/>
+          <w:bCs/>
+          <w:i/>
+          <w:iCs/>
+        </w:rPr>
+        <w:t>7]</w:t>
       </w:r>
     </w:p>
     <w:p>
@@ -11080,15 +11085,31 @@
       <w:pPr>
         <w:pStyle w:val="Normal"/>
         <w:spacing w:lineRule="auto" w:line="240"/>
+        <w:rPr/>
+      </w:pPr>
+      <w:r>
         <w:rPr>
           <w:highlight w:val="yellow"/>
         </w:rPr>
-      </w:pPr>
+        <w:t xml:space="preserve">dig </w:t>
+      </w:r>
       <w:r>
         <w:rPr>
           <w:highlight w:val="yellow"/>
         </w:rPr>
-        <w:t>dig 192.168.1.27</w:t>
+        <w:t>@</w:t>
+      </w:r>
+      <w:r>
+        <w:rPr>
+          <w:highlight w:val="yellow"/>
+        </w:rPr>
+        <w:t xml:space="preserve">192.168.1.27 </w:t>
+      </w:r>
+      <w:r>
+        <w:rPr>
+          <w:highlight w:val="yellow"/>
+        </w:rPr>
+        <w:t>mail.estuviani.com</w:t>
       </w:r>
     </w:p>
     <w:p>
@@ -11121,43 +11142,27 @@
       <w:r>
         <w:rPr/>
         <w:tab/>
-        <w:t>useradd -m admin</w:t>
-      </w:r>
-    </w:p>
-    <w:p>
-      <w:pPr>
-        <w:pStyle w:val="Normal"/>
-        <w:spacing w:lineRule="auto" w:line="240"/>
-        <w:rPr/>
-      </w:pPr>
-      <w:r>
-        <w:rPr/>
-        <w:tab/>
-        <w:t>passwd admin</w:t>
-      </w:r>
-    </w:p>
-    <w:p>
-      <w:pPr>
-        <w:pStyle w:val="Normal"/>
-        <w:spacing w:lineRule="auto" w:line="240"/>
-        <w:rPr/>
-      </w:pPr>
-      <w:r>
-        <w:rPr/>
-        <w:tab/>
-        <w:t>useradd -m help</w:t>
-      </w:r>
-    </w:p>
-    <w:p>
-      <w:pPr>
-        <w:pStyle w:val="Normal"/>
-        <w:spacing w:lineRule="auto" w:line="240"/>
-        <w:rPr/>
-      </w:pPr>
-      <w:r>
-        <w:rPr/>
-        <w:tab/>
-        <w:t>passwd help</w:t>
+        <w:t>add</w:t>
+      </w:r>
+      <w:r>
+        <w:rPr/>
+        <w:t>user</w:t>
+      </w:r>
+      <w:r>
+        <w:rPr/>
+        <w:t xml:space="preserve">  admin</w:t>
+      </w:r>
+    </w:p>
+    <w:p>
+      <w:pPr>
+        <w:pStyle w:val="Normal"/>
+        <w:spacing w:lineRule="auto" w:line="240"/>
+        <w:rPr/>
+      </w:pPr>
+      <w:r>
+        <w:rPr/>
+        <w:tab/>
+        <w:t>adduser help</w:t>
       </w:r>
     </w:p>
     <w:p>
@@ -11227,46 +11232,32 @@
       <w:pPr>
         <w:pStyle w:val="Normal"/>
         <w:spacing w:lineRule="auto" w:line="240"/>
-        <w:rPr>
-          <w:u w:val="none"/>
-        </w:rPr>
-      </w:pPr>
-      <w:r>
-        <w:rPr/>
-        <w:t>openssl req -config /usr/lib/ssl/openssl.cnf -new -nodes -keyout mail.estuviani.com.key -out mail.estuviani.com.</w:t>
-      </w:r>
-      <w:r>
-        <w:rPr/>
-        <w:t>pem</w:t>
-      </w:r>
-    </w:p>
-    <w:p>
-      <w:pPr>
-        <w:pStyle w:val="Normal"/>
-        <w:spacing w:lineRule="auto" w:line="240"/>
-        <w:rPr/>
-      </w:pPr>
-      <w:r>
-        <w:rPr/>
-      </w:r>
-    </w:p>
-    <w:p>
-      <w:pPr>
-        <w:pStyle w:val="Normal"/>
-        <w:spacing w:lineRule="auto" w:line="240"/>
-        <w:rPr/>
-      </w:pPr>
-      <w:r>
-        <w:rPr/>
-        <w:t>mv mail.estuviani.com.</w:t>
-      </w:r>
-      <w:r>
-        <w:rPr/>
-        <w:t>pem</w:t>
-      </w:r>
-      <w:r>
-        <w:rPr/>
-        <w:t xml:space="preserve"> certs/</w:t>
+        <w:rPr/>
+      </w:pPr>
+      <w:r>
+        <w:rPr/>
+        <w:t>openssl req -config /usr/lib/ssl/openssl.cnf -new -nodes -keyout mail.estuviani.com.key -out mail.estuviani.com.pem</w:t>
+      </w:r>
+    </w:p>
+    <w:p>
+      <w:pPr>
+        <w:pStyle w:val="Normal"/>
+        <w:spacing w:lineRule="auto" w:line="240"/>
+        <w:rPr/>
+      </w:pPr>
+      <w:r>
+        <w:rPr/>
+      </w:r>
+    </w:p>
+    <w:p>
+      <w:pPr>
+        <w:pStyle w:val="Normal"/>
+        <w:spacing w:lineRule="auto" w:line="240"/>
+        <w:rPr/>
+      </w:pPr>
+      <w:r>
+        <w:rPr/>
+        <w:t>mv mail.estuviani.com.pem certs/</w:t>
       </w:r>
     </w:p>
     <w:p>
@@ -11298,15 +11289,7 @@
       </w:pPr>
       <w:r>
         <w:rPr/>
-        <w:t>openssl x509 -signkey private/mail.estuviani.com.key -in certs/mail.estuviani.com.</w:t>
-      </w:r>
-      <w:r>
-        <w:rPr/>
-        <w:t>pem</w:t>
-      </w:r>
-      <w:r>
-        <w:rPr/>
-        <w:t xml:space="preserve"> -req -days 3650 -out mail.estuviani.com.crt</w:t>
+        <w:t>openssl x509 -signkey private/mail.estuviani.com.key -in certs/mail.estuviani.com.pem -req -days 3650 -out mail.estuviani.com.crt</w:t>
       </w:r>
     </w:p>
     <w:p>
@@ -12117,7 +12100,21 @@
           <w:b/>
           <w:bCs/>
         </w:rPr>
-        <w:t>smt_tls_loglevel = 1</w:t>
+        <w:t>smt</w:t>
+      </w:r>
+      <w:r>
+        <w:rPr>
+          <w:b/>
+          <w:bCs/>
+        </w:rPr>
+        <w:t>pd</w:t>
+      </w:r>
+      <w:r>
+        <w:rPr>
+          <w:b/>
+          <w:bCs/>
+        </w:rPr>
+        <w:t>_tls_loglevel = 1</w:t>
       </w:r>
     </w:p>
     <w:p>
@@ -12149,6 +12146,14 @@
         <w:t>smtpd_tls_cert_file=/etc/pki/</w:t>
       </w:r>
       <w:r>
+        <w:rPr/>
+        <w:t>tls</w:t>
+      </w:r>
+      <w:r>
+        <w:rPr/>
+        <w:t>/</w:t>
+      </w:r>
+      <w:r>
         <w:rPr>
           <w:b/>
           <w:bCs/>
@@ -12165,6 +12170,14 @@
       <w:r>
         <w:rPr/>
         <w:t>smtpd_tls_key_file=/etc/pki/</w:t>
+      </w:r>
+      <w:r>
+        <w:rPr/>
+        <w:t>tls</w:t>
+      </w:r>
+      <w:r>
+        <w:rPr/>
+        <w:t>/</w:t>
       </w:r>
       <w:r>
         <w:rPr>
@@ -12262,7 +12275,7 @@
           <w:b/>
           <w:bCs/>
         </w:rPr>
-        <w:t>correo</w:t>
+        <w:t>mail</w:t>
       </w:r>
       <w:r>
         <w:rPr/>
@@ -13586,7 +13599,15 @@
           <w:b/>
           <w:bCs/>
         </w:rPr>
-        <w:t>&lt;/etc/pki/tls/certs/mail.estuviani.com.crt</w:t>
+        <w:t>&lt;/etc/pki/tls/certs/mail.estuviani.com.</w:t>
+      </w:r>
+      <w:r>
+        <w:rPr>
+          <w:b/>
+          <w:bCs/>
+        </w:rPr>
+        <w:t>pem</w:t>
+        <w:tab/>
       </w:r>
     </w:p>
     <w:p>
@@ -14440,8 +14461,13 @@
       <w:r>
         <w:rPr/>
         <w:tab/>
+      </w:r>
+      <w:bookmarkStart w:id="0" w:name="__DdeLink__1288_3581484239"/>
+      <w:r>
+        <w:rPr/>
         <w:t>service networking restart</w:t>
       </w:r>
+      <w:bookmarkEnd w:id="0"/>
     </w:p>
     <w:p>
       <w:pPr>
@@ -15333,7 +15359,7 @@
     <w:qFormat/>
     <w:pPr>
       <w:widowControl/>
-      <w:overflowPunct w:val="false"/>
+      <w:overflowPunct w:val="true"/>
       <w:bidi w:val="0"/>
       <w:spacing w:lineRule="auto" w:line="259" w:before="0" w:after="160"/>
       <w:jc w:val="left"/>
@@ -15469,6 +15495,11 @@
     <w:qFormat/>
     <w:rPr/>
   </w:style>
+  <w:style w:type="character" w:styleId="ListLabel16">
+    <w:name w:val="ListLabel 16"/>
+    <w:qFormat/>
+    <w:rPr/>
+  </w:style>
   <w:style w:type="paragraph" w:styleId="Ttulo">
     <w:name w:val="Título"/>
     <w:basedOn w:val="Normal"/>

</xml_diff>

<commit_message>
Arreglando configuracion, y agregado de sugenerncia por si no anda
</commit_message>
<xml_diff>
--- a/TPB/TPB-EstebanViani.docx
+++ b/TPB/TPB-EstebanViani.docx
@@ -11387,19 +11387,23 @@
         </w:rPr>
       </w:pPr>
       <w:r>
-        <w:rPr/>
-      </w:r>
-    </w:p>
-    <w:p>
-      <w:pPr>
-        <w:pStyle w:val="Normal"/>
-        <w:spacing w:lineRule="auto" w:line="240"/>
         <w:rPr>
           <w:strike/>
         </w:rPr>
-      </w:pPr>
-      <w:r>
-        <w:rPr/>
+      </w:r>
+    </w:p>
+    <w:p>
+      <w:pPr>
+        <w:pStyle w:val="Normal"/>
+        <w:spacing w:lineRule="auto" w:line="240"/>
+        <w:rPr>
+          <w:strike/>
+        </w:rPr>
+      </w:pPr>
+      <w:r>
+        <w:rPr>
+          <w:strike/>
+        </w:rPr>
       </w:r>
     </w:p>
     <w:p>
@@ -12392,7 +12396,21 @@
           <w:b/>
           <w:bCs/>
         </w:rPr>
-        <w:t>192.168.1.1/24</w:t>
+        <w:t>192.168.1.</w:t>
+      </w:r>
+      <w:r>
+        <w:rPr>
+          <w:b/>
+          <w:bCs/>
+        </w:rPr>
+        <w:t>0</w:t>
+      </w:r>
+      <w:r>
+        <w:rPr>
+          <w:b/>
+          <w:bCs/>
+        </w:rPr>
+        <w:t>/24</w:t>
       </w:r>
       <w:r>
         <w:rPr/>
@@ -14299,8 +14317,13 @@
       <w:r>
         <w:rPr/>
         <w:tab/>
+      </w:r>
+      <w:bookmarkStart w:id="0" w:name="__DdeLink__1249_3567963193"/>
+      <w:r>
+        <w:rPr/>
         <w:t>ufw allow 143/tcp</w:t>
       </w:r>
+      <w:bookmarkEnd w:id="0"/>
     </w:p>
     <w:p>
       <w:pPr>
@@ -14495,12 +14518,12 @@
         <w:rPr/>
         <w:tab/>
       </w:r>
-      <w:bookmarkStart w:id="0" w:name="__DdeLink__1288_3581484239"/>
+      <w:bookmarkStart w:id="1" w:name="__DdeLink__1288_3581484239"/>
       <w:r>
         <w:rPr/>
         <w:t>service networking restart</w:t>
       </w:r>
-      <w:bookmarkEnd w:id="0"/>
+      <w:bookmarkEnd w:id="1"/>
     </w:p>
     <w:p>
       <w:pPr>
@@ -14782,6 +14805,7 @@
       </w:pPr>
       <w:r>
         <w:rPr/>
+        <w:t>Si no anda modificar dovecot.conf y descomentar lintener</w:t>
       </w:r>
     </w:p>
     <w:p>
@@ -15392,7 +15416,7 @@
     <w:qFormat/>
     <w:pPr>
       <w:widowControl/>
-      <w:overflowPunct w:val="true"/>
+      <w:overflowPunct w:val="false"/>
       <w:bidi w:val="0"/>
       <w:spacing w:lineRule="auto" w:line="259" w:before="0" w:after="160"/>
       <w:jc w:val="left"/>
@@ -15552,6 +15576,11 @@
     <w:qFormat/>
     <w:rPr/>
   </w:style>
+  <w:style w:type="character" w:styleId="ListLabel19">
+    <w:name w:val="ListLabel 19"/>
+    <w:qFormat/>
+    <w:rPr/>
+  </w:style>
   <w:style w:type="paragraph" w:styleId="Heading">
     <w:name w:val="Heading"/>
     <w:basedOn w:val="Normal"/>

</xml_diff>

<commit_message>
Agregando como usar SSL
</commit_message>
<xml_diff>
--- a/TPB/TPB-EstebanViani.docx
+++ b/TPB/TPB-EstebanViani.docx
@@ -12396,21 +12396,7 @@
           <w:b/>
           <w:bCs/>
         </w:rPr>
-        <w:t>192.168.1.</w:t>
-      </w:r>
-      <w:r>
-        <w:rPr>
-          <w:b/>
-          <w:bCs/>
-        </w:rPr>
-        <w:t>0</w:t>
-      </w:r>
-      <w:r>
-        <w:rPr>
-          <w:b/>
-          <w:bCs/>
-        </w:rPr>
-        <w:t>/24</w:t>
+        <w:t>192.168.1.0/24</w:t>
       </w:r>
       <w:r>
         <w:rPr/>
@@ -15273,6 +15259,883 @@
       </w:pPr>
       <w:r>
         <w:rPr/>
+        <w:t>Certificado SSL V2</w:t>
+      </w:r>
+    </w:p>
+    <w:p>
+      <w:pPr>
+        <w:pStyle w:val="Normal"/>
+        <w:spacing w:lineRule="auto" w:line="240"/>
+        <w:rPr/>
+      </w:pPr>
+      <w:r>
+        <w:rPr/>
+        <w:t>Puerto SMTP SSL 587</w:t>
+      </w:r>
+    </w:p>
+    <w:p>
+      <w:pPr>
+        <w:pStyle w:val="Normal"/>
+        <w:spacing w:lineRule="auto" w:line="240"/>
+        <w:rPr/>
+      </w:pPr>
+      <w:r>
+        <w:rPr/>
+        <w:t>IMAP SSL 993</w:t>
+      </w:r>
+    </w:p>
+    <w:p>
+      <w:pPr>
+        <w:pStyle w:val="Normal"/>
+        <w:spacing w:lineRule="auto" w:line="240"/>
+        <w:rPr/>
+      </w:pPr>
+      <w:r>
+        <w:rPr/>
+      </w:r>
+    </w:p>
+    <w:p>
+      <w:pPr>
+        <w:pStyle w:val="Normal"/>
+        <w:spacing w:lineRule="auto" w:line="240"/>
+        <w:rPr/>
+      </w:pPr>
+      <w:r>
+        <w:rPr/>
+        <w:t>mkdir /</w:t>
+      </w:r>
+      <w:r>
+        <w:rPr>
+          <w:i/>
+          <w:iCs/>
+        </w:rPr>
+        <w:t>et</w:t>
+      </w:r>
+      <w:r>
+        <w:rPr/>
+        <w:t>c/pki/tls</w:t>
+      </w:r>
+    </w:p>
+    <w:p>
+      <w:pPr>
+        <w:pStyle w:val="Normal"/>
+        <w:spacing w:lineRule="auto" w:line="240"/>
+        <w:rPr/>
+      </w:pPr>
+      <w:r>
+        <w:rPr/>
+        <w:t>chown root:root /</w:t>
+      </w:r>
+      <w:r>
+        <w:rPr>
+          <w:i/>
+          <w:iCs/>
+        </w:rPr>
+        <w:t>etc</w:t>
+      </w:r>
+      <w:r>
+        <w:rPr>
+          <w:i w:val="false"/>
+          <w:iCs w:val="false"/>
+        </w:rPr>
+        <w:t>/pki/tls</w:t>
+      </w:r>
+    </w:p>
+    <w:p>
+      <w:pPr>
+        <w:pStyle w:val="Normal"/>
+        <w:spacing w:lineRule="auto" w:line="240"/>
+        <w:rPr/>
+      </w:pPr>
+      <w:r>
+        <w:rPr>
+          <w:i w:val="false"/>
+          <w:iCs w:val="false"/>
+        </w:rPr>
+        <w:t>chmod 700 /</w:t>
+      </w:r>
+      <w:r>
+        <w:rPr>
+          <w:i/>
+          <w:iCs/>
+        </w:rPr>
+        <w:t>etc</w:t>
+      </w:r>
+      <w:r>
+        <w:rPr>
+          <w:i w:val="false"/>
+          <w:iCs w:val="false"/>
+        </w:rPr>
+        <w:t>/pki/tls</w:t>
+      </w:r>
+    </w:p>
+    <w:p>
+      <w:pPr>
+        <w:pStyle w:val="Normal"/>
+        <w:spacing w:lineRule="auto" w:line="240"/>
+        <w:rPr>
+          <w:i w:val="false"/>
+          <w:i w:val="false"/>
+          <w:iCs w:val="false"/>
+        </w:rPr>
+      </w:pPr>
+      <w:r>
+        <w:rPr/>
+      </w:r>
+    </w:p>
+    <w:p>
+      <w:pPr>
+        <w:pStyle w:val="Normal"/>
+        <w:spacing w:lineRule="auto" w:line="240"/>
+        <w:rPr/>
+      </w:pPr>
+      <w:r>
+        <w:rPr/>
+        <w:t>openssl req -new -newkey rsa:2048 -nodes -keyout mail.eviani.key -out mail.eviani.csr</w:t>
+      </w:r>
+    </w:p>
+    <w:p>
+      <w:pPr>
+        <w:pStyle w:val="Normal"/>
+        <w:spacing w:lineRule="auto" w:line="240"/>
+        <w:rPr/>
+      </w:pPr>
+      <w:r>
+        <w:rPr/>
+        <w:t>openssl genrsa -des3 -out myCA.key 2048</w:t>
+      </w:r>
+    </w:p>
+    <w:p>
+      <w:pPr>
+        <w:pStyle w:val="Normal"/>
+        <w:spacing w:lineRule="auto" w:line="240"/>
+        <w:rPr/>
+      </w:pPr>
+      <w:r>
+        <w:rPr/>
+        <w:t>openssl req -x509 -new -nodes -key myCA.key -sha256 -days 365 -out myCA.pem</w:t>
+      </w:r>
+    </w:p>
+    <w:p>
+      <w:pPr>
+        <w:pStyle w:val="Normal"/>
+        <w:spacing w:lineRule="auto" w:line="240"/>
+        <w:rPr/>
+      </w:pPr>
+      <w:r>
+        <w:rPr/>
+        <w:t>openssl x509 -req -in mail.eviani.csr -CA myCA.pem -C</w:t>
+      </w:r>
+      <w:r>
+        <w:rPr/>
+        <w:t>A</w:t>
+      </w:r>
+      <w:r>
+        <w:rPr/>
+        <w:t>key myCA.key -C</w:t>
+      </w:r>
+      <w:r>
+        <w:rPr/>
+        <w:t>A</w:t>
+      </w:r>
+      <w:r>
+        <w:rPr/>
+        <w:t>createserial -out mail.eviani.com -days 365 -sha256</w:t>
+      </w:r>
+    </w:p>
+    <w:p>
+      <w:pPr>
+        <w:pStyle w:val="Normal"/>
+        <w:spacing w:lineRule="auto" w:line="240"/>
+        <w:rPr/>
+      </w:pPr>
+      <w:r>
+        <w:rPr/>
+      </w:r>
+    </w:p>
+    <w:p>
+      <w:pPr>
+        <w:pStyle w:val="PreformattedText"/>
+        <w:spacing w:lineRule="auto" w:line="240"/>
+        <w:rPr/>
+      </w:pPr>
+      <w:r>
+        <w:rPr>
+          <w:rStyle w:val="SourceText"/>
+          <w:i w:val="false"/>
+          <w:iCs w:val="false"/>
+        </w:rPr>
+        <w:t>openssl req -new -newkey rsa:2048 -nodes -keyout mail.mydomain.key -out mail.mydomain.csr</w:t>
+      </w:r>
+    </w:p>
+    <w:p>
+      <w:pPr>
+        <w:pStyle w:val="PreformattedText"/>
+        <w:spacing w:lineRule="auto" w:line="240"/>
+        <w:rPr/>
+      </w:pPr>
+      <w:r>
+        <w:rPr>
+          <w:rStyle w:val="SourceText"/>
+          <w:i w:val="false"/>
+          <w:iCs w:val="false"/>
+        </w:rPr>
+        <w:t>openssl genrsa -des3 -out myCA.key 2048</w:t>
+      </w:r>
+    </w:p>
+    <w:p>
+      <w:pPr>
+        <w:pStyle w:val="PreformattedText"/>
+        <w:spacing w:lineRule="auto" w:line="240"/>
+        <w:rPr/>
+      </w:pPr>
+      <w:r>
+        <w:rPr>
+          <w:rStyle w:val="SourceText"/>
+          <w:i w:val="false"/>
+          <w:iCs w:val="false"/>
+        </w:rPr>
+        <w:t>openssl req -x509 -new -nodes -key myCA.key -sha256 -days 1825 -out myCA.pem</w:t>
+      </w:r>
+    </w:p>
+    <w:p>
+      <w:pPr>
+        <w:pStyle w:val="PreformattedText"/>
+        <w:spacing w:lineRule="auto" w:line="240"/>
+        <w:rPr/>
+      </w:pPr>
+      <w:r>
+        <w:rPr>
+          <w:rStyle w:val="SourceText"/>
+          <w:i w:val="false"/>
+          <w:iCs w:val="false"/>
+        </w:rPr>
+        <w:t>openssl x509 -req -in mail.mydomain.csr -CA myCA.pem -CAkey myCA.key -CAcreateserial -out mail.mydomain.pem -days 1825 -sha256</w:t>
+      </w:r>
+    </w:p>
+    <w:p>
+      <w:pPr>
+        <w:pStyle w:val="Normal"/>
+        <w:spacing w:lineRule="auto" w:line="240"/>
+        <w:rPr>
+          <w:i w:val="false"/>
+          <w:i w:val="false"/>
+          <w:iCs w:val="false"/>
+        </w:rPr>
+      </w:pPr>
+      <w:r>
+        <w:rPr/>
+      </w:r>
+    </w:p>
+    <w:p>
+      <w:pPr>
+        <w:pStyle w:val="Normal"/>
+        <w:spacing w:lineRule="auto" w:line="240"/>
+        <w:rPr>
+          <w:i w:val="false"/>
+          <w:i w:val="false"/>
+          <w:iCs w:val="false"/>
+        </w:rPr>
+      </w:pPr>
+      <w:r>
+        <w:rPr/>
+      </w:r>
+    </w:p>
+    <w:p>
+      <w:pPr>
+        <w:pStyle w:val="Normal"/>
+        <w:spacing w:lineRule="auto" w:line="240"/>
+        <w:rPr>
+          <w:i w:val="false"/>
+          <w:i w:val="false"/>
+          <w:iCs w:val="false"/>
+        </w:rPr>
+      </w:pPr>
+      <w:r>
+        <w:rPr/>
+      </w:r>
+    </w:p>
+    <w:p>
+      <w:pPr>
+        <w:pStyle w:val="Normal"/>
+        <w:spacing w:lineRule="auto" w:line="240"/>
+        <w:rPr>
+          <w:i w:val="false"/>
+          <w:i w:val="false"/>
+          <w:iCs w:val="false"/>
+        </w:rPr>
+      </w:pPr>
+      <w:r>
+        <w:rPr/>
+      </w:r>
+    </w:p>
+    <w:p>
+      <w:pPr>
+        <w:pStyle w:val="Normal"/>
+        <w:spacing w:lineRule="auto" w:line="240"/>
+        <w:rPr>
+          <w:b/>
+          <w:b/>
+          <w:bCs/>
+          <w:i/>
+          <w:i/>
+          <w:iCs/>
+        </w:rPr>
+      </w:pPr>
+      <w:r>
+        <w:rPr>
+          <w:b/>
+          <w:bCs/>
+          <w:i/>
+          <w:iCs/>
+        </w:rPr>
+        <w:t>postfix</w:t>
+      </w:r>
+      <w:r>
+        <w:rPr>
+          <w:b/>
+          <w:bCs/>
+          <w:i w:val="false"/>
+          <w:iCs w:val="false"/>
+        </w:rPr>
+        <w:t>/main.cf</w:t>
+      </w:r>
+    </w:p>
+    <w:p>
+      <w:pPr>
+        <w:pStyle w:val="Normal"/>
+        <w:spacing w:lineRule="auto" w:line="240"/>
+        <w:rPr>
+          <w:i/>
+          <w:i/>
+          <w:iCs/>
+        </w:rPr>
+      </w:pPr>
+      <w:r>
+        <w:rPr>
+          <w:i w:val="false"/>
+          <w:iCs w:val="false"/>
+        </w:rPr>
+        <w:t>smtpd_use_tls = yes</w:t>
+      </w:r>
+    </w:p>
+    <w:p>
+      <w:pPr>
+        <w:pStyle w:val="Normal"/>
+        <w:spacing w:lineRule="auto" w:line="240"/>
+        <w:rPr>
+          <w:i/>
+          <w:i/>
+          <w:iCs/>
+        </w:rPr>
+      </w:pPr>
+      <w:r>
+        <w:rPr>
+          <w:i w:val="false"/>
+          <w:iCs w:val="false"/>
+        </w:rPr>
+        <w:t>smtpd_tls_cert_file = /</w:t>
+      </w:r>
+      <w:r>
+        <w:rPr>
+          <w:i/>
+          <w:iCs/>
+        </w:rPr>
+        <w:t>etc</w:t>
+      </w:r>
+      <w:r>
+        <w:rPr>
+          <w:i w:val="false"/>
+          <w:iCs w:val="false"/>
+        </w:rPr>
+        <w:t>/pki/tls/mail.eviani.pem</w:t>
+      </w:r>
+    </w:p>
+    <w:p>
+      <w:pPr>
+        <w:pStyle w:val="Normal"/>
+        <w:spacing w:lineRule="auto" w:line="240"/>
+        <w:rPr>
+          <w:i/>
+          <w:i/>
+          <w:iCs/>
+        </w:rPr>
+      </w:pPr>
+      <w:r>
+        <w:rPr>
+          <w:i w:val="false"/>
+          <w:iCs w:val="false"/>
+        </w:rPr>
+        <w:t>smtpd_tls_key_file= /et</w:t>
+      </w:r>
+      <w:r>
+        <w:rPr>
+          <w:i w:val="false"/>
+          <w:iCs w:val="false"/>
+        </w:rPr>
+        <w:t>c</w:t>
+        <w:tab/>
+      </w:r>
+      <w:r>
+        <w:rPr>
+          <w:i w:val="false"/>
+          <w:iCs w:val="false"/>
+        </w:rPr>
+        <w:t>/pki/tls/mail.eviani.key</w:t>
+      </w:r>
+    </w:p>
+    <w:p>
+      <w:pPr>
+        <w:pStyle w:val="Normal"/>
+        <w:spacing w:lineRule="auto" w:line="240"/>
+        <w:rPr>
+          <w:i w:val="false"/>
+          <w:i w:val="false"/>
+          <w:iCs w:val="false"/>
+        </w:rPr>
+      </w:pPr>
+      <w:r>
+        <w:rPr>
+          <w:i/>
+          <w:iCs/>
+        </w:rPr>
+      </w:r>
+    </w:p>
+    <w:p>
+      <w:pPr>
+        <w:pStyle w:val="PreformattedText"/>
+        <w:spacing w:lineRule="auto" w:line="240"/>
+        <w:rPr>
+          <w:i/>
+          <w:i/>
+          <w:iCs/>
+        </w:rPr>
+      </w:pPr>
+      <w:r>
+        <w:rPr>
+          <w:i w:val="false"/>
+          <w:iCs w:val="false"/>
+        </w:rPr>
+        <w:t>smtpd_tls_eecdh_grade = strong</w:t>
+      </w:r>
+    </w:p>
+    <w:p>
+      <w:pPr>
+        <w:pStyle w:val="PreformattedText"/>
+        <w:rPr/>
+      </w:pPr>
+      <w:r>
+        <w:rPr/>
+        <w:t>smtpd_tls_protocols= !SSLv2, !SSLv3, !TLSv1, !TLSv1.1</w:t>
+      </w:r>
+    </w:p>
+    <w:p>
+      <w:pPr>
+        <w:pStyle w:val="PreformattedText"/>
+        <w:rPr/>
+      </w:pPr>
+      <w:r>
+        <w:rPr/>
+        <w:t>smtpd_tls_mandatory_protocols= !SSLv2, !SSLv3, !TLSv1, !TLSv1.1</w:t>
+      </w:r>
+    </w:p>
+    <w:p>
+      <w:pPr>
+        <w:pStyle w:val="PreformattedText"/>
+        <w:rPr/>
+      </w:pPr>
+      <w:r>
+        <w:rPr/>
+        <w:t>smtpd_tls_mandatory_ciphers = high</w:t>
+      </w:r>
+    </w:p>
+    <w:p>
+      <w:pPr>
+        <w:pStyle w:val="PreformattedText"/>
+        <w:rPr/>
+      </w:pPr>
+      <w:r>
+        <w:rPr/>
+        <w:t>smtpd_tls_security_level=may</w:t>
+      </w:r>
+    </w:p>
+    <w:p>
+      <w:pPr>
+        <w:pStyle w:val="PreformattedText"/>
+        <w:rPr/>
+      </w:pPr>
+      <w:r>
+        <w:rPr/>
+        <w:t>smtpd_tls_ciphers = high</w:t>
+      </w:r>
+    </w:p>
+    <w:p>
+      <w:pPr>
+        <w:pStyle w:val="PreformattedText"/>
+        <w:rPr/>
+      </w:pPr>
+      <w:r>
+        <w:rPr/>
+        <w:t>tls_preempt_cipherlist = yes</w:t>
+      </w:r>
+    </w:p>
+    <w:p>
+      <w:pPr>
+        <w:pStyle w:val="PreformattedText"/>
+        <w:rPr/>
+      </w:pPr>
+      <w:r>
+        <w:rPr/>
+        <w:t>smtpd_tls_mandatory_exclude_ciphers = aNULL, MD5 , DES, ADH, RC4, PSD, SRP, 3DES, eNULL</w:t>
+      </w:r>
+    </w:p>
+    <w:p>
+      <w:pPr>
+        <w:pStyle w:val="PreformattedText"/>
+        <w:rPr/>
+      </w:pPr>
+      <w:r>
+        <w:rPr/>
+        <w:t>smtpd_tls_exclude_ciphers = aNULL, MD5 , DES, ADH, RC4, PSD, SRP, 3DES, eNULL</w:t>
+      </w:r>
+    </w:p>
+    <w:p>
+      <w:pPr>
+        <w:pStyle w:val="PreformattedText"/>
+        <w:rPr/>
+      </w:pPr>
+      <w:r>
+        <w:rPr/>
+        <w:t xml:space="preserve">smtp_tls_mandatory_protocols = !SSLv2, !SSLv3, !TLSv1, !TLSv1.1 </w:t>
+      </w:r>
+    </w:p>
+    <w:p>
+      <w:pPr>
+        <w:pStyle w:val="PreformattedText"/>
+        <w:spacing w:before="0" w:after="283"/>
+        <w:rPr/>
+      </w:pPr>
+      <w:r>
+        <w:rPr/>
+        <w:t>smtp_tls_protocols = !SSLv2, !SSLv3, !TLSv1, !TLSv1.1</w:t>
+      </w:r>
+    </w:p>
+    <w:p>
+      <w:pPr>
+        <w:pStyle w:val="Normal"/>
+        <w:spacing w:lineRule="auto" w:line="240"/>
+        <w:rPr>
+          <w:i w:val="false"/>
+          <w:i w:val="false"/>
+          <w:iCs w:val="false"/>
+        </w:rPr>
+      </w:pPr>
+      <w:r>
+        <w:rPr>
+          <w:i/>
+          <w:iCs/>
+        </w:rPr>
+      </w:r>
+    </w:p>
+    <w:p>
+      <w:pPr>
+        <w:pStyle w:val="Normal"/>
+        <w:spacing w:lineRule="auto" w:line="240"/>
+        <w:rPr>
+          <w:b/>
+          <w:b/>
+          <w:bCs/>
+          <w:i/>
+          <w:i/>
+          <w:iCs/>
+        </w:rPr>
+      </w:pPr>
+      <w:r>
+        <w:rPr>
+          <w:b/>
+          <w:bCs/>
+          <w:i/>
+          <w:iCs/>
+        </w:rPr>
+        <w:t>dovecot</w:t>
+      </w:r>
+      <w:r>
+        <w:rPr>
+          <w:b/>
+          <w:bCs/>
+          <w:i w:val="false"/>
+          <w:iCs w:val="false"/>
+        </w:rPr>
+        <w:t>/dovecot.conf</w:t>
+      </w:r>
+    </w:p>
+    <w:p>
+      <w:pPr>
+        <w:pStyle w:val="Normal"/>
+        <w:spacing w:lineRule="auto" w:line="240"/>
+        <w:rPr>
+          <w:i/>
+          <w:i/>
+          <w:iCs/>
+        </w:rPr>
+      </w:pPr>
+      <w:r>
+        <w:rPr>
+          <w:i w:val="false"/>
+          <w:iCs w:val="false"/>
+        </w:rPr>
+        <w:t>ssl = required</w:t>
+      </w:r>
+    </w:p>
+    <w:p>
+      <w:pPr>
+        <w:pStyle w:val="Normal"/>
+        <w:spacing w:lineRule="auto" w:line="240"/>
+        <w:rPr>
+          <w:i/>
+          <w:i/>
+          <w:iCs/>
+        </w:rPr>
+      </w:pPr>
+      <w:r>
+        <w:rPr>
+          <w:i w:val="false"/>
+          <w:iCs w:val="false"/>
+        </w:rPr>
+        <w:t>ssl_cert =&lt;/etc/pki/tls/mail.eviani.pem</w:t>
+      </w:r>
+    </w:p>
+    <w:p>
+      <w:pPr>
+        <w:pStyle w:val="Normal"/>
+        <w:spacing w:lineRule="auto" w:line="240"/>
+        <w:rPr>
+          <w:i/>
+          <w:i/>
+          <w:iCs/>
+        </w:rPr>
+      </w:pPr>
+      <w:r>
+        <w:rPr>
+          <w:i w:val="false"/>
+          <w:iCs w:val="false"/>
+        </w:rPr>
+        <w:t>ssl_key = &lt;/etc/pki/tls/mail.eviani.key</w:t>
+      </w:r>
+    </w:p>
+    <w:p>
+      <w:pPr>
+        <w:pStyle w:val="Normal"/>
+        <w:spacing w:lineRule="auto" w:line="240"/>
+        <w:rPr>
+          <w:i w:val="false"/>
+          <w:i w:val="false"/>
+          <w:iCs w:val="false"/>
+        </w:rPr>
+      </w:pPr>
+      <w:r>
+        <w:rPr>
+          <w:i/>
+          <w:iCs/>
+        </w:rPr>
+      </w:r>
+    </w:p>
+    <w:p>
+      <w:pPr>
+        <w:pStyle w:val="PreformattedText"/>
+        <w:spacing w:lineRule="auto" w:line="240"/>
+        <w:rPr>
+          <w:i/>
+          <w:i/>
+          <w:iCs/>
+        </w:rPr>
+      </w:pPr>
+      <w:r>
+        <w:rPr>
+          <w:i w:val="false"/>
+          <w:iCs w:val="false"/>
+        </w:rPr>
+        <w:t xml:space="preserve">ssl_cipher_list = </w:t>
+      </w:r>
+    </w:p>
+    <w:p>
+      <w:pPr>
+        <w:pStyle w:val="PreformattedText"/>
+        <w:rPr/>
+      </w:pPr>
+      <w:r>
+        <w:rPr/>
+        <w:t>EECDH+ECDSA+AESGCM:EECDH+aRSA+AESGCM:EECDH+ECDSA+SHA384:EECDH+ECDSA+SHA256:EECDH+aRSA+SHA384:EECDH+aRSA+SHA256:EECDH+aRSA+RC4:EECDH:EDH+aRSA:ALL:!aNULL:!eNULL:!LOW:!3DES:!MD5:!EXP:!PSK:!SRP:!DSS:!RC4:!SSLv2</w:t>
+      </w:r>
+    </w:p>
+    <w:p>
+      <w:pPr>
+        <w:pStyle w:val="PreformattedText"/>
+        <w:rPr/>
+      </w:pPr>
+      <w:r>
+        <w:rPr/>
+        <w:t>ssl_prefer_server_ciphers = yes</w:t>
+      </w:r>
+    </w:p>
+    <w:p>
+      <w:pPr>
+        <w:pStyle w:val="PreformattedText"/>
+        <w:rPr/>
+      </w:pPr>
+      <w:r>
+        <w:rPr/>
+        <w:t>ssl_protocols = !SSLv2 !SSLv3 !TLSv1 !TLSv1.1</w:t>
+      </w:r>
+    </w:p>
+    <w:p>
+      <w:pPr>
+        <w:pStyle w:val="PreformattedText"/>
+        <w:spacing w:before="0" w:after="283"/>
+        <w:rPr/>
+      </w:pPr>
+      <w:r>
+        <w:rPr/>
+        <w:t>ssl_min_protocol = TLSv1.2</w:t>
+      </w:r>
+    </w:p>
+    <w:p>
+      <w:pPr>
+        <w:pStyle w:val="Normal"/>
+        <w:spacing w:lineRule="auto" w:line="240"/>
+        <w:rPr>
+          <w:i/>
+          <w:i/>
+          <w:iCs/>
+        </w:rPr>
+      </w:pPr>
+      <w:r>
+        <w:rPr>
+          <w:i w:val="false"/>
+          <w:iCs w:val="false"/>
+        </w:rPr>
+        <w:t>Test</w:t>
+      </w:r>
+    </w:p>
+    <w:p>
+      <w:pPr>
+        <w:pStyle w:val="PreformattedText"/>
+        <w:spacing w:lineRule="auto" w:line="240"/>
+        <w:rPr/>
+      </w:pPr>
+      <w:r>
+        <w:rPr>
+          <w:i w:val="false"/>
+          <w:iCs w:val="false"/>
+        </w:rPr>
+        <w:t>openssl s_client -connect mail.eviani.com:993</w:t>
+      </w:r>
+    </w:p>
+    <w:p>
+      <w:pPr>
+        <w:pStyle w:val="PreformattedText"/>
+        <w:rPr/>
+      </w:pPr>
+      <w:r>
+        <w:rPr/>
+        <w:t>openssl s_client -starttls imap -connect mail.</w:t>
+      </w:r>
+      <w:r>
+        <w:rPr/>
+        <w:t>eviani</w:t>
+      </w:r>
+      <w:r>
+        <w:rPr/>
+        <w:t>.com:143</w:t>
+      </w:r>
+    </w:p>
+    <w:p>
+      <w:pPr>
+        <w:pStyle w:val="PreformattedText"/>
+        <w:spacing w:before="0" w:after="283"/>
+        <w:rPr/>
+      </w:pPr>
+      <w:r>
+        <w:rPr/>
+        <w:t>openssl s_client -starttls smtp -connect mail.</w:t>
+      </w:r>
+      <w:r>
+        <w:rPr/>
+        <w:t>eviani</w:t>
+      </w:r>
+      <w:r>
+        <w:rPr/>
+        <w:t>.com:587</w:t>
+      </w:r>
+    </w:p>
+    <w:p>
+      <w:pPr>
+        <w:pStyle w:val="Normal"/>
+        <w:spacing w:lineRule="auto" w:line="240"/>
+        <w:rPr>
+          <w:i/>
+          <w:i/>
+          <w:iCs/>
+        </w:rPr>
+      </w:pPr>
+      <w:r>
+        <w:rPr>
+          <w:i w:val="false"/>
+          <w:iCs w:val="false"/>
+        </w:rPr>
+        <w:tab/>
+      </w:r>
+    </w:p>
+    <w:p>
+      <w:pPr>
+        <w:pStyle w:val="Normal"/>
+        <w:spacing w:lineRule="auto" w:line="240"/>
+        <w:rPr>
+          <w:i/>
+          <w:i/>
+          <w:iCs/>
+        </w:rPr>
+      </w:pPr>
+      <w:r>
+        <w:rPr>
+          <w:i w:val="false"/>
+          <w:iCs w:val="false"/>
+        </w:rPr>
+        <w:t>chmod 600 /</w:t>
+      </w:r>
+      <w:r>
+        <w:rPr>
+          <w:i/>
+          <w:iCs/>
+        </w:rPr>
+        <w:t>etc</w:t>
+      </w:r>
+      <w:r>
+        <w:rPr>
+          <w:i w:val="false"/>
+          <w:iCs w:val="false"/>
+        </w:rPr>
+        <w:t>/pki/tls/*</w:t>
+      </w:r>
+    </w:p>
+    <w:p>
+      <w:pPr>
+        <w:pStyle w:val="Normal"/>
+        <w:spacing w:lineRule="auto" w:line="240"/>
+        <w:rPr/>
+      </w:pPr>
+      <w:r>
+        <w:rPr/>
+      </w:r>
+    </w:p>
+    <w:p>
+      <w:pPr>
+        <w:pStyle w:val="Normal"/>
+        <w:spacing w:lineRule="auto" w:line="240"/>
+        <w:rPr/>
+      </w:pPr>
+      <w:r>
+        <w:rPr/>
         <w:t>Glosario</w:t>
       </w:r>
     </w:p>
@@ -15339,6 +16202,7 @@
       </w:pPr>
       <w:r>
         <w:rPr/>
+        <w:t>https://opensource.com/article/20/4/securing-linux-email</w:t>
       </w:r>
     </w:p>
     <w:p>
@@ -15416,7 +16280,7 @@
     <w:qFormat/>
     <w:pPr>
       <w:widowControl/>
-      <w:overflowPunct w:val="false"/>
+      <w:overflowPunct w:val="true"/>
       <w:bidi w:val="0"/>
       <w:spacing w:lineRule="auto" w:line="259" w:before="0" w:after="160"/>
       <w:jc w:val="left"/>
@@ -15581,6 +16445,18 @@
     <w:qFormat/>
     <w:rPr/>
   </w:style>
+  <w:style w:type="character" w:styleId="ListLabel20">
+    <w:name w:val="ListLabel 20"/>
+    <w:qFormat/>
+    <w:rPr/>
+  </w:style>
+  <w:style w:type="character" w:styleId="SourceText">
+    <w:name w:val="Source Text"/>
+    <w:qFormat/>
+    <w:rPr>
+      <w:rFonts w:ascii="Liberation Mono" w:hAnsi="Liberation Mono" w:eastAsia="Liberation Mono" w:cs="Liberation Mono"/>
+    </w:rPr>
+  </w:style>
   <w:style w:type="paragraph" w:styleId="Heading">
     <w:name w:val="Heading"/>
     <w:basedOn w:val="Normal"/>
@@ -15727,6 +16603,19 @@
     </w:pPr>
     <w:rPr/>
   </w:style>
+  <w:style w:type="paragraph" w:styleId="PreformattedText">
+    <w:name w:val="Preformatted Text"/>
+    <w:basedOn w:val="Normal"/>
+    <w:qFormat/>
+    <w:pPr>
+      <w:spacing w:before="0" w:after="0"/>
+    </w:pPr>
+    <w:rPr>
+      <w:rFonts w:ascii="Liberation Mono" w:hAnsi="Liberation Mono" w:eastAsia="Liberation Mono" w:cs="Liberation Mono"/>
+      <w:sz w:val="20"/>
+      <w:szCs w:val="20"/>
+    </w:rPr>
+  </w:style>
   <w:style w:type="numbering" w:styleId="NoList">
     <w:name w:val="No List"/>
     <w:qFormat/>

</xml_diff>